<commit_message>
bsc - AutoClickExtreme description
</commit_message>
<xml_diff>
--- a/Doc/praca.docx
+++ b/Doc/praca.docx
@@ -12,100 +12,6 @@
         <w:rPr>
           <w:rFonts w:ascii="Adobe Caslon Pro" w:hAnsi="Adobe Caslon Pro"/>
         </w:rPr>
-        <w:t>1. jakies wazne terminy i pojecia</w:t>
-      </w:r>
-    </w:p>
-    <w:p>
-      <w:pPr>
-        <w:rPr>
-          <w:rFonts w:ascii="Adobe Caslon Pro" w:hAnsi="Adobe Caslon Pro"/>
-        </w:rPr>
-      </w:pPr>
-      <w:r>
-        <w:rPr>
-          <w:rFonts w:ascii="Adobe Caslon Pro" w:hAnsi="Adobe Caslon Pro"/>
-        </w:rPr>
-        <w:t xml:space="preserve">w </w:t>
-      </w:r>
-      <w:r>
-        <w:rPr>
-          <w:rFonts w:ascii="Adobe Caslon Pro" w:hAnsi="Adobe Caslon Pro"/>
-        </w:rPr>
-        <w:t>2</w:t>
-      </w:r>
-      <w:r>
-        <w:rPr>
-          <w:rFonts w:ascii="Adobe Caslon Pro" w:hAnsi="Adobe Caslon Pro"/>
-        </w:rPr>
-        <w:t xml:space="preserve"> rozdziale jak jest zaimplementowana lua</w:t>
-      </w:r>
-      <w:r>
-        <w:rPr>
-          <w:rFonts w:ascii="Adobe Caslon Pro" w:hAnsi="Adobe Caslon Pro"/>
-        </w:rPr>
-        <w:t xml:space="preserve"> (to chyba polaczyc z 3 bo w 3 bedzie chyba malo)</w:t>
-      </w:r>
-    </w:p>
-    <w:p>
-      <w:pPr>
-        <w:rPr>
-          <w:rFonts w:ascii="Adobe Caslon Pro" w:hAnsi="Adobe Caslon Pro"/>
-        </w:rPr>
-      </w:pPr>
-      <w:r>
-        <w:rPr>
-          <w:rFonts w:ascii="Adobe Caslon Pro" w:hAnsi="Adobe Caslon Pro"/>
-        </w:rPr>
-        <w:t xml:space="preserve">w </w:t>
-      </w:r>
-      <w:r>
-        <w:rPr>
-          <w:rFonts w:ascii="Adobe Caslon Pro" w:hAnsi="Adobe Caslon Pro"/>
-        </w:rPr>
-        <w:t>3</w:t>
-      </w:r>
-      <w:r>
-        <w:rPr>
-          <w:rFonts w:ascii="Adobe Caslon Pro" w:hAnsi="Adobe Caslon Pro"/>
-        </w:rPr>
-        <w:t xml:space="preserve"> jak ona dziala (wazne informacje powiazane z moim programem)</w:t>
-      </w:r>
-    </w:p>
-    <w:p>
-      <w:pPr>
-        <w:rPr>
-          <w:rFonts w:ascii="Adobe Caslon Pro" w:hAnsi="Adobe Caslon Pro"/>
-        </w:rPr>
-      </w:pPr>
-      <w:r>
-        <w:rPr>
-          <w:rFonts w:ascii="Adobe Caslon Pro" w:hAnsi="Adobe Caslon Pro"/>
-        </w:rPr>
-        <w:t xml:space="preserve">w </w:t>
-      </w:r>
-      <w:r>
-        <w:rPr>
-          <w:rFonts w:ascii="Adobe Caslon Pro" w:hAnsi="Adobe Caslon Pro"/>
-        </w:rPr>
-        <w:t>4</w:t>
-      </w:r>
-      <w:r>
-        <w:rPr>
-          <w:rFonts w:ascii="Adobe Caslon Pro" w:hAnsi="Adobe Caslon Pro"/>
-        </w:rPr>
-        <w:t xml:space="preserve"> moze byc juz o moim programie</w:t>
-      </w:r>
-    </w:p>
-    <w:p>
-      <w:pPr>
-        <w:rPr>
-          <w:rFonts w:ascii="Adobe Caslon Pro" w:hAnsi="Adobe Caslon Pro"/>
-        </w:rPr>
-      </w:pPr>
-      <w:r>
-        <w:rPr>
-          <w:rFonts w:ascii="Adobe Caslon Pro" w:hAnsi="Adobe Caslon Pro"/>
-        </w:rPr>
         <w:t>Wstęp</w:t>
       </w:r>
     </w:p>
@@ -176,6 +82,108 @@
           <w:rFonts w:ascii="Adobe Caslon Pro" w:hAnsi="Adobe Caslon Pro"/>
         </w:rPr>
         <w:t xml:space="preserve"> </w:t>
+      </w:r>
+      <w:r>
+        <w:rPr>
+          <w:rFonts w:ascii="Adobe Caslon Pro" w:hAnsi="Adobe Caslon Pro"/>
+        </w:rPr>
+        <w:t>Zapewne</w:t>
+      </w:r>
+      <w:r>
+        <w:rPr>
+          <w:rFonts w:ascii="Adobe Caslon Pro" w:hAnsi="Adobe Caslon Pro"/>
+        </w:rPr>
+        <w:t xml:space="preserve"> nie raz</w:t>
+      </w:r>
+      <w:r>
+        <w:rPr>
+          <w:rFonts w:ascii="Adobe Caslon Pro" w:hAnsi="Adobe Caslon Pro"/>
+        </w:rPr>
+        <w:t xml:space="preserve"> zdarzyło nam się pomyśleć "fajnie by było gdyby samo się to zrobiło..."</w:t>
+      </w:r>
+      <w:r>
+        <w:rPr>
+          <w:rFonts w:ascii="Adobe Caslon Pro" w:hAnsi="Adobe Caslon Pro"/>
+        </w:rPr>
+        <w:t>. Do takich właśnie celów służą programy automatyzujące</w:t>
+      </w:r>
+      <w:r>
+        <w:rPr>
+          <w:rFonts w:ascii="Adobe Caslon Pro" w:hAnsi="Adobe Caslon Pro"/>
+        </w:rPr>
+        <w:t>, które potrafią nas wyręczyć</w:t>
+      </w:r>
+      <w:r>
+        <w:rPr>
+          <w:rFonts w:ascii="Adobe Caslon Pro" w:hAnsi="Adobe Caslon Pro"/>
+        </w:rPr>
+        <w:t xml:space="preserve"> z pracy</w:t>
+      </w:r>
+      <w:r>
+        <w:rPr>
+          <w:rFonts w:ascii="Adobe Caslon Pro" w:hAnsi="Adobe Caslon Pro"/>
+        </w:rPr>
+        <w:t>. Jednak trzeba pamiętać o tym, że aplikacje tego typu</w:t>
+      </w:r>
+      <w:r>
+        <w:rPr>
+          <w:rFonts w:ascii="Adobe Caslon Pro" w:hAnsi="Adobe Caslon Pro"/>
+        </w:rPr>
+        <w:t xml:space="preserve"> to zwykłe maszyny, które potrafią tylko interpretować i wykonywać rozkazy, </w:t>
+      </w:r>
+      <w:r>
+        <w:rPr>
+          <w:rFonts w:ascii="Adobe Caslon Pro" w:hAnsi="Adobe Caslon Pro"/>
+        </w:rPr>
+        <w:t>zatem</w:t>
+      </w:r>
+      <w:r>
+        <w:rPr>
+          <w:rFonts w:ascii="Adobe Caslon Pro" w:hAnsi="Adobe Caslon Pro"/>
+        </w:rPr>
+        <w:t xml:space="preserve"> trzeba</w:t>
+      </w:r>
+      <w:r>
+        <w:rPr>
+          <w:rFonts w:ascii="Adobe Caslon Pro" w:hAnsi="Adobe Caslon Pro"/>
+        </w:rPr>
+        <w:t xml:space="preserve"> je</w:t>
+      </w:r>
+      <w:r>
+        <w:rPr>
+          <w:rFonts w:ascii="Adobe Caslon Pro" w:hAnsi="Adobe Caslon Pro"/>
+        </w:rPr>
+        <w:t xml:space="preserve"> dokładnie opisać</w:t>
+      </w:r>
+      <w:r>
+        <w:rPr>
+          <w:rFonts w:ascii="Adobe Caslon Pro" w:hAnsi="Adobe Caslon Pro"/>
+        </w:rPr>
+        <w:t xml:space="preserve"> i wy</w:t>
+      </w:r>
+      <w:r>
+        <w:rPr>
+          <w:rFonts w:ascii="Adobe Caslon Pro" w:hAnsi="Adobe Caslon Pro"/>
+        </w:rPr>
+        <w:t>konywać w</w:t>
+      </w:r>
+      <w:r>
+        <w:rPr>
+          <w:rFonts w:ascii="Adobe Caslon Pro" w:hAnsi="Adobe Caslon Pro"/>
+        </w:rPr>
+        <w:t xml:space="preserve"> miarę</w:t>
+      </w:r>
+      <w:r>
+        <w:rPr>
+          <w:rFonts w:ascii="Adobe Caslon Pro" w:hAnsi="Adobe Caslon Pro"/>
+        </w:rPr>
+        <w:t xml:space="preserve"> prostych okolicznościach</w:t>
+      </w:r>
+      <w:r>
+        <w:rPr>
+          <w:rFonts w:ascii="Adobe Caslon Pro" w:hAnsi="Adobe Caslon Pro"/>
+        </w:rPr>
+        <w:t>.</w:t>
       </w:r>
     </w:p>
     <w:p>
@@ -367,7 +375,13 @@
         <w:rPr>
           <w:rFonts w:ascii="Adobe Caslon Pro" w:hAnsi="Adobe Caslon Pro"/>
         </w:rPr>
-        <w:t xml:space="preserve"> a.k.a. Keylogger</w:t>
+        <w:t xml:space="preserve"> -</w:t>
+      </w:r>
+      <w:r>
+        <w:rPr>
+          <w:rFonts w:ascii="Adobe Caslon Pro" w:hAnsi="Adobe Caslon Pro"/>
+        </w:rPr>
+        <w:t xml:space="preserve"> Keylogger</w:t>
       </w:r>
       <w:r>
         <w:rPr>
@@ -507,13 +521,1249 @@
     </w:p>
     <w:p>
       <w:pPr>
+        <w:jc w:val="both"/>
+        <w:rPr>
+          <w:rFonts w:ascii="Adobe Caslon Pro" w:hAnsi="Adobe Caslon Pro"/>
+        </w:rPr>
+      </w:pPr>
+      <w:r>
+        <w:rPr>
+          <w:rFonts w:ascii="Adobe Caslon Pro" w:hAnsi="Adobe Caslon Pro"/>
+        </w:rPr>
+        <w:t>Istnieje wiele tego typu</w:t>
+      </w:r>
+      <w:r>
+        <w:rPr>
+          <w:rFonts w:ascii="Adobe Caslon Pro" w:hAnsi="Adobe Caslon Pro"/>
+        </w:rPr>
+        <w:t xml:space="preserve"> systemów, które wspomagają aut</w:t>
+      </w:r>
+      <w:r>
+        <w:rPr>
+          <w:rFonts w:ascii="Adobe Caslon Pro" w:hAnsi="Adobe Caslon Pro"/>
+        </w:rPr>
+        <w:t>omatyzację. Omówimy tutaj</w:t>
+      </w:r>
+      <w:r>
+        <w:rPr>
+          <w:rFonts w:ascii="Adobe Caslon Pro" w:hAnsi="Adobe Caslon Pro"/>
+        </w:rPr>
+        <w:t xml:space="preserve"> pokrótce część z nich oraz wyróżnimy ich wady oraz zalety.</w:t>
+      </w:r>
+    </w:p>
+    <w:p>
+      <w:pPr>
+        <w:jc w:val="both"/>
+        <w:rPr>
+          <w:rFonts w:ascii="Adobe Caslon Pro" w:hAnsi="Adobe Caslon Pro"/>
+        </w:rPr>
+      </w:pPr>
+      <w:r>
+        <w:rPr>
+          <w:rFonts w:ascii="Adobe Caslon Pro" w:hAnsi="Adobe Caslon Pro"/>
+        </w:rPr>
+        <w:t>AutoClickExtreme</w:t>
+      </w:r>
+    </w:p>
+    <w:p>
+      <w:pPr>
+        <w:jc w:val="both"/>
+        <w:rPr>
+          <w:rFonts w:ascii="Adobe Caslon Pro" w:hAnsi="Adobe Caslon Pro"/>
+        </w:rPr>
+      </w:pPr>
+      <w:r>
+        <w:rPr>
+          <w:rFonts w:ascii="Adobe Caslon Pro" w:hAnsi="Adobe Caslon Pro"/>
+        </w:rPr>
+        <w:tab/>
+      </w:r>
+      <w:r>
+        <w:rPr>
+          <w:rFonts w:ascii="Adobe Caslon Pro" w:hAnsi="Adobe Caslon Pro"/>
+        </w:rPr>
+        <w:t xml:space="preserve">System ten jest bardzo precyzyjny pod względem wykonywanych akcji. </w:t>
+      </w:r>
+      <w:r>
+        <w:rPr>
+          <w:rFonts w:ascii="Adobe Caslon Pro" w:hAnsi="Adobe Caslon Pro"/>
+        </w:rPr>
+        <w:t>Udostępnia on szereg parametrów</w:t>
+      </w:r>
+      <w:r>
+        <w:rPr>
+          <w:rFonts w:ascii="Adobe Caslon Pro" w:hAnsi="Adobe Caslon Pro"/>
+        </w:rPr>
+        <w:t xml:space="preserve"> i funkcjonalności</w:t>
+      </w:r>
+      <w:r>
+        <w:rPr>
+          <w:rFonts w:ascii="Adobe Caslon Pro" w:hAnsi="Adobe Caslon Pro"/>
+        </w:rPr>
+        <w:t xml:space="preserve"> umożliwiających sprecyzowanie miejsca lub obiektu, na którym operujemy. </w:t>
+      </w:r>
+      <w:r>
+        <w:rPr>
+          <w:rFonts w:ascii="Adobe Caslon Pro" w:hAnsi="Adobe Caslon Pro"/>
+        </w:rPr>
+        <w:t>Dla przykładu</w:t>
+      </w:r>
+      <w:r>
+        <w:rPr>
+          <w:rFonts w:ascii="Adobe Caslon Pro" w:hAnsi="Adobe Caslon Pro"/>
+        </w:rPr>
+        <w:t>,</w:t>
+      </w:r>
+      <w:r>
+        <w:rPr>
+          <w:rFonts w:ascii="Adobe Caslon Pro" w:hAnsi="Adobe Caslon Pro"/>
+        </w:rPr>
+        <w:t xml:space="preserve"> d</w:t>
+      </w:r>
+      <w:r>
+        <w:rPr>
+          <w:rFonts w:ascii="Adobe Caslon Pro" w:hAnsi="Adobe Caslon Pro"/>
+        </w:rPr>
+        <w:t>o wykonania każdego kliknięcia możliwe jest pobranie</w:t>
+      </w:r>
+      <w:r>
+        <w:rPr>
+          <w:rFonts w:ascii="Adobe Caslon Pro" w:hAnsi="Adobe Caslon Pro"/>
+        </w:rPr>
+        <w:t xml:space="preserve"> zrzutu</w:t>
+      </w:r>
+      <w:r>
+        <w:rPr>
+          <w:rFonts w:ascii="Adobe Caslon Pro" w:hAnsi="Adobe Caslon Pro"/>
+        </w:rPr>
+        <w:t xml:space="preserve"> fragmentu ekranu, którego program będzie musiał poszukać zanim wykona akcję, jeśli taki fragment nie istnieje </w:t>
+      </w:r>
+      <w:r>
+        <w:rPr>
+          <w:rFonts w:ascii="Adobe Caslon Pro" w:hAnsi="Adobe Caslon Pro"/>
+        </w:rPr>
+        <w:lastRenderedPageBreak/>
+        <w:t>program czeka na interwencję użytkownika</w:t>
+      </w:r>
+      <w:r>
+        <w:rPr>
+          <w:rFonts w:ascii="Adobe Caslon Pro" w:hAnsi="Adobe Caslon Pro"/>
+        </w:rPr>
+        <w:t xml:space="preserve"> i wznawia pracę gdy pobrany fragment pojawi się na ekranie</w:t>
+      </w:r>
+      <w:r>
+        <w:rPr>
+          <w:rFonts w:ascii="Adobe Caslon Pro" w:hAnsi="Adobe Caslon Pro"/>
+        </w:rPr>
+        <w:t>.</w:t>
+      </w:r>
+    </w:p>
+    <w:p>
+      <w:pPr>
+        <w:jc w:val="both"/>
+        <w:rPr>
+          <w:rFonts w:ascii="Adobe Caslon Pro" w:hAnsi="Adobe Caslon Pro"/>
+        </w:rPr>
+      </w:pPr>
+      <w:r>
+        <w:rPr>
+          <w:rFonts w:ascii="Adobe Caslon Pro" w:hAnsi="Adobe Caslon Pro"/>
+        </w:rPr>
+        <w:tab/>
+      </w:r>
+      <w:r>
+        <w:rPr>
+          <w:rFonts w:ascii="Adobe Caslon Pro" w:hAnsi="Adobe Caslon Pro"/>
+        </w:rPr>
+        <w:t xml:space="preserve">Aplikacja działa na licencji </w:t>
+      </w:r>
+      <w:r>
+        <w:rPr>
+          <w:rFonts w:ascii="Adobe Caslon Pro" w:hAnsi="Adobe Caslon Pro"/>
+          <w:i/>
+        </w:rPr>
+        <w:t>Sharew</w:t>
+      </w:r>
+      <w:r>
+        <w:rPr>
+          <w:rFonts w:ascii="Adobe Caslon Pro" w:hAnsi="Adobe Caslon Pro"/>
+          <w:i/>
+        </w:rPr>
+        <w:t>are</w:t>
+      </w:r>
+      <w:r>
+        <w:rPr>
+          <w:rFonts w:ascii="Adobe Caslon Pro" w:hAnsi="Adobe Caslon Pro"/>
+        </w:rPr>
+        <w:t xml:space="preserve">, </w:t>
+      </w:r>
+      <w:r>
+        <w:rPr>
+          <w:rFonts w:ascii="Adobe Caslon Pro" w:hAnsi="Adobe Caslon Pro"/>
+        </w:rPr>
+        <w:t>która pozwala na korzystanie z pełnej funkcjonalności przez pewie</w:t>
+      </w:r>
+      <w:r>
+        <w:rPr>
+          <w:rFonts w:ascii="Adobe Caslon Pro" w:hAnsi="Adobe Caslon Pro"/>
+        </w:rPr>
+        <w:t>n okres czasu (w tym przypadku okres czasu jest zależny</w:t>
+      </w:r>
+      <w:r>
+        <w:rPr>
+          <w:rFonts w:ascii="Adobe Caslon Pro" w:hAnsi="Adobe Caslon Pro"/>
+        </w:rPr>
+        <w:t xml:space="preserve"> od tego ile razy odtwarzaliśmy akcje)</w:t>
+      </w:r>
+      <w:r>
+        <w:rPr>
+          <w:rFonts w:ascii="Adobe Caslon Pro" w:hAnsi="Adobe Caslon Pro"/>
+        </w:rPr>
+        <w:t>.</w:t>
+      </w:r>
+    </w:p>
+    <w:p>
+      <w:pPr>
+        <w:jc w:val="both"/>
+        <w:rPr>
+          <w:rFonts w:ascii="Adobe Caslon Pro" w:hAnsi="Adobe Caslon Pro"/>
+        </w:rPr>
+      </w:pPr>
+      <w:r>
+        <w:rPr>
+          <w:rFonts w:ascii="Adobe Caslon Pro" w:hAnsi="Adobe Caslon Pro"/>
+        </w:rPr>
+        <w:t>Zalety:</w:t>
+      </w:r>
+    </w:p>
+    <w:p>
+      <w:pPr>
         <w:pStyle w:val="Akapitzlist"/>
-        <w:ind w:left="1068"/>
-        <w:jc w:val="both"/>
-        <w:rPr>
-          <w:rFonts w:ascii="Adobe Caslon Pro" w:hAnsi="Adobe Caslon Pro"/>
-        </w:rPr>
-      </w:pPr>
+        <w:numPr>
+          <w:ilvl w:val="0"/>
+          <w:numId w:val="11"/>
+        </w:numPr>
+        <w:jc w:val="both"/>
+        <w:rPr>
+          <w:rFonts w:ascii="Adobe Caslon Pro" w:hAnsi="Adobe Caslon Pro"/>
+        </w:rPr>
+      </w:pPr>
+      <w:r>
+        <w:rPr>
+          <w:rFonts w:ascii="Adobe Caslon Pro" w:hAnsi="Adobe Caslon Pro"/>
+        </w:rPr>
+        <w:t>sprawdzanie poprawności</w:t>
+      </w:r>
+      <w:r>
+        <w:rPr>
+          <w:rFonts w:ascii="Adobe Caslon Pro" w:hAnsi="Adobe Caslon Pro"/>
+        </w:rPr>
+        <w:t xml:space="preserve"> miejsc przy kliknięciach</w:t>
+      </w:r>
+      <w:r>
+        <w:rPr>
+          <w:rFonts w:ascii="Adobe Caslon Pro" w:hAnsi="Adobe Caslon Pro"/>
+        </w:rPr>
+        <w:t xml:space="preserve"> - istnieje wiele parametrów określających miejsce kliknięcia</w:t>
+      </w:r>
+      <w:r>
+        <w:rPr>
+          <w:rFonts w:ascii="Adobe Caslon Pro" w:hAnsi="Adobe Caslon Pro"/>
+        </w:rPr>
+        <w:t xml:space="preserve"> (które można później edytować)</w:t>
+      </w:r>
+      <w:r>
+        <w:rPr>
+          <w:rFonts w:ascii="Adobe Caslon Pro" w:hAnsi="Adobe Caslon Pro"/>
+        </w:rPr>
+        <w:t>, m.in.:</w:t>
+      </w:r>
+    </w:p>
+    <w:p>
+      <w:pPr>
+        <w:pStyle w:val="Akapitzlist"/>
+        <w:numPr>
+          <w:ilvl w:val="1"/>
+          <w:numId w:val="11"/>
+        </w:numPr>
+        <w:jc w:val="both"/>
+        <w:rPr>
+          <w:rFonts w:ascii="Adobe Caslon Pro" w:hAnsi="Adobe Caslon Pro"/>
+        </w:rPr>
+      </w:pPr>
+      <w:r>
+        <w:rPr>
+          <w:rFonts w:ascii="Adobe Caslon Pro" w:hAnsi="Adobe Caslon Pro"/>
+        </w:rPr>
+        <w:t>współrzędne</w:t>
+      </w:r>
+      <w:r>
+        <w:rPr>
+          <w:rFonts w:ascii="Adobe Caslon Pro" w:hAnsi="Adobe Caslon Pro"/>
+        </w:rPr>
+        <w:t>,</w:t>
+      </w:r>
+    </w:p>
+    <w:p>
+      <w:pPr>
+        <w:pStyle w:val="Akapitzlist"/>
+        <w:numPr>
+          <w:ilvl w:val="1"/>
+          <w:numId w:val="11"/>
+        </w:numPr>
+        <w:jc w:val="both"/>
+        <w:rPr>
+          <w:rFonts w:ascii="Adobe Caslon Pro" w:hAnsi="Adobe Caslon Pro"/>
+        </w:rPr>
+      </w:pPr>
+      <w:r>
+        <w:rPr>
+          <w:rFonts w:ascii="Adobe Caslon Pro" w:hAnsi="Adobe Caslon Pro"/>
+        </w:rPr>
+        <w:t>mały fragment zrzutu ekranu w miejscu kliknięcia</w:t>
+      </w:r>
+      <w:r>
+        <w:rPr>
+          <w:rFonts w:ascii="Adobe Caslon Pro" w:hAnsi="Adobe Caslon Pro"/>
+        </w:rPr>
+        <w:t>,</w:t>
+      </w:r>
+    </w:p>
+    <w:p>
+      <w:pPr>
+        <w:pStyle w:val="Akapitzlist"/>
+        <w:numPr>
+          <w:ilvl w:val="1"/>
+          <w:numId w:val="11"/>
+        </w:numPr>
+        <w:jc w:val="both"/>
+        <w:rPr>
+          <w:rFonts w:ascii="Adobe Caslon Pro" w:hAnsi="Adobe Caslon Pro"/>
+        </w:rPr>
+      </w:pPr>
+      <w:r>
+        <w:rPr>
+          <w:rFonts w:ascii="Adobe Caslon Pro" w:hAnsi="Adobe Caslon Pro"/>
+        </w:rPr>
+        <w:t xml:space="preserve">ścieżka do pliku wykonywalnego </w:t>
+      </w:r>
+      <w:r>
+        <w:rPr>
+          <w:rFonts w:ascii="Courier New" w:hAnsi="Courier New" w:cs="Courier New"/>
+        </w:rPr>
+        <w:t>*.exe</w:t>
+      </w:r>
+      <w:r>
+        <w:rPr>
+          <w:rFonts w:ascii="Adobe Caslon Pro" w:hAnsi="Adobe Caslon Pro" w:cs="Courier New"/>
+        </w:rPr>
+        <w:t>,</w:t>
+      </w:r>
+      <w:r>
+        <w:rPr>
+          <w:rFonts w:ascii="Adobe Caslon Pro" w:hAnsi="Adobe Caslon Pro" w:cs="Courier New"/>
+        </w:rPr>
+        <w:t xml:space="preserve"> na którym wystąpiło kliknięcie,</w:t>
+      </w:r>
+    </w:p>
+    <w:p>
+      <w:pPr>
+        <w:pStyle w:val="Akapitzlist"/>
+        <w:numPr>
+          <w:ilvl w:val="1"/>
+          <w:numId w:val="11"/>
+        </w:numPr>
+        <w:jc w:val="both"/>
+        <w:rPr>
+          <w:rFonts w:ascii="Adobe Caslon Pro" w:hAnsi="Adobe Caslon Pro"/>
+        </w:rPr>
+      </w:pPr>
+      <w:r>
+        <w:rPr>
+          <w:rFonts w:ascii="Adobe Caslon Pro" w:hAnsi="Adobe Caslon Pro"/>
+        </w:rPr>
+        <w:t>tytuł okna głównego</w:t>
+      </w:r>
+      <w:r>
+        <w:rPr>
+          <w:rFonts w:ascii="Adobe Caslon Pro" w:hAnsi="Adobe Caslon Pro"/>
+        </w:rPr>
+        <w:t xml:space="preserve"> - różne tryby przeszukiwania, np. </w:t>
+      </w:r>
+      <w:r>
+        <w:rPr>
+          <w:rFonts w:ascii="Adobe Caslon Pro" w:hAnsi="Adobe Caslon Pro"/>
+        </w:rPr>
+        <w:t xml:space="preserve">dokładne dopasowanie lub </w:t>
+      </w:r>
+      <w:r>
+        <w:rPr>
+          <w:rFonts w:ascii="Adobe Caslon Pro" w:hAnsi="Adobe Caslon Pro"/>
+        </w:rPr>
+        <w:t>jakiekolwiek słowo z podanych</w:t>
+      </w:r>
+      <w:r>
+        <w:rPr>
+          <w:rFonts w:ascii="Adobe Caslon Pro" w:hAnsi="Adobe Caslon Pro"/>
+        </w:rPr>
+        <w:t>,</w:t>
+      </w:r>
+    </w:p>
+    <w:p>
+      <w:pPr>
+        <w:pStyle w:val="Akapitzlist"/>
+        <w:numPr>
+          <w:ilvl w:val="1"/>
+          <w:numId w:val="11"/>
+        </w:numPr>
+        <w:jc w:val="both"/>
+        <w:rPr>
+          <w:rFonts w:ascii="Adobe Caslon Pro" w:hAnsi="Adobe Caslon Pro"/>
+        </w:rPr>
+      </w:pPr>
+      <w:r>
+        <w:rPr>
+          <w:rFonts w:ascii="Adobe Caslon Pro" w:hAnsi="Adobe Caslon Pro"/>
+        </w:rPr>
+        <w:t>nazwa klasy okna głównego</w:t>
+      </w:r>
+      <w:r>
+        <w:rPr>
+          <w:rFonts w:ascii="Adobe Caslon Pro" w:hAnsi="Adobe Caslon Pro"/>
+        </w:rPr>
+        <w:t>,</w:t>
+      </w:r>
+    </w:p>
+    <w:p>
+      <w:pPr>
+        <w:pStyle w:val="Akapitzlist"/>
+        <w:numPr>
+          <w:ilvl w:val="1"/>
+          <w:numId w:val="11"/>
+        </w:numPr>
+        <w:jc w:val="both"/>
+        <w:rPr>
+          <w:rFonts w:ascii="Adobe Caslon Pro" w:hAnsi="Adobe Caslon Pro"/>
+        </w:rPr>
+      </w:pPr>
+      <w:r>
+        <w:rPr>
+          <w:rFonts w:ascii="Adobe Caslon Pro" w:hAnsi="Adobe Caslon Pro"/>
+        </w:rPr>
+        <w:t xml:space="preserve">tytuł okna </w:t>
+      </w:r>
+      <w:r>
+        <w:rPr>
+          <w:rFonts w:ascii="Adobe Caslon Pro" w:hAnsi="Adobe Caslon Pro"/>
+        </w:rPr>
+        <w:t>podrzędnego</w:t>
+      </w:r>
+      <w:r>
+        <w:rPr>
+          <w:rFonts w:ascii="Adobe Caslon Pro" w:hAnsi="Adobe Caslon Pro"/>
+        </w:rPr>
+        <w:t xml:space="preserve"> - jak wyżej, różne tryby przeszukiwania</w:t>
+      </w:r>
+      <w:r>
+        <w:rPr>
+          <w:rFonts w:ascii="Adobe Caslon Pro" w:hAnsi="Adobe Caslon Pro"/>
+        </w:rPr>
+        <w:t>,</w:t>
+      </w:r>
+    </w:p>
+    <w:p>
+      <w:pPr>
+        <w:pStyle w:val="Akapitzlist"/>
+        <w:numPr>
+          <w:ilvl w:val="1"/>
+          <w:numId w:val="11"/>
+        </w:numPr>
+        <w:jc w:val="both"/>
+        <w:rPr>
+          <w:rFonts w:ascii="Adobe Caslon Pro" w:hAnsi="Adobe Caslon Pro"/>
+        </w:rPr>
+      </w:pPr>
+      <w:r>
+        <w:rPr>
+          <w:rFonts w:ascii="Adobe Caslon Pro" w:hAnsi="Adobe Caslon Pro"/>
+        </w:rPr>
+        <w:t xml:space="preserve">nazwa klasy okna </w:t>
+      </w:r>
+      <w:r>
+        <w:rPr>
+          <w:rFonts w:ascii="Adobe Caslon Pro" w:hAnsi="Adobe Caslon Pro"/>
+        </w:rPr>
+        <w:t>podrzędnego</w:t>
+      </w:r>
+      <w:r>
+        <w:rPr>
+          <w:rFonts w:ascii="Adobe Caslon Pro" w:hAnsi="Adobe Caslon Pro"/>
+        </w:rPr>
+        <w:t>,</w:t>
+      </w:r>
+    </w:p>
+    <w:p>
+      <w:pPr>
+        <w:pStyle w:val="Akapitzlist"/>
+        <w:numPr>
+          <w:ilvl w:val="0"/>
+          <w:numId w:val="11"/>
+        </w:numPr>
+        <w:jc w:val="both"/>
+        <w:rPr>
+          <w:rFonts w:ascii="Adobe Caslon Pro" w:hAnsi="Adobe Caslon Pro"/>
+        </w:rPr>
+      </w:pPr>
+      <w:r>
+        <w:rPr>
+          <w:rFonts w:ascii="Adobe Caslon Pro" w:hAnsi="Adobe Caslon Pro"/>
+        </w:rPr>
+        <w:t>oczekiwanie na akcję</w:t>
+      </w:r>
+      <w:r>
+        <w:rPr>
+          <w:rFonts w:ascii="Adobe Caslon Pro" w:hAnsi="Adobe Caslon Pro"/>
+        </w:rPr>
+        <w:t xml:space="preserve"> użytkownika </w:t>
+      </w:r>
+      <w:r>
+        <w:rPr>
+          <w:rFonts w:ascii="Adobe Caslon Pro" w:hAnsi="Adobe Caslon Pro"/>
+        </w:rPr>
+        <w:t>jeżeli</w:t>
+      </w:r>
+      <w:r>
+        <w:rPr>
+          <w:rFonts w:ascii="Adobe Caslon Pro" w:hAnsi="Adobe Caslon Pro"/>
+        </w:rPr>
+        <w:t xml:space="preserve"> skrypt </w:t>
+      </w:r>
+      <w:r>
+        <w:rPr>
+          <w:rFonts w:ascii="Adobe Caslon Pro" w:hAnsi="Adobe Caslon Pro"/>
+        </w:rPr>
+        <w:t xml:space="preserve">zostanie </w:t>
+      </w:r>
+      <w:r>
+        <w:rPr>
+          <w:rFonts w:ascii="Adobe Caslon Pro" w:hAnsi="Adobe Caslon Pro"/>
+        </w:rPr>
+        <w:t>nieoczekiwanie</w:t>
+      </w:r>
+      <w:r>
+        <w:rPr>
+          <w:rFonts w:ascii="Adobe Caslon Pro" w:hAnsi="Adobe Caslon Pro"/>
+        </w:rPr>
+        <w:t xml:space="preserve"> zatrzyma</w:t>
+      </w:r>
+      <w:r>
+        <w:rPr>
+          <w:rFonts w:ascii="Adobe Caslon Pro" w:hAnsi="Adobe Caslon Pro"/>
+        </w:rPr>
+        <w:t>ny</w:t>
+      </w:r>
+      <w:r>
+        <w:rPr>
+          <w:rFonts w:ascii="Adobe Caslon Pro" w:hAnsi="Adobe Caslon Pro"/>
+        </w:rPr>
+        <w:t xml:space="preserve"> i wznawianie pracy po powrocie na </w:t>
+      </w:r>
+      <w:r>
+        <w:rPr>
+          <w:rFonts w:ascii="Adobe Caslon Pro" w:hAnsi="Adobe Caslon Pro"/>
+        </w:rPr>
+        <w:t>"</w:t>
+      </w:r>
+      <w:r>
+        <w:rPr>
+          <w:rFonts w:ascii="Adobe Caslon Pro" w:hAnsi="Adobe Caslon Pro"/>
+        </w:rPr>
+        <w:t>dobrą</w:t>
+      </w:r>
+      <w:r>
+        <w:rPr>
+          <w:rFonts w:ascii="Adobe Caslon Pro" w:hAnsi="Adobe Caslon Pro"/>
+        </w:rPr>
+        <w:t xml:space="preserve">" </w:t>
+      </w:r>
+      <w:r>
+        <w:rPr>
+          <w:rFonts w:ascii="Adobe Caslon Pro" w:hAnsi="Adobe Caslon Pro"/>
+        </w:rPr>
+        <w:t>drogę</w:t>
+      </w:r>
+      <w:r>
+        <w:rPr>
+          <w:rFonts w:ascii="Adobe Caslon Pro" w:hAnsi="Adobe Caslon Pro"/>
+        </w:rPr>
+        <w:t>,</w:t>
+      </w:r>
+    </w:p>
+    <w:p>
+      <w:pPr>
+        <w:pStyle w:val="Akapitzlist"/>
+        <w:numPr>
+          <w:ilvl w:val="0"/>
+          <w:numId w:val="11"/>
+        </w:numPr>
+        <w:jc w:val="both"/>
+        <w:rPr>
+          <w:rFonts w:ascii="Adobe Caslon Pro" w:hAnsi="Adobe Caslon Pro"/>
+        </w:rPr>
+      </w:pPr>
+      <w:r>
+        <w:rPr>
+          <w:rFonts w:ascii="Adobe Caslon Pro" w:hAnsi="Adobe Caslon Pro"/>
+        </w:rPr>
+        <w:t xml:space="preserve">funkcjonalność </w:t>
+      </w:r>
+      <w:r>
+        <w:rPr>
+          <w:rFonts w:ascii="Adobe Caslon Pro" w:hAnsi="Adobe Caslon Pro"/>
+          <w:i/>
+        </w:rPr>
+        <w:t>Pixel Control</w:t>
+      </w:r>
+      <w:r>
+        <w:rPr>
+          <w:rFonts w:ascii="Adobe Caslon Pro" w:hAnsi="Adobe Caslon Pro"/>
+        </w:rPr>
+        <w:t>, która polega na określeniu fragmentu ekranu, który musi zostać wyświetlony aby skrypt kontynuował zadanie</w:t>
+      </w:r>
+      <w:r>
+        <w:rPr>
+          <w:rFonts w:ascii="Adobe Caslon Pro" w:hAnsi="Adobe Caslon Pro"/>
+        </w:rPr>
+        <w:t>,</w:t>
+      </w:r>
+    </w:p>
+    <w:p>
+      <w:pPr>
+        <w:pStyle w:val="Akapitzlist"/>
+        <w:numPr>
+          <w:ilvl w:val="0"/>
+          <w:numId w:val="11"/>
+        </w:numPr>
+        <w:jc w:val="both"/>
+        <w:rPr>
+          <w:rFonts w:ascii="Adobe Caslon Pro" w:hAnsi="Adobe Caslon Pro"/>
+        </w:rPr>
+      </w:pPr>
+      <w:r>
+        <w:rPr>
+          <w:rFonts w:ascii="Adobe Caslon Pro" w:hAnsi="Adobe Caslon Pro"/>
+        </w:rPr>
+        <w:t>różne drogi wykonywania skryptu w zależności od sytuacji</w:t>
+      </w:r>
+      <w:r>
+        <w:rPr>
+          <w:rFonts w:ascii="Adobe Caslon Pro" w:hAnsi="Adobe Caslon Pro"/>
+        </w:rPr>
+        <w:t>,</w:t>
+      </w:r>
+    </w:p>
+    <w:p>
+      <w:pPr>
+        <w:pStyle w:val="Akapitzlist"/>
+        <w:numPr>
+          <w:ilvl w:val="0"/>
+          <w:numId w:val="11"/>
+        </w:numPr>
+        <w:jc w:val="both"/>
+        <w:rPr>
+          <w:rFonts w:ascii="Adobe Caslon Pro" w:hAnsi="Adobe Caslon Pro"/>
+        </w:rPr>
+      </w:pPr>
+      <w:r>
+        <w:rPr>
+          <w:rFonts w:ascii="Adobe Caslon Pro" w:hAnsi="Adobe Caslon Pro"/>
+        </w:rPr>
+        <w:t>harmonogram akcji</w:t>
+      </w:r>
+      <w:r>
+        <w:rPr>
+          <w:rFonts w:ascii="Adobe Caslon Pro" w:hAnsi="Adobe Caslon Pro"/>
+        </w:rPr>
+        <w:t xml:space="preserve">, tzw. </w:t>
+      </w:r>
+      <w:r>
+        <w:rPr>
+          <w:rFonts w:ascii="Adobe Caslon Pro" w:hAnsi="Adobe Caslon Pro"/>
+          <w:i/>
+        </w:rPr>
+        <w:t>Tasker</w:t>
+      </w:r>
+      <w:r>
+        <w:rPr>
+          <w:rFonts w:ascii="Adobe Caslon Pro" w:hAnsi="Adobe Caslon Pro"/>
+        </w:rPr>
+        <w:t>,</w:t>
+      </w:r>
+    </w:p>
+    <w:p>
+      <w:pPr>
+        <w:pStyle w:val="Akapitzlist"/>
+        <w:numPr>
+          <w:ilvl w:val="0"/>
+          <w:numId w:val="11"/>
+        </w:numPr>
+        <w:jc w:val="both"/>
+        <w:rPr>
+          <w:rFonts w:ascii="Adobe Caslon Pro" w:hAnsi="Adobe Caslon Pro"/>
+        </w:rPr>
+      </w:pPr>
+      <w:r>
+        <w:rPr>
+          <w:rFonts w:ascii="Adobe Caslon Pro" w:hAnsi="Adobe Caslon Pro"/>
+        </w:rPr>
+        <w:t xml:space="preserve">funkcjonalność </w:t>
+      </w:r>
+      <w:r>
+        <w:rPr>
+          <w:rFonts w:ascii="Adobe Caslon Pro" w:hAnsi="Adobe Caslon Pro"/>
+          <w:i/>
+        </w:rPr>
+        <w:t>Autotext</w:t>
+      </w:r>
+      <w:r>
+        <w:rPr>
+          <w:rFonts w:ascii="Adobe Caslon Pro" w:hAnsi="Adobe Caslon Pro"/>
+        </w:rPr>
+        <w:t>, która umożliwia szybką</w:t>
+      </w:r>
+      <w:r>
+        <w:rPr>
+          <w:rFonts w:ascii="Adobe Caslon Pro" w:hAnsi="Adobe Caslon Pro"/>
+        </w:rPr>
+        <w:t xml:space="preserve"> podmianę tekstu na</w:t>
+      </w:r>
+      <w:r>
+        <w:rPr>
+          <w:rFonts w:ascii="Adobe Caslon Pro" w:hAnsi="Adobe Caslon Pro"/>
+        </w:rPr>
+        <w:t xml:space="preserve"> tekst</w:t>
+      </w:r>
+      <w:r>
+        <w:rPr>
+          <w:rFonts w:ascii="Adobe Caslon Pro" w:hAnsi="Adobe Caslon Pro"/>
+        </w:rPr>
+        <w:t xml:space="preserve"> zdefiniowany</w:t>
+      </w:r>
+      <w:r>
+        <w:rPr>
+          <w:rFonts w:ascii="Adobe Caslon Pro" w:hAnsi="Adobe Caslon Pro"/>
+        </w:rPr>
+        <w:t xml:space="preserve"> w programie</w:t>
+      </w:r>
+      <w:r>
+        <w:rPr>
+          <w:rFonts w:ascii="Adobe Caslon Pro" w:hAnsi="Adobe Caslon Pro"/>
+        </w:rPr>
+        <w:t>,</w:t>
+      </w:r>
+    </w:p>
+    <w:p>
+      <w:pPr>
+        <w:jc w:val="both"/>
+        <w:rPr>
+          <w:rFonts w:ascii="Adobe Caslon Pro" w:hAnsi="Adobe Caslon Pro"/>
+        </w:rPr>
+      </w:pPr>
+      <w:r>
+        <w:rPr>
+          <w:rFonts w:ascii="Adobe Caslon Pro" w:hAnsi="Adobe Caslon Pro"/>
+        </w:rPr>
+        <w:t>wady:</w:t>
+      </w:r>
+    </w:p>
+    <w:p>
+      <w:pPr>
+        <w:pStyle w:val="Akapitzlist"/>
+        <w:numPr>
+          <w:ilvl w:val="0"/>
+          <w:numId w:val="12"/>
+        </w:numPr>
+        <w:jc w:val="both"/>
+        <w:rPr>
+          <w:rFonts w:ascii="Adobe Caslon Pro" w:hAnsi="Adobe Caslon Pro"/>
+        </w:rPr>
+      </w:pPr>
+      <w:r>
+        <w:rPr>
+          <w:rFonts w:ascii="Adobe Caslon Pro" w:hAnsi="Adobe Caslon Pro"/>
+        </w:rPr>
+        <w:t>nie jest wolny od</w:t>
+      </w:r>
+      <w:r>
+        <w:rPr>
+          <w:rFonts w:ascii="Adobe Caslon Pro" w:hAnsi="Adobe Caslon Pro"/>
+        </w:rPr>
+        <w:t xml:space="preserve"> niespodziewanych</w:t>
+      </w:r>
+      <w:r>
+        <w:rPr>
+          <w:rFonts w:ascii="Adobe Caslon Pro" w:hAnsi="Adobe Caslon Pro"/>
+        </w:rPr>
+        <w:t xml:space="preserve"> błędów</w:t>
+      </w:r>
+    </w:p>
+    <w:p>
+      <w:pPr>
+        <w:pStyle w:val="Akapitzlist"/>
+        <w:numPr>
+          <w:ilvl w:val="0"/>
+          <w:numId w:val="12"/>
+        </w:numPr>
+        <w:jc w:val="both"/>
+        <w:rPr>
+          <w:rFonts w:ascii="Adobe Caslon Pro" w:hAnsi="Adobe Caslon Pro"/>
+        </w:rPr>
+      </w:pPr>
+      <w:r>
+        <w:rPr>
+          <w:rFonts w:ascii="Adobe Caslon Pro" w:hAnsi="Adobe Caslon Pro"/>
+        </w:rPr>
+        <w:t xml:space="preserve">brak obsługi polskich znaków - gdy chcemy aby powtórzyło nam wpisywanie np. "ą" to program zachowuje się jakby wciskał </w:t>
+      </w:r>
+      <w:r>
+        <w:rPr>
+          <w:rFonts w:ascii="Courier New" w:hAnsi="Courier New" w:cs="Courier New"/>
+        </w:rPr>
+        <w:t>CTRL</w:t>
+      </w:r>
+      <w:r>
+        <w:rPr>
+          <w:rFonts w:ascii="Courier New" w:hAnsi="Courier New" w:cs="Courier New"/>
+        </w:rPr>
+        <w:t xml:space="preserve"> + A</w:t>
+      </w:r>
+      <w:r>
+        <w:rPr>
+          <w:rFonts w:ascii="Adobe Caslon Pro" w:hAnsi="Adobe Caslon Pro" w:cs="Courier New"/>
+        </w:rPr>
+        <w:t xml:space="preserve">, w przypadku "ś" - jak </w:t>
+      </w:r>
+      <w:r>
+        <w:rPr>
+          <w:rFonts w:ascii="Courier New" w:hAnsi="Courier New" w:cs="Courier New"/>
+        </w:rPr>
+        <w:t>CTRL</w:t>
+      </w:r>
+      <w:r>
+        <w:rPr>
+          <w:rFonts w:ascii="Courier New" w:hAnsi="Courier New" w:cs="Courier New"/>
+        </w:rPr>
+        <w:t xml:space="preserve"> + </w:t>
+      </w:r>
+      <w:r>
+        <w:rPr>
+          <w:rFonts w:ascii="Courier New" w:hAnsi="Courier New" w:cs="Courier New"/>
+        </w:rPr>
+        <w:t>S</w:t>
+      </w:r>
+      <w:r>
+        <w:rPr>
+          <w:rFonts w:ascii="Adobe Caslon Pro" w:hAnsi="Adobe Caslon Pro" w:cs="Courier New"/>
+        </w:rPr>
+        <w:t xml:space="preserve"> itd</w:t>
+      </w:r>
+      <w:r>
+        <w:rPr>
+          <w:rFonts w:ascii="Adobe Caslon Pro" w:hAnsi="Adobe Caslon Pro" w:cs="Courier New"/>
+        </w:rPr>
+        <w:t>.</w:t>
+      </w:r>
+    </w:p>
+    <w:p>
+      <w:pPr>
+        <w:pStyle w:val="Akapitzlist"/>
+        <w:numPr>
+          <w:ilvl w:val="0"/>
+          <w:numId w:val="12"/>
+        </w:numPr>
+        <w:jc w:val="both"/>
+        <w:rPr>
+          <w:rFonts w:ascii="Adobe Caslon Pro" w:hAnsi="Adobe Caslon Pro"/>
+        </w:rPr>
+      </w:pPr>
+      <w:r>
+        <w:rPr>
+          <w:rFonts w:ascii="Adobe Caslon Pro" w:hAnsi="Adobe Caslon Pro"/>
+        </w:rPr>
+        <w:t>brak języka skryptoweg</w:t>
+      </w:r>
+      <w:r>
+        <w:rPr>
+          <w:rFonts w:ascii="Adobe Caslon Pro" w:hAnsi="Adobe Caslon Pro"/>
+        </w:rPr>
+        <w:t>o</w:t>
+      </w:r>
+      <w:r>
+        <w:rPr>
+          <w:rFonts w:ascii="Adobe Caslon Pro" w:hAnsi="Adobe Caslon Pro"/>
+        </w:rPr>
+        <w:t xml:space="preserve"> - wszystko jest </w:t>
+      </w:r>
+      <w:r>
+        <w:rPr>
+          <w:rFonts w:ascii="Adobe Caslon Pro" w:hAnsi="Adobe Caslon Pro"/>
+        </w:rPr>
+        <w:t>zapisywane jako</w:t>
+      </w:r>
+      <w:r>
+        <w:rPr>
+          <w:rFonts w:ascii="Adobe Caslon Pro" w:hAnsi="Adobe Caslon Pro"/>
+        </w:rPr>
+        <w:t xml:space="preserve"> tzw. akcje</w:t>
+      </w:r>
+      <w:r>
+        <w:rPr>
+          <w:rFonts w:ascii="Adobe Caslon Pro" w:hAnsi="Adobe Caslon Pro"/>
+        </w:rPr>
+        <w:t xml:space="preserve"> (np. akcja poruszenia myszką, akcja kliknięcia itp</w:t>
+      </w:r>
+      <w:r>
+        <w:rPr>
+          <w:rFonts w:ascii="Adobe Caslon Pro" w:hAnsi="Adobe Caslon Pro"/>
+        </w:rPr>
+        <w:t>.</w:t>
+      </w:r>
+      <w:r>
+        <w:rPr>
+          <w:rFonts w:ascii="Adobe Caslon Pro" w:hAnsi="Adobe Caslon Pro"/>
+        </w:rPr>
+        <w:t>)</w:t>
+      </w:r>
+    </w:p>
+    <w:p>
+      <w:pPr>
+        <w:pStyle w:val="Akapitzlist"/>
+        <w:numPr>
+          <w:ilvl w:val="1"/>
+          <w:numId w:val="12"/>
+        </w:numPr>
+        <w:jc w:val="both"/>
+        <w:rPr>
+          <w:rFonts w:ascii="Adobe Caslon Pro" w:hAnsi="Adobe Caslon Pro"/>
+        </w:rPr>
+      </w:pPr>
+      <w:r>
+        <w:rPr>
+          <w:rFonts w:ascii="Adobe Caslon Pro" w:hAnsi="Adobe Caslon Pro"/>
+        </w:rPr>
+        <w:lastRenderedPageBreak/>
+        <w:t xml:space="preserve">dla bardziej doświadczonych użytkowników </w:t>
+      </w:r>
+      <w:r>
+        <w:rPr>
+          <w:rFonts w:ascii="Adobe Caslon Pro" w:hAnsi="Adobe Caslon Pro"/>
+        </w:rPr>
+        <w:t>oznacza</w:t>
+      </w:r>
+      <w:r>
+        <w:rPr>
+          <w:rFonts w:ascii="Adobe Caslon Pro" w:hAnsi="Adobe Caslon Pro"/>
+        </w:rPr>
+        <w:t xml:space="preserve"> to</w:t>
+      </w:r>
+      <w:r>
+        <w:rPr>
+          <w:rFonts w:ascii="Adobe Caslon Pro" w:hAnsi="Adobe Caslon Pro"/>
+        </w:rPr>
+        <w:t xml:space="preserve"> </w:t>
+      </w:r>
+      <w:r>
+        <w:rPr>
+          <w:rFonts w:ascii="Adobe Caslon Pro" w:hAnsi="Adobe Caslon Pro"/>
+        </w:rPr>
+        <w:t xml:space="preserve">brak szczegółowej modyfikacji </w:t>
+      </w:r>
+      <w:r>
+        <w:rPr>
+          <w:rFonts w:ascii="Adobe Caslon Pro" w:hAnsi="Adobe Caslon Pro"/>
+        </w:rPr>
+        <w:t>wykonywania</w:t>
+      </w:r>
+      <w:r>
+        <w:rPr>
+          <w:rFonts w:ascii="Adobe Caslon Pro" w:hAnsi="Adobe Caslon Pro"/>
+        </w:rPr>
+        <w:t xml:space="preserve"> zadania</w:t>
+      </w:r>
+    </w:p>
+    <w:p>
+      <w:pPr>
+        <w:pStyle w:val="Akapitzlist"/>
+        <w:numPr>
+          <w:ilvl w:val="1"/>
+          <w:numId w:val="12"/>
+        </w:numPr>
+        <w:jc w:val="both"/>
+        <w:rPr>
+          <w:rFonts w:ascii="Adobe Caslon Pro" w:hAnsi="Adobe Caslon Pro"/>
+        </w:rPr>
+      </w:pPr>
+      <w:r>
+        <w:rPr>
+          <w:rFonts w:ascii="Adobe Caslon Pro" w:hAnsi="Adobe Caslon Pro"/>
+        </w:rPr>
+        <w:t>bardziej skomplikowana struktura pliku z zapisanymi akcjami</w:t>
+      </w:r>
+      <w:r>
+        <w:rPr>
+          <w:rFonts w:ascii="Adobe Caslon Pro" w:hAnsi="Adobe Caslon Pro"/>
+        </w:rPr>
+        <w:t xml:space="preserve"> niż w przypadku prostego skryptu tekstowego</w:t>
+      </w:r>
+      <w:r>
+        <w:rPr>
+          <w:rFonts w:ascii="Adobe Caslon Pro" w:hAnsi="Adobe Caslon Pro"/>
+        </w:rPr>
+        <w:t>, przez co trudniejszy</w:t>
+      </w:r>
+      <w:r>
+        <w:rPr>
+          <w:rFonts w:ascii="Adobe Caslon Pro" w:hAnsi="Adobe Caslon Pro"/>
+        </w:rPr>
+        <w:t xml:space="preserve"> jest</w:t>
+      </w:r>
+      <w:r>
+        <w:rPr>
+          <w:rFonts w:ascii="Adobe Caslon Pro" w:hAnsi="Adobe Caslon Pro"/>
+        </w:rPr>
+        <w:t xml:space="preserve"> odczyt </w:t>
+      </w:r>
+      <w:r>
+        <w:rPr>
+          <w:rFonts w:ascii="Adobe Caslon Pro" w:hAnsi="Adobe Caslon Pro"/>
+        </w:rPr>
+        <w:t>nie posiadając oprogramowania</w:t>
+      </w:r>
+    </w:p>
+    <w:p>
+      <w:pPr>
+        <w:pStyle w:val="Akapitzlist"/>
+        <w:numPr>
+          <w:ilvl w:val="0"/>
+          <w:numId w:val="12"/>
+        </w:numPr>
+        <w:jc w:val="both"/>
+        <w:rPr>
+          <w:rFonts w:ascii="Adobe Caslon Pro" w:hAnsi="Adobe Caslon Pro"/>
+        </w:rPr>
+      </w:pPr>
+      <w:r>
+        <w:rPr>
+          <w:rFonts w:ascii="Adobe Caslon Pro" w:hAnsi="Adobe Caslon Pro"/>
+        </w:rPr>
+        <w:t>aplikacja</w:t>
+      </w:r>
+      <w:r>
+        <w:rPr>
+          <w:rFonts w:ascii="Adobe Caslon Pro" w:hAnsi="Adobe Caslon Pro"/>
+        </w:rPr>
+        <w:t xml:space="preserve"> w akcjach</w:t>
+      </w:r>
+      <w:r>
+        <w:rPr>
+          <w:rFonts w:ascii="Adobe Caslon Pro" w:hAnsi="Adobe Caslon Pro"/>
+        </w:rPr>
+        <w:t xml:space="preserve"> wyświetla, że poruszono myszką, ale nie podaje współrzędnych</w:t>
+      </w:r>
+      <w:r>
+        <w:rPr>
+          <w:rFonts w:ascii="Adobe Caslon Pro" w:hAnsi="Adobe Caslon Pro"/>
+        </w:rPr>
+        <w:t>,</w:t>
+      </w:r>
+    </w:p>
+    <w:p>
+      <w:pPr>
+        <w:pStyle w:val="Akapitzlist"/>
+        <w:numPr>
+          <w:ilvl w:val="0"/>
+          <w:numId w:val="12"/>
+        </w:numPr>
+        <w:jc w:val="both"/>
+        <w:rPr>
+          <w:rFonts w:ascii="Adobe Caslon Pro" w:hAnsi="Adobe Caslon Pro"/>
+        </w:rPr>
+      </w:pPr>
+      <w:r>
+        <w:rPr>
+          <w:rFonts w:ascii="Adobe Caslon Pro" w:hAnsi="Adobe Caslon Pro"/>
+        </w:rPr>
+        <w:t>niewiadome zakładki</w:t>
+      </w:r>
+      <w:r>
+        <w:rPr>
+          <w:rFonts w:ascii="Adobe Caslon Pro" w:hAnsi="Adobe Caslon Pro"/>
+        </w:rPr>
+        <w:t xml:space="preserve"> </w:t>
+      </w:r>
+      <w:r>
+        <w:rPr>
+          <w:rFonts w:ascii="Adobe Caslon Pro" w:hAnsi="Adobe Caslon Pro"/>
+          <w:i/>
+        </w:rPr>
+        <w:t>Sockets</w:t>
+      </w:r>
+      <w:r>
+        <w:rPr>
+          <w:rFonts w:ascii="Adobe Caslon Pro" w:hAnsi="Adobe Caslon Pro"/>
+        </w:rPr>
+        <w:t xml:space="preserve"> </w:t>
+      </w:r>
+      <w:r>
+        <w:rPr>
+          <w:rFonts w:ascii="Adobe Caslon Pro" w:hAnsi="Adobe Caslon Pro"/>
+        </w:rPr>
+        <w:t xml:space="preserve">i </w:t>
+      </w:r>
+      <w:r>
+        <w:rPr>
+          <w:rFonts w:ascii="Adobe Caslon Pro" w:hAnsi="Adobe Caslon Pro"/>
+          <w:i/>
+        </w:rPr>
+        <w:t>Activity</w:t>
+      </w:r>
+      <w:r>
+        <w:rPr>
+          <w:rFonts w:ascii="Adobe Caslon Pro" w:hAnsi="Adobe Caslon Pro"/>
+        </w:rPr>
+        <w:t xml:space="preserve"> </w:t>
+      </w:r>
+      <w:r>
+        <w:rPr>
+          <w:rFonts w:ascii="Adobe Caslon Pro" w:hAnsi="Adobe Caslon Pro"/>
+        </w:rPr>
+        <w:t>(</w:t>
+      </w:r>
+      <w:r>
+        <w:rPr>
+          <w:rFonts w:ascii="Adobe Caslon Pro" w:hAnsi="Adobe Caslon Pro"/>
+        </w:rPr>
+        <w:t xml:space="preserve">program w wersji </w:t>
+      </w:r>
+      <w:r>
+        <w:rPr>
+          <w:rFonts w:ascii="Adobe Caslon Pro" w:hAnsi="Adobe Caslon Pro"/>
+        </w:rPr>
+        <w:t>6.11)</w:t>
+      </w:r>
+      <w:r>
+        <w:rPr>
+          <w:rFonts w:ascii="Adobe Caslon Pro" w:hAnsi="Adobe Caslon Pro"/>
+        </w:rPr>
+        <w:t>, które nie są opisane w pomocy programu. Ponadto ta pierwsza posiada przyciski w języku rosyjskim, mimo że reszta programu jest w języku angielskim,</w:t>
+      </w:r>
+    </w:p>
+    <w:p>
+      <w:pPr>
+        <w:pStyle w:val="Akapitzlist"/>
+        <w:numPr>
+          <w:ilvl w:val="0"/>
+          <w:numId w:val="12"/>
+        </w:numPr>
+        <w:jc w:val="both"/>
+        <w:rPr>
+          <w:rFonts w:ascii="Adobe Caslon Pro" w:hAnsi="Adobe Caslon Pro"/>
+        </w:rPr>
+      </w:pPr>
+      <w:r>
+        <w:rPr>
+          <w:rFonts w:ascii="Adobe Caslon Pro" w:hAnsi="Adobe Caslon Pro"/>
+        </w:rPr>
+        <w:t>kontrolki potrafią się "rozjechać"</w:t>
+      </w:r>
+      <w:r>
+        <w:rPr>
+          <w:rFonts w:ascii="Adobe Caslon Pro" w:hAnsi="Adobe Caslon Pro"/>
+        </w:rPr>
+        <w:t xml:space="preserve"> przy zmianie rozmiarów oki</w:t>
+      </w:r>
+      <w:r>
+        <w:rPr>
+          <w:rFonts w:ascii="Adobe Caslon Pro" w:hAnsi="Adobe Caslon Pro"/>
+        </w:rPr>
+        <w:t>en</w:t>
+      </w:r>
+      <w:r>
+        <w:rPr>
+          <w:rFonts w:ascii="Adobe Caslon Pro" w:hAnsi="Adobe Caslon Pro"/>
+        </w:rPr>
+        <w:t>,</w:t>
+      </w:r>
+    </w:p>
+    <w:p>
+      <w:pPr>
+        <w:ind w:left="708"/>
+        <w:jc w:val="both"/>
+        <w:rPr>
+          <w:rFonts w:ascii="Adobe Caslon Pro" w:hAnsi="Adobe Caslon Pro"/>
+        </w:rPr>
+      </w:pPr>
+      <w:r>
+        <w:rPr>
+          <w:rFonts w:ascii="Adobe Caslon Pro" w:hAnsi="Adobe Caslon Pro"/>
+          <w:noProof/>
+          <w:lang w:eastAsia="pl-PL"/>
+        </w:rPr>
+        <w:drawing>
+          <wp:inline distT="0" distB="0" distL="0" distR="0">
+            <wp:extent cx="1781175" cy="981075"/>
+            <wp:effectExtent l="19050" t="0" r="9525" b="0"/>
+            <wp:docPr id="5" name="Obraz 4" descr="ace_rozjechane.bmp"/>
+            <wp:cNvGraphicFramePr>
+              <a:graphicFrameLocks xmlns:a="http://schemas.openxmlformats.org/drawingml/2006/main" noChangeAspect="1"/>
+            </wp:cNvGraphicFramePr>
+            <a:graphic xmlns:a="http://schemas.openxmlformats.org/drawingml/2006/main">
+              <a:graphicData uri="http://schemas.openxmlformats.org/drawingml/2006/picture">
+                <pic:pic xmlns:pic="http://schemas.openxmlformats.org/drawingml/2006/picture">
+                  <pic:nvPicPr>
+                    <pic:cNvPr id="0" name="ace_rozjechane.bmp"/>
+                    <pic:cNvPicPr/>
+                  </pic:nvPicPr>
+                  <pic:blipFill>
+                    <a:blip r:embed="rId8"/>
+                    <a:stretch>
+                      <a:fillRect/>
+                    </a:stretch>
+                  </pic:blipFill>
+                  <pic:spPr>
+                    <a:xfrm>
+                      <a:off x="0" y="0"/>
+                      <a:ext cx="1781175" cy="981075"/>
+                    </a:xfrm>
+                    <a:prstGeom prst="rect">
+                      <a:avLst/>
+                    </a:prstGeom>
+                  </pic:spPr>
+                </pic:pic>
+              </a:graphicData>
+            </a:graphic>
+          </wp:inline>
+        </w:drawing>
+      </w:r>
+    </w:p>
+    <w:p>
+      <w:pPr>
+        <w:pStyle w:val="Akapitzlist"/>
+        <w:numPr>
+          <w:ilvl w:val="0"/>
+          <w:numId w:val="12"/>
+        </w:numPr>
+        <w:jc w:val="both"/>
+        <w:rPr>
+          <w:rFonts w:ascii="Adobe Caslon Pro" w:hAnsi="Adobe Caslon Pro"/>
+        </w:rPr>
+      </w:pPr>
+      <w:r>
+        <w:rPr>
+          <w:rFonts w:ascii="Adobe Caslon Pro" w:hAnsi="Adobe Caslon Pro"/>
+        </w:rPr>
+        <w:t>płatny</w:t>
+      </w:r>
     </w:p>
     <w:p>
       <w:pPr>
@@ -565,149 +1815,155 @@
         <w:rPr>
           <w:rFonts w:ascii="Adobe Caslon Pro" w:hAnsi="Adobe Caslon Pro"/>
         </w:rPr>
+        <w:t xml:space="preserve">Jak wiadomo, wiele rzeczy w dzisiejszych czasach zostało bardzo zautomatyzowane. Dotyczy to nie tylko </w:t>
+      </w:r>
+      <w:r>
+        <w:rPr>
+          <w:rFonts w:ascii="Adobe Caslon Pro" w:hAnsi="Adobe Caslon Pro"/>
+        </w:rPr>
+        <w:t>miejsc</w:t>
+      </w:r>
+      <w:r>
+        <w:rPr>
+          <w:rFonts w:ascii="Adobe Caslon Pro" w:hAnsi="Adobe Caslon Pro"/>
+        </w:rPr>
+        <w:t xml:space="preserve"> pracy gdzie potrzebna jest bardzo duża precyzja produkcji, ale także do rutynowych, prostych</w:t>
+      </w:r>
+      <w:r>
+        <w:rPr>
+          <w:rFonts w:ascii="Adobe Caslon Pro" w:hAnsi="Adobe Caslon Pro"/>
+        </w:rPr>
+        <w:t xml:space="preserve"> (głównie schematycznych, które można opisać jakim</w:t>
+      </w:r>
+      <w:r>
+        <w:rPr>
+          <w:rFonts w:ascii="Adobe Caslon Pro" w:hAnsi="Adobe Caslon Pro"/>
+        </w:rPr>
+        <w:t>iś algorytmami</w:t>
+      </w:r>
+      <w:r>
+        <w:rPr>
+          <w:rFonts w:ascii="Adobe Caslon Pro" w:hAnsi="Adobe Caslon Pro"/>
+        </w:rPr>
+        <w:t>)</w:t>
+      </w:r>
+      <w:r>
+        <w:rPr>
+          <w:rFonts w:ascii="Adobe Caslon Pro" w:hAnsi="Adobe Caslon Pro"/>
+        </w:rPr>
+        <w:t>, aczkolwiek żmudnych prac.</w:t>
+      </w:r>
+      <w:r>
+        <w:rPr>
+          <w:rFonts w:ascii="Adobe Caslon Pro" w:hAnsi="Adobe Caslon Pro"/>
+        </w:rPr>
+        <w:t xml:space="preserve"> </w:t>
+      </w:r>
+      <w:r>
+        <w:rPr>
+          <w:rFonts w:ascii="Adobe Caslon Pro" w:hAnsi="Adobe Caslon Pro"/>
+        </w:rPr>
+        <w:t>Automatyzacje</w:t>
+      </w:r>
+      <w:r>
+        <w:rPr>
+          <w:rFonts w:ascii="Adobe Caslon Pro" w:hAnsi="Adobe Caslon Pro"/>
+        </w:rPr>
+        <w:t xml:space="preserve"> mają także miejsce w systemie kompu</w:t>
+      </w:r>
+      <w:r>
+        <w:rPr>
+          <w:rFonts w:ascii="Adobe Caslon Pro" w:hAnsi="Adobe Caslon Pro"/>
+        </w:rPr>
+        <w:t>terowym:</w:t>
+      </w:r>
+      <w:r>
+        <w:rPr>
+          <w:rFonts w:ascii="Adobe Caslon Pro" w:hAnsi="Adobe Caslon Pro"/>
+        </w:rPr>
+        <w:t xml:space="preserve"> na przykład użytkownik może codziennie logować się na swoją pocztę czy wykonywać jakieś</w:t>
+      </w:r>
+      <w:r>
+        <w:rPr>
+          <w:rFonts w:ascii="Adobe Caslon Pro" w:hAnsi="Adobe Caslon Pro"/>
+        </w:rPr>
+        <w:t xml:space="preserve"> inne</w:t>
+      </w:r>
+      <w:r>
+        <w:rPr>
+          <w:rFonts w:ascii="Adobe Caslon Pro" w:hAnsi="Adobe Caslon Pro"/>
+        </w:rPr>
+        <w:t xml:space="preserve"> proste czynności, które</w:t>
+      </w:r>
+      <w:r>
+        <w:rPr>
+          <w:rFonts w:ascii="Adobe Caslon Pro" w:hAnsi="Adobe Caslon Pro"/>
+        </w:rPr>
+        <w:t xml:space="preserve"> musi powtarzać co ileś dni lub chce wykonać jakąś akcję w przyszłości</w:t>
+      </w:r>
+      <w:r>
+        <w:rPr>
+          <w:rFonts w:ascii="Adobe Caslon Pro" w:hAnsi="Adobe Caslon Pro"/>
+        </w:rPr>
+        <w:t>.</w:t>
+      </w:r>
+    </w:p>
+    <w:p>
+      <w:pPr>
+        <w:ind w:firstLine="708"/>
+        <w:jc w:val="both"/>
+        <w:rPr>
+          <w:rFonts w:ascii="Adobe Caslon Pro" w:hAnsi="Adobe Caslon Pro"/>
+        </w:rPr>
+      </w:pPr>
+      <w:r>
+        <w:rPr>
+          <w:rFonts w:ascii="Adobe Caslon Pro" w:hAnsi="Adobe Caslon Pro"/>
+        </w:rPr>
+        <w:t>System jest zatem przeznaczony dla każdego rodzaju użytkownika, który potrzebuje zautomatyzować swoją pracę w systemie lub zaplanować jakąś akcję</w:t>
+      </w:r>
+      <w:r>
+        <w:rPr>
+          <w:rFonts w:ascii="Adobe Caslon Pro" w:hAnsi="Adobe Caslon Pro"/>
+        </w:rPr>
+        <w:t xml:space="preserve"> </w:t>
+      </w:r>
+      <w:r>
+        <w:rPr>
+          <w:rFonts w:ascii="Adobe Caslon Pro" w:hAnsi="Adobe Caslon Pro"/>
+        </w:rPr>
+        <w:t>na przyszłość</w:t>
+      </w:r>
+      <w:r>
+        <w:rPr>
+          <w:rFonts w:ascii="Adobe Caslon Pro" w:hAnsi="Adobe Caslon Pro"/>
+        </w:rPr>
+        <w:t xml:space="preserve"> bez jego późniejszej interwencji</w:t>
+      </w:r>
+      <w:r>
+        <w:rPr>
+          <w:rFonts w:ascii="Adobe Caslon Pro" w:hAnsi="Adobe Caslon Pro"/>
+        </w:rPr>
+        <w:t>.</w:t>
+      </w:r>
+      <w:r>
+        <w:rPr>
+          <w:rFonts w:ascii="Adobe Caslon Pro" w:hAnsi="Adobe Caslon Pro"/>
+        </w:rPr>
+        <w:t xml:space="preserve"> Podczas projektowania systemu założono, że użytkownik nie potrafi programować, jednakże zalecana jest podstawowa znajomość programowania skryptowego</w:t>
+      </w:r>
+      <w:r>
+        <w:rPr>
+          <w:rFonts w:ascii="Adobe Caslon Pro" w:hAnsi="Adobe Caslon Pro"/>
+        </w:rPr>
+        <w:t xml:space="preserve"> w celu wykorzystania </w:t>
+      </w:r>
+      <w:r>
+        <w:rPr>
+          <w:rFonts w:ascii="Adobe Caslon Pro" w:hAnsi="Adobe Caslon Pro"/>
+        </w:rPr>
         <w:lastRenderedPageBreak/>
-        <w:t xml:space="preserve">Jak wiadomo, wiele rzeczy w dzisiejszych czasach zostało bardzo zautomatyzowane. Dotyczy to nie tylko </w:t>
-      </w:r>
-      <w:r>
-        <w:rPr>
-          <w:rFonts w:ascii="Adobe Caslon Pro" w:hAnsi="Adobe Caslon Pro"/>
-        </w:rPr>
-        <w:t>miejsc</w:t>
-      </w:r>
-      <w:r>
-        <w:rPr>
-          <w:rFonts w:ascii="Adobe Caslon Pro" w:hAnsi="Adobe Caslon Pro"/>
-        </w:rPr>
-        <w:t xml:space="preserve"> pracy gdzie potrzebna jest bardzo duża precyzja produkcji, ale także do rutynowych, prostych</w:t>
-      </w:r>
-      <w:r>
-        <w:rPr>
-          <w:rFonts w:ascii="Adobe Caslon Pro" w:hAnsi="Adobe Caslon Pro"/>
-        </w:rPr>
-        <w:t xml:space="preserve"> (głównie schematycznych, które można opisać jakim</w:t>
-      </w:r>
-      <w:r>
-        <w:rPr>
-          <w:rFonts w:ascii="Adobe Caslon Pro" w:hAnsi="Adobe Caslon Pro"/>
-        </w:rPr>
-        <w:t>iś algorytmami</w:t>
-      </w:r>
-      <w:r>
-        <w:rPr>
-          <w:rFonts w:ascii="Adobe Caslon Pro" w:hAnsi="Adobe Caslon Pro"/>
-        </w:rPr>
-        <w:t>)</w:t>
-      </w:r>
-      <w:r>
-        <w:rPr>
-          <w:rFonts w:ascii="Adobe Caslon Pro" w:hAnsi="Adobe Caslon Pro"/>
-        </w:rPr>
-        <w:t>, aczkolwiek żmudnych prac.</w:t>
-      </w:r>
-      <w:r>
-        <w:rPr>
-          <w:rFonts w:ascii="Adobe Caslon Pro" w:hAnsi="Adobe Caslon Pro"/>
-        </w:rPr>
-        <w:t xml:space="preserve"> </w:t>
-      </w:r>
-      <w:r>
-        <w:rPr>
-          <w:rFonts w:ascii="Adobe Caslon Pro" w:hAnsi="Adobe Caslon Pro"/>
-        </w:rPr>
-        <w:t>Automatyzacje</w:t>
-      </w:r>
-      <w:r>
-        <w:rPr>
-          <w:rFonts w:ascii="Adobe Caslon Pro" w:hAnsi="Adobe Caslon Pro"/>
-        </w:rPr>
-        <w:t xml:space="preserve"> mają także miejsce w systemie kompu</w:t>
-      </w:r>
-      <w:r>
-        <w:rPr>
-          <w:rFonts w:ascii="Adobe Caslon Pro" w:hAnsi="Adobe Caslon Pro"/>
-        </w:rPr>
-        <w:t>terowym:</w:t>
-      </w:r>
-      <w:r>
-        <w:rPr>
-          <w:rFonts w:ascii="Adobe Caslon Pro" w:hAnsi="Adobe Caslon Pro"/>
-        </w:rPr>
-        <w:t xml:space="preserve"> na przykład użytkownik może codziennie logować się na swoją pocztę czy wykonywać jakieś</w:t>
-      </w:r>
-      <w:r>
-        <w:rPr>
-          <w:rFonts w:ascii="Adobe Caslon Pro" w:hAnsi="Adobe Caslon Pro"/>
-        </w:rPr>
-        <w:t xml:space="preserve"> inne</w:t>
-      </w:r>
-      <w:r>
-        <w:rPr>
-          <w:rFonts w:ascii="Adobe Caslon Pro" w:hAnsi="Adobe Caslon Pro"/>
-        </w:rPr>
-        <w:t xml:space="preserve"> proste czynności, które</w:t>
-      </w:r>
-      <w:r>
-        <w:rPr>
-          <w:rFonts w:ascii="Adobe Caslon Pro" w:hAnsi="Adobe Caslon Pro"/>
-        </w:rPr>
-        <w:t xml:space="preserve"> musi powtarzać co ileś dni lub chce wykonać jakąś akcję w przyszłości</w:t>
-      </w:r>
-      <w:r>
-        <w:rPr>
-          <w:rFonts w:ascii="Adobe Caslon Pro" w:hAnsi="Adobe Caslon Pro"/>
-        </w:rPr>
-        <w:t>.</w:t>
-      </w:r>
-    </w:p>
-    <w:p>
-      <w:pPr>
-        <w:ind w:firstLine="708"/>
-        <w:jc w:val="both"/>
-        <w:rPr>
-          <w:rFonts w:ascii="Adobe Caslon Pro" w:hAnsi="Adobe Caslon Pro"/>
-        </w:rPr>
-      </w:pPr>
-      <w:r>
-        <w:rPr>
-          <w:rFonts w:ascii="Adobe Caslon Pro" w:hAnsi="Adobe Caslon Pro"/>
-        </w:rPr>
-        <w:t>System jest zatem przeznaczony dla każdego rodzaju użytkownika, który potrzebuje zautomatyzować swoją pracę w systemie lub zaplanować jakąś akcję</w:t>
-      </w:r>
-      <w:r>
-        <w:rPr>
-          <w:rFonts w:ascii="Adobe Caslon Pro" w:hAnsi="Adobe Caslon Pro"/>
-        </w:rPr>
-        <w:t xml:space="preserve"> </w:t>
-      </w:r>
-      <w:r>
-        <w:rPr>
-          <w:rFonts w:ascii="Adobe Caslon Pro" w:hAnsi="Adobe Caslon Pro"/>
-        </w:rPr>
-        <w:t>na przyszłość</w:t>
-      </w:r>
-      <w:r>
-        <w:rPr>
-          <w:rFonts w:ascii="Adobe Caslon Pro" w:hAnsi="Adobe Caslon Pro"/>
-        </w:rPr>
-        <w:t xml:space="preserve"> bez jego późniejszej interwencji</w:t>
-      </w:r>
-      <w:r>
-        <w:rPr>
-          <w:rFonts w:ascii="Adobe Caslon Pro" w:hAnsi="Adobe Caslon Pro"/>
-        </w:rPr>
-        <w:t>.</w:t>
-      </w:r>
-      <w:r>
-        <w:rPr>
-          <w:rFonts w:ascii="Adobe Caslon Pro" w:hAnsi="Adobe Caslon Pro"/>
-        </w:rPr>
-        <w:t xml:space="preserve"> Podczas projektowania systemu założono, że użytkownik nie potrafi programować, jednakże zalecana jest podstawowa znajomość programowania skryptowego</w:t>
-      </w:r>
-      <w:r>
-        <w:rPr>
-          <w:rFonts w:ascii="Adobe Caslon Pro" w:hAnsi="Adobe Caslon Pro"/>
-        </w:rPr>
-        <w:t xml:space="preserve"> w celu wykorzystania pełnego potencjału systemu</w:t>
+        <w:t>pełnego potencjału systemu</w:t>
       </w:r>
       <w:r>
         <w:rPr>
@@ -1058,6 +2314,68 @@
           <w:rFonts w:ascii="Adobe Caslon Pro" w:hAnsi="Adobe Caslon Pro"/>
         </w:rPr>
       </w:pPr>
+      <w:r>
+        <w:rPr>
+          <w:rFonts w:ascii="Adobe Caslon Pro" w:hAnsi="Adobe Caslon Pro"/>
+        </w:rPr>
+        <w:t>dobry dla testerow oprogramowania</w:t>
+      </w:r>
+      <w:r>
+        <w:rPr>
+          <w:rFonts w:ascii="Adobe Caslon Pro" w:hAnsi="Adobe Caslon Pro"/>
+        </w:rPr>
+        <w:t xml:space="preserve">, </w:t>
+      </w:r>
+      <w:r>
+        <w:rPr>
+          <w:rFonts w:ascii="Adobe Caslon Pro" w:hAnsi="Adobe Caslon Pro"/>
+        </w:rPr>
+        <w:t>administratorow</w:t>
+      </w:r>
+      <w:r>
+        <w:rPr>
+          <w:rFonts w:ascii="Adobe Caslon Pro" w:hAnsi="Adobe Caslon Pro"/>
+        </w:rPr>
+        <w:t xml:space="preserve">, </w:t>
+      </w:r>
+      <w:r>
+        <w:rPr>
+          <w:rFonts w:ascii="Adobe Caslon Pro" w:hAnsi="Adobe Caslon Pro"/>
+        </w:rPr>
+        <w:t>progmistow</w:t>
+      </w:r>
+      <w:r>
+        <w:rPr>
+          <w:rFonts w:ascii="Adobe Caslon Pro" w:hAnsi="Adobe Caslon Pro"/>
+        </w:rPr>
+        <w:t xml:space="preserve">, </w:t>
+      </w:r>
+      <w:r>
+        <w:rPr>
+          <w:rFonts w:ascii="Adobe Caslon Pro" w:hAnsi="Adobe Caslon Pro"/>
+        </w:rPr>
+        <w:t>pracownikow biurowych</w:t>
+      </w:r>
+    </w:p>
+    <w:p>
+      <w:pPr>
+        <w:rPr>
+          <w:rFonts w:ascii="Adobe Caslon Pro" w:hAnsi="Adobe Caslon Pro"/>
+        </w:rPr>
+      </w:pPr>
+      <w:r>
+        <w:rPr>
+          <w:rFonts w:ascii="Adobe Caslon Pro" w:hAnsi="Adobe Caslon Pro"/>
+        </w:rPr>
+        <w:t>dobry w logowaniu, testowaniu palikacji, weryfikowaniu internetowych zasobow, zbieranie danych do reportu, processing data sets, dlugie zmudne procesy</w:t>
+      </w:r>
+    </w:p>
+    <w:p>
+      <w:pPr>
+        <w:rPr>
+          <w:rFonts w:ascii="Adobe Caslon Pro" w:hAnsi="Adobe Caslon Pro"/>
+        </w:rPr>
+      </w:pPr>
     </w:p>
     <w:p>
       <w:pPr>
@@ -1093,6 +2411,7 @@
         <w:rPr>
           <w:rFonts w:ascii="Adobe Caslon Pro" w:hAnsi="Adobe Caslon Pro"/>
         </w:rPr>
+        <w:lastRenderedPageBreak/>
         <w:t xml:space="preserve">Jeśli </w:t>
       </w:r>
       <w:r>
@@ -1550,7 +2869,6 @@
         <w:rPr>
           <w:rFonts w:ascii="Courier New" w:hAnsi="Courier New" w:cs="Courier New"/>
         </w:rPr>
-        <w:lastRenderedPageBreak/>
         <w:t>x = "string"</w:t>
       </w:r>
     </w:p>
@@ -2114,14 +3432,7 @@
         <w:rPr>
           <w:rFonts w:ascii="Adobe Caslon Pro" w:hAnsi="Adobe Caslon Pro"/>
         </w:rPr>
-        <w:t xml:space="preserve">łymi i zmiennymi jest </w:t>
-      </w:r>
-      <w:r>
-        <w:rPr>
-          <w:rFonts w:ascii="Adobe Caslon Pro" w:hAnsi="Adobe Caslon Pro"/>
-        </w:rPr>
-        <w:lastRenderedPageBreak/>
-        <w:t>opóźnione</w:t>
+        <w:t>łymi i zmiennymi jest opóźnione</w:t>
       </w:r>
       <w:r>
         <w:rPr>
@@ -2216,6 +3527,7 @@
         <w:rPr>
           <w:rFonts w:ascii="Adobe Caslon Pro" w:hAnsi="Adobe Caslon Pro"/>
         </w:rPr>
+        <w:lastRenderedPageBreak/>
         <w:tab/>
         <w:t>Na początek przyjrzymy się temu w  jaki sposób reprezentowane są dane w języku Lua, opiszemy strukturę przechowującą je oraz jakie k</w:t>
       </w:r>
@@ -2788,14 +4100,7 @@
         <w:rPr>
           <w:rFonts w:ascii="Adobe Caslon Pro" w:hAnsi="Adobe Caslon Pro" w:cs="Courier New"/>
         </w:rPr>
-        <w:t xml:space="preserve"> </w:t>
-      </w:r>
-      <w:r>
-        <w:rPr>
-          <w:rFonts w:ascii="Adobe Caslon Pro" w:hAnsi="Adobe Caslon Pro" w:cs="Courier New"/>
-        </w:rPr>
-        <w:lastRenderedPageBreak/>
-        <w:t>oraz dane zdefiniowane przez użytkownika</w:t>
+        <w:t xml:space="preserve"> oraz dane zdefiniowane przez użytkownika</w:t>
       </w:r>
       <w:r>
         <w:rPr>
@@ -2963,6 +4268,7 @@
               <w:rPr>
                 <w:rFonts w:ascii="Adobe Caslon Pro" w:hAnsi="Adobe Caslon Pro"/>
               </w:rPr>
+              <w:lastRenderedPageBreak/>
               <w:t>INT</w:t>
             </w:r>
           </w:p>
@@ -3559,7 +4865,7 @@
                     </pic:cNvPicPr>
                   </pic:nvPicPr>
                   <pic:blipFill>
-                    <a:blip r:embed="rId8"/>
+                    <a:blip r:embed="rId9"/>
                     <a:srcRect/>
                     <a:stretch>
                       <a:fillRect/>
@@ -3711,14 +5017,7 @@
         <w:rPr>
           <w:rFonts w:ascii="Adobe Caslon Pro" w:hAnsi="Adobe Caslon Pro"/>
         </w:rPr>
-        <w:t xml:space="preserve"> (aby uniknąć marnowania miejsca przy tablicach rzadkich) oraz przynajmniej 1 </w:t>
-      </w:r>
-      <w:r>
-        <w:rPr>
-          <w:rFonts w:ascii="Adobe Caslon Pro" w:hAnsi="Adobe Caslon Pro"/>
-        </w:rPr>
-        <w:lastRenderedPageBreak/>
-        <w:t xml:space="preserve">element pomiędzy </w:t>
+        <w:t xml:space="preserve"> (aby uniknąć marnowania miejsca przy tablicach rzadkich) oraz przynajmniej 1 element pomiędzy </w:t>
       </w:r>
       <m:oMath>
         <m:f>
@@ -4586,109 +5885,109 @@
         <w:rPr>
           <w:rFonts w:ascii="Adobe Caslon Pro" w:eastAsiaTheme="minorEastAsia" w:hAnsi="Adobe Caslon Pro"/>
         </w:rPr>
+        <w:t>j - liczba dodatkowych miejsc, które musimy odwiedzić aby znaleźć element</w:t>
+      </w:r>
+      <w:r>
+        <w:rPr>
+          <w:rFonts w:ascii="Adobe Caslon Pro" w:eastAsiaTheme="minorEastAsia" w:hAnsi="Adobe Caslon Pro"/>
+        </w:rPr>
+        <w:t xml:space="preserve"> </w:t>
+      </w:r>
+      <w:r>
+        <w:rPr>
+          <w:rFonts w:ascii="Adobe Caslon Pro" w:eastAsiaTheme="minorEastAsia" w:hAnsi="Adobe Caslon Pro"/>
+        </w:rPr>
+        <w:t>(</w:t>
+      </w:r>
+      <w:r>
+        <w:rPr>
+          <w:rFonts w:ascii="Adobe Caslon Pro" w:eastAsiaTheme="minorEastAsia" w:hAnsi="Adobe Caslon Pro"/>
+        </w:rPr>
+        <w:t>B</w:t>
+      </w:r>
+      <w:r>
+        <w:rPr>
+          <w:rFonts w:ascii="Adobe Caslon Pro" w:eastAsiaTheme="minorEastAsia" w:hAnsi="Adobe Caslon Pro"/>
+        </w:rPr>
+        <w:t>)</w:t>
+      </w:r>
+      <w:r>
+        <w:rPr>
+          <w:rFonts w:ascii="Adobe Caslon Pro" w:eastAsiaTheme="minorEastAsia" w:hAnsi="Adobe Caslon Pro"/>
+        </w:rPr>
+        <w:t xml:space="preserve">, który </w:t>
+      </w:r>
+      <w:r>
+        <w:rPr>
+          <w:rFonts w:ascii="Adobe Caslon Pro" w:eastAsiaTheme="minorEastAsia" w:hAnsi="Adobe Caslon Pro"/>
+        </w:rPr>
+        <w:t>przesuwamy</w:t>
+      </w:r>
+    </w:p>
+    <w:p>
+      <w:pPr>
+        <w:jc w:val="both"/>
+        <w:rPr>
+          <w:rFonts w:ascii="Adobe Caslon Pro" w:eastAsiaTheme="minorEastAsia" w:hAnsi="Adobe Caslon Pro"/>
+        </w:rPr>
+      </w:pPr>
+      <w:r>
+        <w:rPr>
+          <w:rFonts w:ascii="Adobe Caslon Pro" w:eastAsiaTheme="minorEastAsia" w:hAnsi="Adobe Caslon Pro"/>
+        </w:rPr>
+        <w:t>Chcemy</w:t>
+      </w:r>
+      <w:r>
+        <w:rPr>
+          <w:rFonts w:ascii="Adobe Caslon Pro" w:eastAsiaTheme="minorEastAsia" w:hAnsi="Adobe Caslon Pro"/>
+        </w:rPr>
+        <w:t xml:space="preserve"> znaleźć minimalną sumę </w:t>
+      </w:r>
+      <w:r>
+        <w:rPr>
+          <w:rFonts w:ascii="Courier New" w:eastAsiaTheme="minorEastAsia" w:hAnsi="Courier New" w:cs="Courier New"/>
+        </w:rPr>
+        <w:t>i+j</w:t>
+      </w:r>
+      <w:r>
+        <w:rPr>
+          <w:rFonts w:ascii="Courier New" w:eastAsiaTheme="minorEastAsia" w:hAnsi="Courier New" w:cs="Courier New"/>
+        </w:rPr>
+        <w:t xml:space="preserve"> (i &gt; 0 oraz j &gt; 0)</w:t>
+      </w:r>
+      <w:r>
+        <w:rPr>
+          <w:rFonts w:ascii="Adobe Caslon Pro" w:eastAsiaTheme="minorEastAsia" w:hAnsi="Adobe Caslon Pro"/>
+        </w:rPr>
+        <w:t>.</w:t>
+      </w:r>
+    </w:p>
+    <w:p>
+      <w:pPr>
+        <w:jc w:val="both"/>
+        <w:rPr>
+          <w:rFonts w:ascii="Adobe Caslon Pro" w:eastAsiaTheme="minorEastAsia" w:hAnsi="Adobe Caslon Pro"/>
+        </w:rPr>
+      </w:pPr>
+      <w:r>
+        <w:rPr>
+          <w:rFonts w:ascii="Adobe Caslon Pro" w:eastAsiaTheme="minorEastAsia" w:hAnsi="Adobe Caslon Pro"/>
+        </w:rPr>
+        <w:t>Rozwiązywanie kolizji przebiega następująco:</w:t>
+      </w:r>
+    </w:p>
+    <w:p>
+      <w:pPr>
+        <w:jc w:val="both"/>
+        <w:rPr>
+          <w:rFonts w:ascii="Adobe Caslon Pro" w:eastAsiaTheme="minorEastAsia" w:hAnsi="Adobe Caslon Pro"/>
+        </w:rPr>
+      </w:pPr>
+      <w:r>
+        <w:rPr>
+          <w:rFonts w:ascii="Adobe Caslon Pro" w:eastAsiaTheme="minorEastAsia" w:hAnsi="Adobe Caslon Pro"/>
+        </w:rPr>
         <w:lastRenderedPageBreak/>
-        <w:t>j - liczba dodatkowych miejsc, które musimy odwiedzić aby znaleźć element</w:t>
-      </w:r>
-      <w:r>
-        <w:rPr>
-          <w:rFonts w:ascii="Adobe Caslon Pro" w:eastAsiaTheme="minorEastAsia" w:hAnsi="Adobe Caslon Pro"/>
-        </w:rPr>
-        <w:t xml:space="preserve"> </w:t>
-      </w:r>
-      <w:r>
-        <w:rPr>
-          <w:rFonts w:ascii="Adobe Caslon Pro" w:eastAsiaTheme="minorEastAsia" w:hAnsi="Adobe Caslon Pro"/>
-        </w:rPr>
-        <w:t>(</w:t>
-      </w:r>
-      <w:r>
-        <w:rPr>
-          <w:rFonts w:ascii="Adobe Caslon Pro" w:eastAsiaTheme="minorEastAsia" w:hAnsi="Adobe Caslon Pro"/>
-        </w:rPr>
-        <w:t>B</w:t>
-      </w:r>
-      <w:r>
-        <w:rPr>
-          <w:rFonts w:ascii="Adobe Caslon Pro" w:eastAsiaTheme="minorEastAsia" w:hAnsi="Adobe Caslon Pro"/>
-        </w:rPr>
-        <w:t>)</w:t>
-      </w:r>
-      <w:r>
-        <w:rPr>
-          <w:rFonts w:ascii="Adobe Caslon Pro" w:eastAsiaTheme="minorEastAsia" w:hAnsi="Adobe Caslon Pro"/>
-        </w:rPr>
-        <w:t xml:space="preserve">, który </w:t>
-      </w:r>
-      <w:r>
-        <w:rPr>
-          <w:rFonts w:ascii="Adobe Caslon Pro" w:eastAsiaTheme="minorEastAsia" w:hAnsi="Adobe Caslon Pro"/>
-        </w:rPr>
-        <w:t>przesuwamy</w:t>
-      </w:r>
-    </w:p>
-    <w:p>
-      <w:pPr>
-        <w:jc w:val="both"/>
-        <w:rPr>
-          <w:rFonts w:ascii="Adobe Caslon Pro" w:eastAsiaTheme="minorEastAsia" w:hAnsi="Adobe Caslon Pro"/>
-        </w:rPr>
-      </w:pPr>
-      <w:r>
-        <w:rPr>
-          <w:rFonts w:ascii="Adobe Caslon Pro" w:eastAsiaTheme="minorEastAsia" w:hAnsi="Adobe Caslon Pro"/>
-        </w:rPr>
-        <w:t>Chcemy</w:t>
-      </w:r>
-      <w:r>
-        <w:rPr>
-          <w:rFonts w:ascii="Adobe Caslon Pro" w:eastAsiaTheme="minorEastAsia" w:hAnsi="Adobe Caslon Pro"/>
-        </w:rPr>
-        <w:t xml:space="preserve"> znaleźć minimalną sumę </w:t>
-      </w:r>
-      <w:r>
-        <w:rPr>
-          <w:rFonts w:ascii="Courier New" w:eastAsiaTheme="minorEastAsia" w:hAnsi="Courier New" w:cs="Courier New"/>
-        </w:rPr>
-        <w:t>i+j</w:t>
-      </w:r>
-      <w:r>
-        <w:rPr>
-          <w:rFonts w:ascii="Courier New" w:eastAsiaTheme="minorEastAsia" w:hAnsi="Courier New" w:cs="Courier New"/>
-        </w:rPr>
-        <w:t xml:space="preserve"> (i &gt; 0 oraz j &gt; 0)</w:t>
-      </w:r>
-      <w:r>
-        <w:rPr>
-          <w:rFonts w:ascii="Adobe Caslon Pro" w:eastAsiaTheme="minorEastAsia" w:hAnsi="Adobe Caslon Pro"/>
-        </w:rPr>
-        <w:t>.</w:t>
-      </w:r>
-    </w:p>
-    <w:p>
-      <w:pPr>
-        <w:jc w:val="both"/>
-        <w:rPr>
-          <w:rFonts w:ascii="Adobe Caslon Pro" w:eastAsiaTheme="minorEastAsia" w:hAnsi="Adobe Caslon Pro"/>
-        </w:rPr>
-      </w:pPr>
-      <w:r>
-        <w:rPr>
-          <w:rFonts w:ascii="Adobe Caslon Pro" w:eastAsiaTheme="minorEastAsia" w:hAnsi="Adobe Caslon Pro"/>
-        </w:rPr>
-        <w:t>Rozwiązywanie kolizji przebiega następująco:</w:t>
-      </w:r>
-    </w:p>
-    <w:p>
-      <w:pPr>
-        <w:jc w:val="both"/>
-        <w:rPr>
-          <w:rFonts w:ascii="Adobe Caslon Pro" w:eastAsiaTheme="minorEastAsia" w:hAnsi="Adobe Caslon Pro"/>
-        </w:rPr>
-      </w:pPr>
-      <w:r>
-        <w:rPr>
-          <w:rFonts w:ascii="Adobe Caslon Pro" w:eastAsiaTheme="minorEastAsia" w:hAnsi="Adobe Caslon Pro"/>
-        </w:rPr>
         <w:t>1. Na początku musimy</w:t>
       </w:r>
       <w:r>
@@ -5535,7 +6834,6 @@
         <w:rPr>
           <w:rFonts w:ascii="Adobe Caslon Pro" w:hAnsi="Adobe Caslon Pro"/>
         </w:rPr>
-        <w:lastRenderedPageBreak/>
         <w:t>- lua okiem programisty</w:t>
       </w:r>
       <w:r>
@@ -5638,6 +6936,7 @@
         <w:rPr>
           <w:rFonts w:ascii="Adobe Caslon Pro" w:hAnsi="Adobe Caslon Pro"/>
         </w:rPr>
+        <w:lastRenderedPageBreak/>
         <w:t xml:space="preserve">1. Zdefiniować funkcję, która przyjmuje argument typu </w:t>
       </w:r>
       <w:r>
@@ -6264,156 +7563,156 @@
         <w:rPr>
           <w:rFonts w:ascii="Adobe Caslon Pro" w:hAnsi="Adobe Caslon Pro"/>
         </w:rPr>
+        <w:t>Interpreter języka od wersji 5.0 bazuje na rejestrach</w:t>
+      </w:r>
+      <w:r>
+        <w:rPr>
+          <w:rFonts w:ascii="Adobe Caslon Pro" w:hAnsi="Adobe Caslon Pro"/>
+        </w:rPr>
+        <w:t>, które są umieszczane na stosie</w:t>
+      </w:r>
+      <w:r>
+        <w:rPr>
+          <w:rFonts w:ascii="Adobe Caslon Pro" w:hAnsi="Adobe Caslon Pro"/>
+        </w:rPr>
+        <w:t xml:space="preserve"> w tzw. activation records</w:t>
+      </w:r>
+      <w:r>
+        <w:rPr>
+          <w:rFonts w:ascii="Adobe Caslon Pro" w:hAnsi="Adobe Caslon Pro"/>
+        </w:rPr>
+        <w:t>. G</w:t>
+      </w:r>
+      <w:r>
+        <w:rPr>
+          <w:rFonts w:ascii="Adobe Caslon Pro" w:hAnsi="Adobe Caslon Pro"/>
+        </w:rPr>
+        <w:t xml:space="preserve">dy dochodzi do momentu </w:t>
+      </w:r>
+      <w:r>
+        <w:rPr>
+          <w:rFonts w:ascii="Adobe Caslon Pro" w:hAnsi="Adobe Caslon Pro"/>
+        </w:rPr>
+        <w:t>interpretowania</w:t>
+      </w:r>
+      <w:r>
+        <w:rPr>
+          <w:rFonts w:ascii="Adobe Caslon Pro" w:hAnsi="Adobe Caslon Pro"/>
+        </w:rPr>
+        <w:t xml:space="preserve"> zdefiniowanej przez programistę funkcji, </w:t>
+      </w:r>
+      <w:r>
+        <w:rPr>
+          <w:rFonts w:ascii="Adobe Caslon Pro" w:hAnsi="Adobe Caslon Pro"/>
+        </w:rPr>
+        <w:t>n</w:t>
+      </w:r>
+      <w:r>
+        <w:rPr>
+          <w:rFonts w:ascii="Adobe Caslon Pro" w:hAnsi="Adobe Caslon Pro"/>
+        </w:rPr>
+        <w:t>a stosie zostaje przydzielona pamięć na activation record</w:t>
+      </w:r>
+      <w:r>
+        <w:rPr>
+          <w:rFonts w:ascii="Adobe Caslon Pro" w:hAnsi="Adobe Caslon Pro"/>
+        </w:rPr>
+        <w:t xml:space="preserve"> na tyle duża </w:t>
+      </w:r>
+      <w:r>
+        <w:rPr>
+          <w:rFonts w:ascii="Adobe Caslon Pro" w:hAnsi="Adobe Caslon Pro"/>
+        </w:rPr>
+        <w:t>by</w:t>
+      </w:r>
+      <w:r>
+        <w:rPr>
+          <w:rFonts w:ascii="Adobe Caslon Pro" w:hAnsi="Adobe Caslon Pro"/>
+        </w:rPr>
+        <w:t xml:space="preserve"> pomieścić</w:t>
+      </w:r>
+      <w:r>
+        <w:rPr>
+          <w:rFonts w:ascii="Adobe Caslon Pro" w:hAnsi="Adobe Caslon Pro"/>
+        </w:rPr>
+        <w:t xml:space="preserve"> </w:t>
+      </w:r>
+      <w:r>
+        <w:rPr>
+          <w:rFonts w:ascii="Adobe Caslon Pro" w:hAnsi="Adobe Caslon Pro"/>
+        </w:rPr>
+        <w:t>przebywają</w:t>
+      </w:r>
+      <w:r>
+        <w:rPr>
+          <w:rFonts w:ascii="Adobe Caslon Pro" w:hAnsi="Adobe Caslon Pro"/>
+        </w:rPr>
+        <w:t>ce tam</w:t>
+      </w:r>
+      <w:r>
+        <w:rPr>
+          <w:rFonts w:ascii="Adobe Caslon Pro" w:hAnsi="Adobe Caslon Pro"/>
+        </w:rPr>
+        <w:t xml:space="preserve"> rejestry</w:t>
+      </w:r>
+      <w:r>
+        <w:rPr>
+          <w:rFonts w:ascii="Adobe Caslon Pro" w:hAnsi="Adobe Caslon Pro"/>
+        </w:rPr>
+        <w:t>, które przechowują</w:t>
+      </w:r>
+      <w:r>
+        <w:rPr>
+          <w:rFonts w:ascii="Adobe Caslon Pro" w:hAnsi="Adobe Caslon Pro"/>
+        </w:rPr>
+        <w:t xml:space="preserve"> argumenty funkcji. </w:t>
+      </w:r>
+      <w:r>
+        <w:rPr>
+          <w:rFonts w:ascii="Adobe Caslon Pro" w:hAnsi="Adobe Caslon Pro"/>
+        </w:rPr>
+        <w:t>Z</w:t>
+      </w:r>
+      <w:r>
+        <w:rPr>
+          <w:rFonts w:ascii="Adobe Caslon Pro" w:hAnsi="Adobe Caslon Pro"/>
+        </w:rPr>
+        <w:t>atem aby ich użyć</w:t>
+      </w:r>
+      <w:r>
+        <w:rPr>
+          <w:rFonts w:ascii="Adobe Caslon Pro" w:hAnsi="Adobe Caslon Pro"/>
+        </w:rPr>
+        <w:t xml:space="preserve"> należy je uprzednio pobrać</w:t>
+      </w:r>
+      <w:r>
+        <w:rPr>
+          <w:rFonts w:ascii="Adobe Caslon Pro" w:hAnsi="Adobe Caslon Pro"/>
+        </w:rPr>
+        <w:t xml:space="preserve"> z rejestrów</w:t>
+      </w:r>
+      <w:r>
+        <w:rPr>
+          <w:rFonts w:ascii="Adobe Caslon Pro" w:hAnsi="Adobe Caslon Pro"/>
+        </w:rPr>
+        <w:t>:</w:t>
+      </w:r>
+    </w:p>
+    <w:p>
+      <w:pPr>
+        <w:spacing w:after="0"/>
+        <w:jc w:val="both"/>
+        <w:rPr>
+          <w:rFonts w:ascii="Courier New" w:hAnsi="Courier New" w:cs="Courier New"/>
+          <w:lang w:val="en-US"/>
+        </w:rPr>
+      </w:pPr>
+      <w:r>
+        <w:rPr>
+          <w:rFonts w:ascii="Courier New" w:hAnsi="Courier New" w:cs="Courier New"/>
+          <w:lang w:val="en-US"/>
+        </w:rPr>
         <w:lastRenderedPageBreak/>
-        <w:t>Interpreter języka od wersji 5.0 bazuje na rejestrach</w:t>
-      </w:r>
-      <w:r>
-        <w:rPr>
-          <w:rFonts w:ascii="Adobe Caslon Pro" w:hAnsi="Adobe Caslon Pro"/>
-        </w:rPr>
-        <w:t>, które są umieszczane na stosie</w:t>
-      </w:r>
-      <w:r>
-        <w:rPr>
-          <w:rFonts w:ascii="Adobe Caslon Pro" w:hAnsi="Adobe Caslon Pro"/>
-        </w:rPr>
-        <w:t xml:space="preserve"> w tzw. activation records</w:t>
-      </w:r>
-      <w:r>
-        <w:rPr>
-          <w:rFonts w:ascii="Adobe Caslon Pro" w:hAnsi="Adobe Caslon Pro"/>
-        </w:rPr>
-        <w:t>. G</w:t>
-      </w:r>
-      <w:r>
-        <w:rPr>
-          <w:rFonts w:ascii="Adobe Caslon Pro" w:hAnsi="Adobe Caslon Pro"/>
-        </w:rPr>
-        <w:t xml:space="preserve">dy dochodzi do momentu </w:t>
-      </w:r>
-      <w:r>
-        <w:rPr>
-          <w:rFonts w:ascii="Adobe Caslon Pro" w:hAnsi="Adobe Caslon Pro"/>
-        </w:rPr>
-        <w:t>interpretowania</w:t>
-      </w:r>
-      <w:r>
-        <w:rPr>
-          <w:rFonts w:ascii="Adobe Caslon Pro" w:hAnsi="Adobe Caslon Pro"/>
-        </w:rPr>
-        <w:t xml:space="preserve"> zdefiniowanej przez programistę funkcji, </w:t>
-      </w:r>
-      <w:r>
-        <w:rPr>
-          <w:rFonts w:ascii="Adobe Caslon Pro" w:hAnsi="Adobe Caslon Pro"/>
-        </w:rPr>
-        <w:t>n</w:t>
-      </w:r>
-      <w:r>
-        <w:rPr>
-          <w:rFonts w:ascii="Adobe Caslon Pro" w:hAnsi="Adobe Caslon Pro"/>
-        </w:rPr>
-        <w:t>a stosie zostaje przydzielona pamięć na activation record</w:t>
-      </w:r>
-      <w:r>
-        <w:rPr>
-          <w:rFonts w:ascii="Adobe Caslon Pro" w:hAnsi="Adobe Caslon Pro"/>
-        </w:rPr>
-        <w:t xml:space="preserve"> na tyle duża </w:t>
-      </w:r>
-      <w:r>
-        <w:rPr>
-          <w:rFonts w:ascii="Adobe Caslon Pro" w:hAnsi="Adobe Caslon Pro"/>
-        </w:rPr>
-        <w:t>by</w:t>
-      </w:r>
-      <w:r>
-        <w:rPr>
-          <w:rFonts w:ascii="Adobe Caslon Pro" w:hAnsi="Adobe Caslon Pro"/>
-        </w:rPr>
-        <w:t xml:space="preserve"> pomieścić</w:t>
-      </w:r>
-      <w:r>
-        <w:rPr>
-          <w:rFonts w:ascii="Adobe Caslon Pro" w:hAnsi="Adobe Caslon Pro"/>
-        </w:rPr>
-        <w:t xml:space="preserve"> </w:t>
-      </w:r>
-      <w:r>
-        <w:rPr>
-          <w:rFonts w:ascii="Adobe Caslon Pro" w:hAnsi="Adobe Caslon Pro"/>
-        </w:rPr>
-        <w:t>przebywają</w:t>
-      </w:r>
-      <w:r>
-        <w:rPr>
-          <w:rFonts w:ascii="Adobe Caslon Pro" w:hAnsi="Adobe Caslon Pro"/>
-        </w:rPr>
-        <w:t>ce tam</w:t>
-      </w:r>
-      <w:r>
-        <w:rPr>
-          <w:rFonts w:ascii="Adobe Caslon Pro" w:hAnsi="Adobe Caslon Pro"/>
-        </w:rPr>
-        <w:t xml:space="preserve"> rejestry</w:t>
-      </w:r>
-      <w:r>
-        <w:rPr>
-          <w:rFonts w:ascii="Adobe Caslon Pro" w:hAnsi="Adobe Caslon Pro"/>
-        </w:rPr>
-        <w:t>, które przechowują</w:t>
-      </w:r>
-      <w:r>
-        <w:rPr>
-          <w:rFonts w:ascii="Adobe Caslon Pro" w:hAnsi="Adobe Caslon Pro"/>
-        </w:rPr>
-        <w:t xml:space="preserve"> argumenty funkcji. </w:t>
-      </w:r>
-      <w:r>
-        <w:rPr>
-          <w:rFonts w:ascii="Adobe Caslon Pro" w:hAnsi="Adobe Caslon Pro"/>
-        </w:rPr>
-        <w:t>Z</w:t>
-      </w:r>
-      <w:r>
-        <w:rPr>
-          <w:rFonts w:ascii="Adobe Caslon Pro" w:hAnsi="Adobe Caslon Pro"/>
-        </w:rPr>
-        <w:t>atem aby ich użyć</w:t>
-      </w:r>
-      <w:r>
-        <w:rPr>
-          <w:rFonts w:ascii="Adobe Caslon Pro" w:hAnsi="Adobe Caslon Pro"/>
-        </w:rPr>
-        <w:t xml:space="preserve"> należy je uprzednio pobrać</w:t>
-      </w:r>
-      <w:r>
-        <w:rPr>
-          <w:rFonts w:ascii="Adobe Caslon Pro" w:hAnsi="Adobe Caslon Pro"/>
-        </w:rPr>
-        <w:t xml:space="preserve"> z rejestrów</w:t>
-      </w:r>
-      <w:r>
-        <w:rPr>
-          <w:rFonts w:ascii="Adobe Caslon Pro" w:hAnsi="Adobe Caslon Pro"/>
-        </w:rPr>
-        <w:t>:</w:t>
-      </w:r>
-    </w:p>
-    <w:p>
-      <w:pPr>
-        <w:spacing w:after="0"/>
-        <w:jc w:val="both"/>
-        <w:rPr>
-          <w:rFonts w:ascii="Courier New" w:hAnsi="Courier New" w:cs="Courier New"/>
-          <w:lang w:val="en-US"/>
-        </w:rPr>
-      </w:pPr>
-      <w:r>
-        <w:rPr>
-          <w:rFonts w:ascii="Courier New" w:hAnsi="Courier New" w:cs="Courier New"/>
-          <w:lang w:val="en-US"/>
-        </w:rPr>
         <w:t>int _arg1 = ( int )lua_tonumber( state, -2 );</w:t>
       </w:r>
     </w:p>
@@ -6850,155 +8149,149 @@
         <w:rPr>
           <w:rFonts w:ascii="Adobe Caslon Pro" w:hAnsi="Adobe Caslon Pro" w:cs="Courier New"/>
         </w:rPr>
-        <w:t xml:space="preserve">może nie </w:t>
-      </w:r>
+        <w:t>może nie zdążyć się pojawić przed drugim kliknięciem.</w:t>
+      </w:r>
+      <w:r>
+        <w:rPr>
+          <w:rFonts w:ascii="Adobe Caslon Pro" w:hAnsi="Adobe Caslon Pro" w:cs="Courier New"/>
+        </w:rPr>
+        <w:t xml:space="preserve"> R</w:t>
+      </w:r>
+      <w:r>
+        <w:rPr>
+          <w:rFonts w:ascii="Adobe Caslon Pro" w:hAnsi="Adobe Caslon Pro" w:cs="Courier New"/>
+        </w:rPr>
+        <w:t>ozwiązanie jest oczywiste</w:t>
+      </w:r>
+      <w:r>
+        <w:rPr>
+          <w:rFonts w:ascii="Adobe Caslon Pro" w:hAnsi="Adobe Caslon Pro" w:cs="Courier New"/>
+        </w:rPr>
+        <w:t xml:space="preserve"> - </w:t>
+      </w:r>
+      <w:r>
+        <w:rPr>
+          <w:rFonts w:ascii="Adobe Caslon Pro" w:hAnsi="Adobe Caslon Pro" w:cs="Courier New"/>
+        </w:rPr>
+        <w:t>musimy</w:t>
+      </w:r>
+      <w:r>
+        <w:rPr>
+          <w:rFonts w:ascii="Adobe Caslon Pro" w:hAnsi="Adobe Caslon Pro" w:cs="Courier New"/>
+        </w:rPr>
+        <w:t xml:space="preserve"> dodać jakieś </w:t>
+      </w:r>
+      <w:r>
+        <w:rPr>
+          <w:rFonts w:ascii="Adobe Caslon Pro" w:hAnsi="Adobe Caslon Pro" w:cs="Courier New"/>
+        </w:rPr>
+        <w:t>uśpienie</w:t>
+      </w:r>
+      <w:r>
+        <w:rPr>
+          <w:rFonts w:ascii="Adobe Caslon Pro" w:hAnsi="Adobe Caslon Pro" w:cs="Courier New"/>
+        </w:rPr>
+        <w:t xml:space="preserve"> pomiędzy tymi dwoma kliknięciami</w:t>
+      </w:r>
+      <w:r>
+        <w:rPr>
+          <w:rFonts w:ascii="Adobe Caslon Pro" w:hAnsi="Adobe Caslon Pro" w:cs="Courier New"/>
+        </w:rPr>
+        <w:t>, aby okno dialogowe miało czas na wyświetlenie się</w:t>
+      </w:r>
+      <w:r>
+        <w:rPr>
+          <w:rFonts w:ascii="Adobe Caslon Pro" w:hAnsi="Adobe Caslon Pro" w:cs="Courier New"/>
+        </w:rPr>
+        <w:t>.</w:t>
+      </w:r>
+      <w:r>
+        <w:rPr>
+          <w:rFonts w:ascii="Adobe Caslon Pro" w:hAnsi="Adobe Caslon Pro" w:cs="Courier New"/>
+        </w:rPr>
+        <w:t xml:space="preserve"> </w:t>
+      </w:r>
+    </w:p>
+    <w:p>
+      <w:pPr>
+        <w:jc w:val="both"/>
+        <w:rPr>
+          <w:rFonts w:ascii="Adobe Caslon Pro" w:hAnsi="Adobe Caslon Pro" w:cs="Courier New"/>
+        </w:rPr>
+      </w:pPr>
+      <w:r>
+        <w:rPr>
+          <w:rFonts w:ascii="Adobe Caslon Pro" w:hAnsi="Adobe Caslon Pro" w:cs="Courier New"/>
+        </w:rPr>
+        <w:tab/>
+      </w:r>
+      <w:r>
+        <w:rPr>
+          <w:rFonts w:ascii="Adobe Caslon Pro" w:hAnsi="Adobe Caslon Pro" w:cs="Courier New"/>
+        </w:rPr>
+        <w:t xml:space="preserve">Istnieje wiele sposobów na rozwiązanie takiego </w:t>
+      </w:r>
+      <w:r>
+        <w:rPr>
+          <w:rFonts w:ascii="Adobe Caslon Pro" w:hAnsi="Adobe Caslon Pro" w:cs="Courier New"/>
+        </w:rPr>
+        <w:t>uśpienia</w:t>
+      </w:r>
+      <w:r>
+        <w:rPr>
+          <w:rFonts w:ascii="Adobe Caslon Pro" w:hAnsi="Adobe Caslon Pro" w:cs="Courier New"/>
+        </w:rPr>
+        <w:t xml:space="preserve">, </w:t>
+      </w:r>
+      <w:r>
+        <w:rPr>
+          <w:rFonts w:ascii="Adobe Caslon Pro" w:hAnsi="Adobe Caslon Pro" w:cs="Courier New"/>
+        </w:rPr>
+        <w:t>opiszemy</w:t>
+      </w:r>
+      <w:r>
+        <w:rPr>
+          <w:rFonts w:ascii="Adobe Caslon Pro" w:hAnsi="Adobe Caslon Pro" w:cs="Courier New"/>
+        </w:rPr>
+        <w:t xml:space="preserve"> część z nich </w:t>
+      </w:r>
+      <w:r>
+        <w:rPr>
+          <w:rFonts w:ascii="Adobe Caslon Pro" w:hAnsi="Adobe Caslon Pro" w:cs="Courier New"/>
+        </w:rPr>
+        <w:t>wyróżniając ich wady i zalety</w:t>
+      </w:r>
+      <w:r>
+        <w:rPr>
+          <w:rFonts w:ascii="Adobe Caslon Pro" w:hAnsi="Adobe Caslon Pro" w:cs="Courier New"/>
+        </w:rPr>
+        <w:t>. B</w:t>
+      </w:r>
+      <w:r>
+        <w:rPr>
+          <w:rFonts w:ascii="Adobe Caslon Pro" w:hAnsi="Adobe Caslon Pro" w:cs="Courier New"/>
+        </w:rPr>
+        <w:t>ędą to sposoby, które zostały zaimplementowane w programie DoForMe!</w:t>
+      </w:r>
+      <w:r>
+        <w:rPr>
+          <w:rFonts w:ascii="Adobe Caslon Pro" w:hAnsi="Adobe Caslon Pro" w:cs="Courier New"/>
+        </w:rPr>
+        <w:t>.</w:t>
+      </w:r>
+    </w:p>
+    <w:p>
+      <w:pPr>
+        <w:jc w:val="both"/>
+        <w:rPr>
+          <w:rFonts w:ascii="Adobe Caslon Pro" w:hAnsi="Adobe Caslon Pro" w:cs="Courier New"/>
+        </w:rPr>
+      </w:pPr>
       <w:r>
         <w:rPr>
           <w:rFonts w:ascii="Adobe Caslon Pro" w:hAnsi="Adobe Caslon Pro" w:cs="Courier New"/>
         </w:rPr>
         <w:lastRenderedPageBreak/>
-        <w:t>zdążyć się pojawić przed drugim kliknięciem.</w:t>
-      </w:r>
-      <w:r>
-        <w:rPr>
-          <w:rFonts w:ascii="Adobe Caslon Pro" w:hAnsi="Adobe Caslon Pro" w:cs="Courier New"/>
-        </w:rPr>
-        <w:t xml:space="preserve"> R</w:t>
-      </w:r>
-      <w:r>
-        <w:rPr>
-          <w:rFonts w:ascii="Adobe Caslon Pro" w:hAnsi="Adobe Caslon Pro" w:cs="Courier New"/>
-        </w:rPr>
-        <w:t>ozwiązanie jest oczywiste</w:t>
-      </w:r>
-      <w:r>
-        <w:rPr>
-          <w:rFonts w:ascii="Adobe Caslon Pro" w:hAnsi="Adobe Caslon Pro" w:cs="Courier New"/>
-        </w:rPr>
-        <w:t xml:space="preserve"> - </w:t>
-      </w:r>
-      <w:r>
-        <w:rPr>
-          <w:rFonts w:ascii="Adobe Caslon Pro" w:hAnsi="Adobe Caslon Pro" w:cs="Courier New"/>
-        </w:rPr>
-        <w:t>musimy</w:t>
-      </w:r>
-      <w:r>
-        <w:rPr>
-          <w:rFonts w:ascii="Adobe Caslon Pro" w:hAnsi="Adobe Caslon Pro" w:cs="Courier New"/>
-        </w:rPr>
-        <w:t xml:space="preserve"> dodać jakieś </w:t>
-      </w:r>
-      <w:r>
-        <w:rPr>
-          <w:rFonts w:ascii="Adobe Caslon Pro" w:hAnsi="Adobe Caslon Pro" w:cs="Courier New"/>
-        </w:rPr>
-        <w:t>uśpienie</w:t>
-      </w:r>
-      <w:r>
-        <w:rPr>
-          <w:rFonts w:ascii="Adobe Caslon Pro" w:hAnsi="Adobe Caslon Pro" w:cs="Courier New"/>
-        </w:rPr>
-        <w:t xml:space="preserve"> pomiędzy tymi dwoma kliknięciami</w:t>
-      </w:r>
-      <w:r>
-        <w:rPr>
-          <w:rFonts w:ascii="Adobe Caslon Pro" w:hAnsi="Adobe Caslon Pro" w:cs="Courier New"/>
-        </w:rPr>
-        <w:t>, aby okno dialogowe miało czas na wyświetlenie się</w:t>
-      </w:r>
-      <w:r>
-        <w:rPr>
-          <w:rFonts w:ascii="Adobe Caslon Pro" w:hAnsi="Adobe Caslon Pro" w:cs="Courier New"/>
-        </w:rPr>
-        <w:t>.</w:t>
-      </w:r>
-      <w:r>
-        <w:rPr>
-          <w:rFonts w:ascii="Adobe Caslon Pro" w:hAnsi="Adobe Caslon Pro" w:cs="Courier New"/>
-        </w:rPr>
-        <w:t xml:space="preserve"> </w:t>
-      </w:r>
-    </w:p>
-    <w:p>
-      <w:pPr>
-        <w:jc w:val="both"/>
-        <w:rPr>
-          <w:rFonts w:ascii="Adobe Caslon Pro" w:hAnsi="Adobe Caslon Pro" w:cs="Courier New"/>
-        </w:rPr>
-      </w:pPr>
-      <w:r>
-        <w:rPr>
-          <w:rFonts w:ascii="Adobe Caslon Pro" w:hAnsi="Adobe Caslon Pro" w:cs="Courier New"/>
-        </w:rPr>
-        <w:tab/>
-      </w:r>
-      <w:r>
-        <w:rPr>
-          <w:rFonts w:ascii="Adobe Caslon Pro" w:hAnsi="Adobe Caslon Pro" w:cs="Courier New"/>
-        </w:rPr>
-        <w:t xml:space="preserve">Istnieje wiele sposobów na rozwiązanie takiego </w:t>
-      </w:r>
-      <w:r>
-        <w:rPr>
-          <w:rFonts w:ascii="Adobe Caslon Pro" w:hAnsi="Adobe Caslon Pro" w:cs="Courier New"/>
-        </w:rPr>
-        <w:t>uśpienia</w:t>
-      </w:r>
-      <w:r>
-        <w:rPr>
-          <w:rFonts w:ascii="Adobe Caslon Pro" w:hAnsi="Adobe Caslon Pro" w:cs="Courier New"/>
-        </w:rPr>
-        <w:t xml:space="preserve">, </w:t>
-      </w:r>
-      <w:r>
-        <w:rPr>
-          <w:rFonts w:ascii="Adobe Caslon Pro" w:hAnsi="Adobe Caslon Pro" w:cs="Courier New"/>
-        </w:rPr>
-        <w:t>opiszemy</w:t>
-      </w:r>
-      <w:r>
-        <w:rPr>
-          <w:rFonts w:ascii="Adobe Caslon Pro" w:hAnsi="Adobe Caslon Pro" w:cs="Courier New"/>
-        </w:rPr>
-        <w:t xml:space="preserve"> część z nich </w:t>
-      </w:r>
-      <w:r>
-        <w:rPr>
-          <w:rFonts w:ascii="Adobe Caslon Pro" w:hAnsi="Adobe Caslon Pro" w:cs="Courier New"/>
-        </w:rPr>
-        <w:t>wyróżniając ich wady i zalety</w:t>
-      </w:r>
-      <w:r>
-        <w:rPr>
-          <w:rFonts w:ascii="Adobe Caslon Pro" w:hAnsi="Adobe Caslon Pro" w:cs="Courier New"/>
-        </w:rPr>
-        <w:t>. B</w:t>
-      </w:r>
-      <w:r>
-        <w:rPr>
-          <w:rFonts w:ascii="Adobe Caslon Pro" w:hAnsi="Adobe Caslon Pro" w:cs="Courier New"/>
-        </w:rPr>
-        <w:t>ędą to sposoby, które zostały zaimplementowane w programie DoForMe!</w:t>
-      </w:r>
-      <w:r>
-        <w:rPr>
-          <w:rFonts w:ascii="Adobe Caslon Pro" w:hAnsi="Adobe Caslon Pro" w:cs="Courier New"/>
-        </w:rPr>
-        <w:t>.</w:t>
-      </w:r>
-    </w:p>
-    <w:p>
-      <w:pPr>
-        <w:jc w:val="both"/>
-        <w:rPr>
-          <w:rFonts w:ascii="Adobe Caslon Pro" w:hAnsi="Adobe Caslon Pro" w:cs="Courier New"/>
-        </w:rPr>
-      </w:pPr>
-      <w:r>
-        <w:rPr>
-          <w:rFonts w:ascii="Adobe Caslon Pro" w:hAnsi="Adobe Caslon Pro" w:cs="Courier New"/>
-        </w:rPr>
         <w:t>-- nowa komenda - sleep</w:t>
       </w:r>
     </w:p>
@@ -7467,14 +8760,7 @@
         <w:rPr>
           <w:rFonts w:ascii="Adobe Caslon Pro" w:hAnsi="Adobe Caslon Pro" w:cs="Courier New"/>
         </w:rPr>
-        <w:t xml:space="preserve">licznik </w:t>
-      </w:r>
-      <w:r>
-        <w:rPr>
-          <w:rFonts w:ascii="Adobe Caslon Pro" w:hAnsi="Adobe Caslon Pro" w:cs="Courier New"/>
-        </w:rPr>
-        <w:lastRenderedPageBreak/>
-        <w:t xml:space="preserve">(ang. </w:t>
+        <w:t xml:space="preserve">licznik (ang. </w:t>
       </w:r>
       <w:r>
         <w:rPr>
@@ -7539,6 +8825,7 @@
           <w:noProof/>
           <w:lang w:eastAsia="pl-PL"/>
         </w:rPr>
+        <w:lastRenderedPageBreak/>
         <w:drawing>
           <wp:inline distT="0" distB="0" distL="0" distR="0">
             <wp:extent cx="3824620" cy="3420000"/>
@@ -7555,7 +8842,7 @@
                     <pic:cNvPicPr/>
                   </pic:nvPicPr>
                   <pic:blipFill>
-                    <a:blip r:embed="rId9"/>
+                    <a:blip r:embed="rId10"/>
                     <a:stretch>
                       <a:fillRect/>
                     </a:stretch>
@@ -7823,47 +9110,47 @@
         <w:rPr>
           <w:rFonts w:ascii="Adobe Caslon Pro" w:hAnsi="Adobe Caslon Pro" w:cs="Courier New"/>
         </w:rPr>
+        <w:t>uśpienie bazuje na wartości ustawionej w opcjach programu, zatem po przeniesieniu skryptu na inny komputer może się on inaczej zachowywać (jednak problem ten</w:t>
+      </w:r>
+      <w:r>
+        <w:rPr>
+          <w:rFonts w:ascii="Adobe Caslon Pro" w:hAnsi="Adobe Caslon Pro" w:cs="Courier New"/>
+        </w:rPr>
+        <w:t xml:space="preserve"> może zostać</w:t>
+      </w:r>
+      <w:r>
+        <w:rPr>
+          <w:rFonts w:ascii="Adobe Caslon Pro" w:hAnsi="Adobe Caslon Pro" w:cs="Courier New"/>
+        </w:rPr>
+        <w:t xml:space="preserve"> rozwiązany za pomocą nowej komendy, którą przedstawimy w następnym rozdziale).</w:t>
+      </w:r>
+    </w:p>
+    <w:p>
+      <w:pPr>
+        <w:jc w:val="both"/>
+        <w:rPr>
+          <w:rFonts w:ascii="Adobe Caslon Pro" w:hAnsi="Adobe Caslon Pro" w:cs="Courier New"/>
+        </w:rPr>
+      </w:pPr>
+      <w:r>
+        <w:rPr>
+          <w:rFonts w:ascii="Adobe Caslon Pro" w:hAnsi="Adobe Caslon Pro" w:cs="Courier New"/>
+        </w:rPr>
+        <w:t>-- nowa komenda - setInterval(int)</w:t>
+      </w:r>
+    </w:p>
+    <w:p>
+      <w:pPr>
+        <w:jc w:val="both"/>
+        <w:rPr>
+          <w:rFonts w:ascii="Adobe Caslon Pro" w:hAnsi="Adobe Caslon Pro" w:cs="Courier New"/>
+        </w:rPr>
+      </w:pPr>
+      <w:r>
+        <w:rPr>
+          <w:rFonts w:ascii="Adobe Caslon Pro" w:hAnsi="Adobe Caslon Pro" w:cs="Courier New"/>
+        </w:rPr>
         <w:lastRenderedPageBreak/>
-        <w:t>uśpienie bazuje na wartości ustawionej w opcjach programu, zatem po przeniesieniu skryptu na inny komputer może się on inaczej zachowywać (jednak problem ten</w:t>
-      </w:r>
-      <w:r>
-        <w:rPr>
-          <w:rFonts w:ascii="Adobe Caslon Pro" w:hAnsi="Adobe Caslon Pro" w:cs="Courier New"/>
-        </w:rPr>
-        <w:t xml:space="preserve"> może zostać</w:t>
-      </w:r>
-      <w:r>
-        <w:rPr>
-          <w:rFonts w:ascii="Adobe Caslon Pro" w:hAnsi="Adobe Caslon Pro" w:cs="Courier New"/>
-        </w:rPr>
-        <w:t xml:space="preserve"> rozwiązany za pomocą nowej komendy, którą przedstawimy w następnym rozdziale).</w:t>
-      </w:r>
-    </w:p>
-    <w:p>
-      <w:pPr>
-        <w:jc w:val="both"/>
-        <w:rPr>
-          <w:rFonts w:ascii="Adobe Caslon Pro" w:hAnsi="Adobe Caslon Pro" w:cs="Courier New"/>
-        </w:rPr>
-      </w:pPr>
-      <w:r>
-        <w:rPr>
-          <w:rFonts w:ascii="Adobe Caslon Pro" w:hAnsi="Adobe Caslon Pro" w:cs="Courier New"/>
-        </w:rPr>
-        <w:t>-- nowa komenda - setInterval(int)</w:t>
-      </w:r>
-    </w:p>
-    <w:p>
-      <w:pPr>
-        <w:jc w:val="both"/>
-        <w:rPr>
-          <w:rFonts w:ascii="Adobe Caslon Pro" w:hAnsi="Adobe Caslon Pro" w:cs="Courier New"/>
-        </w:rPr>
-      </w:pPr>
-      <w:r>
-        <w:rPr>
-          <w:rFonts w:ascii="Adobe Caslon Pro" w:hAnsi="Adobe Caslon Pro" w:cs="Courier New"/>
-        </w:rPr>
         <w:tab/>
         <w:t>Pomysł ten bazuje głównie na rozwiązaniu z poprzedniego rozdziału.</w:t>
       </w:r>
@@ -8236,7 +9523,6 @@
         <w:rPr>
           <w:rFonts w:ascii="Adobe Caslon Pro" w:hAnsi="Adobe Caslon Pro" w:cs="Courier New"/>
         </w:rPr>
-        <w:lastRenderedPageBreak/>
         <w:t>brak elastyczności od strony programistycznej - gdy nie zastosuje się tego sposobu od samego początku, w późniejszej fazie jest bardzo dużo do zmiany (trzeba zmienić każdą funkcję odpowiadającą za komendę),</w:t>
       </w:r>
     </w:p>
@@ -9516,6 +10802,119 @@
 <file path=word/numbering.xml><?xml version="1.0" encoding="utf-8"?>
 <w:numbering xmlns:ve="http://schemas.openxmlformats.org/markup-compatibility/2006" xmlns:o="urn:schemas-microsoft-com:office:office" xmlns:r="http://schemas.openxmlformats.org/officeDocument/2006/relationships" xmlns:m="http://schemas.openxmlformats.org/officeDocument/2006/math" xmlns:v="urn:schemas-microsoft-com:vml" xmlns:wp="http://schemas.openxmlformats.org/drawingml/2006/wordprocessingDrawing" xmlns:w10="urn:schemas-microsoft-com:office:word" xmlns:w="http://schemas.openxmlformats.org/wordprocessingml/2006/main" xmlns:wne="http://schemas.microsoft.com/office/word/2006/wordml">
   <w:abstractNum w:abstractNumId="0">
+    <w:nsid w:val="0EEF137A"/>
+    <w:multiLevelType w:val="hybridMultilevel"/>
+    <w:tmpl w:val="C84234B2"/>
+    <w:lvl w:ilvl="0" w:tplc="04150001">
+      <w:start w:val="1"/>
+      <w:numFmt w:val="bullet"/>
+      <w:lvlText w:val=""/>
+      <w:lvlJc w:val="left"/>
+      <w:pPr>
+        <w:ind w:left="720" w:hanging="360"/>
+      </w:pPr>
+      <w:rPr>
+        <w:rFonts w:ascii="Symbol" w:hAnsi="Symbol" w:hint="default"/>
+      </w:rPr>
+    </w:lvl>
+    <w:lvl w:ilvl="1" w:tplc="04150003">
+      <w:start w:val="1"/>
+      <w:numFmt w:val="bullet"/>
+      <w:lvlText w:val="o"/>
+      <w:lvlJc w:val="left"/>
+      <w:pPr>
+        <w:ind w:left="1440" w:hanging="360"/>
+      </w:pPr>
+      <w:rPr>
+        <w:rFonts w:ascii="Courier New" w:hAnsi="Courier New" w:cs="Courier New" w:hint="default"/>
+      </w:rPr>
+    </w:lvl>
+    <w:lvl w:ilvl="2" w:tplc="04150005" w:tentative="1">
+      <w:start w:val="1"/>
+      <w:numFmt w:val="bullet"/>
+      <w:lvlText w:val=""/>
+      <w:lvlJc w:val="left"/>
+      <w:pPr>
+        <w:ind w:left="2160" w:hanging="360"/>
+      </w:pPr>
+      <w:rPr>
+        <w:rFonts w:ascii="Wingdings" w:hAnsi="Wingdings" w:hint="default"/>
+      </w:rPr>
+    </w:lvl>
+    <w:lvl w:ilvl="3" w:tplc="04150001" w:tentative="1">
+      <w:start w:val="1"/>
+      <w:numFmt w:val="bullet"/>
+      <w:lvlText w:val=""/>
+      <w:lvlJc w:val="left"/>
+      <w:pPr>
+        <w:ind w:left="2880" w:hanging="360"/>
+      </w:pPr>
+      <w:rPr>
+        <w:rFonts w:ascii="Symbol" w:hAnsi="Symbol" w:hint="default"/>
+      </w:rPr>
+    </w:lvl>
+    <w:lvl w:ilvl="4" w:tplc="04150003" w:tentative="1">
+      <w:start w:val="1"/>
+      <w:numFmt w:val="bullet"/>
+      <w:lvlText w:val="o"/>
+      <w:lvlJc w:val="left"/>
+      <w:pPr>
+        <w:ind w:left="3600" w:hanging="360"/>
+      </w:pPr>
+      <w:rPr>
+        <w:rFonts w:ascii="Courier New" w:hAnsi="Courier New" w:cs="Courier New" w:hint="default"/>
+      </w:rPr>
+    </w:lvl>
+    <w:lvl w:ilvl="5" w:tplc="04150005" w:tentative="1">
+      <w:start w:val="1"/>
+      <w:numFmt w:val="bullet"/>
+      <w:lvlText w:val=""/>
+      <w:lvlJc w:val="left"/>
+      <w:pPr>
+        <w:ind w:left="4320" w:hanging="360"/>
+      </w:pPr>
+      <w:rPr>
+        <w:rFonts w:ascii="Wingdings" w:hAnsi="Wingdings" w:hint="default"/>
+      </w:rPr>
+    </w:lvl>
+    <w:lvl w:ilvl="6" w:tplc="04150001" w:tentative="1">
+      <w:start w:val="1"/>
+      <w:numFmt w:val="bullet"/>
+      <w:lvlText w:val=""/>
+      <w:lvlJc w:val="left"/>
+      <w:pPr>
+        <w:ind w:left="5040" w:hanging="360"/>
+      </w:pPr>
+      <w:rPr>
+        <w:rFonts w:ascii="Symbol" w:hAnsi="Symbol" w:hint="default"/>
+      </w:rPr>
+    </w:lvl>
+    <w:lvl w:ilvl="7" w:tplc="04150003" w:tentative="1">
+      <w:start w:val="1"/>
+      <w:numFmt w:val="bullet"/>
+      <w:lvlText w:val="o"/>
+      <w:lvlJc w:val="left"/>
+      <w:pPr>
+        <w:ind w:left="5760" w:hanging="360"/>
+      </w:pPr>
+      <w:rPr>
+        <w:rFonts w:ascii="Courier New" w:hAnsi="Courier New" w:cs="Courier New" w:hint="default"/>
+      </w:rPr>
+    </w:lvl>
+    <w:lvl w:ilvl="8" w:tplc="04150005" w:tentative="1">
+      <w:start w:val="1"/>
+      <w:numFmt w:val="bullet"/>
+      <w:lvlText w:val=""/>
+      <w:lvlJc w:val="left"/>
+      <w:pPr>
+        <w:ind w:left="6480" w:hanging="360"/>
+      </w:pPr>
+      <w:rPr>
+        <w:rFonts w:ascii="Wingdings" w:hAnsi="Wingdings" w:hint="default"/>
+      </w:rPr>
+    </w:lvl>
+  </w:abstractNum>
+  <w:abstractNum w:abstractNumId="1">
     <w:nsid w:val="13420B73"/>
     <w:multiLevelType w:val="hybridMultilevel"/>
     <w:tmpl w:val="6D804884"/>
@@ -9628,7 +11027,120 @@
       </w:rPr>
     </w:lvl>
   </w:abstractNum>
-  <w:abstractNum w:abstractNumId="1">
+  <w:abstractNum w:abstractNumId="2">
+    <w:nsid w:val="246568D3"/>
+    <w:multiLevelType w:val="hybridMultilevel"/>
+    <w:tmpl w:val="7CF0A0AA"/>
+    <w:lvl w:ilvl="0" w:tplc="04150001">
+      <w:start w:val="1"/>
+      <w:numFmt w:val="bullet"/>
+      <w:lvlText w:val=""/>
+      <w:lvlJc w:val="left"/>
+      <w:pPr>
+        <w:ind w:left="720" w:hanging="360"/>
+      </w:pPr>
+      <w:rPr>
+        <w:rFonts w:ascii="Symbol" w:hAnsi="Symbol" w:hint="default"/>
+      </w:rPr>
+    </w:lvl>
+    <w:lvl w:ilvl="1" w:tplc="04150003">
+      <w:start w:val="1"/>
+      <w:numFmt w:val="bullet"/>
+      <w:lvlText w:val="o"/>
+      <w:lvlJc w:val="left"/>
+      <w:pPr>
+        <w:ind w:left="1440" w:hanging="360"/>
+      </w:pPr>
+      <w:rPr>
+        <w:rFonts w:ascii="Courier New" w:hAnsi="Courier New" w:cs="Courier New" w:hint="default"/>
+      </w:rPr>
+    </w:lvl>
+    <w:lvl w:ilvl="2" w:tplc="04150005" w:tentative="1">
+      <w:start w:val="1"/>
+      <w:numFmt w:val="bullet"/>
+      <w:lvlText w:val=""/>
+      <w:lvlJc w:val="left"/>
+      <w:pPr>
+        <w:ind w:left="2160" w:hanging="360"/>
+      </w:pPr>
+      <w:rPr>
+        <w:rFonts w:ascii="Wingdings" w:hAnsi="Wingdings" w:hint="default"/>
+      </w:rPr>
+    </w:lvl>
+    <w:lvl w:ilvl="3" w:tplc="04150001" w:tentative="1">
+      <w:start w:val="1"/>
+      <w:numFmt w:val="bullet"/>
+      <w:lvlText w:val=""/>
+      <w:lvlJc w:val="left"/>
+      <w:pPr>
+        <w:ind w:left="2880" w:hanging="360"/>
+      </w:pPr>
+      <w:rPr>
+        <w:rFonts w:ascii="Symbol" w:hAnsi="Symbol" w:hint="default"/>
+      </w:rPr>
+    </w:lvl>
+    <w:lvl w:ilvl="4" w:tplc="04150003" w:tentative="1">
+      <w:start w:val="1"/>
+      <w:numFmt w:val="bullet"/>
+      <w:lvlText w:val="o"/>
+      <w:lvlJc w:val="left"/>
+      <w:pPr>
+        <w:ind w:left="3600" w:hanging="360"/>
+      </w:pPr>
+      <w:rPr>
+        <w:rFonts w:ascii="Courier New" w:hAnsi="Courier New" w:cs="Courier New" w:hint="default"/>
+      </w:rPr>
+    </w:lvl>
+    <w:lvl w:ilvl="5" w:tplc="04150005" w:tentative="1">
+      <w:start w:val="1"/>
+      <w:numFmt w:val="bullet"/>
+      <w:lvlText w:val=""/>
+      <w:lvlJc w:val="left"/>
+      <w:pPr>
+        <w:ind w:left="4320" w:hanging="360"/>
+      </w:pPr>
+      <w:rPr>
+        <w:rFonts w:ascii="Wingdings" w:hAnsi="Wingdings" w:hint="default"/>
+      </w:rPr>
+    </w:lvl>
+    <w:lvl w:ilvl="6" w:tplc="04150001" w:tentative="1">
+      <w:start w:val="1"/>
+      <w:numFmt w:val="bullet"/>
+      <w:lvlText w:val=""/>
+      <w:lvlJc w:val="left"/>
+      <w:pPr>
+        <w:ind w:left="5040" w:hanging="360"/>
+      </w:pPr>
+      <w:rPr>
+        <w:rFonts w:ascii="Symbol" w:hAnsi="Symbol" w:hint="default"/>
+      </w:rPr>
+    </w:lvl>
+    <w:lvl w:ilvl="7" w:tplc="04150003" w:tentative="1">
+      <w:start w:val="1"/>
+      <w:numFmt w:val="bullet"/>
+      <w:lvlText w:val="o"/>
+      <w:lvlJc w:val="left"/>
+      <w:pPr>
+        <w:ind w:left="5760" w:hanging="360"/>
+      </w:pPr>
+      <w:rPr>
+        <w:rFonts w:ascii="Courier New" w:hAnsi="Courier New" w:cs="Courier New" w:hint="default"/>
+      </w:rPr>
+    </w:lvl>
+    <w:lvl w:ilvl="8" w:tplc="04150005" w:tentative="1">
+      <w:start w:val="1"/>
+      <w:numFmt w:val="bullet"/>
+      <w:lvlText w:val=""/>
+      <w:lvlJc w:val="left"/>
+      <w:pPr>
+        <w:ind w:left="6480" w:hanging="360"/>
+      </w:pPr>
+      <w:rPr>
+        <w:rFonts w:ascii="Wingdings" w:hAnsi="Wingdings" w:hint="default"/>
+      </w:rPr>
+    </w:lvl>
+  </w:abstractNum>
+  <w:abstractNum w:abstractNumId="3">
     <w:nsid w:val="2CA15F17"/>
     <w:multiLevelType w:val="hybridMultilevel"/>
     <w:tmpl w:val="8C8EB88A"/>
@@ -9741,7 +11253,7 @@
       </w:rPr>
     </w:lvl>
   </w:abstractNum>
-  <w:abstractNum w:abstractNumId="2">
+  <w:abstractNum w:abstractNumId="4">
     <w:nsid w:val="303063CB"/>
     <w:multiLevelType w:val="hybridMultilevel"/>
     <w:tmpl w:val="422CE978"/>
@@ -9854,7 +11366,7 @@
       </w:rPr>
     </w:lvl>
   </w:abstractNum>
-  <w:abstractNum w:abstractNumId="3">
+  <w:abstractNum w:abstractNumId="5">
     <w:nsid w:val="3B4621DF"/>
     <w:multiLevelType w:val="hybridMultilevel"/>
     <w:tmpl w:val="698821C8"/>
@@ -9967,7 +11479,7 @@
       </w:rPr>
     </w:lvl>
   </w:abstractNum>
-  <w:abstractNum w:abstractNumId="4">
+  <w:abstractNum w:abstractNumId="6">
     <w:nsid w:val="3B5740F0"/>
     <w:multiLevelType w:val="hybridMultilevel"/>
     <w:tmpl w:val="F654B374"/>
@@ -10080,7 +11592,7 @@
       </w:rPr>
     </w:lvl>
   </w:abstractNum>
-  <w:abstractNum w:abstractNumId="5">
+  <w:abstractNum w:abstractNumId="7">
     <w:nsid w:val="3BE75493"/>
     <w:multiLevelType w:val="hybridMultilevel"/>
     <w:tmpl w:val="960019FA"/>
@@ -10193,7 +11705,7 @@
       </w:rPr>
     </w:lvl>
   </w:abstractNum>
-  <w:abstractNum w:abstractNumId="6">
+  <w:abstractNum w:abstractNumId="8">
     <w:nsid w:val="464A591B"/>
     <w:multiLevelType w:val="hybridMultilevel"/>
     <w:tmpl w:val="4090484C"/>
@@ -10306,7 +11818,7 @@
       </w:rPr>
     </w:lvl>
   </w:abstractNum>
-  <w:abstractNum w:abstractNumId="7">
+  <w:abstractNum w:abstractNumId="9">
     <w:nsid w:val="4C6746BE"/>
     <w:multiLevelType w:val="hybridMultilevel"/>
     <w:tmpl w:val="3E7A3E24"/>
@@ -10419,7 +11931,7 @@
       </w:rPr>
     </w:lvl>
   </w:abstractNum>
-  <w:abstractNum w:abstractNumId="8">
+  <w:abstractNum w:abstractNumId="10">
     <w:nsid w:val="6B4E5105"/>
     <w:multiLevelType w:val="hybridMultilevel"/>
     <w:tmpl w:val="E7C2B346"/>
@@ -10532,7 +12044,7 @@
       </w:rPr>
     </w:lvl>
   </w:abstractNum>
-  <w:abstractNum w:abstractNumId="9">
+  <w:abstractNum w:abstractNumId="11">
     <w:nsid w:val="7C552C1D"/>
     <w:multiLevelType w:val="hybridMultilevel"/>
     <w:tmpl w:val="3486571A"/>
@@ -10646,34 +12158,40 @@
     </w:lvl>
   </w:abstractNum>
   <w:num w:numId="1">
+    <w:abstractNumId w:val="1"/>
+  </w:num>
+  <w:num w:numId="2">
+    <w:abstractNumId w:val="3"/>
+  </w:num>
+  <w:num w:numId="3">
+    <w:abstractNumId w:val="7"/>
+  </w:num>
+  <w:num w:numId="4">
+    <w:abstractNumId w:val="10"/>
+  </w:num>
+  <w:num w:numId="5">
+    <w:abstractNumId w:val="11"/>
+  </w:num>
+  <w:num w:numId="6">
+    <w:abstractNumId w:val="4"/>
+  </w:num>
+  <w:num w:numId="7">
+    <w:abstractNumId w:val="5"/>
+  </w:num>
+  <w:num w:numId="8">
+    <w:abstractNumId w:val="9"/>
+  </w:num>
+  <w:num w:numId="9">
+    <w:abstractNumId w:val="8"/>
+  </w:num>
+  <w:num w:numId="10">
+    <w:abstractNumId w:val="6"/>
+  </w:num>
+  <w:num w:numId="11">
     <w:abstractNumId w:val="0"/>
   </w:num>
-  <w:num w:numId="2">
-    <w:abstractNumId w:val="1"/>
-  </w:num>
-  <w:num w:numId="3">
-    <w:abstractNumId w:val="5"/>
-  </w:num>
-  <w:num w:numId="4">
-    <w:abstractNumId w:val="8"/>
-  </w:num>
-  <w:num w:numId="5">
-    <w:abstractNumId w:val="9"/>
-  </w:num>
-  <w:num w:numId="6">
+  <w:num w:numId="12">
     <w:abstractNumId w:val="2"/>
-  </w:num>
-  <w:num w:numId="7">
-    <w:abstractNumId w:val="3"/>
-  </w:num>
-  <w:num w:numId="8">
-    <w:abstractNumId w:val="7"/>
-  </w:num>
-  <w:num w:numId="9">
-    <w:abstractNumId w:val="6"/>
-  </w:num>
-  <w:num w:numId="10">
-    <w:abstractNumId w:val="4"/>
   </w:num>
 </w:numbering>
 </file>

</xml_diff>

<commit_message>
bsc - macro scheduler
</commit_message>
<xml_diff>
--- a/Doc/praca.docx
+++ b/Doc/praca.docx
@@ -1264,6 +1264,25 @@
     </w:p>
     <w:p>
       <w:pPr>
+        <w:pStyle w:val="Akapitzlist"/>
+        <w:numPr>
+          <w:ilvl w:val="0"/>
+          <w:numId w:val="11"/>
+        </w:numPr>
+        <w:jc w:val="both"/>
+        <w:rPr>
+          <w:rFonts w:ascii="Adobe Caslon Pro" w:hAnsi="Adobe Caslon Pro"/>
+        </w:rPr>
+      </w:pPr>
+      <w:r>
+        <w:rPr>
+          <w:rFonts w:ascii="Adobe Caslon Pro" w:hAnsi="Adobe Caslon Pro"/>
+        </w:rPr>
+        <w:t>raportowanie błędów</w:t>
+      </w:r>
+    </w:p>
+    <w:p>
+      <w:pPr>
         <w:jc w:val="both"/>
         <w:rPr>
           <w:rFonts w:ascii="Adobe Caslon Pro" w:hAnsi="Adobe Caslon Pro"/>
@@ -1390,6 +1409,7 @@
         <w:rPr>
           <w:rFonts w:ascii="Adobe Caslon Pro" w:hAnsi="Adobe Caslon Pro"/>
         </w:rPr>
+        <w:lastRenderedPageBreak/>
         <w:t>brak języka skryptoweg</w:t>
       </w:r>
       <w:r>
@@ -1451,7 +1471,6 @@
         <w:rPr>
           <w:rFonts w:ascii="Adobe Caslon Pro" w:hAnsi="Adobe Caslon Pro"/>
         </w:rPr>
-        <w:lastRenderedPageBreak/>
         <w:t xml:space="preserve">dla bardziej doświadczonych użytkowników </w:t>
       </w:r>
       <w:r>
@@ -1767,6 +1786,187 @@
     </w:p>
     <w:p>
       <w:pPr>
+        <w:jc w:val="both"/>
+        <w:rPr>
+          <w:rFonts w:ascii="Adobe Caslon Pro" w:hAnsi="Adobe Caslon Pro"/>
+        </w:rPr>
+      </w:pPr>
+    </w:p>
+    <w:p>
+      <w:pPr>
+        <w:jc w:val="both"/>
+        <w:rPr>
+          <w:rFonts w:ascii="Adobe Caslon Pro" w:hAnsi="Adobe Caslon Pro"/>
+        </w:rPr>
+      </w:pPr>
+      <w:r>
+        <w:rPr>
+          <w:rFonts w:ascii="Adobe Caslon Pro" w:hAnsi="Adobe Caslon Pro"/>
+        </w:rPr>
+        <w:t>Macro Scheduler</w:t>
+      </w:r>
+    </w:p>
+    <w:p>
+      <w:pPr>
+        <w:jc w:val="both"/>
+        <w:rPr>
+          <w:rFonts w:ascii="Adobe Caslon Pro" w:hAnsi="Adobe Caslon Pro"/>
+        </w:rPr>
+      </w:pPr>
+      <w:r>
+        <w:rPr>
+          <w:rFonts w:ascii="Adobe Caslon Pro" w:hAnsi="Adobe Caslon Pro"/>
+        </w:rPr>
+        <w:tab/>
+        <w:t>System</w:t>
+      </w:r>
+      <w:r>
+        <w:rPr>
+          <w:rFonts w:ascii="Adobe Caslon Pro" w:hAnsi="Adobe Caslon Pro"/>
+        </w:rPr>
+        <w:t xml:space="preserve"> o wiele</w:t>
+      </w:r>
+      <w:r>
+        <w:rPr>
+          <w:rFonts w:ascii="Adobe Caslon Pro" w:hAnsi="Adobe Caslon Pro"/>
+        </w:rPr>
+        <w:t xml:space="preserve"> bardziej rozbudowany niż jego poprzednik, zwłaszcza pod względem </w:t>
+      </w:r>
+      <w:r>
+        <w:rPr>
+          <w:rFonts w:ascii="Adobe Caslon Pro" w:hAnsi="Adobe Caslon Pro"/>
+        </w:rPr>
+        <w:t xml:space="preserve">możliwych </w:t>
+      </w:r>
+      <w:r>
+        <w:rPr>
+          <w:rFonts w:ascii="Adobe Caslon Pro" w:hAnsi="Adobe Caslon Pro"/>
+        </w:rPr>
+        <w:t xml:space="preserve"> akcji. Posiada on bardzo rozbudowany język skryptowy, który umożliwia</w:t>
+      </w:r>
+      <w:r>
+        <w:rPr>
+          <w:rFonts w:ascii="Adobe Caslon Pro" w:hAnsi="Adobe Caslon Pro"/>
+        </w:rPr>
+        <w:t xml:space="preserve"> m.in.</w:t>
+      </w:r>
+      <w:r>
+        <w:rPr>
+          <w:rFonts w:ascii="Adobe Caslon Pro" w:hAnsi="Adobe Caslon Pro"/>
+        </w:rPr>
+        <w:t xml:space="preserve"> warunkowe wykonywanie zadań</w:t>
+      </w:r>
+      <w:r>
+        <w:rPr>
+          <w:rFonts w:ascii="Adobe Caslon Pro" w:hAnsi="Adobe Caslon Pro"/>
+        </w:rPr>
+        <w:t>,</w:t>
+      </w:r>
+      <w:r>
+        <w:rPr>
+          <w:rFonts w:ascii="Adobe Caslon Pro" w:hAnsi="Adobe Caslon Pro"/>
+        </w:rPr>
+        <w:t xml:space="preserve"> rozpoznawanie obrazów</w:t>
+      </w:r>
+      <w:r>
+        <w:rPr>
+          <w:rFonts w:ascii="Adobe Caslon Pro" w:hAnsi="Adobe Caslon Pro"/>
+        </w:rPr>
+        <w:t xml:space="preserve">, używanie protokołów </w:t>
+      </w:r>
+      <w:r>
+        <w:rPr>
+          <w:rFonts w:ascii="Courier New" w:hAnsi="Courier New" w:cs="Courier New"/>
+        </w:rPr>
+        <w:t>FTP</w:t>
+      </w:r>
+      <w:r>
+        <w:rPr>
+          <w:rFonts w:ascii="Adobe Caslon Pro" w:hAnsi="Adobe Caslon Pro"/>
+        </w:rPr>
+        <w:t xml:space="preserve">, </w:t>
+      </w:r>
+      <w:r>
+        <w:rPr>
+          <w:rFonts w:ascii="Courier New" w:hAnsi="Courier New" w:cs="Courier New"/>
+        </w:rPr>
+        <w:t>HTTP</w:t>
+      </w:r>
+      <w:r>
+        <w:rPr>
+          <w:rFonts w:ascii="Adobe Caslon Pro" w:hAnsi="Adobe Caslon Pro"/>
+        </w:rPr>
+        <w:t xml:space="preserve">, </w:t>
+      </w:r>
+      <w:r>
+        <w:rPr>
+          <w:rFonts w:ascii="Courier New" w:hAnsi="Courier New" w:cs="Courier New"/>
+        </w:rPr>
+        <w:t>SMTP</w:t>
+      </w:r>
+      <w:r>
+        <w:rPr>
+          <w:rFonts w:ascii="Adobe Caslon Pro" w:hAnsi="Adobe Caslon Pro"/>
+        </w:rPr>
+        <w:t xml:space="preserve">, </w:t>
+      </w:r>
+      <w:r>
+        <w:rPr>
+          <w:rFonts w:ascii="Adobe Caslon Pro" w:hAnsi="Adobe Caslon Pro"/>
+        </w:rPr>
+        <w:t>wysyłanie pojedynczych komunikatów systemu Windows™ a nawet tworzenie własnych okien</w:t>
+      </w:r>
+      <w:r>
+        <w:rPr>
+          <w:rFonts w:ascii="Adobe Caslon Pro" w:hAnsi="Adobe Caslon Pro"/>
+        </w:rPr>
+        <w:t xml:space="preserve"> i kontrolek</w:t>
+      </w:r>
+      <w:r>
+        <w:rPr>
+          <w:rFonts w:ascii="Adobe Caslon Pro" w:hAnsi="Adobe Caslon Pro"/>
+        </w:rPr>
+        <w:t>.</w:t>
+      </w:r>
+      <w:r>
+        <w:rPr>
+          <w:rFonts w:ascii="Adobe Caslon Pro" w:hAnsi="Adobe Caslon Pro"/>
+        </w:rPr>
+        <w:t xml:space="preserve"> Oprogramowanie jest udostępnione na licencji shareware w wersji Standard, która działa przez 30 dni, jednak</w:t>
+      </w:r>
+      <w:r>
+        <w:rPr>
+          <w:rFonts w:ascii="Adobe Caslon Pro" w:hAnsi="Adobe Caslon Pro"/>
+        </w:rPr>
+        <w:t xml:space="preserve"> od początku</w:t>
+      </w:r>
+      <w:r>
+        <w:rPr>
+          <w:rFonts w:ascii="Adobe Caslon Pro" w:hAnsi="Adobe Caslon Pro"/>
+        </w:rPr>
+        <w:t xml:space="preserve"> aplikacja nie udostępnia pełnej funkcjonalności. Po wykupieniu licencji otrzymujemy m.in. funkcjonalność kompilacji skryptów do plików </w:t>
+      </w:r>
+      <w:r>
+        <w:rPr>
+          <w:rFonts w:ascii="Courier New" w:hAnsi="Courier New" w:cs="Courier New"/>
+        </w:rPr>
+        <w:t>*.exe</w:t>
+      </w:r>
+      <w:r>
+        <w:rPr>
+          <w:rFonts w:ascii="Adobe Caslon Pro" w:hAnsi="Adobe Caslon Pro"/>
+        </w:rPr>
+        <w:t>,</w:t>
+      </w:r>
+      <w:r>
+        <w:rPr>
+          <w:rFonts w:ascii="Adobe Caslon Pro" w:hAnsi="Adobe Caslon Pro"/>
+        </w:rPr>
+        <w:t xml:space="preserve"> wsparcie techniczne w postaci darmowej 30-minutowej rozmowy przez telefon, darmowe poprawy błędów oraz zniżki na kolejne wersje systemu.</w:t>
+      </w:r>
+    </w:p>
+    <w:p>
+      <w:pPr>
         <w:rPr>
           <w:rFonts w:ascii="Adobe Caslon Pro" w:hAnsi="Adobe Caslon Pro"/>
         </w:rPr>
@@ -1788,6 +1988,7 @@
         <w:rPr>
           <w:rFonts w:ascii="Adobe Caslon Pro" w:hAnsi="Adobe Caslon Pro"/>
         </w:rPr>
+        <w:lastRenderedPageBreak/>
         <w:t>keyloger jest zly</w:t>
       </w:r>
     </w:p>
@@ -1956,14 +2157,7 @@
         <w:rPr>
           <w:rFonts w:ascii="Adobe Caslon Pro" w:hAnsi="Adobe Caslon Pro"/>
         </w:rPr>
-        <w:t xml:space="preserve"> w celu wykorzystania </w:t>
-      </w:r>
-      <w:r>
-        <w:rPr>
-          <w:rFonts w:ascii="Adobe Caslon Pro" w:hAnsi="Adobe Caslon Pro"/>
-        </w:rPr>
-        <w:lastRenderedPageBreak/>
-        <w:t>pełnego potencjału systemu</w:t>
+        <w:t xml:space="preserve"> w celu wykorzystania pełnego potencjału systemu</w:t>
       </w:r>
       <w:r>
         <w:rPr>
@@ -2229,6 +2423,7 @@
         <w:rPr>
           <w:rFonts w:ascii="Adobe Caslon Pro" w:hAnsi="Adobe Caslon Pro"/>
         </w:rPr>
+        <w:lastRenderedPageBreak/>
         <w:t>Oprócz nich istnieje wiele pobocznych, równie ważnych i użytecznych funkcjonalności, którymi są m.in:</w:t>
       </w:r>
     </w:p>
@@ -2411,26 +2606,299 @@
         <w:rPr>
           <w:rFonts w:ascii="Adobe Caslon Pro" w:hAnsi="Adobe Caslon Pro"/>
         </w:rPr>
+        <w:t xml:space="preserve">Jeśli </w:t>
+      </w:r>
+      <w:r>
+        <w:rPr>
+          <w:rFonts w:ascii="Adobe Caslon Pro" w:hAnsi="Adobe Caslon Pro"/>
+        </w:rPr>
+        <w:t>zapytamy</w:t>
+      </w:r>
+      <w:r>
+        <w:rPr>
+          <w:rFonts w:ascii="Adobe Caslon Pro" w:hAnsi="Adobe Caslon Pro"/>
+        </w:rPr>
+        <w:t xml:space="preserve"> programistę czym jest język skryptowy, zapewne</w:t>
+      </w:r>
+      <w:r>
+        <w:rPr>
+          <w:rFonts w:ascii="Adobe Caslon Pro" w:hAnsi="Adobe Caslon Pro"/>
+        </w:rPr>
+        <w:t xml:space="preserve"> w większości przypadków</w:t>
+      </w:r>
+      <w:r>
+        <w:rPr>
+          <w:rFonts w:ascii="Adobe Caslon Pro" w:hAnsi="Adobe Caslon Pro"/>
+        </w:rPr>
+        <w:t xml:space="preserve"> </w:t>
+      </w:r>
+      <w:r>
+        <w:rPr>
+          <w:rFonts w:ascii="Adobe Caslon Pro" w:hAnsi="Adobe Caslon Pro"/>
+        </w:rPr>
+        <w:t>otrzymamy</w:t>
+      </w:r>
+      <w:r>
+        <w:rPr>
+          <w:rFonts w:ascii="Adobe Caslon Pro" w:hAnsi="Adobe Caslon Pro"/>
+        </w:rPr>
+        <w:t xml:space="preserve"> parę przykładów jaki język należy do tej kategorii.</w:t>
+      </w:r>
+      <w:r>
+        <w:rPr>
+          <w:rFonts w:ascii="Adobe Caslon Pro" w:hAnsi="Adobe Caslon Pro"/>
+        </w:rPr>
+        <w:t xml:space="preserve"> Jednak większość osób tak naprawdę nie wie dlaczego. </w:t>
+      </w:r>
+      <w:r>
+        <w:rPr>
+          <w:rFonts w:ascii="Adobe Caslon Pro" w:hAnsi="Adobe Caslon Pro"/>
+        </w:rPr>
+        <w:t xml:space="preserve">Znaczna liczba źródeł definiuje go jako język umożliwiający sterowanie </w:t>
+      </w:r>
+      <w:r>
+        <w:rPr>
+          <w:rFonts w:ascii="Adobe Caslon Pro" w:hAnsi="Adobe Caslon Pro"/>
+        </w:rPr>
+        <w:t>k</w:t>
+      </w:r>
+      <w:r>
+        <w:rPr>
+          <w:rFonts w:ascii="Adobe Caslon Pro" w:hAnsi="Adobe Caslon Pro"/>
+        </w:rPr>
+        <w:t xml:space="preserve">onkretnymi zadaniami w systemie </w:t>
+      </w:r>
+      <w:r>
+        <w:rPr>
+          <w:rFonts w:ascii="Adobe Caslon Pro" w:hAnsi="Adobe Caslon Pro"/>
+        </w:rPr>
+        <w:t>(ang. Job Control)</w:t>
+      </w:r>
+      <w:r>
+        <w:rPr>
+          <w:rStyle w:val="Odwoanieprzypisudolnego"/>
+          <w:rFonts w:ascii="Adobe Caslon Pro" w:hAnsi="Adobe Caslon Pro"/>
+        </w:rPr>
+        <w:footnoteReference w:id="2"/>
+      </w:r>
+      <w:r>
+        <w:rPr>
+          <w:rFonts w:ascii="Adobe Caslon Pro" w:hAnsi="Adobe Caslon Pro"/>
+        </w:rPr>
+        <w:t>. Wywodzi się on głównie z czasów superkomputera (ang. mainframe) firmy IBM</w:t>
+      </w:r>
+      <w:r>
+        <w:t>®</w:t>
+      </w:r>
+      <w:r>
+        <w:rPr>
+          <w:rFonts w:ascii="Adobe Caslon Pro" w:hAnsi="Adobe Caslon Pro"/>
+        </w:rPr>
+        <w:t>, który używał języka JCL</w:t>
+      </w:r>
+      <w:r>
+        <w:rPr>
+          <w:rFonts w:ascii="Adobe Caslon Pro" w:hAnsi="Adobe Caslon Pro"/>
+        </w:rPr>
+        <w:t xml:space="preserve"> (Job Control Language)</w:t>
+      </w:r>
+      <w:r>
+        <w:rPr>
+          <w:rFonts w:ascii="Adobe Caslon Pro" w:hAnsi="Adobe Caslon Pro"/>
+        </w:rPr>
+        <w:t xml:space="preserve"> do uruchamiania </w:t>
+      </w:r>
+      <w:r>
+        <w:rPr>
+          <w:rFonts w:ascii="Adobe Caslon Pro" w:hAnsi="Adobe Caslon Pro"/>
+        </w:rPr>
+        <w:t>określonych programów</w:t>
+      </w:r>
+      <w:r>
+        <w:rPr>
+          <w:rFonts w:ascii="Adobe Caslon Pro" w:hAnsi="Adobe Caslon Pro"/>
+        </w:rPr>
+        <w:t xml:space="preserve"> w systemie</w:t>
+      </w:r>
+      <w:r>
+        <w:rPr>
+          <w:rFonts w:ascii="Adobe Caslon Pro" w:hAnsi="Adobe Caslon Pro"/>
+        </w:rPr>
+        <w:t xml:space="preserve"> bez interwencji </w:t>
+      </w:r>
+      <w:r>
+        <w:rPr>
+          <w:rFonts w:ascii="Adobe Caslon Pro" w:hAnsi="Adobe Caslon Pro"/>
+        </w:rPr>
+        <w:t>manualnej</w:t>
+      </w:r>
+      <w:r>
+        <w:rPr>
+          <w:rFonts w:ascii="Adobe Caslon Pro" w:hAnsi="Adobe Caslon Pro"/>
+        </w:rPr>
+        <w:t xml:space="preserve"> (ang. batch processing</w:t>
+      </w:r>
+      <w:r>
+        <w:rPr>
+          <w:rStyle w:val="Odwoanieprzypisudolnego"/>
+          <w:rFonts w:ascii="Adobe Caslon Pro" w:hAnsi="Adobe Caslon Pro"/>
+        </w:rPr>
+        <w:footnoteReference w:id="3"/>
+      </w:r>
+      <w:r>
+        <w:rPr>
+          <w:rFonts w:ascii="Adobe Caslon Pro" w:hAnsi="Adobe Caslon Pro"/>
+        </w:rPr>
+        <w:t>).</w:t>
+      </w:r>
+      <w:r>
+        <w:rPr>
+          <w:rFonts w:ascii="Adobe Caslon Pro" w:hAnsi="Adobe Caslon Pro"/>
+        </w:rPr>
+        <w:t xml:space="preserve"> Języki te początkowo miały bardzo dużo ograniczeń, np. język JCL umożliwiał m.in. deklarację zmiennych/parametrów, warunkowe uruchamianie zadań</w:t>
+      </w:r>
+      <w:r>
+        <w:rPr>
+          <w:rFonts w:ascii="Adobe Caslon Pro" w:hAnsi="Adobe Caslon Pro"/>
+        </w:rPr>
+        <w:t>,</w:t>
+      </w:r>
+      <w:r>
+        <w:rPr>
+          <w:rFonts w:ascii="Adobe Caslon Pro" w:hAnsi="Adobe Caslon Pro"/>
+        </w:rPr>
+        <w:t xml:space="preserve"> część możliwości modularności</w:t>
+      </w:r>
+      <w:r>
+        <w:rPr>
+          <w:rFonts w:ascii="Adobe Caslon Pro" w:hAnsi="Adobe Caslon Pro"/>
+        </w:rPr>
+        <w:t xml:space="preserve"> oraz parametryzowane procedury, które bardziej przypominały znane z C makra</w:t>
+      </w:r>
+      <w:r>
+        <w:rPr>
+          <w:rStyle w:val="Odwoanieprzypisudolnego"/>
+          <w:rFonts w:ascii="Adobe Caslon Pro" w:hAnsi="Adobe Caslon Pro"/>
+        </w:rPr>
+        <w:footnoteReference w:id="4"/>
+      </w:r>
+      <w:r>
+        <w:rPr>
+          <w:rFonts w:ascii="Adobe Caslon Pro" w:hAnsi="Adobe Caslon Pro"/>
+        </w:rPr>
+        <w:t>.</w:t>
+      </w:r>
+    </w:p>
+    <w:p>
+      <w:pPr>
+        <w:ind w:firstLine="708"/>
+        <w:jc w:val="both"/>
+        <w:rPr>
+          <w:rFonts w:ascii="Adobe Caslon Pro" w:hAnsi="Adobe Caslon Pro"/>
+        </w:rPr>
+      </w:pPr>
+      <w:r>
+        <w:rPr>
+          <w:rFonts w:ascii="Adobe Caslon Pro" w:hAnsi="Adobe Caslon Pro"/>
+        </w:rPr>
+        <w:t xml:space="preserve">Większość </w:t>
+      </w:r>
+      <w:r>
+        <w:rPr>
+          <w:rFonts w:ascii="Adobe Caslon Pro" w:hAnsi="Adobe Caslon Pro"/>
+        </w:rPr>
+        <w:t>tego typu</w:t>
+      </w:r>
+      <w:r>
+        <w:rPr>
+          <w:rFonts w:ascii="Adobe Caslon Pro" w:hAnsi="Adobe Caslon Pro"/>
+        </w:rPr>
+        <w:t xml:space="preserve"> języków </w:t>
+      </w:r>
+      <w:r>
+        <w:rPr>
+          <w:rFonts w:ascii="Adobe Caslon Pro" w:hAnsi="Adobe Caslon Pro"/>
+        </w:rPr>
+        <w:t>jest</w:t>
+      </w:r>
+      <w:r>
+        <w:rPr>
+          <w:rFonts w:ascii="Adobe Caslon Pro" w:hAnsi="Adobe Caslon Pro"/>
+        </w:rPr>
+        <w:t xml:space="preserve"> także </w:t>
+      </w:r>
+      <w:r>
+        <w:rPr>
+          <w:rFonts w:ascii="Adobe Caslon Pro" w:hAnsi="Adobe Caslon Pro"/>
+        </w:rPr>
+        <w:t>określanych</w:t>
+      </w:r>
+      <w:r>
+        <w:rPr>
+          <w:rFonts w:ascii="Adobe Caslon Pro" w:hAnsi="Adobe Caslon Pro"/>
+        </w:rPr>
+        <w:t xml:space="preserve"> jako</w:t>
+      </w:r>
+      <w:r>
+        <w:rPr>
+          <w:rFonts w:ascii="Adobe Caslon Pro" w:hAnsi="Adobe Caslon Pro"/>
+        </w:rPr>
+        <w:t xml:space="preserve"> „Glue Lang</w:t>
+      </w:r>
+      <w:r>
+        <w:rPr>
+          <w:rFonts w:ascii="Adobe Caslon Pro" w:hAnsi="Adobe Caslon Pro"/>
+        </w:rPr>
+        <w:t>uages”</w:t>
+      </w:r>
+      <w:r>
+        <w:rPr>
+          <w:rFonts w:ascii="Adobe Caslon Pro" w:hAnsi="Adobe Caslon Pro"/>
+        </w:rPr>
+        <w:t>. Pojęcie to oznacza, że takie języki służą</w:t>
+      </w:r>
+      <w:r>
+        <w:rPr>
+          <w:rFonts w:ascii="Adobe Caslon Pro" w:hAnsi="Adobe Caslon Pro"/>
+        </w:rPr>
+        <w:t xml:space="preserve"> także</w:t>
+      </w:r>
+      <w:r>
+        <w:rPr>
+          <w:rFonts w:ascii="Adobe Caslon Pro" w:hAnsi="Adobe Caslon Pro"/>
+        </w:rPr>
+        <w:t xml:space="preserve"> do łączenia komponentów (narzędzi, modułów) niekoniecznie </w:t>
+      </w:r>
+      <w:r>
+        <w:rPr>
+          <w:rFonts w:ascii="Adobe Caslon Pro" w:hAnsi="Adobe Caslon Pro"/>
+        </w:rPr>
         <w:lastRenderedPageBreak/>
-        <w:t xml:space="preserve">Jeśli </w:t>
-      </w:r>
-      <w:r>
-        <w:rPr>
-          <w:rFonts w:ascii="Adobe Caslon Pro" w:hAnsi="Adobe Caslon Pro"/>
-        </w:rPr>
-        <w:t>zapytamy</w:t>
-      </w:r>
-      <w:r>
-        <w:rPr>
-          <w:rFonts w:ascii="Adobe Caslon Pro" w:hAnsi="Adobe Caslon Pro"/>
-        </w:rPr>
-        <w:t xml:space="preserve"> programistę czym jest język skryptowy, zapewne</w:t>
-      </w:r>
-      <w:r>
-        <w:rPr>
-          <w:rFonts w:ascii="Adobe Caslon Pro" w:hAnsi="Adobe Caslon Pro"/>
-        </w:rPr>
-        <w:t xml:space="preserve"> w większości przypadków</w:t>
+        <w:t>napisanych w języku skryptowym.</w:t>
+      </w:r>
+      <w:r>
+        <w:rPr>
+          <w:rFonts w:ascii="Adobe Caslon Pro" w:hAnsi="Adobe Caslon Pro"/>
+        </w:rPr>
+        <w:t xml:space="preserve"> Dzięki temu możliwe jest połączenie </w:t>
+      </w:r>
+      <w:r>
+        <w:rPr>
+          <w:rFonts w:ascii="Adobe Caslon Pro" w:hAnsi="Adobe Caslon Pro"/>
+        </w:rPr>
+        <w:t>programów</w:t>
+      </w:r>
+      <w:r>
+        <w:rPr>
+          <w:rFonts w:ascii="Adobe Caslon Pro" w:hAnsi="Adobe Caslon Pro"/>
+        </w:rPr>
+        <w:t xml:space="preserve"> napisanych w różnych językach, które</w:t>
+      </w:r>
+      <w:r>
+        <w:rPr>
+          <w:rFonts w:ascii="Adobe Caslon Pro" w:hAnsi="Adobe Caslon Pro"/>
+        </w:rPr>
+        <w:t xml:space="preserve"> rozwiązują pojedyncze problemy, aby wspólnie rozwiązać większy problem.</w:t>
       </w:r>
       <w:r>
         <w:rPr>
@@ -2438,155 +2906,470 @@
         </w:rPr>
         <w:t xml:space="preserve"> </w:t>
       </w:r>
-      <w:r>
-        <w:rPr>
-          <w:rFonts w:ascii="Adobe Caslon Pro" w:hAnsi="Adobe Caslon Pro"/>
-        </w:rPr>
-        <w:t>otrzymamy</w:t>
-      </w:r>
-      <w:r>
-        <w:rPr>
-          <w:rFonts w:ascii="Adobe Caslon Pro" w:hAnsi="Adobe Caslon Pro"/>
-        </w:rPr>
-        <w:t xml:space="preserve"> parę przykładów jaki język należy do tej kategorii.</w:t>
-      </w:r>
-      <w:r>
-        <w:rPr>
-          <w:rFonts w:ascii="Adobe Caslon Pro" w:hAnsi="Adobe Caslon Pro"/>
-        </w:rPr>
-        <w:t xml:space="preserve"> Jednak większość osób tak naprawdę nie wie dlaczego. </w:t>
-      </w:r>
-      <w:r>
-        <w:rPr>
-          <w:rFonts w:ascii="Adobe Caslon Pro" w:hAnsi="Adobe Caslon Pro"/>
-        </w:rPr>
-        <w:t xml:space="preserve">Znaczna liczba źródeł definiuje go jako język umożliwiający sterowanie </w:t>
-      </w:r>
-      <w:r>
-        <w:rPr>
-          <w:rFonts w:ascii="Adobe Caslon Pro" w:hAnsi="Adobe Caslon Pro"/>
-        </w:rPr>
-        <w:t>k</w:t>
-      </w:r>
-      <w:r>
-        <w:rPr>
-          <w:rFonts w:ascii="Adobe Caslon Pro" w:hAnsi="Adobe Caslon Pro"/>
-        </w:rPr>
-        <w:t xml:space="preserve">onkretnymi zadaniami w systemie </w:t>
-      </w:r>
-      <w:r>
-        <w:rPr>
-          <w:rFonts w:ascii="Adobe Caslon Pro" w:hAnsi="Adobe Caslon Pro"/>
-        </w:rPr>
-        <w:t>(ang. Job Control)</w:t>
+    </w:p>
+    <w:p>
+      <w:pPr>
+        <w:ind w:firstLine="708"/>
+        <w:jc w:val="both"/>
+        <w:rPr>
+          <w:rFonts w:ascii="Adobe Caslon Pro" w:hAnsi="Adobe Caslon Pro"/>
+        </w:rPr>
+      </w:pPr>
+      <w:r>
+        <w:rPr>
+          <w:rFonts w:ascii="Adobe Caslon Pro" w:hAnsi="Adobe Caslon Pro"/>
+        </w:rPr>
+        <w:t>Z powodu szybkiej i specyficznej ewolucji języków</w:t>
+      </w:r>
+      <w:r>
+        <w:rPr>
+          <w:rFonts w:ascii="Adobe Caslon Pro" w:hAnsi="Adobe Caslon Pro"/>
+        </w:rPr>
+        <w:t xml:space="preserve"> skryptowych</w:t>
+      </w:r>
+      <w:r>
+        <w:rPr>
+          <w:rFonts w:ascii="Adobe Caslon Pro" w:hAnsi="Adobe Caslon Pro"/>
+        </w:rPr>
+        <w:t xml:space="preserve"> (np. Perl,</w:t>
+      </w:r>
+      <w:r>
+        <w:rPr>
+          <w:rFonts w:ascii="Adobe Caslon Pro" w:hAnsi="Adobe Caslon Pro"/>
+        </w:rPr>
+        <w:t xml:space="preserve"> który</w:t>
+      </w:r>
+      <w:r>
+        <w:rPr>
+          <w:rFonts w:ascii="Adobe Caslon Pro" w:hAnsi="Adobe Caslon Pro"/>
+        </w:rPr>
+        <w:t xml:space="preserve"> posiada cechy języka skryptowego</w:t>
+      </w:r>
+      <w:r>
+        <w:rPr>
+          <w:rFonts w:ascii="Adobe Caslon Pro" w:hAnsi="Adobe Caslon Pro"/>
+        </w:rPr>
+        <w:t>, systemowego</w:t>
+      </w:r>
+      <w:r>
+        <w:rPr>
+          <w:rFonts w:ascii="Adobe Caslon Pro" w:hAnsi="Adobe Caslon Pro"/>
+        </w:rPr>
+        <w:t xml:space="preserve"> jak i idei </w:t>
+      </w:r>
+      <w:r>
+        <w:rPr>
+          <w:rFonts w:ascii="Adobe Caslon Pro" w:hAnsi="Adobe Caslon Pro"/>
+        </w:rPr>
+        <w:t>maszyny wirtualnej</w:t>
       </w:r>
       <w:r>
         <w:rPr>
           <w:rStyle w:val="Odwoanieprzypisudolnego"/>
           <w:rFonts w:ascii="Adobe Caslon Pro" w:hAnsi="Adobe Caslon Pro"/>
         </w:rPr>
-        <w:footnoteReference w:id="2"/>
-      </w:r>
-      <w:r>
-        <w:rPr>
-          <w:rFonts w:ascii="Adobe Caslon Pro" w:hAnsi="Adobe Caslon Pro"/>
-        </w:rPr>
-        <w:t>. Wywodzi się on głównie z czasów superkomputera (ang. mainframe) firmy IBM</w:t>
-      </w:r>
-      <w:r>
-        <w:t>®</w:t>
-      </w:r>
-      <w:r>
-        <w:rPr>
-          <w:rFonts w:ascii="Adobe Caslon Pro" w:hAnsi="Adobe Caslon Pro"/>
-        </w:rPr>
-        <w:t>, który używał języka JCL</w:t>
-      </w:r>
-      <w:r>
-        <w:rPr>
-          <w:rFonts w:ascii="Adobe Caslon Pro" w:hAnsi="Adobe Caslon Pro"/>
-        </w:rPr>
-        <w:t xml:space="preserve"> (Job Control Language)</w:t>
-      </w:r>
-      <w:r>
-        <w:rPr>
-          <w:rFonts w:ascii="Adobe Caslon Pro" w:hAnsi="Adobe Caslon Pro"/>
-        </w:rPr>
-        <w:t xml:space="preserve"> do uruchamiania </w:t>
-      </w:r>
-      <w:r>
-        <w:rPr>
-          <w:rFonts w:ascii="Adobe Caslon Pro" w:hAnsi="Adobe Caslon Pro"/>
-        </w:rPr>
-        <w:t>określonych programów</w:t>
-      </w:r>
-      <w:r>
-        <w:rPr>
-          <w:rFonts w:ascii="Adobe Caslon Pro" w:hAnsi="Adobe Caslon Pro"/>
-        </w:rPr>
-        <w:t xml:space="preserve"> w systemie</w:t>
-      </w:r>
-      <w:r>
-        <w:rPr>
-          <w:rFonts w:ascii="Adobe Caslon Pro" w:hAnsi="Adobe Caslon Pro"/>
-        </w:rPr>
-        <w:t xml:space="preserve"> bez interwencji </w:t>
-      </w:r>
-      <w:r>
-        <w:rPr>
-          <w:rFonts w:ascii="Adobe Caslon Pro" w:hAnsi="Adobe Caslon Pro"/>
-        </w:rPr>
-        <w:t>manualnej</w:t>
-      </w:r>
-      <w:r>
-        <w:rPr>
-          <w:rFonts w:ascii="Adobe Caslon Pro" w:hAnsi="Adobe Caslon Pro"/>
-        </w:rPr>
-        <w:t xml:space="preserve"> (ang. batch processing</w:t>
+        <w:footnoteReference w:id="5"/>
+      </w:r>
+      <w:r>
+        <w:rPr>
+          <w:rFonts w:ascii="Adobe Caslon Pro" w:hAnsi="Adobe Caslon Pro"/>
+        </w:rPr>
+        <w:t xml:space="preserve"> podobne</w:t>
+      </w:r>
+      <w:r>
+        <w:rPr>
+          <w:rFonts w:ascii="Adobe Caslon Pro" w:hAnsi="Adobe Caslon Pro"/>
+        </w:rPr>
+        <w:t>j</w:t>
+      </w:r>
+      <w:r>
+        <w:rPr>
+          <w:rFonts w:ascii="Adobe Caslon Pro" w:hAnsi="Adobe Caslon Pro"/>
+        </w:rPr>
+        <w:t xml:space="preserve"> do Java</w:t>
+      </w:r>
+      <w:r>
+        <w:rPr>
+          <w:rFonts w:ascii="Adobe Caslon Pro" w:hAnsi="Adobe Caslon Pro"/>
+        </w:rPr>
+        <w:t>™</w:t>
+      </w:r>
+      <w:r>
+        <w:rPr>
+          <w:rFonts w:ascii="Adobe Caslon Pro" w:hAnsi="Adobe Caslon Pro"/>
+        </w:rPr>
+        <w:t xml:space="preserve">), konkretna definicja określająca czym naprawdę jest język skryptowy jest trudna do ustalenia. </w:t>
+      </w:r>
+      <w:r>
+        <w:rPr>
+          <w:rFonts w:ascii="Adobe Caslon Pro" w:hAnsi="Adobe Caslon Pro"/>
+        </w:rPr>
+        <w:t>Cechy</w:t>
+      </w:r>
+      <w:r>
+        <w:rPr>
+          <w:rFonts w:ascii="Adobe Caslon Pro" w:hAnsi="Adobe Caslon Pro"/>
+        </w:rPr>
+        <w:t xml:space="preserve"> charakterystyczne takich języków, które są często podawane</w:t>
       </w:r>
       <w:r>
         <w:rPr>
           <w:rStyle w:val="Odwoanieprzypisudolnego"/>
           <w:rFonts w:ascii="Adobe Caslon Pro" w:hAnsi="Adobe Caslon Pro"/>
         </w:rPr>
-        <w:footnoteReference w:id="3"/>
-      </w:r>
-      <w:r>
-        <w:rPr>
-          <w:rFonts w:ascii="Adobe Caslon Pro" w:hAnsi="Adobe Caslon Pro"/>
-        </w:rPr>
-        <w:t>).</w:t>
-      </w:r>
-      <w:r>
-        <w:rPr>
-          <w:rFonts w:ascii="Adobe Caslon Pro" w:hAnsi="Adobe Caslon Pro"/>
-        </w:rPr>
-        <w:t xml:space="preserve"> Języki te początkowo miały bardzo dużo ograniczeń, np. język JCL umożliwiał m.in. deklarację zmiennych/parametrów, warunkowe uruchamianie zadań</w:t>
-      </w:r>
-      <w:r>
-        <w:rPr>
-          <w:rFonts w:ascii="Adobe Caslon Pro" w:hAnsi="Adobe Caslon Pro"/>
-        </w:rPr>
-        <w:t>,</w:t>
-      </w:r>
-      <w:r>
-        <w:rPr>
-          <w:rFonts w:ascii="Adobe Caslon Pro" w:hAnsi="Adobe Caslon Pro"/>
-        </w:rPr>
-        <w:t xml:space="preserve"> część możliwości modularności</w:t>
-      </w:r>
-      <w:r>
-        <w:rPr>
-          <w:rFonts w:ascii="Adobe Caslon Pro" w:hAnsi="Adobe Caslon Pro"/>
-        </w:rPr>
-        <w:t xml:space="preserve"> oraz parametryzowane procedury, które bardziej przypominały znane z C makra</w:t>
+        <w:footnoteReference w:id="6"/>
+      </w:r>
+      <w:r>
+        <w:rPr>
+          <w:rFonts w:ascii="Adobe Caslon Pro" w:hAnsi="Adobe Caslon Pro"/>
+        </w:rPr>
+        <w:t xml:space="preserve"> to m.in.</w:t>
+      </w:r>
+      <w:r>
+        <w:rPr>
+          <w:rFonts w:ascii="Adobe Caslon Pro" w:hAnsi="Adobe Caslon Pro"/>
+        </w:rPr>
+        <w:t>:</w:t>
+      </w:r>
+    </w:p>
+    <w:p>
+      <w:pPr>
+        <w:jc w:val="both"/>
+        <w:rPr>
+          <w:rFonts w:ascii="Adobe Caslon Pro" w:hAnsi="Adobe Caslon Pro"/>
+        </w:rPr>
+      </w:pPr>
+      <w:r>
+        <w:rPr>
+          <w:rFonts w:ascii="Adobe Caslon Pro" w:hAnsi="Adobe Caslon Pro"/>
+        </w:rPr>
+        <w:t xml:space="preserve">- dynamiczne typowanie, </w:t>
+      </w:r>
+      <w:r>
+        <w:rPr>
+          <w:rFonts w:ascii="Adobe Caslon Pro" w:hAnsi="Adobe Caslon Pro"/>
+        </w:rPr>
+        <w:t>np.</w:t>
+      </w:r>
+      <w:r>
+        <w:rPr>
+          <w:rFonts w:ascii="Adobe Caslon Pro" w:hAnsi="Adobe Caslon Pro"/>
+        </w:rPr>
+        <w:t xml:space="preserve"> w Lua:</w:t>
+      </w:r>
+    </w:p>
+    <w:p>
+      <w:pPr>
+        <w:spacing w:after="0"/>
+        <w:jc w:val="both"/>
+        <w:rPr>
+          <w:rFonts w:ascii="Courier New" w:hAnsi="Courier New" w:cs="Courier New"/>
+        </w:rPr>
+      </w:pPr>
+      <w:r>
+        <w:rPr>
+          <w:rFonts w:ascii="Courier New" w:hAnsi="Courier New" w:cs="Courier New"/>
+        </w:rPr>
+        <w:t>x = "string"</w:t>
+      </w:r>
+    </w:p>
+    <w:p>
+      <w:pPr>
+        <w:jc w:val="both"/>
+        <w:rPr>
+          <w:rFonts w:ascii="Courier New" w:hAnsi="Courier New" w:cs="Courier New"/>
+        </w:rPr>
+      </w:pPr>
+      <w:r>
+        <w:rPr>
+          <w:rFonts w:ascii="Courier New" w:hAnsi="Courier New" w:cs="Courier New"/>
+        </w:rPr>
+        <w:t>x</w:t>
+      </w:r>
+      <w:r>
+        <w:rPr>
+          <w:rFonts w:ascii="Courier New" w:hAnsi="Courier New" w:cs="Courier New"/>
+        </w:rPr>
+        <w:t xml:space="preserve"> </w:t>
+      </w:r>
+      <w:r>
+        <w:rPr>
+          <w:rFonts w:ascii="Courier New" w:hAnsi="Courier New" w:cs="Courier New"/>
+        </w:rPr>
+        <w:t>= 5</w:t>
+      </w:r>
+    </w:p>
+    <w:p>
+      <w:pPr>
+        <w:jc w:val="both"/>
+        <w:rPr>
+          <w:rFonts w:ascii="Adobe Caslon Pro" w:hAnsi="Adobe Caslon Pro"/>
+        </w:rPr>
+      </w:pPr>
+      <w:r>
+        <w:rPr>
+          <w:rFonts w:ascii="Adobe Caslon Pro" w:hAnsi="Adobe Caslon Pro"/>
+        </w:rPr>
+        <w:t>oba</w:t>
+      </w:r>
+      <w:r>
+        <w:rPr>
+          <w:rFonts w:ascii="Adobe Caslon Pro" w:hAnsi="Adobe Caslon Pro"/>
+        </w:rPr>
+        <w:t xml:space="preserve"> wyrażenia</w:t>
+      </w:r>
+      <w:r>
+        <w:rPr>
+          <w:rFonts w:ascii="Adobe Caslon Pro" w:hAnsi="Adobe Caslon Pro"/>
+        </w:rPr>
+        <w:t xml:space="preserve"> są poprawne i nie wymagają ręcznego określenia typu przez programistę)</w:t>
+      </w:r>
+    </w:p>
+    <w:p>
+      <w:pPr>
+        <w:jc w:val="both"/>
+        <w:rPr>
+          <w:rFonts w:ascii="Adobe Caslon Pro" w:hAnsi="Adobe Caslon Pro"/>
+        </w:rPr>
+      </w:pPr>
+      <w:r>
+        <w:rPr>
+          <w:rFonts w:ascii="Adobe Caslon Pro" w:hAnsi="Adobe Caslon Pro"/>
+        </w:rPr>
+        <w:t>- zazwyczaj są interpretowane zamiast kompilowane</w:t>
+      </w:r>
+    </w:p>
+    <w:p>
+      <w:pPr>
+        <w:jc w:val="both"/>
+        <w:rPr>
+          <w:rFonts w:ascii="Adobe Caslon Pro" w:hAnsi="Adobe Caslon Pro"/>
+        </w:rPr>
+      </w:pPr>
+      <w:r>
+        <w:rPr>
+          <w:rFonts w:ascii="Adobe Caslon Pro" w:hAnsi="Adobe Caslon Pro"/>
+        </w:rPr>
+        <w:t>- głównie używane do pisania krótszych i prostszych programów</w:t>
+      </w:r>
+    </w:p>
+    <w:p>
+      <w:pPr>
+        <w:jc w:val="both"/>
+        <w:rPr>
+          <w:rFonts w:ascii="Adobe Caslon Pro" w:hAnsi="Adobe Caslon Pro"/>
+        </w:rPr>
+      </w:pPr>
+    </w:p>
+    <w:p>
+      <w:pPr>
+        <w:rPr>
+          <w:rFonts w:ascii="Adobe Caslon Pro" w:hAnsi="Adobe Caslon Pro"/>
+        </w:rPr>
+      </w:pPr>
+      <w:r>
+        <w:rPr>
+          <w:rFonts w:ascii="Adobe Caslon Pro" w:hAnsi="Adobe Caslon Pro"/>
+        </w:rPr>
+        <w:t>- czym jest lua</w:t>
+      </w:r>
+      <w:r>
+        <w:rPr>
+          <w:rFonts w:ascii="Adobe Caslon Pro" w:hAnsi="Adobe Caslon Pro"/>
+        </w:rPr>
+        <w:t xml:space="preserve"> i jakie ma </w:t>
+      </w:r>
+      <w:r>
+        <w:rPr>
+          <w:rFonts w:ascii="Adobe Caslon Pro" w:hAnsi="Adobe Caslon Pro"/>
+        </w:rPr>
+        <w:t>możliwości</w:t>
+      </w:r>
+    </w:p>
+    <w:p>
+      <w:pPr>
+        <w:jc w:val="both"/>
+        <w:rPr>
+          <w:rFonts w:ascii="Adobe Caslon Pro" w:hAnsi="Adobe Caslon Pro"/>
+        </w:rPr>
+      </w:pPr>
+      <w:r>
+        <w:rPr>
+          <w:rFonts w:ascii="Adobe Caslon Pro" w:hAnsi="Adobe Caslon Pro"/>
+        </w:rPr>
+        <w:t>Lua jest jednym z</w:t>
+      </w:r>
+      <w:r>
+        <w:rPr>
+          <w:rFonts w:ascii="Adobe Caslon Pro" w:hAnsi="Adobe Caslon Pro"/>
+        </w:rPr>
+        <w:t xml:space="preserve"> przenośnych</w:t>
+      </w:r>
+      <w:r>
+        <w:rPr>
+          <w:rFonts w:ascii="Adobe Caslon Pro" w:hAnsi="Adobe Caslon Pro"/>
+        </w:rPr>
+        <w:t xml:space="preserve"> języków skryptowych</w:t>
+      </w:r>
+      <w:r>
+        <w:rPr>
+          <w:rFonts w:ascii="Adobe Caslon Pro" w:hAnsi="Adobe Caslon Pro"/>
+        </w:rPr>
+        <w:t xml:space="preserve"> najczęściej wykorzystywanym w branży gier komputerowych</w:t>
       </w:r>
       <w:r>
         <w:rPr>
           <w:rStyle w:val="Odwoanieprzypisudolnego"/>
           <w:rFonts w:ascii="Adobe Caslon Pro" w:hAnsi="Adobe Caslon Pro"/>
         </w:rPr>
-        <w:footnoteReference w:id="4"/>
+        <w:footnoteReference w:id="7"/>
+      </w:r>
+      <w:r>
+        <w:rPr>
+          <w:rFonts w:ascii="Adobe Caslon Pro" w:hAnsi="Adobe Caslon Pro"/>
+        </w:rPr>
+        <w:t>, któr</w:t>
+      </w:r>
+      <w:r>
+        <w:rPr>
+          <w:rFonts w:ascii="Adobe Caslon Pro" w:hAnsi="Adobe Caslon Pro"/>
+        </w:rPr>
+        <w:t>y zbliżon</w:t>
+      </w:r>
+      <w:r>
+        <w:rPr>
+          <w:rFonts w:ascii="Adobe Caslon Pro" w:hAnsi="Adobe Caslon Pro"/>
+        </w:rPr>
+        <w:t>y</w:t>
+      </w:r>
+      <w:r>
+        <w:rPr>
+          <w:rFonts w:ascii="Adobe Caslon Pro" w:hAnsi="Adobe Caslon Pro"/>
+        </w:rPr>
+        <w:t xml:space="preserve"> jest najbardziej do języków proceduralnych. </w:t>
+      </w:r>
+      <w:r>
+        <w:rPr>
+          <w:rFonts w:ascii="Adobe Caslon Pro" w:hAnsi="Adobe Caslon Pro"/>
+        </w:rPr>
+        <w:t xml:space="preserve">Działa na każdej maszynie, która udostępnia kompilator ANSI C, począwszy od systemów wbudowanych </w:t>
+      </w:r>
+      <w:r>
+        <w:rPr>
+          <w:rFonts w:ascii="Adobe Caslon Pro" w:hAnsi="Adobe Caslon Pro"/>
+        </w:rPr>
+        <w:t xml:space="preserve">aż </w:t>
+      </w:r>
+      <w:r>
+        <w:rPr>
+          <w:rFonts w:ascii="Adobe Caslon Pro" w:hAnsi="Adobe Caslon Pro"/>
+        </w:rPr>
+        <w:t>do mainframe’ów.</w:t>
+      </w:r>
+      <w:r>
+        <w:rPr>
+          <w:rFonts w:ascii="Adobe Caslon Pro" w:hAnsi="Adobe Caslon Pro"/>
+        </w:rPr>
+        <w:t xml:space="preserve"> </w:t>
+      </w:r>
+      <w:r>
+        <w:rPr>
+          <w:rFonts w:ascii="Adobe Caslon Pro" w:hAnsi="Adobe Caslon Pro"/>
+        </w:rPr>
+        <w:t>Umożliwia między innymi rozszerzalność (dodawanie</w:t>
+      </w:r>
+      <w:r>
+        <w:rPr>
+          <w:rFonts w:ascii="Adobe Caslon Pro" w:hAnsi="Adobe Caslon Pro"/>
+        </w:rPr>
+        <w:t>) funkcji</w:t>
+      </w:r>
+      <w:r>
+        <w:rPr>
+          <w:rFonts w:ascii="Adobe Caslon Pro" w:hAnsi="Adobe Caslon Pro"/>
+        </w:rPr>
+        <w:t xml:space="preserve">, </w:t>
+      </w:r>
+      <w:r>
+        <w:rPr>
+          <w:rFonts w:ascii="Adobe Caslon Pro" w:hAnsi="Adobe Caslon Pro"/>
+        </w:rPr>
+        <w:t>których</w:t>
+      </w:r>
+      <w:r>
+        <w:rPr>
+          <w:rFonts w:ascii="Adobe Caslon Pro" w:hAnsi="Adobe Caslon Pro"/>
+        </w:rPr>
+        <w:t xml:space="preserve"> implementacj</w:t>
+      </w:r>
+      <w:r>
+        <w:rPr>
+          <w:rFonts w:ascii="Adobe Caslon Pro" w:hAnsi="Adobe Caslon Pro"/>
+        </w:rPr>
+        <w:t>e</w:t>
+      </w:r>
+      <w:r>
+        <w:rPr>
+          <w:rFonts w:ascii="Adobe Caslon Pro" w:hAnsi="Adobe Caslon Pro"/>
+        </w:rPr>
+        <w:t xml:space="preserve"> egzystuj</w:t>
+      </w:r>
+      <w:r>
+        <w:rPr>
+          <w:rFonts w:ascii="Adobe Caslon Pro" w:hAnsi="Adobe Caslon Pro"/>
+        </w:rPr>
+        <w:t>ą</w:t>
+      </w:r>
+      <w:r>
+        <w:rPr>
+          <w:rFonts w:ascii="Adobe Caslon Pro" w:hAnsi="Adobe Caslon Pro"/>
+        </w:rPr>
+        <w:t xml:space="preserve"> w zewnętrznym </w:t>
+      </w:r>
+      <w:r>
+        <w:rPr>
+          <w:rFonts w:ascii="Adobe Caslon Pro" w:hAnsi="Adobe Caslon Pro"/>
+        </w:rPr>
+        <w:t>kodzie</w:t>
+      </w:r>
+      <w:r>
+        <w:rPr>
+          <w:rFonts w:ascii="Adobe Caslon Pro" w:hAnsi="Adobe Caslon Pro"/>
+        </w:rPr>
+        <w:t xml:space="preserve"> napisanym np. w języku C</w:t>
+      </w:r>
+      <w:r>
+        <w:rPr>
+          <w:rStyle w:val="Odwoanieprzypisudolnego"/>
+          <w:rFonts w:ascii="Adobe Caslon Pro" w:hAnsi="Adobe Caslon Pro"/>
+        </w:rPr>
+        <w:footnoteReference w:id="8"/>
+      </w:r>
+      <w:r>
+        <w:rPr>
+          <w:rFonts w:ascii="Adobe Caslon Pro" w:hAnsi="Adobe Caslon Pro"/>
+        </w:rPr>
+        <w:t>, Java</w:t>
+      </w:r>
+      <w:r>
+        <w:rPr>
+          <w:rStyle w:val="Odwoanieprzypisudolnego"/>
+          <w:rFonts w:ascii="Adobe Caslon Pro" w:hAnsi="Adobe Caslon Pro"/>
+        </w:rPr>
+        <w:footnoteReference w:id="9"/>
+      </w:r>
+      <w:r>
+        <w:rPr>
+          <w:rFonts w:ascii="Adobe Caslon Pro" w:hAnsi="Adobe Caslon Pro"/>
+        </w:rPr>
+        <w:t xml:space="preserve"> lub Delphi</w:t>
+      </w:r>
+      <w:r>
+        <w:rPr>
+          <w:rStyle w:val="Odwoanieprzypisudolnego"/>
+          <w:rFonts w:ascii="Adobe Caslon Pro" w:hAnsi="Adobe Caslon Pro"/>
+        </w:rPr>
+        <w:footnoteReference w:id="10"/>
       </w:r>
       <w:r>
         <w:rPr>
@@ -2594,110 +3377,17 @@
         </w:rPr>
         <w:t>.</w:t>
       </w:r>
-    </w:p>
-    <w:p>
-      <w:pPr>
-        <w:ind w:firstLine="708"/>
-        <w:jc w:val="both"/>
-        <w:rPr>
-          <w:rFonts w:ascii="Adobe Caslon Pro" w:hAnsi="Adobe Caslon Pro"/>
-        </w:rPr>
-      </w:pPr>
-      <w:r>
-        <w:rPr>
-          <w:rFonts w:ascii="Adobe Caslon Pro" w:hAnsi="Adobe Caslon Pro"/>
-        </w:rPr>
-        <w:t xml:space="preserve">Większość </w:t>
-      </w:r>
-      <w:r>
-        <w:rPr>
-          <w:rFonts w:ascii="Adobe Caslon Pro" w:hAnsi="Adobe Caslon Pro"/>
-        </w:rPr>
-        <w:t>tego typu</w:t>
-      </w:r>
-      <w:r>
-        <w:rPr>
-          <w:rFonts w:ascii="Adobe Caslon Pro" w:hAnsi="Adobe Caslon Pro"/>
-        </w:rPr>
-        <w:t xml:space="preserve"> języków </w:t>
-      </w:r>
-      <w:r>
-        <w:rPr>
-          <w:rFonts w:ascii="Adobe Caslon Pro" w:hAnsi="Adobe Caslon Pro"/>
-        </w:rPr>
-        <w:t>jest</w:t>
-      </w:r>
-      <w:r>
-        <w:rPr>
-          <w:rFonts w:ascii="Adobe Caslon Pro" w:hAnsi="Adobe Caslon Pro"/>
-        </w:rPr>
-        <w:t xml:space="preserve"> także </w:t>
-      </w:r>
-      <w:r>
-        <w:rPr>
-          <w:rFonts w:ascii="Adobe Caslon Pro" w:hAnsi="Adobe Caslon Pro"/>
-        </w:rPr>
-        <w:t>określanych</w:t>
-      </w:r>
-      <w:r>
-        <w:rPr>
-          <w:rFonts w:ascii="Adobe Caslon Pro" w:hAnsi="Adobe Caslon Pro"/>
-        </w:rPr>
-        <w:t xml:space="preserve"> jako</w:t>
-      </w:r>
-      <w:r>
-        <w:rPr>
-          <w:rFonts w:ascii="Adobe Caslon Pro" w:hAnsi="Adobe Caslon Pro"/>
-        </w:rPr>
-        <w:t xml:space="preserve"> „Glue Lang</w:t>
-      </w:r>
-      <w:r>
-        <w:rPr>
-          <w:rFonts w:ascii="Adobe Caslon Pro" w:hAnsi="Adobe Caslon Pro"/>
-        </w:rPr>
-        <w:t>uages”</w:t>
-      </w:r>
-      <w:r>
-        <w:rPr>
-          <w:rFonts w:ascii="Adobe Caslon Pro" w:hAnsi="Adobe Caslon Pro"/>
-        </w:rPr>
-        <w:t>. Pojęcie to oznacza, że takie języki służą</w:t>
-      </w:r>
-      <w:r>
-        <w:rPr>
-          <w:rFonts w:ascii="Adobe Caslon Pro" w:hAnsi="Adobe Caslon Pro"/>
-        </w:rPr>
-        <w:t xml:space="preserve"> także</w:t>
-      </w:r>
-      <w:r>
-        <w:rPr>
-          <w:rFonts w:ascii="Adobe Caslon Pro" w:hAnsi="Adobe Caslon Pro"/>
-        </w:rPr>
-        <w:t xml:space="preserve"> do łączenia komponentów (narzędzi, modułów) niekoniecznie napisanych w języku skryptowym.</w:t>
-      </w:r>
-      <w:r>
-        <w:rPr>
-          <w:rFonts w:ascii="Adobe Caslon Pro" w:hAnsi="Adobe Caslon Pro"/>
-        </w:rPr>
-        <w:t xml:space="preserve"> Dzięki temu możliwe jest połączenie </w:t>
-      </w:r>
-      <w:r>
-        <w:rPr>
-          <w:rFonts w:ascii="Adobe Caslon Pro" w:hAnsi="Adobe Caslon Pro"/>
-        </w:rPr>
-        <w:t>programów</w:t>
-      </w:r>
-      <w:r>
-        <w:rPr>
-          <w:rFonts w:ascii="Adobe Caslon Pro" w:hAnsi="Adobe Caslon Pro"/>
-        </w:rPr>
-        <w:t xml:space="preserve"> napisanych w różnych językach, które</w:t>
-      </w:r>
-      <w:r>
-        <w:rPr>
-          <w:rFonts w:ascii="Adobe Caslon Pro" w:hAnsi="Adobe Caslon Pro"/>
-        </w:rPr>
-        <w:t xml:space="preserve"> rozwiązują pojedyncze problemy, aby wspólnie rozwiązać większy problem.</w:t>
+      <w:r>
+        <w:rPr>
+          <w:rFonts w:ascii="Adobe Caslon Pro" w:hAnsi="Adobe Caslon Pro"/>
+        </w:rPr>
+        <w:t xml:space="preserve"> Ponadto</w:t>
+      </w:r>
+      <w:r>
+        <w:rPr>
+          <w:rFonts w:ascii="Adobe Caslon Pro" w:hAnsi="Adobe Caslon Pro"/>
+        </w:rPr>
+        <w:t xml:space="preserve"> od roku 2003, gdy zadebiutowała wersja 5.0,</w:t>
       </w:r>
       <w:r>
         <w:rPr>
@@ -2705,531 +3395,49 @@
         </w:rPr>
         <w:t xml:space="preserve"> </w:t>
       </w:r>
-    </w:p>
-    <w:p>
-      <w:pPr>
-        <w:ind w:firstLine="708"/>
-        <w:jc w:val="both"/>
-        <w:rPr>
-          <w:rFonts w:ascii="Adobe Caslon Pro" w:hAnsi="Adobe Caslon Pro"/>
-        </w:rPr>
-      </w:pPr>
-      <w:r>
-        <w:rPr>
-          <w:rFonts w:ascii="Adobe Caslon Pro" w:hAnsi="Adobe Caslon Pro"/>
-        </w:rPr>
-        <w:t>Z powodu szybkiej i specyficznej ewolucji języków</w:t>
-      </w:r>
-      <w:r>
-        <w:rPr>
-          <w:rFonts w:ascii="Adobe Caslon Pro" w:hAnsi="Adobe Caslon Pro"/>
-        </w:rPr>
-        <w:t xml:space="preserve"> skryptowych</w:t>
-      </w:r>
-      <w:r>
-        <w:rPr>
-          <w:rFonts w:ascii="Adobe Caslon Pro" w:hAnsi="Adobe Caslon Pro"/>
-        </w:rPr>
-        <w:t xml:space="preserve"> (np. Perl,</w:t>
-      </w:r>
-      <w:r>
-        <w:rPr>
-          <w:rFonts w:ascii="Adobe Caslon Pro" w:hAnsi="Adobe Caslon Pro"/>
-        </w:rPr>
-        <w:t xml:space="preserve"> który</w:t>
-      </w:r>
-      <w:r>
-        <w:rPr>
-          <w:rFonts w:ascii="Adobe Caslon Pro" w:hAnsi="Adobe Caslon Pro"/>
-        </w:rPr>
-        <w:t xml:space="preserve"> posiada cechy języka skryptowego</w:t>
-      </w:r>
-      <w:r>
-        <w:rPr>
-          <w:rFonts w:ascii="Adobe Caslon Pro" w:hAnsi="Adobe Caslon Pro"/>
-        </w:rPr>
-        <w:t>, systemowego</w:t>
-      </w:r>
-      <w:r>
-        <w:rPr>
-          <w:rFonts w:ascii="Adobe Caslon Pro" w:hAnsi="Adobe Caslon Pro"/>
-        </w:rPr>
-        <w:t xml:space="preserve"> jak i idei </w:t>
-      </w:r>
-      <w:r>
-        <w:rPr>
-          <w:rFonts w:ascii="Adobe Caslon Pro" w:hAnsi="Adobe Caslon Pro"/>
-        </w:rPr>
-        <w:t>maszyny wirtualnej</w:t>
+      <w:r>
+        <w:rPr>
+          <w:rFonts w:ascii="Adobe Caslon Pro" w:hAnsi="Adobe Caslon Pro"/>
+        </w:rPr>
+        <w:t>działa na wirtualnej masz</w:t>
+      </w:r>
+      <w:r>
+        <w:rPr>
+          <w:rFonts w:ascii="Adobe Caslon Pro" w:hAnsi="Adobe Caslon Pro"/>
+        </w:rPr>
+        <w:t>y</w:t>
+      </w:r>
+      <w:r>
+        <w:rPr>
+          <w:rFonts w:ascii="Adobe Caslon Pro" w:hAnsi="Adobe Caslon Pro"/>
+        </w:rPr>
+        <w:t>nie</w:t>
+      </w:r>
+      <w:r>
+        <w:rPr>
+          <w:rFonts w:ascii="Adobe Caslon Pro" w:hAnsi="Adobe Caslon Pro"/>
+        </w:rPr>
+        <w:t xml:space="preserve"> Parrot, która w odróżnieniu od większości wirtualnych maszyn (które są bazowane na stosie) bazuje na rejestrach</w:t>
       </w:r>
       <w:r>
         <w:rPr>
           <w:rStyle w:val="Odwoanieprzypisudolnego"/>
           <w:rFonts w:ascii="Adobe Caslon Pro" w:hAnsi="Adobe Caslon Pro"/>
         </w:rPr>
-        <w:footnoteReference w:id="5"/>
-      </w:r>
-      <w:r>
-        <w:rPr>
-          <w:rFonts w:ascii="Adobe Caslon Pro" w:hAnsi="Adobe Caslon Pro"/>
-        </w:rPr>
-        <w:t xml:space="preserve"> podobne</w:t>
-      </w:r>
-      <w:r>
-        <w:rPr>
-          <w:rFonts w:ascii="Adobe Caslon Pro" w:hAnsi="Adobe Caslon Pro"/>
-        </w:rPr>
-        <w:t>j</w:t>
-      </w:r>
-      <w:r>
-        <w:rPr>
-          <w:rFonts w:ascii="Adobe Caslon Pro" w:hAnsi="Adobe Caslon Pro"/>
-        </w:rPr>
-        <w:t xml:space="preserve"> do Java</w:t>
-      </w:r>
-      <w:r>
-        <w:rPr>
-          <w:rFonts w:ascii="Adobe Caslon Pro" w:hAnsi="Adobe Caslon Pro"/>
-        </w:rPr>
-        <w:t>™</w:t>
-      </w:r>
-      <w:r>
-        <w:rPr>
-          <w:rFonts w:ascii="Adobe Caslon Pro" w:hAnsi="Adobe Caslon Pro"/>
-        </w:rPr>
-        <w:t xml:space="preserve">), konkretna definicja określająca czym naprawdę jest język skryptowy jest trudna do ustalenia. </w:t>
-      </w:r>
-      <w:r>
-        <w:rPr>
-          <w:rFonts w:ascii="Adobe Caslon Pro" w:hAnsi="Adobe Caslon Pro"/>
-        </w:rPr>
-        <w:t>Cechy</w:t>
-      </w:r>
-      <w:r>
-        <w:rPr>
-          <w:rFonts w:ascii="Adobe Caslon Pro" w:hAnsi="Adobe Caslon Pro"/>
-        </w:rPr>
-        <w:t xml:space="preserve"> charakterystyczne takich języków, które są często podawane</w:t>
-      </w:r>
-      <w:r>
-        <w:rPr>
-          <w:rStyle w:val="Odwoanieprzypisudolnego"/>
-          <w:rFonts w:ascii="Adobe Caslon Pro" w:hAnsi="Adobe Caslon Pro"/>
-        </w:rPr>
-        <w:footnoteReference w:id="6"/>
-      </w:r>
-      <w:r>
-        <w:rPr>
-          <w:rFonts w:ascii="Adobe Caslon Pro" w:hAnsi="Adobe Caslon Pro"/>
-        </w:rPr>
-        <w:t xml:space="preserve"> to m.in.</w:t>
-      </w:r>
-      <w:r>
-        <w:rPr>
-          <w:rFonts w:ascii="Adobe Caslon Pro" w:hAnsi="Adobe Caslon Pro"/>
-        </w:rPr>
-        <w:t>:</w:t>
-      </w:r>
-    </w:p>
-    <w:p>
-      <w:pPr>
-        <w:jc w:val="both"/>
-        <w:rPr>
-          <w:rFonts w:ascii="Adobe Caslon Pro" w:hAnsi="Adobe Caslon Pro"/>
-        </w:rPr>
-      </w:pPr>
-      <w:r>
-        <w:rPr>
-          <w:rFonts w:ascii="Adobe Caslon Pro" w:hAnsi="Adobe Caslon Pro"/>
-        </w:rPr>
-        <w:t xml:space="preserve">- dynamiczne typowanie, </w:t>
-      </w:r>
-      <w:r>
-        <w:rPr>
-          <w:rFonts w:ascii="Adobe Caslon Pro" w:hAnsi="Adobe Caslon Pro"/>
-        </w:rPr>
-        <w:t>np.</w:t>
-      </w:r>
-      <w:r>
-        <w:rPr>
-          <w:rFonts w:ascii="Adobe Caslon Pro" w:hAnsi="Adobe Caslon Pro"/>
-        </w:rPr>
-        <w:t xml:space="preserve"> w Lua:</w:t>
-      </w:r>
-    </w:p>
-    <w:p>
-      <w:pPr>
-        <w:spacing w:after="0"/>
-        <w:jc w:val="both"/>
-        <w:rPr>
-          <w:rFonts w:ascii="Courier New" w:hAnsi="Courier New" w:cs="Courier New"/>
-        </w:rPr>
-      </w:pPr>
-      <w:r>
-        <w:rPr>
-          <w:rFonts w:ascii="Courier New" w:hAnsi="Courier New" w:cs="Courier New"/>
-        </w:rPr>
-        <w:t>x = "string"</w:t>
-      </w:r>
-    </w:p>
-    <w:p>
-      <w:pPr>
-        <w:jc w:val="both"/>
-        <w:rPr>
-          <w:rFonts w:ascii="Courier New" w:hAnsi="Courier New" w:cs="Courier New"/>
-        </w:rPr>
-      </w:pPr>
-      <w:r>
-        <w:rPr>
-          <w:rFonts w:ascii="Courier New" w:hAnsi="Courier New" w:cs="Courier New"/>
-        </w:rPr>
-        <w:t>x</w:t>
-      </w:r>
-      <w:r>
-        <w:rPr>
-          <w:rFonts w:ascii="Courier New" w:hAnsi="Courier New" w:cs="Courier New"/>
-        </w:rPr>
-        <w:t xml:space="preserve"> </w:t>
-      </w:r>
-      <w:r>
-        <w:rPr>
-          <w:rFonts w:ascii="Courier New" w:hAnsi="Courier New" w:cs="Courier New"/>
-        </w:rPr>
-        <w:t>= 5</w:t>
-      </w:r>
-    </w:p>
-    <w:p>
-      <w:pPr>
-        <w:jc w:val="both"/>
-        <w:rPr>
-          <w:rFonts w:ascii="Adobe Caslon Pro" w:hAnsi="Adobe Caslon Pro"/>
-        </w:rPr>
-      </w:pPr>
-      <w:r>
-        <w:rPr>
-          <w:rFonts w:ascii="Adobe Caslon Pro" w:hAnsi="Adobe Caslon Pro"/>
-        </w:rPr>
-        <w:t>oba</w:t>
-      </w:r>
-      <w:r>
-        <w:rPr>
-          <w:rFonts w:ascii="Adobe Caslon Pro" w:hAnsi="Adobe Caslon Pro"/>
-        </w:rPr>
-        <w:t xml:space="preserve"> wyrażenia</w:t>
-      </w:r>
-      <w:r>
-        <w:rPr>
-          <w:rFonts w:ascii="Adobe Caslon Pro" w:hAnsi="Adobe Caslon Pro"/>
-        </w:rPr>
-        <w:t xml:space="preserve"> są poprawne i nie wymagają ręcznego określenia typu przez programistę)</w:t>
-      </w:r>
-    </w:p>
-    <w:p>
-      <w:pPr>
-        <w:jc w:val="both"/>
-        <w:rPr>
-          <w:rFonts w:ascii="Adobe Caslon Pro" w:hAnsi="Adobe Caslon Pro"/>
-        </w:rPr>
-      </w:pPr>
-      <w:r>
-        <w:rPr>
-          <w:rFonts w:ascii="Adobe Caslon Pro" w:hAnsi="Adobe Caslon Pro"/>
-        </w:rPr>
-        <w:t>- zazwyczaj są interpretowane zamiast kompilowane</w:t>
-      </w:r>
-    </w:p>
-    <w:p>
-      <w:pPr>
-        <w:jc w:val="both"/>
-        <w:rPr>
-          <w:rFonts w:ascii="Adobe Caslon Pro" w:hAnsi="Adobe Caslon Pro"/>
-        </w:rPr>
-      </w:pPr>
-      <w:r>
-        <w:rPr>
-          <w:rFonts w:ascii="Adobe Caslon Pro" w:hAnsi="Adobe Caslon Pro"/>
-        </w:rPr>
-        <w:t>- głównie używane do pisania krótszych i prostszych programów</w:t>
-      </w:r>
-    </w:p>
-    <w:p>
-      <w:pPr>
-        <w:jc w:val="both"/>
-        <w:rPr>
-          <w:rFonts w:ascii="Adobe Caslon Pro" w:hAnsi="Adobe Caslon Pro"/>
-        </w:rPr>
-      </w:pPr>
-    </w:p>
-    <w:p>
-      <w:pPr>
-        <w:rPr>
-          <w:rFonts w:ascii="Adobe Caslon Pro" w:hAnsi="Adobe Caslon Pro"/>
-        </w:rPr>
-      </w:pPr>
-      <w:r>
-        <w:rPr>
-          <w:rFonts w:ascii="Adobe Caslon Pro" w:hAnsi="Adobe Caslon Pro"/>
-        </w:rPr>
-        <w:t>- czym jest lua</w:t>
-      </w:r>
-      <w:r>
-        <w:rPr>
-          <w:rFonts w:ascii="Adobe Caslon Pro" w:hAnsi="Adobe Caslon Pro"/>
-        </w:rPr>
-        <w:t xml:space="preserve"> i jakie ma </w:t>
-      </w:r>
-      <w:r>
-        <w:rPr>
-          <w:rFonts w:ascii="Adobe Caslon Pro" w:hAnsi="Adobe Caslon Pro"/>
-        </w:rPr>
-        <w:t>możliwości</w:t>
-      </w:r>
-    </w:p>
-    <w:p>
-      <w:pPr>
-        <w:jc w:val="both"/>
-        <w:rPr>
-          <w:rFonts w:ascii="Adobe Caslon Pro" w:hAnsi="Adobe Caslon Pro"/>
-        </w:rPr>
-      </w:pPr>
-      <w:r>
-        <w:rPr>
-          <w:rFonts w:ascii="Adobe Caslon Pro" w:hAnsi="Adobe Caslon Pro"/>
-        </w:rPr>
-        <w:t>Lua jest jednym z</w:t>
-      </w:r>
-      <w:r>
-        <w:rPr>
-          <w:rFonts w:ascii="Adobe Caslon Pro" w:hAnsi="Adobe Caslon Pro"/>
-        </w:rPr>
-        <w:t xml:space="preserve"> przenośnych</w:t>
-      </w:r>
-      <w:r>
-        <w:rPr>
-          <w:rFonts w:ascii="Adobe Caslon Pro" w:hAnsi="Adobe Caslon Pro"/>
-        </w:rPr>
-        <w:t xml:space="preserve"> języków skryptowych</w:t>
-      </w:r>
-      <w:r>
-        <w:rPr>
-          <w:rFonts w:ascii="Adobe Caslon Pro" w:hAnsi="Adobe Caslon Pro"/>
-        </w:rPr>
-        <w:t xml:space="preserve"> najczęściej wykorzystywanym w branży gier komputerowych</w:t>
-      </w:r>
-      <w:r>
-        <w:rPr>
-          <w:rStyle w:val="Odwoanieprzypisudolnego"/>
-          <w:rFonts w:ascii="Adobe Caslon Pro" w:hAnsi="Adobe Caslon Pro"/>
-        </w:rPr>
-        <w:footnoteReference w:id="7"/>
-      </w:r>
-      <w:r>
-        <w:rPr>
-          <w:rFonts w:ascii="Adobe Caslon Pro" w:hAnsi="Adobe Caslon Pro"/>
-        </w:rPr>
-        <w:t>, któr</w:t>
-      </w:r>
-      <w:r>
-        <w:rPr>
-          <w:rFonts w:ascii="Adobe Caslon Pro" w:hAnsi="Adobe Caslon Pro"/>
-        </w:rPr>
-        <w:t>y zbliżon</w:t>
-      </w:r>
-      <w:r>
-        <w:rPr>
-          <w:rFonts w:ascii="Adobe Caslon Pro" w:hAnsi="Adobe Caslon Pro"/>
-        </w:rPr>
-        <w:t>y</w:t>
-      </w:r>
-      <w:r>
-        <w:rPr>
-          <w:rFonts w:ascii="Adobe Caslon Pro" w:hAnsi="Adobe Caslon Pro"/>
-        </w:rPr>
-        <w:t xml:space="preserve"> jest najbardziej do języków proceduralnych. </w:t>
-      </w:r>
-      <w:r>
-        <w:rPr>
-          <w:rFonts w:ascii="Adobe Caslon Pro" w:hAnsi="Adobe Caslon Pro"/>
-        </w:rPr>
-        <w:t xml:space="preserve">Działa na każdej maszynie, która udostępnia kompilator ANSI C, począwszy od systemów wbudowanych </w:t>
-      </w:r>
-      <w:r>
-        <w:rPr>
-          <w:rFonts w:ascii="Adobe Caslon Pro" w:hAnsi="Adobe Caslon Pro"/>
-        </w:rPr>
-        <w:t xml:space="preserve">aż </w:t>
-      </w:r>
-      <w:r>
-        <w:rPr>
-          <w:rFonts w:ascii="Adobe Caslon Pro" w:hAnsi="Adobe Caslon Pro"/>
-        </w:rPr>
-        <w:t>do mainframe’ów.</w:t>
-      </w:r>
-      <w:r>
-        <w:rPr>
-          <w:rFonts w:ascii="Adobe Caslon Pro" w:hAnsi="Adobe Caslon Pro"/>
-        </w:rPr>
-        <w:t xml:space="preserve"> </w:t>
-      </w:r>
-      <w:r>
-        <w:rPr>
-          <w:rFonts w:ascii="Adobe Caslon Pro" w:hAnsi="Adobe Caslon Pro"/>
-        </w:rPr>
-        <w:t>Umożliwia między innymi rozszerzalność (dodawanie</w:t>
-      </w:r>
-      <w:r>
-        <w:rPr>
-          <w:rFonts w:ascii="Adobe Caslon Pro" w:hAnsi="Adobe Caslon Pro"/>
-        </w:rPr>
-        <w:t>) funkcji</w:t>
-      </w:r>
-      <w:r>
-        <w:rPr>
-          <w:rFonts w:ascii="Adobe Caslon Pro" w:hAnsi="Adobe Caslon Pro"/>
-        </w:rPr>
-        <w:t xml:space="preserve">, </w:t>
-      </w:r>
-      <w:r>
-        <w:rPr>
-          <w:rFonts w:ascii="Adobe Caslon Pro" w:hAnsi="Adobe Caslon Pro"/>
-        </w:rPr>
-        <w:t>których</w:t>
-      </w:r>
-      <w:r>
-        <w:rPr>
-          <w:rFonts w:ascii="Adobe Caslon Pro" w:hAnsi="Adobe Caslon Pro"/>
-        </w:rPr>
-        <w:t xml:space="preserve"> implementacj</w:t>
-      </w:r>
-      <w:r>
-        <w:rPr>
-          <w:rFonts w:ascii="Adobe Caslon Pro" w:hAnsi="Adobe Caslon Pro"/>
-        </w:rPr>
-        <w:t>e</w:t>
-      </w:r>
-      <w:r>
-        <w:rPr>
-          <w:rFonts w:ascii="Adobe Caslon Pro" w:hAnsi="Adobe Caslon Pro"/>
-        </w:rPr>
-        <w:t xml:space="preserve"> egzystuj</w:t>
-      </w:r>
-      <w:r>
-        <w:rPr>
-          <w:rFonts w:ascii="Adobe Caslon Pro" w:hAnsi="Adobe Caslon Pro"/>
-        </w:rPr>
-        <w:t>ą</w:t>
-      </w:r>
-      <w:r>
-        <w:rPr>
-          <w:rFonts w:ascii="Adobe Caslon Pro" w:hAnsi="Adobe Caslon Pro"/>
-        </w:rPr>
-        <w:t xml:space="preserve"> w zewnętrznym </w:t>
-      </w:r>
-      <w:r>
-        <w:rPr>
-          <w:rFonts w:ascii="Adobe Caslon Pro" w:hAnsi="Adobe Caslon Pro"/>
-        </w:rPr>
-        <w:t>kodzie</w:t>
-      </w:r>
-      <w:r>
-        <w:rPr>
-          <w:rFonts w:ascii="Adobe Caslon Pro" w:hAnsi="Adobe Caslon Pro"/>
-        </w:rPr>
-        <w:t xml:space="preserve"> napisanym np. w języku C</w:t>
-      </w:r>
-      <w:r>
-        <w:rPr>
-          <w:rStyle w:val="Odwoanieprzypisudolnego"/>
-          <w:rFonts w:ascii="Adobe Caslon Pro" w:hAnsi="Adobe Caslon Pro"/>
-        </w:rPr>
-        <w:footnoteReference w:id="8"/>
-      </w:r>
-      <w:r>
-        <w:rPr>
-          <w:rFonts w:ascii="Adobe Caslon Pro" w:hAnsi="Adobe Caslon Pro"/>
-        </w:rPr>
-        <w:t>, Java</w:t>
-      </w:r>
-      <w:r>
-        <w:rPr>
-          <w:rStyle w:val="Odwoanieprzypisudolnego"/>
-          <w:rFonts w:ascii="Adobe Caslon Pro" w:hAnsi="Adobe Caslon Pro"/>
-        </w:rPr>
-        <w:footnoteReference w:id="9"/>
-      </w:r>
-      <w:r>
-        <w:rPr>
-          <w:rFonts w:ascii="Adobe Caslon Pro" w:hAnsi="Adobe Caslon Pro"/>
-        </w:rPr>
-        <w:t xml:space="preserve"> lub Delphi</w:t>
-      </w:r>
-      <w:r>
-        <w:rPr>
-          <w:rStyle w:val="Odwoanieprzypisudolnego"/>
-          <w:rFonts w:ascii="Adobe Caslon Pro" w:hAnsi="Adobe Caslon Pro"/>
-        </w:rPr>
-        <w:footnoteReference w:id="10"/>
-      </w:r>
-      <w:r>
-        <w:rPr>
-          <w:rFonts w:ascii="Adobe Caslon Pro" w:hAnsi="Adobe Caslon Pro"/>
-        </w:rPr>
-        <w:t>.</w:t>
-      </w:r>
-      <w:r>
-        <w:rPr>
-          <w:rFonts w:ascii="Adobe Caslon Pro" w:hAnsi="Adobe Caslon Pro"/>
-        </w:rPr>
-        <w:t xml:space="preserve"> Ponadto</w:t>
-      </w:r>
-      <w:r>
-        <w:rPr>
-          <w:rFonts w:ascii="Adobe Caslon Pro" w:hAnsi="Adobe Caslon Pro"/>
-        </w:rPr>
-        <w:t xml:space="preserve"> od roku 2003, gdy zadebiutowała wersja 5.0,</w:t>
-      </w:r>
-      <w:r>
-        <w:rPr>
-          <w:rFonts w:ascii="Adobe Caslon Pro" w:hAnsi="Adobe Caslon Pro"/>
-        </w:rPr>
-        <w:t xml:space="preserve"> </w:t>
-      </w:r>
-      <w:r>
-        <w:rPr>
-          <w:rFonts w:ascii="Adobe Caslon Pro" w:hAnsi="Adobe Caslon Pro"/>
-        </w:rPr>
-        <w:t>działa na wirtualnej masz</w:t>
-      </w:r>
-      <w:r>
-        <w:rPr>
-          <w:rFonts w:ascii="Adobe Caslon Pro" w:hAnsi="Adobe Caslon Pro"/>
-        </w:rPr>
-        <w:t>y</w:t>
-      </w:r>
-      <w:r>
-        <w:rPr>
-          <w:rFonts w:ascii="Adobe Caslon Pro" w:hAnsi="Adobe Caslon Pro"/>
-        </w:rPr>
-        <w:t>nie</w:t>
-      </w:r>
-      <w:r>
-        <w:rPr>
-          <w:rFonts w:ascii="Adobe Caslon Pro" w:hAnsi="Adobe Caslon Pro"/>
-        </w:rPr>
-        <w:t xml:space="preserve"> Parrot, która w odróżnieniu od większości wirtualnych maszyn (które są bazowane na stosie) bazuje na rejestrach</w:t>
-      </w:r>
-      <w:r>
-        <w:rPr>
-          <w:rStyle w:val="Odwoanieprzypisudolnego"/>
-          <w:rFonts w:ascii="Adobe Caslon Pro" w:hAnsi="Adobe Caslon Pro"/>
-        </w:rPr>
         <w:footnoteReference w:id="11"/>
       </w:r>
       <w:r>
         <w:rPr>
           <w:rFonts w:ascii="Adobe Caslon Pro" w:hAnsi="Adobe Caslon Pro"/>
         </w:rPr>
-        <w:t>, dzięki temu zwiększona została</w:t>
+        <w:t xml:space="preserve">, dzięki temu </w:t>
+      </w:r>
+      <w:r>
+        <w:rPr>
+          <w:rFonts w:ascii="Adobe Caslon Pro" w:hAnsi="Adobe Caslon Pro"/>
+        </w:rPr>
+        <w:lastRenderedPageBreak/>
+        <w:t>zwiększona została</w:t>
       </w:r>
       <w:r>
         <w:rPr>
@@ -3527,7 +3735,6 @@
         <w:rPr>
           <w:rFonts w:ascii="Adobe Caslon Pro" w:hAnsi="Adobe Caslon Pro"/>
         </w:rPr>
-        <w:lastRenderedPageBreak/>
         <w:tab/>
         <w:t>Na początek przyjrzymy się temu w  jaki sposób reprezentowane są dane w języku Lua, opiszemy strukturę przechowującą je oraz jakie k</w:t>
       </w:r>
@@ -3679,7 +3886,14 @@
         <w:rPr>
           <w:rFonts w:ascii="Adobe Caslon Pro" w:hAnsi="Adobe Caslon Pro"/>
         </w:rPr>
-        <w:t xml:space="preserve"> Float lub Long, z tego względu, że niektóry urządzenia nie mają wsparcia sprzętowego dla podwójnej precyzji), string, tabele, funkcje, </w:t>
+        <w:t xml:space="preserve"> Float lub Long, z tego względu, że niektóry urządzenia nie mają wsparcia sprzętowego dla </w:t>
+      </w:r>
+      <w:r>
+        <w:rPr>
+          <w:rFonts w:ascii="Adobe Caslon Pro" w:hAnsi="Adobe Caslon Pro"/>
+        </w:rPr>
+        <w:lastRenderedPageBreak/>
+        <w:t xml:space="preserve">podwójnej precyzji), string, tabele, funkcje, </w:t>
       </w:r>
       <w:r>
         <w:rPr>
@@ -4268,7 +4482,6 @@
               <w:rPr>
                 <w:rFonts w:ascii="Adobe Caslon Pro" w:hAnsi="Adobe Caslon Pro"/>
               </w:rPr>
-              <w:lastRenderedPageBreak/>
               <w:t>INT</w:t>
             </w:r>
           </w:p>
@@ -4847,6 +5060,7 @@
           <w:noProof/>
           <w:lang w:eastAsia="pl-PL"/>
         </w:rPr>
+        <w:lastRenderedPageBreak/>
         <w:drawing>
           <wp:inline distT="0" distB="0" distL="0" distR="0">
             <wp:extent cx="4562475" cy="1571625"/>
@@ -5593,6 +5807,7 @@
         <w:rPr>
           <w:rFonts w:ascii="Adobe Caslon Pro" w:hAnsi="Adobe Caslon Pro"/>
         </w:rPr>
+        <w:lastRenderedPageBreak/>
         <w:t>- metoda brent</w:t>
       </w:r>
       <w:r>
@@ -5987,7 +6202,6 @@
         <w:rPr>
           <w:rFonts w:ascii="Adobe Caslon Pro" w:eastAsiaTheme="minorEastAsia" w:hAnsi="Adobe Caslon Pro"/>
         </w:rPr>
-        <w:lastRenderedPageBreak/>
         <w:t>1. Na początku musimy</w:t>
       </w:r>
       <w:r>
@@ -6536,6 +6750,7 @@
         <w:rPr>
           <w:rFonts w:ascii="Adobe Caslon Pro" w:hAnsi="Adobe Caslon Pro"/>
         </w:rPr>
+        <w:lastRenderedPageBreak/>
         <w:t>- funkcje w lua</w:t>
       </w:r>
     </w:p>
@@ -6936,7 +7151,6 @@
         <w:rPr>
           <w:rFonts w:ascii="Adobe Caslon Pro" w:hAnsi="Adobe Caslon Pro"/>
         </w:rPr>
-        <w:lastRenderedPageBreak/>
         <w:t xml:space="preserve">1. Zdefiniować funkcję, która przyjmuje argument typu </w:t>
       </w:r>
       <w:r>
@@ -7712,7 +7926,6 @@
           <w:rFonts w:ascii="Courier New" w:hAnsi="Courier New" w:cs="Courier New"/>
           <w:lang w:val="en-US"/>
         </w:rPr>
-        <w:lastRenderedPageBreak/>
         <w:t>int _arg1 = ( int )lua_tonumber( state, -2 );</w:t>
       </w:r>
     </w:p>
@@ -7929,6 +8142,7 @@
         <w:rPr>
           <w:rFonts w:ascii="Adobe Caslon Pro" w:hAnsi="Adobe Caslon Pro" w:cs="Courier New"/>
         </w:rPr>
+        <w:lastRenderedPageBreak/>
         <w:t>-- wykonywanie instrukcji skryptu</w:t>
       </w:r>
       <w:r>
@@ -8291,7 +8505,6 @@
         <w:rPr>
           <w:rFonts w:ascii="Adobe Caslon Pro" w:hAnsi="Adobe Caslon Pro" w:cs="Courier New"/>
         </w:rPr>
-        <w:lastRenderedPageBreak/>
         <w:t>-- nowa komenda - sleep</w:t>
       </w:r>
     </w:p>
@@ -8516,6 +8729,7 @@
         <w:rPr>
           <w:rFonts w:ascii="Adobe Caslon Pro" w:hAnsi="Adobe Caslon Pro" w:cs="Courier New"/>
         </w:rPr>
+        <w:lastRenderedPageBreak/>
         <w:t xml:space="preserve">-- nowa </w:t>
       </w:r>
       <w:r>
@@ -8825,7 +9039,6 @@
           <w:noProof/>
           <w:lang w:eastAsia="pl-PL"/>
         </w:rPr>
-        <w:lastRenderedPageBreak/>
         <w:drawing>
           <wp:inline distT="0" distB="0" distL="0" distR="0">
             <wp:extent cx="3824620" cy="3420000"/>
@@ -8947,6 +9160,7 @@
         <w:rPr>
           <w:rFonts w:ascii="Adobe Caslon Pro" w:hAnsi="Adobe Caslon Pro" w:cs="Courier New"/>
         </w:rPr>
+        <w:lastRenderedPageBreak/>
         <w:t>parametryzowalny czas pomiędzy wykonaniami komend</w:t>
       </w:r>
       <w:r>
@@ -9150,7 +9364,6 @@
         <w:rPr>
           <w:rFonts w:ascii="Adobe Caslon Pro" w:hAnsi="Adobe Caslon Pro" w:cs="Courier New"/>
         </w:rPr>
-        <w:lastRenderedPageBreak/>
         <w:tab/>
         <w:t>Pomysł ten bazuje głównie na rozwiązaniu z poprzedniego rozdziału.</w:t>
       </w:r>
@@ -9420,6 +9633,7 @@
         <w:rPr>
           <w:rFonts w:ascii="Adobe Caslon Pro" w:hAnsi="Adobe Caslon Pro" w:cs="Courier New"/>
         </w:rPr>
+        <w:lastRenderedPageBreak/>
         <w:t>-- no</w:t>
       </w:r>
       <w:r>
@@ -11030,7 +11244,7 @@
   <w:abstractNum w:abstractNumId="2">
     <w:nsid w:val="246568D3"/>
     <w:multiLevelType w:val="hybridMultilevel"/>
-    <w:tmpl w:val="7CF0A0AA"/>
+    <w:tmpl w:val="42A4E6E2"/>
     <w:lvl w:ilvl="0" w:tplc="04150001">
       <w:start w:val="1"/>
       <w:numFmt w:val="bullet"/>

</xml_diff>

<commit_message>
fixed a bug that caused to being not able to change month/year of the calendar by using buttons
</commit_message>
<xml_diff>
--- a/Doc/praca.docx
+++ b/Doc/praca.docx
@@ -27,7 +27,19 @@
         <w:rPr>
           <w:rFonts w:ascii="Adobe Caslon Pro" w:hAnsi="Adobe Caslon Pro"/>
         </w:rPr>
-        <w:t>Jak wiadomo, wiele rzeczy w dzisiejszych czasach zostało bardzo zautomatyzowane. Dotyczy to nie tylko miejsc pracy gdzie potrzebna jest bardzo duża precyzja produkcji, ale także do rutynowych, prostych</w:t>
+        <w:t>Jak wiadomo, wiele rzeczy w dzisiejszych czasach zostało bardzo zautomatyzowane. Dotyczy to nie tylko miejsc pracy gdzie potrzebna jest bardzo duża precyzja produkcji</w:t>
+      </w:r>
+      <w:r>
+        <w:rPr>
+          <w:rFonts w:ascii="Adobe Caslon Pro" w:hAnsi="Adobe Caslon Pro"/>
+        </w:rPr>
+        <w:t xml:space="preserve"> lub czas pracy</w:t>
+      </w:r>
+      <w:r>
+        <w:rPr>
+          <w:rFonts w:ascii="Adobe Caslon Pro" w:hAnsi="Adobe Caslon Pro"/>
+        </w:rPr>
+        <w:t>, ale także do rutynowych, prostych</w:t>
       </w:r>
       <w:r>
         <w:rPr>
@@ -75,7 +87,13 @@
         <w:rPr>
           <w:rFonts w:ascii="Adobe Caslon Pro" w:hAnsi="Adobe Caslon Pro"/>
         </w:rPr>
-        <w:t xml:space="preserve">nia czynności takich jak: tworzenie kopii zapasowych, testowanie funkcjonalności </w:t>
+        <w:t>nia czynności takich jak np.</w:t>
+      </w:r>
+      <w:r>
+        <w:rPr>
+          <w:rFonts w:ascii="Adobe Caslon Pro" w:hAnsi="Adobe Caslon Pro"/>
+        </w:rPr>
+        <w:t xml:space="preserve"> tworzenie kopii zapasowych, testowanie funkcjonalności </w:t>
       </w:r>
       <w:r>
         <w:rPr>
@@ -338,7 +356,7 @@
         <w:rPr>
           <w:rFonts w:ascii="Adobe Caslon Pro" w:hAnsi="Adobe Caslon Pro"/>
         </w:rPr>
-        <w:t xml:space="preserve"> (Player)</w:t>
+        <w:t>,</w:t>
       </w:r>
     </w:p>
     <w:p>
@@ -357,7 +375,19 @@
         <w:rPr>
           <w:rFonts w:ascii="Adobe Caslon Pro" w:hAnsi="Adobe Caslon Pro"/>
         </w:rPr>
-        <w:t>wspomaganie tworzenia skryptów za pomocą listy komend</w:t>
+        <w:t>wspomaganie tworzenia skryptów za pomocą</w:t>
+      </w:r>
+      <w:r>
+        <w:rPr>
+          <w:rFonts w:ascii="Adobe Caslon Pro" w:hAnsi="Adobe Caslon Pro"/>
+        </w:rPr>
+        <w:t xml:space="preserve"> zbioru</w:t>
+      </w:r>
+      <w:r>
+        <w:rPr>
+          <w:rFonts w:ascii="Adobe Caslon Pro" w:hAnsi="Adobe Caslon Pro"/>
+        </w:rPr>
+        <w:t xml:space="preserve"> listy komend</w:t>
       </w:r>
       <w:r>
         <w:rPr>
@@ -375,7 +405,7 @@
         <w:rPr>
           <w:rFonts w:ascii="Adobe Caslon Pro" w:hAnsi="Adobe Caslon Pro"/>
         </w:rPr>
-        <w:t xml:space="preserve"> (Parser)</w:t>
+        <w:t>,</w:t>
       </w:r>
     </w:p>
     <w:p>
@@ -400,25 +430,7 @@
         <w:rPr>
           <w:rFonts w:ascii="Adobe Caslon Pro" w:hAnsi="Adobe Caslon Pro"/>
         </w:rPr>
-        <w:t xml:space="preserve"> (Recorder</w:t>
-      </w:r>
-      <w:r>
-        <w:rPr>
-          <w:rFonts w:ascii="Adobe Caslon Pro" w:hAnsi="Adobe Caslon Pro"/>
-        </w:rPr>
-        <w:t xml:space="preserve"> -</w:t>
-      </w:r>
-      <w:r>
-        <w:rPr>
-          <w:rFonts w:ascii="Adobe Caslon Pro" w:hAnsi="Adobe Caslon Pro"/>
-        </w:rPr>
-        <w:t xml:space="preserve"> Keylogger</w:t>
-      </w:r>
-      <w:r>
-        <w:rPr>
-          <w:rFonts w:ascii="Adobe Caslon Pro" w:hAnsi="Adobe Caslon Pro"/>
-        </w:rPr>
-        <w:t>)</w:t>
+        <w:t>,</w:t>
       </w:r>
     </w:p>
     <w:p>
@@ -479,25 +491,7 @@
         <w:rPr>
           <w:rFonts w:ascii="Adobe Caslon Pro" w:hAnsi="Adobe Caslon Pro"/>
         </w:rPr>
-        <w:t xml:space="preserve"> </w:t>
-      </w:r>
-      <w:r>
-        <w:rPr>
-          <w:rFonts w:ascii="Adobe Caslon Pro" w:hAnsi="Adobe Caslon Pro"/>
-        </w:rPr>
-        <w:t>(Action</w:t>
-      </w:r>
-      <w:r>
-        <w:rPr>
-          <w:rFonts w:ascii="Adobe Caslon Pro" w:hAnsi="Adobe Caslon Pro"/>
-        </w:rPr>
-        <w:t>s</w:t>
-      </w:r>
-      <w:r>
-        <w:rPr>
-          <w:rFonts w:ascii="Adobe Caslon Pro" w:hAnsi="Adobe Caslon Pro"/>
-        </w:rPr>
-        <w:t xml:space="preserve"> Calendar)</w:t>
+        <w:t>,</w:t>
       </w:r>
     </w:p>
     <w:p>
@@ -524,6 +518,12 @@
         </w:rPr>
         <w:t xml:space="preserve"> (= co ma nagrywać)</w:t>
       </w:r>
+      <w:r>
+        <w:rPr>
+          <w:rFonts w:ascii="Adobe Caslon Pro" w:hAnsi="Adobe Caslon Pro"/>
+        </w:rPr>
+        <w:t>,</w:t>
+      </w:r>
     </w:p>
     <w:p>
       <w:pPr>
@@ -547,11 +547,16 @@
         <w:rPr>
           <w:rFonts w:ascii="Adobe Caslon Pro" w:hAnsi="Adobe Caslon Pro"/>
         </w:rPr>
-        <w:t xml:space="preserve"> (Reminder)</w:t>
-      </w:r>
-    </w:p>
-    <w:p>
-      <w:pPr>
+        <w:t>,</w:t>
+      </w:r>
+    </w:p>
+    <w:p>
+      <w:pPr>
+        <w:pStyle w:val="Akapitzlist"/>
+        <w:numPr>
+          <w:ilvl w:val="0"/>
+          <w:numId w:val="10"/>
+        </w:numPr>
         <w:jc w:val="both"/>
         <w:rPr>
           <w:rFonts w:ascii="Adobe Caslon Pro" w:hAnsi="Adobe Caslon Pro"/>
@@ -561,6 +566,26 @@
         <w:rPr>
           <w:rFonts w:ascii="Adobe Caslon Pro" w:hAnsi="Adobe Caslon Pro"/>
         </w:rPr>
+        <w:t>definiowanie obszaru ekranu, który ma się pojawić przed kontynuowaniem skryptu</w:t>
+      </w:r>
+      <w:r>
+        <w:rPr>
+          <w:rFonts w:ascii="Adobe Caslon Pro" w:hAnsi="Adobe Caslon Pro"/>
+        </w:rPr>
+        <w:t>.</w:t>
+      </w:r>
+    </w:p>
+    <w:p>
+      <w:pPr>
+        <w:jc w:val="both"/>
+        <w:rPr>
+          <w:rFonts w:ascii="Adobe Caslon Pro" w:hAnsi="Adobe Caslon Pro"/>
+        </w:rPr>
+      </w:pPr>
+      <w:r>
+        <w:rPr>
+          <w:rFonts w:ascii="Adobe Caslon Pro" w:hAnsi="Adobe Caslon Pro"/>
+        </w:rPr>
         <w:tab/>
       </w:r>
       <w:r>
@@ -669,7 +694,92 @@
         <w:rPr>
           <w:rFonts w:ascii="Adobe Caslon Pro" w:hAnsi="Adobe Caslon Pro"/>
         </w:rPr>
-        <w:t>, jednak żaden z nich nie jest nastawiony ściśle na zarządzanie harmonogramem skryptów</w:t>
+        <w:t xml:space="preserve">, jednak </w:t>
+      </w:r>
+      <w:r>
+        <w:rPr>
+          <w:rFonts w:ascii="Adobe Caslon Pro" w:hAnsi="Adobe Caslon Pro"/>
+        </w:rPr>
+        <w:t>wszystkie te programy przedstawiają harmonogram</w:t>
+      </w:r>
+      <w:r>
+        <w:rPr>
+          <w:rFonts w:ascii="Adobe Caslon Pro" w:hAnsi="Adobe Caslon Pro"/>
+        </w:rPr>
+        <w:t xml:space="preserve"> zadań</w:t>
+      </w:r>
+      <w:r>
+        <w:rPr>
+          <w:rFonts w:ascii="Adobe Caslon Pro" w:hAnsi="Adobe Caslon Pro"/>
+        </w:rPr>
+        <w:t xml:space="preserve"> jako mało wygodną listę zadań</w:t>
+      </w:r>
+      <w:r>
+        <w:rPr>
+          <w:rFonts w:ascii="Adobe Caslon Pro" w:hAnsi="Adobe Caslon Pro"/>
+        </w:rPr>
+        <w:t>, na której w</w:t>
+      </w:r>
+      <w:r>
+        <w:rPr>
+          <w:rFonts w:ascii="Adobe Caslon Pro" w:hAnsi="Adobe Caslon Pro"/>
+        </w:rPr>
+        <w:t xml:space="preserve"> przypadku dużej ich ilości ciężko się szuka</w:t>
+      </w:r>
+      <w:r>
+        <w:rPr>
+          <w:rFonts w:ascii="Adobe Caslon Pro" w:hAnsi="Adobe Caslon Pro"/>
+        </w:rPr>
+        <w:t>, ponieważ zwykle nie ma żadnego sposobu grupowania.</w:t>
+      </w:r>
+      <w:r>
+        <w:rPr>
+          <w:rFonts w:ascii="Adobe Caslon Pro" w:hAnsi="Adobe Caslon Pro"/>
+        </w:rPr>
+        <w:t xml:space="preserve"> Ponadto</w:t>
+      </w:r>
+      <w:r>
+        <w:rPr>
+          <w:rFonts w:ascii="Adobe Caslon Pro" w:hAnsi="Adobe Caslon Pro"/>
+        </w:rPr>
+        <w:t>,</w:t>
+      </w:r>
+      <w:r>
+        <w:rPr>
+          <w:rFonts w:ascii="Adobe Caslon Pro" w:hAnsi="Adobe Caslon Pro"/>
+        </w:rPr>
+        <w:t xml:space="preserve"> w większości z nich brakuje </w:t>
+      </w:r>
+      <w:r>
+        <w:rPr>
+          <w:rFonts w:ascii="Adobe Caslon Pro" w:hAnsi="Adobe Caslon Pro"/>
+        </w:rPr>
+        <w:lastRenderedPageBreak/>
+        <w:t>sprawdzania czy jakaś akcja w systemie zo</w:t>
+      </w:r>
+      <w:r>
+        <w:rPr>
+          <w:rFonts w:ascii="Adobe Caslon Pro" w:hAnsi="Adobe Caslon Pro"/>
+        </w:rPr>
+        <w:t>stała zakończona czy trwa dalej</w:t>
+      </w:r>
+      <w:r>
+        <w:rPr>
+          <w:rFonts w:ascii="Adobe Caslon Pro" w:hAnsi="Adobe Caslon Pro"/>
+        </w:rPr>
+        <w:t>, co jest niezbędne np. w przypadku tworzenia kopii zapasowych, ponieważ czas</w:t>
+      </w:r>
+      <w:r>
+        <w:rPr>
+          <w:rFonts w:ascii="Adobe Caslon Pro" w:hAnsi="Adobe Caslon Pro"/>
+        </w:rPr>
+        <w:t xml:space="preserve"> jej</w:t>
+      </w:r>
+      <w:r>
+        <w:rPr>
+          <w:rFonts w:ascii="Adobe Caslon Pro" w:hAnsi="Adobe Caslon Pro"/>
+        </w:rPr>
+        <w:t xml:space="preserve"> tworzenia jest zależny od ilości danych</w:t>
       </w:r>
       <w:r>
         <w:rPr>
@@ -677,38 +787,17 @@
         </w:rPr>
         <w:t>.</w:t>
       </w:r>
-      <w:r>
-        <w:rPr>
-          <w:rFonts w:ascii="Adobe Caslon Pro" w:hAnsi="Adobe Caslon Pro"/>
-        </w:rPr>
-        <w:t xml:space="preserve"> Oczywiście to nie znaczy, że te programy nie posiadają takiej możliwości, aczkolwiek większość z nich jest mało funkcjonalna lub nie intuicyjna.</w:t>
-      </w:r>
-      <w:r>
-        <w:rPr>
-          <w:rFonts w:ascii="Adobe Caslon Pro" w:hAnsi="Adobe Caslon Pro"/>
-        </w:rPr>
-        <w:t xml:space="preserve"> </w:t>
-      </w:r>
-    </w:p>
-    <w:p>
-      <w:pPr>
-        <w:jc w:val="both"/>
-        <w:rPr>
-          <w:rFonts w:ascii="Adobe Caslon Pro" w:hAnsi="Adobe Caslon Pro"/>
-        </w:rPr>
-      </w:pPr>
-    </w:p>
-    <w:p>
-      <w:pPr>
-        <w:rPr>
-          <w:rFonts w:ascii="Adobe Caslon Pro" w:hAnsi="Adobe Caslon Pro"/>
-        </w:rPr>
-      </w:pPr>
-      <w:r>
-        <w:rPr>
-          <w:rFonts w:ascii="Adobe Caslon Pro" w:hAnsi="Adobe Caslon Pro"/>
-        </w:rPr>
-        <w:lastRenderedPageBreak/>
+    </w:p>
+    <w:p>
+      <w:pPr>
+        <w:rPr>
+          <w:rFonts w:ascii="Adobe Caslon Pro" w:hAnsi="Adobe Caslon Pro"/>
+        </w:rPr>
+      </w:pPr>
+      <w:r>
+        <w:rPr>
+          <w:rFonts w:ascii="Adobe Caslon Pro" w:hAnsi="Adobe Caslon Pro"/>
+        </w:rPr>
         <w:t>A</w:t>
       </w:r>
       <w:r>
@@ -1333,17 +1422,77 @@
             <w:pPr>
               <w:jc w:val="both"/>
               <w:rPr>
-                <w:rFonts w:ascii="Adobe Caslon Pro" w:hAnsi="Adobe Caslon Pro"/>
-              </w:rPr>
-            </w:pPr>
-            <w:r>
-              <w:rPr>
                 <w:rFonts w:ascii="Courier New" w:hAnsi="Courier New" w:cs="Courier New"/>
                 <w:sz w:val="20"/>
                 <w:szCs w:val="20"/>
               </w:rPr>
+            </w:pPr>
+            <w:r>
+              <w:rPr>
+                <w:rFonts w:ascii="Courier New" w:hAnsi="Courier New" w:cs="Courier New"/>
+                <w:sz w:val="20"/>
+                <w:szCs w:val="20"/>
+              </w:rPr>
               <w:t>leftMouseClick()</w:t>
             </w:r>
+          </w:p>
+          <w:p>
+            <w:pPr>
+              <w:jc w:val="both"/>
+              <w:rPr>
+                <w:rFonts w:ascii="Courier New" w:hAnsi="Courier New" w:cs="Courier New"/>
+                <w:sz w:val="20"/>
+                <w:szCs w:val="20"/>
+              </w:rPr>
+            </w:pPr>
+          </w:p>
+          <w:p>
+            <w:pPr>
+              <w:jc w:val="both"/>
+              <w:rPr>
+                <w:rFonts w:ascii="Courier New" w:hAnsi="Courier New" w:cs="Courier New"/>
+                <w:sz w:val="20"/>
+                <w:szCs w:val="20"/>
+              </w:rPr>
+            </w:pPr>
+          </w:p>
+          <w:p>
+            <w:pPr>
+              <w:jc w:val="both"/>
+              <w:rPr>
+                <w:rFonts w:ascii="Courier New" w:hAnsi="Courier New" w:cs="Courier New"/>
+                <w:sz w:val="20"/>
+                <w:szCs w:val="20"/>
+              </w:rPr>
+            </w:pPr>
+          </w:p>
+          <w:p>
+            <w:pPr>
+              <w:jc w:val="both"/>
+              <w:rPr>
+                <w:rFonts w:ascii="Courier New" w:hAnsi="Courier New" w:cs="Courier New"/>
+                <w:sz w:val="20"/>
+                <w:szCs w:val="20"/>
+              </w:rPr>
+            </w:pPr>
+          </w:p>
+          <w:p>
+            <w:pPr>
+              <w:jc w:val="both"/>
+              <w:rPr>
+                <w:rFonts w:ascii="Courier New" w:hAnsi="Courier New" w:cs="Courier New"/>
+                <w:sz w:val="20"/>
+                <w:szCs w:val="20"/>
+              </w:rPr>
+            </w:pPr>
+          </w:p>
+          <w:p>
+            <w:pPr>
+              <w:jc w:val="both"/>
+              <w:rPr>
+                <w:rFonts w:ascii="Adobe Caslon Pro" w:hAnsi="Adobe Caslon Pro"/>
+              </w:rPr>
+            </w:pPr>
           </w:p>
         </w:tc>
       </w:tr>
@@ -1476,11 +1625,19 @@
           <w:rFonts w:ascii="Adobe Caslon Pro" w:hAnsi="Adobe Caslon Pro"/>
         </w:rPr>
       </w:pPr>
-      <w:r>
-        <w:rPr>
-          <w:rFonts w:ascii="Adobe Caslon Pro" w:hAnsi="Adobe Caslon Pro"/>
-        </w:rPr>
-        <w:lastRenderedPageBreak/>
+    </w:p>
+    <w:p>
+      <w:pPr>
+        <w:spacing w:after="0"/>
+        <w:jc w:val="both"/>
+        <w:rPr>
+          <w:rFonts w:ascii="Adobe Caslon Pro" w:hAnsi="Adobe Caslon Pro"/>
+        </w:rPr>
+      </w:pPr>
+      <w:r>
+        <w:rPr>
+          <w:rFonts w:ascii="Adobe Caslon Pro" w:hAnsi="Adobe Caslon Pro"/>
+        </w:rPr>
         <w:t xml:space="preserve">Jednak w przypadku bardziej doświadczonych użytkowników oznacza to brak szczegółowej modyfikacji wykonywania zadania. Na przykład w powyższym przykładzie z </w:t>
       </w:r>
       <w:r>
@@ -2103,6 +2260,110 @@
     </w:p>
     <w:p>
       <w:pPr>
+        <w:jc w:val="both"/>
+        <w:rPr>
+          <w:rFonts w:ascii="Courier New" w:hAnsi="Courier New" w:cs="Courier New"/>
+          <w:sz w:val="16"/>
+          <w:szCs w:val="16"/>
+        </w:rPr>
+      </w:pPr>
+      <w:r>
+        <w:rPr>
+          <w:rFonts w:ascii="Adobe Caslon Pro" w:hAnsi="Adobe Caslon Pro"/>
+        </w:rPr>
+        <w:t>Mimo wszystko</w:t>
+      </w:r>
+      <w:r>
+        <w:rPr>
+          <w:rFonts w:ascii="Adobe Caslon Pro" w:hAnsi="Adobe Caslon Pro"/>
+        </w:rPr>
+        <w:t xml:space="preserve"> uparty użytkownik, który ma ciut więcej doświadczenia zauważy, że można odczytać współrzędne ruchu kursora myszy</w:t>
+      </w:r>
+      <w:r>
+        <w:rPr>
+          <w:rFonts w:ascii="Adobe Caslon Pro" w:hAnsi="Adobe Caslon Pro"/>
+        </w:rPr>
+        <w:t xml:space="preserve"> zaglądając do </w:t>
+      </w:r>
+      <w:r>
+        <w:rPr>
+          <w:rFonts w:ascii="Adobe Caslon Pro" w:hAnsi="Adobe Caslon Pro"/>
+        </w:rPr>
+        <w:t>za</w:t>
+      </w:r>
+      <w:r>
+        <w:rPr>
+          <w:rFonts w:ascii="Adobe Caslon Pro" w:hAnsi="Adobe Caslon Pro"/>
+        </w:rPr>
+        <w:t xml:space="preserve">pisanego </w:t>
+      </w:r>
+      <w:r>
+        <w:rPr>
+          <w:rFonts w:ascii="Adobe Caslon Pro" w:hAnsi="Adobe Caslon Pro"/>
+        </w:rPr>
+        <w:t>plik</w:t>
+      </w:r>
+      <w:r>
+        <w:rPr>
+          <w:rFonts w:ascii="Adobe Caslon Pro" w:hAnsi="Adobe Caslon Pro"/>
+        </w:rPr>
+        <w:t>u</w:t>
+      </w:r>
+      <w:r>
+        <w:rPr>
+          <w:rFonts w:ascii="Adobe Caslon Pro" w:hAnsi="Adobe Caslon Pro"/>
+        </w:rPr>
+        <w:t xml:space="preserve"> (ciąg </w:t>
+      </w:r>
+      <w:r>
+        <w:rPr>
+          <w:rFonts w:ascii="Courier New" w:hAnsi="Courier New" w:cs="Courier New"/>
+          <w:sz w:val="16"/>
+          <w:szCs w:val="16"/>
+        </w:rPr>
+        <w:t>x962y501t0x961y501t265...</w:t>
+      </w:r>
+      <w:r>
+        <w:rPr>
+          <w:rFonts w:ascii="Adobe Caslon Pro" w:hAnsi="Adobe Caslon Pro" w:cs="Courier New"/>
+          <w:sz w:val="16"/>
+          <w:szCs w:val="16"/>
+        </w:rPr>
+        <w:t>)</w:t>
+      </w:r>
+      <w:r>
+        <w:rPr>
+          <w:rFonts w:ascii="Adobe Caslon Pro" w:hAnsi="Adobe Caslon Pro"/>
+        </w:rPr>
+        <w:t>, aczkolwiek nie należy to do</w:t>
+      </w:r>
+      <w:r>
+        <w:rPr>
+          <w:rFonts w:ascii="Adobe Caslon Pro" w:hAnsi="Adobe Caslon Pro"/>
+        </w:rPr>
+        <w:t xml:space="preserve"> standardowej</w:t>
+      </w:r>
+      <w:r>
+        <w:rPr>
+          <w:rFonts w:ascii="Adobe Caslon Pro" w:hAnsi="Adobe Caslon Pro"/>
+        </w:rPr>
+        <w:t xml:space="preserve"> funkcjonalności programu a tym bardziej nie jest to</w:t>
+      </w:r>
+      <w:r>
+        <w:rPr>
+          <w:rFonts w:ascii="Adobe Caslon Pro" w:hAnsi="Adobe Caslon Pro"/>
+        </w:rPr>
+        <w:t xml:space="preserve"> rozwiązanie zbyt ergonomiczne...</w:t>
+      </w:r>
+      <w:r>
+        <w:rPr>
+          <w:rFonts w:ascii="Adobe Caslon Pro" w:hAnsi="Adobe Caslon Pro"/>
+        </w:rPr>
+        <w:t>.</w:t>
+      </w:r>
+    </w:p>
+    <w:p>
+      <w:pPr>
         <w:ind w:firstLine="708"/>
         <w:jc w:val="both"/>
         <w:rPr>
@@ -2113,6 +2374,7 @@
         <w:rPr>
           <w:rFonts w:ascii="Adobe Caslon Pro" w:hAnsi="Adobe Caslon Pro"/>
         </w:rPr>
+        <w:lastRenderedPageBreak/>
         <w:t>W przypadku gdy użytkownik nie ma doświadczenia w programowaniu skryptow</w:t>
       </w:r>
       <w:r>
@@ -2357,6 +2619,12 @@
           <w:rFonts w:ascii="Adobe Caslon Pro" w:hAnsi="Adobe Caslon Pro"/>
         </w:rPr>
         <w:t xml:space="preserve"> bez jej zgody</w:t>
+      </w:r>
+      <w:r>
+        <w:rPr>
+          <w:rFonts w:ascii="Adobe Caslon Pro" w:hAnsi="Adobe Caslon Pro"/>
+        </w:rPr>
+        <w:t xml:space="preserve"> (lub wiedzy)</w:t>
       </w:r>
       <w:r>
         <w:rPr>
@@ -2420,7 +2688,6 @@
         <w:rPr>
           <w:rFonts w:ascii="Adobe Caslon Pro" w:hAnsi="Adobe Caslon Pro"/>
         </w:rPr>
-        <w:lastRenderedPageBreak/>
         <w:t>Po etapie utworzenia skryptu</w:t>
       </w:r>
       <w:r>
@@ -2600,6 +2867,24 @@
         </w:rPr>
         <w:t xml:space="preserve"> został zaimplementowany całkowicie odmienny sposób zarządzania zadaniami. Do tego celu wykorzystuje się wbudowany kalendarz, na który "nakłada" się zadania na odpowiednie dni określając godzinę oraz powtórzenia. Co więcej, system oferuje powiadomienia m.in. w formie graficznej w przypadku sytuacji gdy w jednym dniu jest więcej niż jeden skrypt do wykonania o tej samej godzinie.</w:t>
       </w:r>
+    </w:p>
+    <w:p>
+      <w:pPr>
+        <w:ind w:firstLine="708"/>
+        <w:jc w:val="both"/>
+        <w:rPr>
+          <w:rFonts w:ascii="Adobe Caslon Pro" w:hAnsi="Adobe Caslon Pro"/>
+        </w:rPr>
+      </w:pPr>
+    </w:p>
+    <w:p>
+      <w:pPr>
+        <w:ind w:firstLine="708"/>
+        <w:jc w:val="both"/>
+        <w:rPr>
+          <w:rFonts w:ascii="Adobe Caslon Pro" w:hAnsi="Adobe Caslon Pro"/>
+        </w:rPr>
+      </w:pPr>
     </w:p>
     <w:tbl>
       <w:tblPr>
@@ -2641,6 +2926,7 @@
               <w:rPr>
                 <w:rFonts w:ascii="Adobe Caslon Pro" w:hAnsi="Adobe Caslon Pro" w:cs="Courier New"/>
               </w:rPr>
+              <w:lastRenderedPageBreak/>
               <w:t>Sposób prezentacji zadań</w:t>
             </w:r>
             <w:r>
@@ -2878,15 +3164,6 @@
         </w:rPr>
       </w:pPr>
     </w:p>
-    <w:p>
-      <w:pPr>
-        <w:ind w:firstLine="708"/>
-        <w:jc w:val="both"/>
-        <w:rPr>
-          <w:rFonts w:ascii="Adobe Caslon Pro" w:hAnsi="Adobe Caslon Pro"/>
-        </w:rPr>
-      </w:pPr>
-    </w:p>
     <w:tbl>
       <w:tblPr>
         <w:tblStyle w:val="Tabela-Siatka"/>
@@ -2922,7 +3199,6 @@
               <w:rPr>
                 <w:rFonts w:ascii="Adobe Caslon Pro" w:hAnsi="Adobe Caslon Pro" w:cs="Courier New"/>
               </w:rPr>
-              <w:lastRenderedPageBreak/>
               <w:t>Sposób prezentacji zadań</w:t>
             </w:r>
             <w:r>
@@ -2942,7 +3218,13 @@
               <w:rPr>
                 <w:rFonts w:ascii="Adobe Caslon Pro" w:hAnsi="Adobe Caslon Pro" w:cs="Courier New"/>
               </w:rPr>
-              <w:t xml:space="preserve"> - zadania przypisane do odpowiednich dni miesiąca; zaznaczony dzień 13 wrzesień – kolizja dwóch skryptów</w:t>
+              <w:t xml:space="preserve"> - zadania przypisane do odpowiednich dni miesiąca; zaznaczony dzień 13 wrzesień – kolizja dwóch </w:t>
+            </w:r>
+            <w:r>
+              <w:rPr>
+                <w:rFonts w:ascii="Adobe Caslon Pro" w:hAnsi="Adobe Caslon Pro" w:cs="Courier New"/>
+              </w:rPr>
+              <w:t>zadań (Job 1 oraz Job 2)</w:t>
             </w:r>
           </w:p>
         </w:tc>
@@ -3121,7 +3403,140 @@
         <w:rPr>
           <w:rFonts w:ascii="Adobe Caslon Pro" w:hAnsi="Adobe Caslon Pro"/>
         </w:rPr>
+        <w:t xml:space="preserve"> Różne systemy mają różne sposoby powiadamiania użytkownika o zadaniach z harmonogramu, które będą np. wykonane za niedługi czas, są aktualnie wykonywane lub zakończono ich wykonywanie. Jednym ze sposobów jest wykorzystanie prostego powiadomienia wyświetlonego na ekranie, które oferuje np. </w:t>
+      </w:r>
+      <w:r>
+        <w:rPr>
+          <w:rFonts w:ascii="Adobe Caslon Pro" w:hAnsi="Adobe Caslon Pro"/>
+          <w:i/>
+        </w:rPr>
+        <w:t>WinAutomation</w:t>
+      </w:r>
+      <w:r>
+        <w:rPr>
+          <w:rFonts w:ascii="Adobe Caslon Pro" w:hAnsi="Adobe Caslon Pro"/>
+        </w:rPr>
+        <w:t xml:space="preserve"> i które nie wymaga interwencji </w:t>
+      </w:r>
+      <w:r>
+        <w:rPr>
+          <w:rFonts w:ascii="Adobe Caslon Pro" w:hAnsi="Adobe Caslon Pro"/>
+        </w:rPr>
+        <w:lastRenderedPageBreak/>
+        <w:t>użytkownika</w:t>
+      </w:r>
+      <w:r>
+        <w:rPr>
+          <w:rStyle w:val="Odwoanieprzypisudolnego"/>
+          <w:rFonts w:ascii="Adobe Caslon Pro" w:hAnsi="Adobe Caslon Pro"/>
+        </w:rPr>
+        <w:footnoteReference w:id="15"/>
+      </w:r>
+      <w:r>
+        <w:rPr>
+          <w:rFonts w:ascii="Adobe Caslon Pro" w:hAnsi="Adobe Caslon Pro"/>
+        </w:rPr>
+        <w:t>. Takie powiadomienie posiada jednak wadę w przypadku gdy użytkownik aktualnie pracuje na komputerze, bowiem ten sposób nie oczekuje od użytkownika żadnej odpowiedzi, dlatego gdy nadejdzie czas na uruchomienie zadania, system po prostu przejmie kontrolę nad komputerem i wykona swoje zadanie jednocześni</w:t>
+      </w:r>
+      <w:r>
+        <w:rPr>
+          <w:rFonts w:ascii="Adobe Caslon Pro" w:hAnsi="Adobe Caslon Pro"/>
+        </w:rPr>
+        <w:t>e przerywając pracę użytkownika, aczkolwiek</w:t>
+      </w:r>
+      <w:r>
+        <w:rPr>
+          <w:rFonts w:ascii="Adobe Caslon Pro" w:hAnsi="Adobe Caslon Pro"/>
+        </w:rPr>
         <w:t xml:space="preserve"> </w:t>
+      </w:r>
+      <w:r>
+        <w:rPr>
+          <w:rFonts w:ascii="Adobe Caslon Pro" w:hAnsi="Adobe Caslon Pro"/>
+        </w:rPr>
+        <w:t>s</w:t>
+      </w:r>
+      <w:r>
+        <w:rPr>
+          <w:rFonts w:ascii="Adobe Caslon Pro" w:hAnsi="Adobe Caslon Pro"/>
+        </w:rPr>
+        <w:t xml:space="preserve">ystem umożliwia także wyświetlenie okna dialogowego, które wymaga akcji ze strony użytkownika, jednak wspomniane rozwiązanie nie jest dostępne z poziomu opcji programu a jedynie poprzez odpowiednie zdefiniowanie akcji w zadaniu do wykonania. Tego typu powiadomienie oferuje także m.in. </w:t>
+      </w:r>
+      <w:r>
+        <w:rPr>
+          <w:rFonts w:ascii="Adobe Caslon Pro" w:hAnsi="Adobe Caslon Pro"/>
+          <w:i/>
+        </w:rPr>
+        <w:t>Macro Scheduler</w:t>
+      </w:r>
+      <w:r>
+        <w:rPr>
+          <w:rStyle w:val="Odwoanieprzypisudolnego"/>
+          <w:rFonts w:ascii="Adobe Caslon Pro" w:hAnsi="Adobe Caslon Pro"/>
+          <w:i/>
+        </w:rPr>
+        <w:footnoteReference w:id="16"/>
+      </w:r>
+      <w:r>
+        <w:rPr>
+          <w:rFonts w:ascii="Adobe Caslon Pro" w:hAnsi="Adobe Caslon Pro"/>
+        </w:rPr>
+        <w:t xml:space="preserve">. W przypadku systemu </w:t>
+      </w:r>
+      <w:r>
+        <w:rPr>
+          <w:rFonts w:ascii="Adobe Caslon Pro" w:hAnsi="Adobe Caslon Pro"/>
+          <w:i/>
+        </w:rPr>
+        <w:t>DoForMe!</w:t>
+      </w:r>
+      <w:r>
+        <w:rPr>
+          <w:rFonts w:ascii="Adobe Caslon Pro" w:hAnsi="Adobe Caslon Pro"/>
+        </w:rPr>
+        <w:t xml:space="preserve"> nie ma potrzeby odwoływania się do akcji/skryptu zadania, wystarczy zaznaczenie odpowiedniej opcji programu</w:t>
+      </w:r>
+      <w:r>
+        <w:rPr>
+          <w:rFonts w:ascii="Adobe Caslon Pro" w:hAnsi="Adobe Caslon Pro"/>
+        </w:rPr>
+        <w:t>, która ma efekt globalny</w:t>
+      </w:r>
+      <w:r>
+        <w:rPr>
+          <w:rFonts w:ascii="Adobe Caslon Pro" w:hAnsi="Adobe Caslon Pro"/>
+        </w:rPr>
+        <w:t xml:space="preserve">. Dodatkowo możliwe jest dodanie także </w:t>
+      </w:r>
+      <w:r>
+        <w:rPr>
+          <w:rFonts w:ascii="Adobe Caslon Pro" w:hAnsi="Adobe Caslon Pro"/>
+        </w:rPr>
+        <w:t>powiadomienia dźwięk</w:t>
+      </w:r>
+      <w:r>
+        <w:rPr>
+          <w:rFonts w:ascii="Adobe Caslon Pro" w:hAnsi="Adobe Caslon Pro"/>
+        </w:rPr>
+        <w:t>o</w:t>
+      </w:r>
+      <w:r>
+        <w:rPr>
+          <w:rFonts w:ascii="Adobe Caslon Pro" w:hAnsi="Adobe Caslon Pro"/>
+        </w:rPr>
+        <w:t>weg</w:t>
+      </w:r>
+      <w:r>
+        <w:rPr>
+          <w:rFonts w:ascii="Adobe Caslon Pro" w:hAnsi="Adobe Caslon Pro"/>
+        </w:rPr>
+        <w:t>o</w:t>
+      </w:r>
+      <w:r>
+        <w:rPr>
+          <w:rFonts w:ascii="Adobe Caslon Pro" w:hAnsi="Adobe Caslon Pro"/>
+        </w:rPr>
+        <w:t>.</w:t>
       </w:r>
     </w:p>
     <w:p>
@@ -3136,91 +3551,353 @@
         <w:rPr>
           <w:rFonts w:ascii="Adobe Caslon Pro" w:hAnsi="Adobe Caslon Pro"/>
         </w:rPr>
-        <w:t xml:space="preserve">Różne systemy mają różne sposoby powiadamiania użytkownika o zadaniach z harmonogramu, które będą np. wykonane za niedługi czas, są aktualnie wykonywane lub zakończono ich wykonywanie. Jednym ze sposobów jest wykorzystanie prostego powiadomienia wyświetlonego na ekranie, które oferuje np. </w:t>
+        <w:t>Kolejną bardzo ważną rzeczą, któr</w:t>
+      </w:r>
+      <w:r>
+        <w:rPr>
+          <w:rFonts w:ascii="Adobe Caslon Pro" w:hAnsi="Adobe Caslon Pro"/>
+        </w:rPr>
+        <w:t xml:space="preserve">a jest </w:t>
+      </w:r>
+      <w:r>
+        <w:rPr>
+          <w:rFonts w:ascii="Adobe Caslon Pro" w:hAnsi="Adobe Caslon Pro"/>
+        </w:rPr>
+        <w:t>niezbędna do w miarę intelig</w:t>
+      </w:r>
+      <w:r>
+        <w:rPr>
+          <w:rFonts w:ascii="Adobe Caslon Pro" w:hAnsi="Adobe Caslon Pro"/>
+        </w:rPr>
+        <w:t xml:space="preserve">entnego </w:t>
+      </w:r>
+      <w:r>
+        <w:rPr>
+          <w:rFonts w:ascii="Adobe Caslon Pro" w:hAnsi="Adobe Caslon Pro"/>
+        </w:rPr>
+        <w:t>automatyzowania zadań</w:t>
+      </w:r>
+      <w:r>
+        <w:rPr>
+          <w:rFonts w:ascii="Adobe Caslon Pro" w:hAnsi="Adobe Caslon Pro"/>
+        </w:rPr>
+        <w:t>, jest sp</w:t>
+      </w:r>
+      <w:r>
+        <w:rPr>
+          <w:rFonts w:ascii="Adobe Caslon Pro" w:hAnsi="Adobe Caslon Pro"/>
+        </w:rPr>
+        <w:t>osób sprawdzenia stanu systemu</w:t>
+      </w:r>
+      <w:r>
+        <w:rPr>
+          <w:rFonts w:ascii="Adobe Caslon Pro" w:hAnsi="Adobe Caslon Pro"/>
+        </w:rPr>
+        <w:t xml:space="preserve"> operacyjnego</w:t>
+      </w:r>
+      <w:r>
+        <w:rPr>
+          <w:rFonts w:ascii="Adobe Caslon Pro" w:hAnsi="Adobe Caslon Pro"/>
+        </w:rPr>
+        <w:t>, aplikacji czy innej rzeczy, którą chcemy zautomatyzować</w:t>
+      </w:r>
+      <w:r>
+        <w:rPr>
+          <w:rFonts w:ascii="Adobe Caslon Pro" w:hAnsi="Adobe Caslon Pro"/>
+        </w:rPr>
+        <w:t>. Innymi słowy, system automatyzujący musi w jakiś sposób dowiedzieć się czy np.</w:t>
+      </w:r>
+      <w:r>
+        <w:rPr>
+          <w:rFonts w:ascii="Adobe Caslon Pro" w:hAnsi="Adobe Caslon Pro"/>
+        </w:rPr>
+        <w:t xml:space="preserve"> tworzenie kopii zapasowej danych</w:t>
+      </w:r>
+      <w:r>
+        <w:rPr>
+          <w:rFonts w:ascii="Adobe Caslon Pro" w:hAnsi="Adobe Caslon Pro"/>
+        </w:rPr>
+        <w:t xml:space="preserve"> zakończyło się aby wykonać kolejne czynności. </w:t>
+      </w:r>
+      <w:r>
+        <w:rPr>
+          <w:rFonts w:ascii="Adobe Caslon Pro" w:hAnsi="Adobe Caslon Pro"/>
+        </w:rPr>
+        <w:t>Jest to zagadnienie dosyć złożone zważywszy na to, że każd</w:t>
+      </w:r>
+      <w:r>
+        <w:rPr>
+          <w:rFonts w:ascii="Adobe Caslon Pro" w:hAnsi="Adobe Caslon Pro"/>
+        </w:rPr>
+        <w:t>a</w:t>
+      </w:r>
+      <w:r>
+        <w:rPr>
+          <w:rFonts w:ascii="Adobe Caslon Pro" w:hAnsi="Adobe Caslon Pro"/>
+        </w:rPr>
+        <w:t xml:space="preserve"> aplikacj</w:t>
+      </w:r>
+      <w:r>
+        <w:rPr>
+          <w:rFonts w:ascii="Adobe Caslon Pro" w:hAnsi="Adobe Caslon Pro"/>
+        </w:rPr>
+        <w:t>a</w:t>
+      </w:r>
+      <w:r>
+        <w:rPr>
+          <w:rFonts w:ascii="Adobe Caslon Pro" w:hAnsi="Adobe Caslon Pro"/>
+        </w:rPr>
+        <w:t xml:space="preserve"> czy system posiadają zróżnicowane stany, któr</w:t>
+      </w:r>
+      <w:r>
+        <w:rPr>
+          <w:rFonts w:ascii="Adobe Caslon Pro" w:hAnsi="Adobe Caslon Pro"/>
+        </w:rPr>
+        <w:t>e informują</w:t>
+      </w:r>
+      <w:r>
+        <w:rPr>
+          <w:rFonts w:ascii="Adobe Caslon Pro" w:hAnsi="Adobe Caslon Pro"/>
+        </w:rPr>
+        <w:t xml:space="preserve"> użytkownika o tym, że ja</w:t>
+      </w:r>
+      <w:r>
+        <w:rPr>
+          <w:rFonts w:ascii="Adobe Caslon Pro" w:hAnsi="Adobe Caslon Pro"/>
+        </w:rPr>
+        <w:t>kieś zadanie zostało zakończone. M</w:t>
+      </w:r>
+      <w:r>
+        <w:rPr>
+          <w:rFonts w:ascii="Adobe Caslon Pro" w:hAnsi="Adobe Caslon Pro"/>
+        </w:rPr>
+        <w:t>oże to być np. wyświetlenie tekstu lub obrazka albo uaktywnienie</w:t>
+      </w:r>
+      <w:r>
+        <w:rPr>
+          <w:rFonts w:ascii="Adobe Caslon Pro" w:hAnsi="Adobe Caslon Pro"/>
+        </w:rPr>
+        <w:t xml:space="preserve"> jakiegoś</w:t>
+      </w:r>
+      <w:r>
+        <w:rPr>
+          <w:rFonts w:ascii="Adobe Caslon Pro" w:hAnsi="Adobe Caslon Pro"/>
+        </w:rPr>
+        <w:t xml:space="preserve"> przycisku</w:t>
+      </w:r>
+      <w:r>
+        <w:rPr>
+          <w:rFonts w:ascii="Adobe Caslon Pro" w:hAnsi="Adobe Caslon Pro"/>
+        </w:rPr>
+        <w:t xml:space="preserve"> czy całkowite wyjście z programu</w:t>
+      </w:r>
+      <w:r>
+        <w:rPr>
+          <w:rFonts w:ascii="Adobe Caslon Pro" w:hAnsi="Adobe Caslon Pro"/>
+        </w:rPr>
+        <w:t>.</w:t>
+      </w:r>
+      <w:r>
+        <w:rPr>
+          <w:rFonts w:ascii="Adobe Caslon Pro" w:hAnsi="Adobe Caslon Pro"/>
+        </w:rPr>
+        <w:t xml:space="preserve"> </w:t>
+      </w:r>
+      <w:r>
+        <w:rPr>
+          <w:rFonts w:ascii="Adobe Caslon Pro" w:hAnsi="Adobe Caslon Pro"/>
+        </w:rPr>
+        <w:t>Wygodnym</w:t>
+      </w:r>
+      <w:r>
+        <w:rPr>
+          <w:rFonts w:ascii="Adobe Caslon Pro" w:hAnsi="Adobe Caslon Pro"/>
+        </w:rPr>
+        <w:t xml:space="preserve"> sposobem</w:t>
+      </w:r>
+      <w:r>
+        <w:rPr>
+          <w:rFonts w:ascii="Adobe Caslon Pro" w:hAnsi="Adobe Caslon Pro"/>
+        </w:rPr>
+        <w:t>, zarówno dla użytkownika jak i programisty,</w:t>
+      </w:r>
+      <w:r>
+        <w:rPr>
+          <w:rFonts w:ascii="Adobe Caslon Pro" w:hAnsi="Adobe Caslon Pro"/>
+        </w:rPr>
+        <w:t xml:space="preserve"> jest pobranie </w:t>
+      </w:r>
+      <w:r>
+        <w:rPr>
+          <w:rFonts w:ascii="Adobe Caslon Pro" w:hAnsi="Adobe Caslon Pro"/>
+        </w:rPr>
+        <w:t>fragmentu</w:t>
+      </w:r>
+      <w:r>
+        <w:rPr>
+          <w:rFonts w:ascii="Adobe Caslon Pro" w:hAnsi="Adobe Caslon Pro"/>
+        </w:rPr>
+        <w:t xml:space="preserve"> </w:t>
+      </w:r>
+      <w:r>
+        <w:rPr>
+          <w:rFonts w:ascii="Adobe Caslon Pro" w:hAnsi="Adobe Caslon Pro"/>
+        </w:rPr>
+        <w:t xml:space="preserve"> zrzutu ekranu</w:t>
+      </w:r>
+      <w:r>
+        <w:rPr>
+          <w:rFonts w:ascii="Adobe Caslon Pro" w:hAnsi="Adobe Caslon Pro"/>
+        </w:rPr>
+        <w:t xml:space="preserve"> (ustalonego przez użytkownika)</w:t>
+      </w:r>
+      <w:r>
+        <w:rPr>
+          <w:rFonts w:ascii="Adobe Caslon Pro" w:hAnsi="Adobe Caslon Pro"/>
+        </w:rPr>
+        <w:t xml:space="preserve"> i przed wykonaniem ustalonych czynności sprawdzenie czy dany fragment zawiera się </w:t>
+      </w:r>
+      <w:r>
+        <w:rPr>
+          <w:rFonts w:ascii="Adobe Caslon Pro" w:hAnsi="Adobe Caslon Pro"/>
+        </w:rPr>
+        <w:t>w aktualnym obrazi</w:t>
+      </w:r>
+      <w:r>
+        <w:rPr>
+          <w:rFonts w:ascii="Adobe Caslon Pro" w:hAnsi="Adobe Caslon Pro"/>
+        </w:rPr>
+        <w:t>e</w:t>
+      </w:r>
+      <w:r>
+        <w:rPr>
+          <w:rFonts w:ascii="Adobe Caslon Pro" w:hAnsi="Adobe Caslon Pro"/>
+        </w:rPr>
+        <w:t xml:space="preserve"> ekranu</w:t>
+      </w:r>
+      <w:r>
+        <w:rPr>
+          <w:rFonts w:ascii="Adobe Caslon Pro" w:hAnsi="Adobe Caslon Pro"/>
+        </w:rPr>
+        <w:t xml:space="preserve"> - jeśli nie, skrypt zostanie wstrzymany i będzie mógł kontynuować tylko w przypadku gdy odnajdzie taki fragment na ekranie.</w:t>
+      </w:r>
+      <w:r>
+        <w:rPr>
+          <w:rFonts w:ascii="Adobe Caslon Pro" w:hAnsi="Adobe Caslon Pro"/>
+        </w:rPr>
+        <w:t xml:space="preserve"> Taki sposób został wykorzystany w programie </w:t>
       </w:r>
       <w:r>
         <w:rPr>
           <w:rFonts w:ascii="Adobe Caslon Pro" w:hAnsi="Adobe Caslon Pro"/>
           <w:i/>
         </w:rPr>
-        <w:t>WinAutomation</w:t>
-      </w:r>
-      <w:r>
-        <w:rPr>
-          <w:rFonts w:ascii="Adobe Caslon Pro" w:hAnsi="Adobe Caslon Pro"/>
-        </w:rPr>
-        <w:t xml:space="preserve"> i które nie wymaga interwencji użytkownika</w:t>
+        <w:t>AutoClickExtreme</w:t>
       </w:r>
       <w:r>
         <w:rPr>
           <w:rStyle w:val="Odwoanieprzypisudolnego"/>
           <w:rFonts w:ascii="Adobe Caslon Pro" w:hAnsi="Adobe Caslon Pro"/>
-        </w:rPr>
-        <w:footnoteReference w:id="15"/>
-      </w:r>
-      <w:r>
-        <w:rPr>
-          <w:rFonts w:ascii="Adobe Caslon Pro" w:hAnsi="Adobe Caslon Pro"/>
-        </w:rPr>
-        <w:t xml:space="preserve">. Takie powiadomienie posiada jednak wadę w przypadku gdy użytkownik aktualnie pracuje na komputerze, bowiem ten sposób nie oczekuje od użytkownika żadnej odpowiedzi, dlatego gdy nadejdzie czas na uruchomienie zadania, system po prostu przejmie kontrolę nad komputerem i wykona swoje zadanie jednocześnie przerywając pracę użytkownika. System umożliwia także wyświetlenie okna dialogowego, które wymaga akcji ze strony użytkownika, jednak wspomniane rozwiązanie nie jest dostępne z poziomu opcji programu a jedynie poprzez odpowiednie zdefiniowanie akcji w zadaniu do wykonania. Tego typu powiadomienie oferuje także m.in. </w:t>
-      </w:r>
-      <w:r>
-        <w:rPr>
-          <w:rFonts w:ascii="Adobe Caslon Pro" w:hAnsi="Adobe Caslon Pro"/>
           <w:i/>
         </w:rPr>
-        <w:t>Macro Scheduler</w:t>
-      </w:r>
-      <w:r>
-        <w:rPr>
-          <w:rStyle w:val="Odwoanieprzypisudolnego"/>
+        <w:footnoteReference w:id="17"/>
+      </w:r>
+      <w:r>
+        <w:rPr>
+          <w:rFonts w:ascii="Adobe Caslon Pro" w:hAnsi="Adobe Caslon Pro"/>
+        </w:rPr>
+        <w:t xml:space="preserve"> jak i w </w:t>
+      </w:r>
+      <w:r>
+        <w:rPr>
           <w:rFonts w:ascii="Adobe Caslon Pro" w:hAnsi="Adobe Caslon Pro"/>
           <w:i/>
         </w:rPr>
-        <w:footnoteReference w:id="16"/>
-      </w:r>
-      <w:r>
-        <w:rPr>
-          <w:rFonts w:ascii="Adobe Caslon Pro" w:hAnsi="Adobe Caslon Pro"/>
-        </w:rPr>
-        <w:t xml:space="preserve">. W przypadku systemu </w:t>
-      </w:r>
-      <w:r>
-        <w:rPr>
-          <w:rFonts w:ascii="Adobe Caslon Pro" w:hAnsi="Adobe Caslon Pro"/>
-          <w:i/>
-        </w:rPr>
         <w:t>DoForMe!</w:t>
       </w:r>
       <w:r>
         <w:rPr>
           <w:rFonts w:ascii="Adobe Caslon Pro" w:hAnsi="Adobe Caslon Pro"/>
         </w:rPr>
-        <w:t xml:space="preserve"> nie ma potrzeby odwoływania się do akcji/skryptu zadania, wystarczy zaznaczenie odpowiedniej opcji programu. Dodatkowo możliwe jest dodanie także dźwięku.</w:t>
-      </w:r>
-    </w:p>
-    <w:p>
-      <w:pPr>
-        <w:rPr>
-          <w:rFonts w:ascii="Adobe Caslon Pro" w:hAnsi="Adobe Caslon Pro"/>
-        </w:rPr>
-      </w:pPr>
-    </w:p>
-    <w:p>
-      <w:pPr>
-        <w:rPr>
-          <w:rFonts w:ascii="Adobe Caslon Pro" w:hAnsi="Adobe Caslon Pro"/>
-        </w:rPr>
-      </w:pPr>
-    </w:p>
-    <w:p>
-      <w:r>
-        <w:t>Projekt</w:t>
-      </w:r>
-    </w:p>
-    <w:p>
-      <w:r>
-        <w:t>Założenia.</w:t>
+        <w:t xml:space="preserve"> ze względu na jego uniwersalność</w:t>
+      </w:r>
+      <w:r>
+        <w:rPr>
+          <w:rFonts w:ascii="Adobe Caslon Pro" w:hAnsi="Adobe Caslon Pro"/>
+        </w:rPr>
+        <w:t xml:space="preserve"> oraz prostotę</w:t>
+      </w:r>
+      <w:r>
+        <w:rPr>
+          <w:rFonts w:ascii="Adobe Caslon Pro" w:hAnsi="Adobe Caslon Pro"/>
+        </w:rPr>
+        <w:t>, aczkolwiek stawia to pewne wymogi dla użytkownika aby fragmenty, k</w:t>
+      </w:r>
+      <w:r>
+        <w:rPr>
+          <w:rFonts w:ascii="Adobe Caslon Pro" w:hAnsi="Adobe Caslon Pro"/>
+        </w:rPr>
+        <w:t>tóre zaznacza były</w:t>
+      </w:r>
+      <w:r>
+        <w:rPr>
+          <w:rFonts w:ascii="Adobe Caslon Pro" w:hAnsi="Adobe Caslon Pro"/>
+        </w:rPr>
+        <w:t xml:space="preserve"> unikalne oraz</w:t>
+      </w:r>
+      <w:r>
+        <w:rPr>
+          <w:rFonts w:ascii="Adobe Caslon Pro" w:hAnsi="Adobe Caslon Pro"/>
+        </w:rPr>
+        <w:t xml:space="preserve"> w miarę</w:t>
+      </w:r>
+      <w:r>
+        <w:rPr>
+          <w:rFonts w:ascii="Adobe Caslon Pro" w:hAnsi="Adobe Caslon Pro"/>
+        </w:rPr>
+        <w:t xml:space="preserve"> możliwości</w:t>
+      </w:r>
+      <w:r>
+        <w:rPr>
+          <w:rFonts w:ascii="Adobe Caslon Pro" w:hAnsi="Adobe Caslon Pro"/>
+        </w:rPr>
+        <w:t xml:space="preserve"> małe</w:t>
+      </w:r>
+      <w:r>
+        <w:rPr>
+          <w:rFonts w:ascii="Adobe Caslon Pro" w:hAnsi="Adobe Caslon Pro"/>
+        </w:rPr>
+        <w:t xml:space="preserve"> bez zbędnych elementów</w:t>
+      </w:r>
+      <w:r>
+        <w:rPr>
+          <w:rFonts w:ascii="Adobe Caslon Pro" w:hAnsi="Adobe Caslon Pro"/>
+        </w:rPr>
+        <w:t xml:space="preserve">, </w:t>
+      </w:r>
+      <w:r>
+        <w:rPr>
+          <w:rFonts w:ascii="Adobe Caslon Pro" w:hAnsi="Adobe Caslon Pro"/>
+        </w:rPr>
+        <w:t>w celu</w:t>
+      </w:r>
+      <w:r>
+        <w:rPr>
+          <w:rFonts w:ascii="Adobe Caslon Pro" w:hAnsi="Adobe Caslon Pro"/>
+        </w:rPr>
+        <w:t xml:space="preserve"> </w:t>
+      </w:r>
+      <w:r>
+        <w:rPr>
+          <w:rFonts w:ascii="Adobe Caslon Pro" w:hAnsi="Adobe Caslon Pro"/>
+        </w:rPr>
+        <w:t>znalezienia danego fragment</w:t>
+      </w:r>
+      <w:r>
+        <w:rPr>
+          <w:rFonts w:ascii="Adobe Caslon Pro" w:hAnsi="Adobe Caslon Pro"/>
+        </w:rPr>
+        <w:t>u na ekranie w rozsądnym czasie.</w:t>
       </w:r>
     </w:p>
     <w:p>
@@ -3231,120 +3908,6 @@
           <w:rFonts w:ascii="Adobe Caslon Pro" w:hAnsi="Adobe Caslon Pro"/>
         </w:rPr>
       </w:pPr>
-      <w:r>
-        <w:rPr>
-          <w:rFonts w:ascii="Adobe Caslon Pro" w:hAnsi="Adobe Caslon Pro"/>
-        </w:rPr>
-        <w:t>System jest przeznaczony dla każdego rodzaju użytkownika</w:t>
-      </w:r>
-      <w:r>
-        <w:rPr>
-          <w:rFonts w:ascii="Adobe Caslon Pro" w:hAnsi="Adobe Caslon Pro"/>
-        </w:rPr>
-        <w:t>, od zwykłych użytkowników domowych poprzez pracowników biurowych aż do testerów oprogramowania</w:t>
-      </w:r>
-      <w:r>
-        <w:rPr>
-          <w:rFonts w:ascii="Adobe Caslon Pro" w:hAnsi="Adobe Caslon Pro"/>
-        </w:rPr>
-        <w:t>, któr</w:t>
-      </w:r>
-      <w:r>
-        <w:rPr>
-          <w:rFonts w:ascii="Adobe Caslon Pro" w:hAnsi="Adobe Caslon Pro"/>
-        </w:rPr>
-        <w:t>z</w:t>
-      </w:r>
-      <w:r>
-        <w:rPr>
-          <w:rFonts w:ascii="Adobe Caslon Pro" w:hAnsi="Adobe Caslon Pro"/>
-        </w:rPr>
-        <w:t>y potrzeb</w:t>
-      </w:r>
-      <w:r>
-        <w:rPr>
-          <w:rFonts w:ascii="Adobe Caslon Pro" w:hAnsi="Adobe Caslon Pro"/>
-        </w:rPr>
-        <w:t>ują</w:t>
-      </w:r>
-      <w:r>
-        <w:rPr>
-          <w:rFonts w:ascii="Adobe Caslon Pro" w:hAnsi="Adobe Caslon Pro"/>
-        </w:rPr>
-        <w:t xml:space="preserve"> zautomatyzować swoją pracę w systemie lub zaplanować jakąś akcję</w:t>
-      </w:r>
-      <w:r>
-        <w:rPr>
-          <w:rFonts w:ascii="Adobe Caslon Pro" w:hAnsi="Adobe Caslon Pro"/>
-        </w:rPr>
-        <w:t xml:space="preserve"> </w:t>
-      </w:r>
-      <w:r>
-        <w:rPr>
-          <w:rFonts w:ascii="Adobe Caslon Pro" w:hAnsi="Adobe Caslon Pro"/>
-        </w:rPr>
-        <w:t>na przyszłość</w:t>
-      </w:r>
-      <w:r>
-        <w:rPr>
-          <w:rFonts w:ascii="Adobe Caslon Pro" w:hAnsi="Adobe Caslon Pro"/>
-        </w:rPr>
-        <w:t xml:space="preserve"> bez </w:t>
-      </w:r>
-      <w:r>
-        <w:rPr>
-          <w:rFonts w:ascii="Adobe Caslon Pro" w:hAnsi="Adobe Caslon Pro"/>
-        </w:rPr>
-        <w:t>ich</w:t>
-      </w:r>
-      <w:r>
-        <w:rPr>
-          <w:rFonts w:ascii="Adobe Caslon Pro" w:hAnsi="Adobe Caslon Pro"/>
-        </w:rPr>
-        <w:t xml:space="preserve"> późniejszej interwencji</w:t>
-      </w:r>
-      <w:r>
-        <w:rPr>
-          <w:rFonts w:ascii="Adobe Caslon Pro" w:hAnsi="Adobe Caslon Pro"/>
-        </w:rPr>
-        <w:t>.</w:t>
-      </w:r>
-      <w:r>
-        <w:rPr>
-          <w:rFonts w:ascii="Adobe Caslon Pro" w:hAnsi="Adobe Caslon Pro"/>
-        </w:rPr>
-        <w:t xml:space="preserve"> Podczas projektowania systemu założono, że użytkownik nie potrafi programować, jednakże zalecana jest podstawowa znajomość programowania skryptowego</w:t>
-      </w:r>
-      <w:r>
-        <w:rPr>
-          <w:rFonts w:ascii="Adobe Caslon Pro" w:hAnsi="Adobe Caslon Pro"/>
-        </w:rPr>
-        <w:t xml:space="preserve"> w celu wykorzystania pełnego potencjału systemu</w:t>
-      </w:r>
-      <w:r>
-        <w:rPr>
-          <w:rFonts w:ascii="Adobe Caslon Pro" w:hAnsi="Adobe Caslon Pro"/>
-        </w:rPr>
-        <w:t>.</w:t>
-      </w:r>
-      <w:r>
-        <w:rPr>
-          <w:rFonts w:ascii="Adobe Caslon Pro" w:hAnsi="Adobe Caslon Pro"/>
-        </w:rPr>
-        <w:t xml:space="preserve"> </w:t>
-      </w:r>
-      <w:r>
-        <w:rPr>
-          <w:rFonts w:ascii="Adobe Caslon Pro" w:hAnsi="Adobe Caslon Pro"/>
-        </w:rPr>
-        <w:t>Jednak nawet</w:t>
-      </w:r>
-      <w:r>
-        <w:rPr>
-          <w:rFonts w:ascii="Adobe Caslon Pro" w:hAnsi="Adobe Caslon Pro"/>
-        </w:rPr>
-        <w:t xml:space="preserve"> pomimo braku jakichkolwiek podstaw programowania, oprogramowanie oferuje funkcjonalność, dzięki której użytkownik nie musi sam pisać kodu. </w:t>
-      </w:r>
     </w:p>
     <w:p>
       <w:pPr>
@@ -3354,6 +3917,470 @@
           <w:rFonts w:ascii="Adobe Caslon Pro" w:hAnsi="Adobe Caslon Pro"/>
         </w:rPr>
       </w:pPr>
+    </w:p>
+    <w:tbl>
+      <w:tblPr>
+        <w:tblStyle w:val="Tabela-Siatka"/>
+        <w:tblW w:w="0" w:type="auto"/>
+        <w:tblBorders>
+          <w:top w:val="none" w:sz="0" w:space="0" w:color="auto"/>
+          <w:left w:val="none" w:sz="0" w:space="0" w:color="auto"/>
+          <w:bottom w:val="none" w:sz="0" w:space="0" w:color="auto"/>
+          <w:right w:val="none" w:sz="0" w:space="0" w:color="auto"/>
+          <w:insideH w:val="single" w:sz="4" w:space="0" w:color="A6A6A6" w:themeColor="background1" w:themeShade="A6"/>
+          <w:insideV w:val="single" w:sz="4" w:space="0" w:color="A6A6A6" w:themeColor="background1" w:themeShade="A6"/>
+        </w:tblBorders>
+        <w:tblLook w:val="04A0"/>
+      </w:tblPr>
+      <w:tblGrid>
+        <w:gridCol w:w="4606"/>
+        <w:gridCol w:w="4606"/>
+      </w:tblGrid>
+      <w:tr>
+        <w:tc>
+          <w:tcPr>
+            <w:tcW w:w="4606" w:type="dxa"/>
+            <w:vAlign w:val="center"/>
+          </w:tcPr>
+          <w:p>
+            <w:pPr>
+              <w:jc w:val="center"/>
+              <w:rPr>
+                <w:rFonts w:ascii="Adobe Caslon Pro" w:hAnsi="Adobe Caslon Pro"/>
+                <w:sz w:val="24"/>
+                <w:szCs w:val="24"/>
+              </w:rPr>
+            </w:pPr>
+            <w:r>
+              <w:rPr>
+                <w:rFonts w:ascii="Adobe Caslon Pro" w:hAnsi="Adobe Caslon Pro"/>
+                <w:sz w:val="24"/>
+                <w:szCs w:val="24"/>
+              </w:rPr>
+              <w:lastRenderedPageBreak/>
+              <w:t>Gorzej</w:t>
+            </w:r>
+          </w:p>
+        </w:tc>
+        <w:tc>
+          <w:tcPr>
+            <w:tcW w:w="4606" w:type="dxa"/>
+            <w:vAlign w:val="center"/>
+          </w:tcPr>
+          <w:p>
+            <w:pPr>
+              <w:jc w:val="center"/>
+              <w:rPr>
+                <w:rFonts w:ascii="Adobe Caslon Pro" w:hAnsi="Adobe Caslon Pro"/>
+                <w:sz w:val="24"/>
+                <w:szCs w:val="24"/>
+              </w:rPr>
+            </w:pPr>
+            <w:r>
+              <w:rPr>
+                <w:rFonts w:ascii="Adobe Caslon Pro" w:hAnsi="Adobe Caslon Pro"/>
+                <w:sz w:val="24"/>
+                <w:szCs w:val="24"/>
+              </w:rPr>
+              <w:t>Lepiej</w:t>
+            </w:r>
+          </w:p>
+        </w:tc>
+      </w:tr>
+      <w:tr>
+        <w:tc>
+          <w:tcPr>
+            <w:tcW w:w="4606" w:type="dxa"/>
+            <w:vAlign w:val="center"/>
+          </w:tcPr>
+          <w:p>
+            <w:pPr>
+              <w:jc w:val="center"/>
+              <w:rPr>
+                <w:rFonts w:ascii="Adobe Caslon Pro" w:hAnsi="Adobe Caslon Pro"/>
+                <w:sz w:val="24"/>
+                <w:szCs w:val="24"/>
+              </w:rPr>
+            </w:pPr>
+          </w:p>
+          <w:p>
+            <w:pPr>
+              <w:jc w:val="center"/>
+              <w:rPr>
+                <w:rFonts w:ascii="Adobe Caslon Pro" w:hAnsi="Adobe Caslon Pro"/>
+                <w:sz w:val="24"/>
+                <w:szCs w:val="24"/>
+              </w:rPr>
+            </w:pPr>
+            <w:r>
+              <w:rPr>
+                <w:rFonts w:ascii="Adobe Caslon Pro" w:hAnsi="Adobe Caslon Pro"/>
+                <w:noProof/>
+                <w:sz w:val="24"/>
+                <w:szCs w:val="24"/>
+                <w:lang w:eastAsia="pl-PL"/>
+              </w:rPr>
+              <w:drawing>
+                <wp:inline distT="0" distB="0" distL="0" distR="0">
+                  <wp:extent cx="923925" cy="1019175"/>
+                  <wp:effectExtent l="19050" t="0" r="9525" b="0"/>
+                  <wp:docPr id="22" name="Obraz 1" descr="D:\DoForMe\DoForMe!\scripts\pic\pic0.bmp"/>
+                  <wp:cNvGraphicFramePr>
+                    <a:graphicFrameLocks xmlns:a="http://schemas.openxmlformats.org/drawingml/2006/main" noChangeAspect="1"/>
+                  </wp:cNvGraphicFramePr>
+                  <a:graphic xmlns:a="http://schemas.openxmlformats.org/drawingml/2006/main">
+                    <a:graphicData uri="http://schemas.openxmlformats.org/drawingml/2006/picture">
+                      <pic:pic xmlns:pic="http://schemas.openxmlformats.org/drawingml/2006/picture">
+                        <pic:nvPicPr>
+                          <pic:cNvPr id="0" name="Picture 1" descr="D:\DoForMe\DoForMe!\scripts\pic\pic0.bmp"/>
+                          <pic:cNvPicPr>
+                            <a:picLocks noChangeAspect="1" noChangeArrowheads="1"/>
+                          </pic:cNvPicPr>
+                        </pic:nvPicPr>
+                        <pic:blipFill>
+                          <a:blip r:embed="rId12"/>
+                          <a:srcRect/>
+                          <a:stretch>
+                            <a:fillRect/>
+                          </a:stretch>
+                        </pic:blipFill>
+                        <pic:spPr bwMode="auto">
+                          <a:xfrm>
+                            <a:off x="0" y="0"/>
+                            <a:ext cx="923925" cy="1019175"/>
+                          </a:xfrm>
+                          <a:prstGeom prst="rect">
+                            <a:avLst/>
+                          </a:prstGeom>
+                          <a:noFill/>
+                          <a:ln w="3175" cmpd="sng">
+                            <a:noFill/>
+                            <a:miter lim="800000"/>
+                            <a:headEnd/>
+                            <a:tailEnd/>
+                          </a:ln>
+                        </pic:spPr>
+                      </pic:pic>
+                    </a:graphicData>
+                  </a:graphic>
+                </wp:inline>
+              </w:drawing>
+            </w:r>
+          </w:p>
+        </w:tc>
+        <w:tc>
+          <w:tcPr>
+            <w:tcW w:w="4606" w:type="dxa"/>
+            <w:vAlign w:val="center"/>
+          </w:tcPr>
+          <w:p>
+            <w:pPr>
+              <w:jc w:val="center"/>
+              <w:rPr>
+                <w:rFonts w:ascii="Adobe Caslon Pro" w:hAnsi="Adobe Caslon Pro"/>
+                <w:sz w:val="24"/>
+                <w:szCs w:val="24"/>
+              </w:rPr>
+            </w:pPr>
+            <w:r>
+              <w:rPr>
+                <w:rFonts w:ascii="Adobe Caslon Pro" w:hAnsi="Adobe Caslon Pro"/>
+                <w:noProof/>
+                <w:sz w:val="24"/>
+                <w:szCs w:val="24"/>
+                <w:lang w:eastAsia="pl-PL"/>
+              </w:rPr>
+              <w:drawing>
+                <wp:inline distT="0" distB="0" distL="0" distR="0">
+                  <wp:extent cx="180975" cy="180975"/>
+                  <wp:effectExtent l="19050" t="0" r="9525" b="0"/>
+                  <wp:docPr id="23" name="Obraz 2" descr="D:\DoForMe\DoForMe!\scripts\pic\pic1.bmp"/>
+                  <wp:cNvGraphicFramePr>
+                    <a:graphicFrameLocks xmlns:a="http://schemas.openxmlformats.org/drawingml/2006/main" noChangeAspect="1"/>
+                  </wp:cNvGraphicFramePr>
+                  <a:graphic xmlns:a="http://schemas.openxmlformats.org/drawingml/2006/main">
+                    <a:graphicData uri="http://schemas.openxmlformats.org/drawingml/2006/picture">
+                      <pic:pic xmlns:pic="http://schemas.openxmlformats.org/drawingml/2006/picture">
+                        <pic:nvPicPr>
+                          <pic:cNvPr id="0" name="Picture 2" descr="D:\DoForMe\DoForMe!\scripts\pic\pic1.bmp"/>
+                          <pic:cNvPicPr>
+                            <a:picLocks noChangeAspect="1" noChangeArrowheads="1"/>
+                          </pic:cNvPicPr>
+                        </pic:nvPicPr>
+                        <pic:blipFill>
+                          <a:blip r:embed="rId13"/>
+                          <a:srcRect/>
+                          <a:stretch>
+                            <a:fillRect/>
+                          </a:stretch>
+                        </pic:blipFill>
+                        <pic:spPr bwMode="auto">
+                          <a:xfrm>
+                            <a:off x="0" y="0"/>
+                            <a:ext cx="180975" cy="180975"/>
+                          </a:xfrm>
+                          <a:prstGeom prst="rect">
+                            <a:avLst/>
+                          </a:prstGeom>
+                          <a:noFill/>
+                          <a:ln w="3175">
+                            <a:noFill/>
+                            <a:miter lim="800000"/>
+                            <a:headEnd/>
+                            <a:tailEnd/>
+                          </a:ln>
+                        </pic:spPr>
+                      </pic:pic>
+                    </a:graphicData>
+                  </a:graphic>
+                </wp:inline>
+              </w:drawing>
+            </w:r>
+          </w:p>
+        </w:tc>
+      </w:tr>
+    </w:tbl>
+    <w:p>
+      <w:pPr>
+        <w:rPr>
+          <w:rFonts w:ascii="Adobe Caslon Pro" w:hAnsi="Adobe Caslon Pro"/>
+        </w:rPr>
+      </w:pPr>
+    </w:p>
+    <w:p>
+      <w:pPr>
+        <w:jc w:val="both"/>
+        <w:rPr>
+          <w:rFonts w:ascii="Adobe Caslon Pro" w:hAnsi="Adobe Caslon Pro"/>
+        </w:rPr>
+      </w:pPr>
+      <w:r>
+        <w:rPr>
+          <w:rFonts w:ascii="Adobe Caslon Pro" w:hAnsi="Adobe Caslon Pro"/>
+        </w:rPr>
+        <w:t>Co więcej, wspomniany sposób otwiera także inną możliwość. W przypadku gdy podany fragment ekranu nie zostanie znaleziony skrypt zostanie wstrzymany i będzie mógł kontynuować dopiero</w:t>
+      </w:r>
+      <w:r>
+        <w:rPr>
+          <w:rFonts w:ascii="Adobe Caslon Pro" w:hAnsi="Adobe Caslon Pro"/>
+        </w:rPr>
+        <w:t xml:space="preserve"> wtedy</w:t>
+      </w:r>
+      <w:r>
+        <w:rPr>
+          <w:rFonts w:ascii="Adobe Caslon Pro" w:hAnsi="Adobe Caslon Pro"/>
+        </w:rPr>
+        <w:t xml:space="preserve"> gdy pojawi się na ekranie. Dzięki temu możliwe jest "naprowadzenie"</w:t>
+      </w:r>
+      <w:r>
+        <w:rPr>
+          <w:rFonts w:ascii="Adobe Caslon Pro" w:hAnsi="Adobe Caslon Pro"/>
+        </w:rPr>
+        <w:t xml:space="preserve"> (poprzez działania użytkownika)</w:t>
+      </w:r>
+      <w:r>
+        <w:rPr>
+          <w:rFonts w:ascii="Adobe Caslon Pro" w:hAnsi="Adobe Caslon Pro"/>
+        </w:rPr>
+        <w:t xml:space="preserve"> skryptu na</w:t>
+      </w:r>
+      <w:r>
+        <w:rPr>
+          <w:rFonts w:ascii="Adobe Caslon Pro" w:hAnsi="Adobe Caslon Pro"/>
+        </w:rPr>
+        <w:t xml:space="preserve"> właściwą ścieżkę, w przypadku gdy w jak</w:t>
+      </w:r>
+      <w:r>
+        <w:rPr>
+          <w:rFonts w:ascii="Adobe Caslon Pro" w:hAnsi="Adobe Caslon Pro"/>
+        </w:rPr>
+        <w:t xml:space="preserve">ichś okolicznościach się </w:t>
+      </w:r>
+      <w:r>
+        <w:rPr>
+          <w:rFonts w:ascii="Adobe Caslon Pro" w:hAnsi="Adobe Caslon Pro"/>
+        </w:rPr>
+        <w:t>"</w:t>
+      </w:r>
+      <w:r>
+        <w:rPr>
+          <w:rFonts w:ascii="Adobe Caslon Pro" w:hAnsi="Adobe Caslon Pro"/>
+        </w:rPr>
+        <w:t>zgubi</w:t>
+      </w:r>
+      <w:r>
+        <w:rPr>
+          <w:rFonts w:ascii="Adobe Caslon Pro" w:hAnsi="Adobe Caslon Pro"/>
+        </w:rPr>
+        <w:t>"</w:t>
+      </w:r>
+      <w:r>
+        <w:rPr>
+          <w:rFonts w:ascii="Adobe Caslon Pro" w:hAnsi="Adobe Caslon Pro"/>
+        </w:rPr>
+        <w:t>.</w:t>
+      </w:r>
+    </w:p>
+    <w:p>
+      <w:pPr>
+        <w:rPr>
+          <w:rFonts w:ascii="Adobe Caslon Pro" w:hAnsi="Adobe Caslon Pro"/>
+        </w:rPr>
+      </w:pPr>
+    </w:p>
+    <w:p>
+      <w:r>
+        <w:t>Projekt</w:t>
+      </w:r>
+    </w:p>
+    <w:p>
+      <w:r>
+        <w:t>Założenia.</w:t>
+      </w:r>
+    </w:p>
+    <w:p>
+      <w:pPr>
+        <w:ind w:firstLine="708"/>
+        <w:jc w:val="both"/>
+        <w:rPr>
+          <w:rFonts w:ascii="Adobe Caslon Pro" w:hAnsi="Adobe Caslon Pro"/>
+        </w:rPr>
+      </w:pPr>
+      <w:r>
+        <w:rPr>
+          <w:rFonts w:ascii="Adobe Caslon Pro" w:hAnsi="Adobe Caslon Pro"/>
+        </w:rPr>
+        <w:t>System jest przeznaczony dla każdego rodzaju użytkownika</w:t>
+      </w:r>
+      <w:r>
+        <w:rPr>
+          <w:rFonts w:ascii="Adobe Caslon Pro" w:hAnsi="Adobe Caslon Pro"/>
+        </w:rPr>
+        <w:t>, od zwykłych użytkowników domowych poprzez pracowników biurowych aż do testerów oprogramowania</w:t>
+      </w:r>
+      <w:r>
+        <w:rPr>
+          <w:rFonts w:ascii="Adobe Caslon Pro" w:hAnsi="Adobe Caslon Pro"/>
+        </w:rPr>
+        <w:t>, któr</w:t>
+      </w:r>
+      <w:r>
+        <w:rPr>
+          <w:rFonts w:ascii="Adobe Caslon Pro" w:hAnsi="Adobe Caslon Pro"/>
+        </w:rPr>
+        <w:t>z</w:t>
+      </w:r>
+      <w:r>
+        <w:rPr>
+          <w:rFonts w:ascii="Adobe Caslon Pro" w:hAnsi="Adobe Caslon Pro"/>
+        </w:rPr>
+        <w:t>y potrzeb</w:t>
+      </w:r>
+      <w:r>
+        <w:rPr>
+          <w:rFonts w:ascii="Adobe Caslon Pro" w:hAnsi="Adobe Caslon Pro"/>
+        </w:rPr>
+        <w:t>ują</w:t>
+      </w:r>
+      <w:r>
+        <w:rPr>
+          <w:rFonts w:ascii="Adobe Caslon Pro" w:hAnsi="Adobe Caslon Pro"/>
+        </w:rPr>
+        <w:t xml:space="preserve"> zautomatyzować swoją pracę w systemie lub zaplanować jakąś akcję</w:t>
+      </w:r>
+      <w:r>
+        <w:rPr>
+          <w:rFonts w:ascii="Adobe Caslon Pro" w:hAnsi="Adobe Caslon Pro"/>
+        </w:rPr>
+        <w:t xml:space="preserve"> </w:t>
+      </w:r>
+      <w:r>
+        <w:rPr>
+          <w:rFonts w:ascii="Adobe Caslon Pro" w:hAnsi="Adobe Caslon Pro"/>
+        </w:rPr>
+        <w:t>na przyszłość</w:t>
+      </w:r>
+      <w:r>
+        <w:rPr>
+          <w:rFonts w:ascii="Adobe Caslon Pro" w:hAnsi="Adobe Caslon Pro"/>
+        </w:rPr>
+        <w:t xml:space="preserve"> bez </w:t>
+      </w:r>
+      <w:r>
+        <w:rPr>
+          <w:rFonts w:ascii="Adobe Caslon Pro" w:hAnsi="Adobe Caslon Pro"/>
+        </w:rPr>
+        <w:t>ich</w:t>
+      </w:r>
+      <w:r>
+        <w:rPr>
+          <w:rFonts w:ascii="Adobe Caslon Pro" w:hAnsi="Adobe Caslon Pro"/>
+        </w:rPr>
+        <w:t xml:space="preserve"> późniejszej interwencji</w:t>
+      </w:r>
+      <w:r>
+        <w:rPr>
+          <w:rFonts w:ascii="Adobe Caslon Pro" w:hAnsi="Adobe Caslon Pro"/>
+        </w:rPr>
+        <w:t>.</w:t>
+      </w:r>
+      <w:r>
+        <w:rPr>
+          <w:rFonts w:ascii="Adobe Caslon Pro" w:hAnsi="Adobe Caslon Pro"/>
+        </w:rPr>
+        <w:t xml:space="preserve"> Podczas projektowania systemu założono, że użytkownik n</w:t>
+      </w:r>
+      <w:r>
+        <w:rPr>
+          <w:rFonts w:ascii="Adobe Caslon Pro" w:hAnsi="Adobe Caslon Pro"/>
+        </w:rPr>
+        <w:t>ie potrafi programować, jednak</w:t>
+      </w:r>
+      <w:r>
+        <w:rPr>
+          <w:rFonts w:ascii="Adobe Caslon Pro" w:hAnsi="Adobe Caslon Pro"/>
+        </w:rPr>
+        <w:t xml:space="preserve"> zalecana jest podstawowa znajomość programowania skryptowego</w:t>
+      </w:r>
+      <w:r>
+        <w:rPr>
+          <w:rFonts w:ascii="Adobe Caslon Pro" w:hAnsi="Adobe Caslon Pro"/>
+        </w:rPr>
+        <w:t xml:space="preserve"> w celu wykorzystania pełnego potencjału systemu</w:t>
+      </w:r>
+      <w:r>
+        <w:rPr>
+          <w:rFonts w:ascii="Adobe Caslon Pro" w:hAnsi="Adobe Caslon Pro"/>
+        </w:rPr>
+        <w:t>, a</w:t>
+      </w:r>
+      <w:r>
+        <w:rPr>
+          <w:rFonts w:ascii="Adobe Caslon Pro" w:hAnsi="Adobe Caslon Pro"/>
+        </w:rPr>
+        <w:t>czkolwiek</w:t>
+      </w:r>
+      <w:r>
+        <w:rPr>
+          <w:rFonts w:ascii="Adobe Caslon Pro" w:hAnsi="Adobe Caslon Pro"/>
+        </w:rPr>
+        <w:t xml:space="preserve"> nawet</w:t>
+      </w:r>
+      <w:r>
+        <w:rPr>
+          <w:rFonts w:ascii="Adobe Caslon Pro" w:hAnsi="Adobe Caslon Pro"/>
+        </w:rPr>
+        <w:t xml:space="preserve"> pomimo braku jakichkolwiek podstaw programowania, oprogramowanie oferuje funkcjonalność, dzięki której użytkownik nie musi sam pisać kodu. </w:t>
+      </w:r>
+    </w:p>
+    <w:p>
+      <w:pPr>
+        <w:ind w:firstLine="708"/>
+        <w:jc w:val="both"/>
+        <w:rPr>
+          <w:rFonts w:ascii="Adobe Caslon Pro" w:hAnsi="Adobe Caslon Pro"/>
+        </w:rPr>
+      </w:pPr>
       <w:r>
         <w:rPr>
           <w:rFonts w:ascii="Adobe Caslon Pro" w:hAnsi="Adobe Caslon Pro"/>
@@ -3478,26 +4505,27 @@
         <w:rPr>
           <w:rFonts w:ascii="Adobe Caslon Pro" w:hAnsi="Adobe Caslon Pro"/>
         </w:rPr>
-        <w:t xml:space="preserve"> dlatego też aplikacja działa tylko na tym systemie. </w:t>
-      </w:r>
-    </w:p>
-    <w:p>
-      <w:pPr>
-        <w:rPr>
-          <w:rFonts w:ascii="Adobe Caslon Pro" w:hAnsi="Adobe Caslon Pro"/>
-        </w:rPr>
-      </w:pPr>
-    </w:p>
-    <w:p>
-      <w:pPr>
-        <w:rPr>
-          <w:rFonts w:ascii="Adobe Caslon Pro" w:hAnsi="Adobe Caslon Pro"/>
-        </w:rPr>
-      </w:pPr>
-      <w:r>
-        <w:rPr>
-          <w:rFonts w:ascii="Adobe Caslon Pro" w:hAnsi="Adobe Caslon Pro"/>
-        </w:rPr>
+        <w:t xml:space="preserve"> dlatego też aplikacja działa tylko na tym systemie.</w:t>
+      </w:r>
+    </w:p>
+    <w:p>
+      <w:pPr>
+        <w:rPr>
+          <w:rFonts w:ascii="Adobe Caslon Pro" w:hAnsi="Adobe Caslon Pro"/>
+        </w:rPr>
+      </w:pPr>
+    </w:p>
+    <w:p>
+      <w:pPr>
+        <w:rPr>
+          <w:rFonts w:ascii="Adobe Caslon Pro" w:hAnsi="Adobe Caslon Pro"/>
+        </w:rPr>
+      </w:pPr>
+      <w:r>
+        <w:rPr>
+          <w:rFonts w:ascii="Adobe Caslon Pro" w:hAnsi="Adobe Caslon Pro"/>
+        </w:rPr>
+        <w:lastRenderedPageBreak/>
         <w:t>dobry dla testerow oprogramowania</w:t>
       </w:r>
       <w:r>
@@ -3548,6 +4576,58 @@
           <w:rFonts w:ascii="Adobe Caslon Pro" w:hAnsi="Adobe Caslon Pro"/>
         </w:rPr>
         <w:t>dobry w logowaniu, testowaniu palikacji, weryfikowaniu internetowych zasobow, zbieranie danych do reportu, processing data sets, dlugie zmudne procesy</w:t>
+      </w:r>
+    </w:p>
+    <w:p>
+      <w:pPr>
+        <w:rPr>
+          <w:rFonts w:ascii="Adobe Caslon Pro" w:hAnsi="Adobe Caslon Pro"/>
+        </w:rPr>
+      </w:pPr>
+      <w:r>
+        <w:rPr>
+          <w:rFonts w:ascii="Adobe Caslon Pro" w:hAnsi="Adobe Caslon Pro"/>
+        </w:rPr>
+        <w:t>Stworzenie podsystemu aplikacji, ktory moze byc juz testowalny</w:t>
+      </w:r>
+    </w:p>
+    <w:p>
+      <w:pPr>
+        <w:rPr>
+          <w:rFonts w:ascii="Adobe Caslon Pro" w:hAnsi="Adobe Caslon Pro"/>
+        </w:rPr>
+      </w:pPr>
+      <w:r>
+        <w:rPr>
+          <w:rFonts w:ascii="Adobe Caslon Pro" w:hAnsi="Adobe Caslon Pro"/>
+        </w:rPr>
+        <w:t>po ewentualnych zmianach w skryptach testujacych</w:t>
+      </w:r>
+    </w:p>
+    <w:p>
+      <w:pPr>
+        <w:rPr>
+          <w:rFonts w:ascii="Adobe Caslon Pro" w:hAnsi="Adobe Caslon Pro"/>
+        </w:rPr>
+      </w:pPr>
+      <w:r>
+        <w:rPr>
+          <w:rFonts w:ascii="Adobe Caslon Pro" w:hAnsi="Adobe Caslon Pro"/>
+        </w:rPr>
+        <w:t>sprawdzenie skryptu nie tylko w zakresie gramatyki ale takze logicznym i czy na pewno dobrze dziala (cza zobaczyc)</w:t>
+      </w:r>
+    </w:p>
+    <w:p>
+      <w:pPr>
+        <w:rPr>
+          <w:rFonts w:ascii="Adobe Caslon Pro" w:hAnsi="Adobe Caslon Pro"/>
+        </w:rPr>
+      </w:pPr>
+      <w:r>
+        <w:rPr>
+          <w:rFonts w:ascii="Adobe Caslon Pro" w:hAnsi="Adobe Caslon Pro"/>
+        </w:rPr>
+        <w:t>kolizja w sensie nie tylko znaczek na kalendarzu ale takze to czy nie sa za blisk siebie</w:t>
       </w:r>
     </w:p>
     <w:p>
@@ -3709,289 +4789,289 @@
         <w:rPr>
           <w:rFonts w:ascii="Adobe Caslon Pro" w:hAnsi="Adobe Caslon Pro"/>
         </w:rPr>
+        <w:t>2. Zarejestrować</w:t>
+      </w:r>
+      <w:r>
+        <w:rPr>
+          <w:rFonts w:ascii="Adobe Caslon Pro" w:hAnsi="Adobe Caslon Pro"/>
+        </w:rPr>
+        <w:t xml:space="preserve"> powyższą</w:t>
+      </w:r>
+      <w:r>
+        <w:rPr>
+          <w:rFonts w:ascii="Adobe Caslon Pro" w:hAnsi="Adobe Caslon Pro"/>
+        </w:rPr>
+        <w:t xml:space="preserve"> funkcję za pomocą </w:t>
+      </w:r>
+      <w:r>
+        <w:rPr>
+          <w:rFonts w:ascii="Courier New" w:hAnsi="Courier New" w:cs="Courier New"/>
+        </w:rPr>
+        <w:t>v</w:t>
+      </w:r>
+      <w:r>
+        <w:rPr>
+          <w:rFonts w:ascii="Courier New" w:hAnsi="Courier New" w:cs="Courier New"/>
+        </w:rPr>
+        <w:t>oid lua_register</w:t>
+      </w:r>
+      <w:r>
+        <w:rPr>
+          <w:rFonts w:ascii="Courier New" w:hAnsi="Courier New" w:cs="Courier New"/>
+        </w:rPr>
+        <w:t>(lua_State*</w:t>
+      </w:r>
+      <w:r>
+        <w:rPr>
+          <w:rFonts w:ascii="Courier New" w:hAnsi="Courier New" w:cs="Courier New"/>
+        </w:rPr>
+        <w:t xml:space="preserve">, </w:t>
+      </w:r>
+      <w:r>
+        <w:rPr>
+          <w:rFonts w:ascii="Courier New" w:hAnsi="Courier New" w:cs="Courier New"/>
+        </w:rPr>
+        <w:t>const char</w:t>
+      </w:r>
+      <w:r>
+        <w:rPr>
+          <w:rFonts w:ascii="Courier New" w:hAnsi="Courier New" w:cs="Courier New"/>
+        </w:rPr>
+        <w:t xml:space="preserve">*, </w:t>
+      </w:r>
+      <w:r>
+        <w:rPr>
+          <w:rFonts w:ascii="Courier New" w:hAnsi="Courier New" w:cs="Courier New"/>
+        </w:rPr>
+        <w:t>lua_CFunction</w:t>
+      </w:r>
+      <w:r>
+        <w:rPr>
+          <w:rFonts w:ascii="Courier New" w:hAnsi="Courier New" w:cs="Courier New"/>
+        </w:rPr>
+        <w:t>);</w:t>
+      </w:r>
+    </w:p>
+    <w:p>
+      <w:pPr>
+        <w:jc w:val="both"/>
+        <w:rPr>
+          <w:rFonts w:ascii="Courier New" w:hAnsi="Courier New" w:cs="Courier New"/>
+        </w:rPr>
+      </w:pPr>
+    </w:p>
+    <w:p>
+      <w:pPr>
+        <w:jc w:val="both"/>
+        <w:rPr>
+          <w:rFonts w:ascii="Adobe Caslon Pro" w:hAnsi="Adobe Caslon Pro" w:cs="Courier New"/>
+        </w:rPr>
+      </w:pPr>
+      <w:r>
+        <w:rPr>
+          <w:rFonts w:ascii="Adobe Caslon Pro" w:hAnsi="Adobe Caslon Pro" w:cs="Courier New"/>
+        </w:rPr>
+        <w:t xml:space="preserve">Ad. 1. </w:t>
+      </w:r>
+      <w:r>
+        <w:rPr>
+          <w:rFonts w:ascii="Adobe Caslon Pro" w:hAnsi="Adobe Caslon Pro" w:cs="Courier New"/>
+        </w:rPr>
+        <w:t>Po pierwsze</w:t>
+      </w:r>
+      <w:r>
+        <w:rPr>
+          <w:rFonts w:ascii="Adobe Caslon Pro" w:hAnsi="Adobe Caslon Pro" w:cs="Courier New"/>
+        </w:rPr>
+        <w:t>,</w:t>
+      </w:r>
+      <w:r>
+        <w:rPr>
+          <w:rFonts w:ascii="Adobe Caslon Pro" w:hAnsi="Adobe Caslon Pro" w:cs="Courier New"/>
+        </w:rPr>
+        <w:t xml:space="preserve"> s</w:t>
+      </w:r>
+      <w:r>
+        <w:rPr>
+          <w:rFonts w:ascii="Adobe Caslon Pro" w:hAnsi="Adobe Caslon Pro" w:cs="Courier New"/>
+        </w:rPr>
+        <w:t xml:space="preserve">ilnik Lua nie posiada globalnych zmiennych, </w:t>
+      </w:r>
+      <w:r>
+        <w:rPr>
+          <w:rFonts w:ascii="Adobe Caslon Pro" w:hAnsi="Adobe Caslon Pro" w:cs="Courier New"/>
+        </w:rPr>
+        <w:t xml:space="preserve">a co za tym idzie, wszystkie wartości określające stan interpretera są trzymane w strukturze </w:t>
+      </w:r>
+      <w:r>
+        <w:rPr>
+          <w:rFonts w:ascii="Courier New" w:hAnsi="Courier New" w:cs="Courier New"/>
+        </w:rPr>
+        <w:t>lua_State</w:t>
+      </w:r>
+      <w:r>
+        <w:rPr>
+          <w:rFonts w:ascii="Adobe Caslon Pro" w:hAnsi="Adobe Caslon Pro" w:cs="Courier New"/>
+        </w:rPr>
+        <w:t>.</w:t>
+      </w:r>
+      <w:r>
+        <w:rPr>
+          <w:rFonts w:ascii="Adobe Caslon Pro" w:hAnsi="Adobe Caslon Pro" w:cs="Courier New"/>
+        </w:rPr>
+        <w:t xml:space="preserve"> Dzięki temu</w:t>
+      </w:r>
+      <w:r>
+        <w:rPr>
+          <w:rFonts w:ascii="Adobe Caslon Pro" w:hAnsi="Adobe Caslon Pro" w:cs="Courier New"/>
+        </w:rPr>
+        <w:t xml:space="preserve"> silnik ma możliwość powrotu do określonego stanu</w:t>
+      </w:r>
+      <w:r>
+        <w:rPr>
+          <w:rStyle w:val="Odwoanieprzypisudolnego"/>
+          <w:rFonts w:ascii="Adobe Caslon Pro" w:hAnsi="Adobe Caslon Pro" w:cs="Courier New"/>
+        </w:rPr>
+        <w:footnoteReference w:id="18"/>
+      </w:r>
+      <w:r>
+        <w:rPr>
+          <w:rFonts w:ascii="Adobe Caslon Pro" w:hAnsi="Adobe Caslon Pro" w:cs="Courier New"/>
+        </w:rPr>
+        <w:t>.</w:t>
+      </w:r>
+      <w:r>
+        <w:rPr>
+          <w:rFonts w:ascii="Adobe Caslon Pro" w:hAnsi="Adobe Caslon Pro" w:cs="Courier New"/>
+        </w:rPr>
+        <w:t xml:space="preserve"> Po drugie, funkcja musi zwracać wartość liczbową, która określa ile argumentów zwraca dana funkcja (argumenty są wrzucane do rejestrów</w:t>
+      </w:r>
+      <w:r>
+        <w:rPr>
+          <w:rFonts w:ascii="Adobe Caslon Pro" w:hAnsi="Adobe Caslon Pro" w:cs="Courier New"/>
+        </w:rPr>
+        <w:t xml:space="preserve"> za pomocą fun</w:t>
+      </w:r>
+      <w:r>
+        <w:rPr>
+          <w:rFonts w:ascii="Adobe Caslon Pro" w:hAnsi="Adobe Caslon Pro" w:cs="Courier New"/>
+        </w:rPr>
+        <w:t>k</w:t>
+      </w:r>
+      <w:r>
+        <w:rPr>
+          <w:rFonts w:ascii="Adobe Caslon Pro" w:hAnsi="Adobe Caslon Pro" w:cs="Courier New"/>
+        </w:rPr>
+        <w:t>cj</w:t>
+      </w:r>
+      <w:r>
+        <w:rPr>
+          <w:rFonts w:ascii="Adobe Caslon Pro" w:hAnsi="Adobe Caslon Pro" w:cs="Courier New"/>
+        </w:rPr>
+        <w:t xml:space="preserve">i typu </w:t>
+      </w:r>
+      <w:r>
+        <w:rPr>
+          <w:rFonts w:ascii="Courier New" w:hAnsi="Courier New" w:cs="Courier New"/>
+        </w:rPr>
+        <w:t>lua_pushnu</w:t>
+      </w:r>
+      <w:r>
+        <w:rPr>
+          <w:rFonts w:ascii="Courier New" w:hAnsi="Courier New" w:cs="Courier New"/>
+        </w:rPr>
+        <w:t xml:space="preserve">mber(state, </w:t>
+      </w:r>
+      <w:r>
+        <w:rPr>
+          <w:rFonts w:ascii="Courier New" w:hAnsi="Courier New" w:cs="Courier New"/>
+        </w:rPr>
+        <w:t>value</w:t>
+      </w:r>
+      <w:r>
+        <w:rPr>
+          <w:rFonts w:ascii="Courier New" w:hAnsi="Courier New" w:cs="Courier New"/>
+        </w:rPr>
+        <w:t>)</w:t>
+      </w:r>
+      <w:r>
+        <w:rPr>
+          <w:rFonts w:ascii="Adobe Caslon Pro" w:hAnsi="Adobe Caslon Pro" w:cs="Courier New"/>
+        </w:rPr>
+        <w:t>)</w:t>
+      </w:r>
+      <w:r>
+        <w:rPr>
+          <w:rFonts w:ascii="Adobe Caslon Pro" w:hAnsi="Adobe Caslon Pro" w:cs="Courier New"/>
+        </w:rPr>
+        <w:t xml:space="preserve">, ponieważ </w:t>
+      </w:r>
+      <w:r>
+        <w:rPr>
+          <w:rFonts w:ascii="Adobe Caslon Pro" w:hAnsi="Adobe Caslon Pro" w:cs="Courier New"/>
+        </w:rPr>
+        <w:t>język</w:t>
+      </w:r>
+      <w:r>
+        <w:rPr>
+          <w:rFonts w:ascii="Adobe Caslon Pro" w:hAnsi="Adobe Caslon Pro" w:cs="Courier New"/>
+        </w:rPr>
+        <w:t xml:space="preserve"> Lua umożliwia zwracanie przez funkcje</w:t>
+      </w:r>
+      <w:r>
+        <w:rPr>
+          <w:rFonts w:ascii="Adobe Caslon Pro" w:hAnsi="Adobe Caslon Pro" w:cs="Courier New"/>
+        </w:rPr>
+        <w:t xml:space="preserve"> kilku wyników</w:t>
+      </w:r>
+      <w:r>
+        <w:rPr>
+          <w:rStyle w:val="Odwoanieprzypisudolnego"/>
+          <w:rFonts w:ascii="Adobe Caslon Pro" w:hAnsi="Adobe Caslon Pro" w:cs="Courier New"/>
+        </w:rPr>
+        <w:footnoteReference w:id="19"/>
+      </w:r>
+      <w:r>
+        <w:rPr>
+          <w:rFonts w:ascii="Adobe Caslon Pro" w:hAnsi="Adobe Caslon Pro" w:cs="Courier New"/>
+        </w:rPr>
+        <w:t>, np.:</w:t>
+      </w:r>
+    </w:p>
+    <w:p>
+      <w:pPr>
+        <w:jc w:val="both"/>
+        <w:rPr>
+          <w:rFonts w:ascii="Courier New" w:hAnsi="Courier New" w:cs="Courier New"/>
+        </w:rPr>
+      </w:pPr>
+      <w:r>
+        <w:rPr>
+          <w:rFonts w:ascii="Courier New" w:hAnsi="Courier New" w:cs="Courier New"/>
+        </w:rPr>
+        <w:t>x,y = foo2()</w:t>
+      </w:r>
+    </w:p>
+    <w:p>
+      <w:pPr>
+        <w:jc w:val="both"/>
+        <w:rPr>
+          <w:rFonts w:ascii="Courier New" w:hAnsi="Courier New" w:cs="Courier New"/>
+        </w:rPr>
+      </w:pPr>
+    </w:p>
+    <w:p>
+      <w:pPr>
+        <w:jc w:val="both"/>
+        <w:rPr>
+          <w:rFonts w:ascii="Adobe Caslon Pro" w:hAnsi="Adobe Caslon Pro"/>
+        </w:rPr>
+      </w:pPr>
+      <w:r>
+        <w:rPr>
+          <w:rFonts w:ascii="Adobe Caslon Pro" w:hAnsi="Adobe Caslon Pro"/>
+        </w:rPr>
         <w:lastRenderedPageBreak/>
-        <w:t>2. Zarejestrować</w:t>
-      </w:r>
-      <w:r>
-        <w:rPr>
-          <w:rFonts w:ascii="Adobe Caslon Pro" w:hAnsi="Adobe Caslon Pro"/>
-        </w:rPr>
-        <w:t xml:space="preserve"> powyższą</w:t>
-      </w:r>
-      <w:r>
-        <w:rPr>
-          <w:rFonts w:ascii="Adobe Caslon Pro" w:hAnsi="Adobe Caslon Pro"/>
-        </w:rPr>
-        <w:t xml:space="preserve"> funkcję za pomocą </w:t>
-      </w:r>
-      <w:r>
-        <w:rPr>
-          <w:rFonts w:ascii="Courier New" w:hAnsi="Courier New" w:cs="Courier New"/>
-        </w:rPr>
-        <w:t>v</w:t>
-      </w:r>
-      <w:r>
-        <w:rPr>
-          <w:rFonts w:ascii="Courier New" w:hAnsi="Courier New" w:cs="Courier New"/>
-        </w:rPr>
-        <w:t>oid lua_register</w:t>
-      </w:r>
-      <w:r>
-        <w:rPr>
-          <w:rFonts w:ascii="Courier New" w:hAnsi="Courier New" w:cs="Courier New"/>
-        </w:rPr>
-        <w:t>(lua_State*</w:t>
-      </w:r>
-      <w:r>
-        <w:rPr>
-          <w:rFonts w:ascii="Courier New" w:hAnsi="Courier New" w:cs="Courier New"/>
-        </w:rPr>
-        <w:t xml:space="preserve">, </w:t>
-      </w:r>
-      <w:r>
-        <w:rPr>
-          <w:rFonts w:ascii="Courier New" w:hAnsi="Courier New" w:cs="Courier New"/>
-        </w:rPr>
-        <w:t>const char</w:t>
-      </w:r>
-      <w:r>
-        <w:rPr>
-          <w:rFonts w:ascii="Courier New" w:hAnsi="Courier New" w:cs="Courier New"/>
-        </w:rPr>
-        <w:t xml:space="preserve">*, </w:t>
-      </w:r>
-      <w:r>
-        <w:rPr>
-          <w:rFonts w:ascii="Courier New" w:hAnsi="Courier New" w:cs="Courier New"/>
-        </w:rPr>
-        <w:t>lua_CFunction</w:t>
-      </w:r>
-      <w:r>
-        <w:rPr>
-          <w:rFonts w:ascii="Courier New" w:hAnsi="Courier New" w:cs="Courier New"/>
-        </w:rPr>
-        <w:t>);</w:t>
-      </w:r>
-    </w:p>
-    <w:p>
-      <w:pPr>
-        <w:jc w:val="both"/>
-        <w:rPr>
-          <w:rFonts w:ascii="Courier New" w:hAnsi="Courier New" w:cs="Courier New"/>
-        </w:rPr>
-      </w:pPr>
-    </w:p>
-    <w:p>
-      <w:pPr>
-        <w:jc w:val="both"/>
-        <w:rPr>
-          <w:rFonts w:ascii="Adobe Caslon Pro" w:hAnsi="Adobe Caslon Pro" w:cs="Courier New"/>
-        </w:rPr>
-      </w:pPr>
-      <w:r>
-        <w:rPr>
-          <w:rFonts w:ascii="Adobe Caslon Pro" w:hAnsi="Adobe Caslon Pro" w:cs="Courier New"/>
-        </w:rPr>
-        <w:t xml:space="preserve">Ad. 1. </w:t>
-      </w:r>
-      <w:r>
-        <w:rPr>
-          <w:rFonts w:ascii="Adobe Caslon Pro" w:hAnsi="Adobe Caslon Pro" w:cs="Courier New"/>
-        </w:rPr>
-        <w:t>Po pierwsze</w:t>
-      </w:r>
-      <w:r>
-        <w:rPr>
-          <w:rFonts w:ascii="Adobe Caslon Pro" w:hAnsi="Adobe Caslon Pro" w:cs="Courier New"/>
-        </w:rPr>
-        <w:t>,</w:t>
-      </w:r>
-      <w:r>
-        <w:rPr>
-          <w:rFonts w:ascii="Adobe Caslon Pro" w:hAnsi="Adobe Caslon Pro" w:cs="Courier New"/>
-        </w:rPr>
-        <w:t xml:space="preserve"> s</w:t>
-      </w:r>
-      <w:r>
-        <w:rPr>
-          <w:rFonts w:ascii="Adobe Caslon Pro" w:hAnsi="Adobe Caslon Pro" w:cs="Courier New"/>
-        </w:rPr>
-        <w:t xml:space="preserve">ilnik Lua nie posiada globalnych zmiennych, </w:t>
-      </w:r>
-      <w:r>
-        <w:rPr>
-          <w:rFonts w:ascii="Adobe Caslon Pro" w:hAnsi="Adobe Caslon Pro" w:cs="Courier New"/>
-        </w:rPr>
-        <w:t xml:space="preserve">a co za tym idzie, wszystkie wartości określające stan interpretera są trzymane w strukturze </w:t>
-      </w:r>
-      <w:r>
-        <w:rPr>
-          <w:rFonts w:ascii="Courier New" w:hAnsi="Courier New" w:cs="Courier New"/>
-        </w:rPr>
-        <w:t>lua_State</w:t>
-      </w:r>
-      <w:r>
-        <w:rPr>
-          <w:rFonts w:ascii="Adobe Caslon Pro" w:hAnsi="Adobe Caslon Pro" w:cs="Courier New"/>
-        </w:rPr>
-        <w:t>.</w:t>
-      </w:r>
-      <w:r>
-        <w:rPr>
-          <w:rFonts w:ascii="Adobe Caslon Pro" w:hAnsi="Adobe Caslon Pro" w:cs="Courier New"/>
-        </w:rPr>
-        <w:t xml:space="preserve"> Dzięki temu</w:t>
-      </w:r>
-      <w:r>
-        <w:rPr>
-          <w:rFonts w:ascii="Adobe Caslon Pro" w:hAnsi="Adobe Caslon Pro" w:cs="Courier New"/>
-        </w:rPr>
-        <w:t xml:space="preserve"> silnik ma możliwość powrotu do określonego stanu</w:t>
-      </w:r>
-      <w:r>
-        <w:rPr>
-          <w:rStyle w:val="Odwoanieprzypisudolnego"/>
-          <w:rFonts w:ascii="Adobe Caslon Pro" w:hAnsi="Adobe Caslon Pro" w:cs="Courier New"/>
-        </w:rPr>
-        <w:footnoteReference w:id="17"/>
-      </w:r>
-      <w:r>
-        <w:rPr>
-          <w:rFonts w:ascii="Adobe Caslon Pro" w:hAnsi="Adobe Caslon Pro" w:cs="Courier New"/>
-        </w:rPr>
-        <w:t>.</w:t>
-      </w:r>
-      <w:r>
-        <w:rPr>
-          <w:rFonts w:ascii="Adobe Caslon Pro" w:hAnsi="Adobe Caslon Pro" w:cs="Courier New"/>
-        </w:rPr>
-        <w:t xml:space="preserve"> Po drugie, funkcja musi zwracać wartość liczbową, która określa ile argumentów zwraca dana funkcja (argumenty są wrzucane do rejestrów</w:t>
-      </w:r>
-      <w:r>
-        <w:rPr>
-          <w:rFonts w:ascii="Adobe Caslon Pro" w:hAnsi="Adobe Caslon Pro" w:cs="Courier New"/>
-        </w:rPr>
-        <w:t xml:space="preserve"> za pomocą fun</w:t>
-      </w:r>
-      <w:r>
-        <w:rPr>
-          <w:rFonts w:ascii="Adobe Caslon Pro" w:hAnsi="Adobe Caslon Pro" w:cs="Courier New"/>
-        </w:rPr>
-        <w:t>k</w:t>
-      </w:r>
-      <w:r>
-        <w:rPr>
-          <w:rFonts w:ascii="Adobe Caslon Pro" w:hAnsi="Adobe Caslon Pro" w:cs="Courier New"/>
-        </w:rPr>
-        <w:t>cj</w:t>
-      </w:r>
-      <w:r>
-        <w:rPr>
-          <w:rFonts w:ascii="Adobe Caslon Pro" w:hAnsi="Adobe Caslon Pro" w:cs="Courier New"/>
-        </w:rPr>
-        <w:t xml:space="preserve">i typu </w:t>
-      </w:r>
-      <w:r>
-        <w:rPr>
-          <w:rFonts w:ascii="Courier New" w:hAnsi="Courier New" w:cs="Courier New"/>
-        </w:rPr>
-        <w:t>lua_pushnu</w:t>
-      </w:r>
-      <w:r>
-        <w:rPr>
-          <w:rFonts w:ascii="Courier New" w:hAnsi="Courier New" w:cs="Courier New"/>
-        </w:rPr>
-        <w:t xml:space="preserve">mber(state, </w:t>
-      </w:r>
-      <w:r>
-        <w:rPr>
-          <w:rFonts w:ascii="Courier New" w:hAnsi="Courier New" w:cs="Courier New"/>
-        </w:rPr>
-        <w:t>value</w:t>
-      </w:r>
-      <w:r>
-        <w:rPr>
-          <w:rFonts w:ascii="Courier New" w:hAnsi="Courier New" w:cs="Courier New"/>
-        </w:rPr>
-        <w:t>)</w:t>
-      </w:r>
-      <w:r>
-        <w:rPr>
-          <w:rFonts w:ascii="Adobe Caslon Pro" w:hAnsi="Adobe Caslon Pro" w:cs="Courier New"/>
-        </w:rPr>
-        <w:t>)</w:t>
-      </w:r>
-      <w:r>
-        <w:rPr>
-          <w:rFonts w:ascii="Adobe Caslon Pro" w:hAnsi="Adobe Caslon Pro" w:cs="Courier New"/>
-        </w:rPr>
-        <w:t xml:space="preserve">, ponieważ </w:t>
-      </w:r>
-      <w:r>
-        <w:rPr>
-          <w:rFonts w:ascii="Adobe Caslon Pro" w:hAnsi="Adobe Caslon Pro" w:cs="Courier New"/>
-        </w:rPr>
-        <w:t>język</w:t>
-      </w:r>
-      <w:r>
-        <w:rPr>
-          <w:rFonts w:ascii="Adobe Caslon Pro" w:hAnsi="Adobe Caslon Pro" w:cs="Courier New"/>
-        </w:rPr>
-        <w:t xml:space="preserve"> Lua umożliwia zwracanie przez funkcje</w:t>
-      </w:r>
-      <w:r>
-        <w:rPr>
-          <w:rFonts w:ascii="Adobe Caslon Pro" w:hAnsi="Adobe Caslon Pro" w:cs="Courier New"/>
-        </w:rPr>
-        <w:t xml:space="preserve"> kilku wyników</w:t>
-      </w:r>
-      <w:r>
-        <w:rPr>
-          <w:rStyle w:val="Odwoanieprzypisudolnego"/>
-          <w:rFonts w:ascii="Adobe Caslon Pro" w:hAnsi="Adobe Caslon Pro" w:cs="Courier New"/>
-        </w:rPr>
-        <w:footnoteReference w:id="18"/>
-      </w:r>
-      <w:r>
-        <w:rPr>
-          <w:rFonts w:ascii="Adobe Caslon Pro" w:hAnsi="Adobe Caslon Pro" w:cs="Courier New"/>
-        </w:rPr>
-        <w:t>, np.:</w:t>
-      </w:r>
-    </w:p>
-    <w:p>
-      <w:pPr>
-        <w:jc w:val="both"/>
-        <w:rPr>
-          <w:rFonts w:ascii="Courier New" w:hAnsi="Courier New" w:cs="Courier New"/>
-        </w:rPr>
-      </w:pPr>
-      <w:r>
-        <w:rPr>
-          <w:rFonts w:ascii="Courier New" w:hAnsi="Courier New" w:cs="Courier New"/>
-        </w:rPr>
-        <w:t>x,y = foo2()</w:t>
-      </w:r>
-    </w:p>
-    <w:p>
-      <w:pPr>
-        <w:jc w:val="both"/>
-        <w:rPr>
-          <w:rFonts w:ascii="Courier New" w:hAnsi="Courier New" w:cs="Courier New"/>
-        </w:rPr>
-      </w:pPr>
-    </w:p>
-    <w:p>
-      <w:pPr>
-        <w:jc w:val="both"/>
-        <w:rPr>
-          <w:rFonts w:ascii="Adobe Caslon Pro" w:hAnsi="Adobe Caslon Pro"/>
-        </w:rPr>
-      </w:pPr>
-      <w:r>
-        <w:rPr>
-          <w:rFonts w:ascii="Adobe Caslon Pro" w:hAnsi="Adobe Caslon Pro"/>
-        </w:rPr>
         <w:t>Ad. 2. Tutaj należy</w:t>
       </w:r>
       <w:r>
@@ -4463,7 +5543,6 @@
           <w:rFonts w:ascii="Courier New" w:hAnsi="Courier New" w:cs="Courier New"/>
           <w:lang w:val="en-US"/>
         </w:rPr>
-        <w:lastRenderedPageBreak/>
         <w:t>int _arg2 = ( int )lua_tonumber( state, -1 );</w:t>
       </w:r>
     </w:p>
@@ -4684,6 +5763,7 @@
         <w:rPr>
           <w:rFonts w:ascii="Adobe Caslon Pro" w:hAnsi="Adobe Caslon Pro" w:cs="Courier New"/>
         </w:rPr>
+        <w:lastRenderedPageBreak/>
         <w:tab/>
         <w:t>Bardzo ważnym faktem (i oczywistym) silnika Lua jest to, że gdy skrypt zostanie wczytany, to po jego uruchomieniu silnik wykonuje każda instrukcję po kolei</w:t>
       </w:r>
@@ -5059,7 +6139,6 @@
         <w:rPr>
           <w:rFonts w:ascii="Adobe Caslon Pro" w:hAnsi="Adobe Caslon Pro" w:cs="Courier New"/>
         </w:rPr>
-        <w:lastRenderedPageBreak/>
         <w:tab/>
         <w:t>Pierwszym sposobem, jaki może się narzucić na myśl, jest nowa komenda</w:t>
       </w:r>
@@ -5290,6 +6369,7 @@
         <w:rPr>
           <w:rFonts w:ascii="Adobe Caslon Pro" w:hAnsi="Adobe Caslon Pro" w:cs="Courier New"/>
         </w:rPr>
+        <w:lastRenderedPageBreak/>
         <w:tab/>
       </w:r>
       <w:r>
@@ -5579,7 +6659,6 @@
           <w:noProof/>
           <w:lang w:eastAsia="pl-PL"/>
         </w:rPr>
-        <w:lastRenderedPageBreak/>
         <w:drawing>
           <wp:inline distT="0" distB="0" distL="0" distR="0">
             <wp:extent cx="3824620" cy="3420000"/>
@@ -5596,7 +6675,7 @@
                     <pic:cNvPicPr/>
                   </pic:nvPicPr>
                   <pic:blipFill>
-                    <a:blip r:embed="rId12"/>
+                    <a:blip r:embed="rId14"/>
                     <a:stretch>
                       <a:fillRect/>
                     </a:stretch>
@@ -5726,6 +6805,7 @@
         <w:rPr>
           <w:rFonts w:ascii="Adobe Caslon Pro" w:hAnsi="Adobe Caslon Pro" w:cs="Courier New"/>
         </w:rPr>
+        <w:lastRenderedPageBreak/>
         <w:t>uśpienie jest niewidoczne z poziomu kodu, dzięki temu kod jest przejrzysty</w:t>
       </w:r>
       <w:r>
@@ -5904,7 +6984,6 @@
         <w:rPr>
           <w:rFonts w:ascii="Adobe Caslon Pro" w:hAnsi="Adobe Caslon Pro" w:cs="Courier New"/>
         </w:rPr>
-        <w:lastRenderedPageBreak/>
         <w:tab/>
         <w:t>Pomysł ten bazuje głównie na rozwiązaniu z poprzedniego rozdziału.</w:t>
       </w:r>
@@ -6194,6 +7273,7 @@
         <w:rPr>
           <w:rFonts w:ascii="Adobe Caslon Pro" w:hAnsi="Adobe Caslon Pro" w:cs="Courier New"/>
         </w:rPr>
+        <w:lastRenderedPageBreak/>
         <w:tab/>
       </w:r>
       <w:r>
@@ -7198,7 +8278,13 @@
         <w:rPr>
           <w:lang w:val="en-US"/>
         </w:rPr>
-        <w:t>wersja 4.0.2</w:t>
+        <w:t>sprawdzane na wersji</w:t>
+      </w:r>
+      <w:r>
+        <w:rPr>
+          <w:lang w:val="en-US"/>
+        </w:rPr>
+        <w:t xml:space="preserve"> 4.0.2</w:t>
       </w:r>
     </w:p>
   </w:footnote>
@@ -7338,6 +8424,40 @@
         <w:rPr>
           <w:lang w:val="en-US"/>
         </w:rPr>
+        <w:t xml:space="preserve">DENIS SAFONOV, AutoClickExtreme Help - Pixel Control, </w:t>
+      </w:r>
+      <w:r>
+        <w:rPr>
+          <w:lang w:val="en-US"/>
+        </w:rPr>
+        <w:t>http://www.autoclickextreme.com/help_en/sc_PixControl.htm</w:t>
+      </w:r>
+    </w:p>
+  </w:footnote>
+  <w:footnote w:id="18">
+    <w:p>
+      <w:pPr>
+        <w:pStyle w:val="Tekstprzypisudolnego"/>
+        <w:rPr>
+          <w:lang w:val="en-US"/>
+        </w:rPr>
+      </w:pPr>
+      <w:r>
+        <w:rPr>
+          <w:rStyle w:val="Odwoanieprzypisudolnego"/>
+        </w:rPr>
+        <w:footnoteRef/>
+      </w:r>
+      <w:r>
+        <w:rPr>
+          <w:lang w:val="en-US"/>
+        </w:rPr>
+        <w:t xml:space="preserve"> </w:t>
+      </w:r>
+      <w:r>
+        <w:rPr>
+          <w:lang w:val="en-US"/>
+        </w:rPr>
         <w:t>ROBERTO</w:t>
       </w:r>
       <w:r>
@@ -7388,7 +8508,7 @@
       </w:r>
     </w:p>
   </w:footnote>
-  <w:footnote w:id="18">
+  <w:footnote w:id="19">
     <w:p>
       <w:pPr>
         <w:pStyle w:val="Tekstprzypisudolnego"/>
@@ -9810,6 +10930,45 @@
     <w:unhideWhenUsed/>
     <w:rsid w:val="004806A4"/>
   </w:style>
+  <w:style w:type="paragraph" w:styleId="Tekstprzypisukocowego">
+    <w:name w:val="endnote text"/>
+    <w:basedOn w:val="Normalny"/>
+    <w:link w:val="TekstprzypisukocowegoZnak"/>
+    <w:uiPriority w:val="99"/>
+    <w:semiHidden/>
+    <w:unhideWhenUsed/>
+    <w:rsid w:val="00655195"/>
+    <w:pPr>
+      <w:spacing w:after="0" w:line="240" w:lineRule="auto"/>
+    </w:pPr>
+    <w:rPr>
+      <w:sz w:val="20"/>
+      <w:szCs w:val="20"/>
+    </w:rPr>
+  </w:style>
+  <w:style w:type="character" w:customStyle="1" w:styleId="TekstprzypisukocowegoZnak">
+    <w:name w:val="Tekst przypisu końcowego Znak"/>
+    <w:basedOn w:val="Domylnaczcionkaakapitu"/>
+    <w:link w:val="Tekstprzypisukocowego"/>
+    <w:uiPriority w:val="99"/>
+    <w:semiHidden/>
+    <w:rsid w:val="00655195"/>
+    <w:rPr>
+      <w:sz w:val="20"/>
+      <w:szCs w:val="20"/>
+    </w:rPr>
+  </w:style>
+  <w:style w:type="character" w:styleId="Odwoanieprzypisukocowego">
+    <w:name w:val="endnote reference"/>
+    <w:basedOn w:val="Domylnaczcionkaakapitu"/>
+    <w:uiPriority w:val="99"/>
+    <w:semiHidden/>
+    <w:unhideWhenUsed/>
+    <w:rsid w:val="00655195"/>
+    <w:rPr>
+      <w:vertAlign w:val="superscript"/>
+    </w:rPr>
+  </w:style>
 </w:styles>
 </file>
 

</xml_diff>

<commit_message>
- small optimization for finding picture in another picture - fixed a bug where you couldn't exit recording or change mode to selecting screen mode when keyboard recording was off
</commit_message>
<xml_diff>
--- a/Doc/praca.docx
+++ b/Doc/praca.docx
@@ -4637,6 +4637,1708 @@
           <w:rFonts w:ascii="Adobe Caslon Pro" w:hAnsi="Adobe Caslon Pro"/>
         </w:rPr>
       </w:pPr>
+      <w:r>
+        <w:rPr>
+          <w:rFonts w:ascii="Adobe Caslon Pro" w:hAnsi="Adobe Caslon Pro"/>
+        </w:rPr>
+        <w:t>Baza danych</w:t>
+      </w:r>
+    </w:p>
+    <w:p>
+      <w:pPr>
+        <w:jc w:val="both"/>
+        <w:rPr>
+          <w:rFonts w:ascii="Adobe Caslon Pro" w:hAnsi="Adobe Caslon Pro"/>
+        </w:rPr>
+      </w:pPr>
+      <w:r>
+        <w:rPr>
+          <w:rFonts w:ascii="Adobe Caslon Pro" w:hAnsi="Adobe Caslon Pro"/>
+        </w:rPr>
+        <w:t>W dzisiejszych czasach dostępnych jest kilka systemów do zarz</w:t>
+      </w:r>
+      <w:r>
+        <w:rPr>
+          <w:rFonts w:ascii="Adobe Caslon Pro" w:hAnsi="Adobe Caslon Pro"/>
+        </w:rPr>
+        <w:t xml:space="preserve">ądzania bazą danych, m.in. </w:t>
+      </w:r>
+      <w:r>
+        <w:rPr>
+          <w:rFonts w:ascii="Adobe Caslon Pro" w:hAnsi="Adobe Caslon Pro"/>
+        </w:rPr>
+        <w:t>MySQL, PostgreSQL</w:t>
+      </w:r>
+      <w:r>
+        <w:rPr>
+          <w:rFonts w:ascii="Adobe Caslon Pro" w:hAnsi="Adobe Caslon Pro"/>
+        </w:rPr>
+        <w:t xml:space="preserve"> </w:t>
+      </w:r>
+      <w:r>
+        <w:rPr>
+          <w:rFonts w:ascii="Adobe Caslon Pro" w:hAnsi="Adobe Caslon Pro"/>
+        </w:rPr>
+        <w:t>czy SQLite</w:t>
+      </w:r>
+      <w:r>
+        <w:rPr>
+          <w:rFonts w:ascii="Adobe Caslon Pro" w:hAnsi="Adobe Caslon Pro"/>
+        </w:rPr>
+        <w:t xml:space="preserve">, które są systemami wolnodostępnymi </w:t>
+      </w:r>
+      <w:r>
+        <w:rPr>
+          <w:rFonts w:ascii="Adobe Caslon Pro" w:hAnsi="Adobe Caslon Pro"/>
+        </w:rPr>
+        <w:t>oraz</w:t>
+      </w:r>
+      <w:r>
+        <w:rPr>
+          <w:rFonts w:ascii="Adobe Caslon Pro" w:hAnsi="Adobe Caslon Pro"/>
+        </w:rPr>
+        <w:t xml:space="preserve"> </w:t>
+      </w:r>
+      <w:r>
+        <w:rPr>
+          <w:rFonts w:ascii="Adobe Caslon Pro" w:hAnsi="Adobe Caslon Pro"/>
+        </w:rPr>
+        <w:t>komercyjne</w:t>
+      </w:r>
+      <w:r>
+        <w:rPr>
+          <w:rFonts w:ascii="Adobe Caslon Pro" w:hAnsi="Adobe Caslon Pro"/>
+        </w:rPr>
+        <w:t xml:space="preserve"> systemy typu </w:t>
+      </w:r>
+      <w:r>
+        <w:rPr>
+          <w:rFonts w:ascii="Adobe Caslon Pro" w:hAnsi="Adobe Caslon Pro"/>
+        </w:rPr>
+        <w:t>Orac</w:t>
+      </w:r>
+      <w:r>
+        <w:rPr>
+          <w:rFonts w:ascii="Adobe Caslon Pro" w:hAnsi="Adobe Caslon Pro"/>
+        </w:rPr>
+        <w:t>le, IBM DB</w:t>
+      </w:r>
+      <w:r>
+        <w:rPr>
+          <w:rFonts w:ascii="Adobe Caslon Pro" w:hAnsi="Adobe Caslon Pro"/>
+        </w:rPr>
+        <w:t xml:space="preserve">2 czy </w:t>
+      </w:r>
+      <w:r>
+        <w:rPr>
+          <w:rFonts w:ascii="Adobe Caslon Pro" w:hAnsi="Adobe Caslon Pro"/>
+        </w:rPr>
+        <w:t>Microsoft SQL Server</w:t>
+      </w:r>
+      <w:r>
+        <w:rPr>
+          <w:rFonts w:ascii="Adobe Caslon Pro" w:hAnsi="Adobe Caslon Pro"/>
+        </w:rPr>
+        <w:t>.</w:t>
+      </w:r>
+      <w:r>
+        <w:rPr>
+          <w:rFonts w:ascii="Adobe Caslon Pro" w:hAnsi="Adobe Caslon Pro"/>
+        </w:rPr>
+        <w:t xml:space="preserve"> </w:t>
+      </w:r>
+      <w:r>
+        <w:rPr>
+          <w:rFonts w:ascii="Adobe Caslon Pro" w:hAnsi="Adobe Caslon Pro"/>
+        </w:rPr>
+        <w:t>Projekt DoForMe! nie wykorzystuje intensywnie bazy danych</w:t>
+      </w:r>
+      <w:r>
+        <w:rPr>
+          <w:rFonts w:ascii="Adobe Caslon Pro" w:hAnsi="Adobe Caslon Pro"/>
+        </w:rPr>
+        <w:t xml:space="preserve">, dlatego </w:t>
+      </w:r>
+      <w:r>
+        <w:rPr>
+          <w:rFonts w:ascii="Adobe Caslon Pro" w:hAnsi="Adobe Caslon Pro"/>
+        </w:rPr>
+        <w:t>jako siln</w:t>
+      </w:r>
+      <w:r>
+        <w:rPr>
+          <w:rFonts w:ascii="Adobe Caslon Pro" w:hAnsi="Adobe Caslon Pro"/>
+        </w:rPr>
+        <w:t xml:space="preserve">ik do tego celu </w:t>
+      </w:r>
+      <w:r>
+        <w:rPr>
+          <w:rFonts w:ascii="Adobe Caslon Pro" w:hAnsi="Adobe Caslon Pro"/>
+        </w:rPr>
+        <w:t>został wykorzystany SQLite.</w:t>
+      </w:r>
+      <w:r>
+        <w:rPr>
+          <w:rFonts w:ascii="Adobe Caslon Pro" w:hAnsi="Adobe Caslon Pro"/>
+        </w:rPr>
+        <w:t xml:space="preserve"> Uzasadnienie takiego wyboru </w:t>
+      </w:r>
+      <w:r>
+        <w:rPr>
+          <w:rFonts w:ascii="Adobe Caslon Pro" w:hAnsi="Adobe Caslon Pro"/>
+        </w:rPr>
+        <w:t xml:space="preserve">wiąże się z lekkością interfejsu </w:t>
+      </w:r>
+      <w:r>
+        <w:rPr>
+          <w:rFonts w:ascii="Adobe Caslon Pro" w:hAnsi="Adobe Caslon Pro"/>
+        </w:rPr>
+        <w:t>i</w:t>
+      </w:r>
+      <w:r>
+        <w:rPr>
+          <w:rFonts w:ascii="Adobe Caslon Pro" w:hAnsi="Adobe Caslon Pro"/>
+        </w:rPr>
+        <w:t xml:space="preserve"> tym, że nie potrzeba uruchamiać dodatkowego procesu dla serwera</w:t>
+      </w:r>
+      <w:r>
+        <w:rPr>
+          <w:rFonts w:ascii="Adobe Caslon Pro" w:hAnsi="Adobe Caslon Pro"/>
+        </w:rPr>
+        <w:t xml:space="preserve"> oraz łatwą integracją z technologią C++</w:t>
+      </w:r>
+      <w:r>
+        <w:rPr>
+          <w:rFonts w:ascii="Adobe Caslon Pro" w:hAnsi="Adobe Caslon Pro"/>
+        </w:rPr>
+        <w:t>.</w:t>
+      </w:r>
+      <w:r>
+        <w:rPr>
+          <w:rFonts w:ascii="Adobe Caslon Pro" w:hAnsi="Adobe Caslon Pro"/>
+        </w:rPr>
+        <w:t xml:space="preserve"> Więcej informacji o samym SQLite znajduje się w rozdziale opis technologii.</w:t>
+      </w:r>
+    </w:p>
+    <w:p>
+      <w:pPr>
+        <w:jc w:val="both"/>
+        <w:rPr>
+          <w:rFonts w:ascii="Adobe Caslon Pro" w:hAnsi="Adobe Caslon Pro"/>
+        </w:rPr>
+      </w:pPr>
+      <w:r>
+        <w:rPr>
+          <w:rFonts w:ascii="Adobe Caslon Pro" w:hAnsi="Adobe Caslon Pro"/>
+        </w:rPr>
+        <w:tab/>
+        <w:t xml:space="preserve">W projekcie całą bazę danych tworzą </w:t>
+      </w:r>
+      <w:r>
+        <w:rPr>
+          <w:rFonts w:ascii="Adobe Caslon Pro" w:hAnsi="Adobe Caslon Pro"/>
+        </w:rPr>
+        <w:t xml:space="preserve">trzy </w:t>
+      </w:r>
+      <w:r>
+        <w:rPr>
+          <w:rFonts w:ascii="Adobe Caslon Pro" w:hAnsi="Adobe Caslon Pro"/>
+        </w:rPr>
+        <w:t>tabele</w:t>
+      </w:r>
+      <w:r>
+        <w:rPr>
+          <w:rFonts w:ascii="Adobe Caslon Pro" w:hAnsi="Adobe Caslon Pro"/>
+        </w:rPr>
+        <w:t>:</w:t>
+      </w:r>
+    </w:p>
+    <w:p>
+      <w:pPr>
+        <w:jc w:val="center"/>
+        <w:rPr>
+          <w:rFonts w:ascii="Adobe Caslon Pro" w:hAnsi="Adobe Caslon Pro"/>
+        </w:rPr>
+      </w:pPr>
+      <w:r>
+        <w:rPr>
+          <w:rFonts w:ascii="Adobe Caslon Pro" w:hAnsi="Adobe Caslon Pro"/>
+          <w:noProof/>
+          <w:lang w:eastAsia="pl-PL"/>
+        </w:rPr>
+        <w:drawing>
+          <wp:inline distT="0" distB="0" distL="0" distR="0">
+            <wp:extent cx="3734321" cy="2372056"/>
+            <wp:effectExtent l="19050" t="0" r="0" b="0"/>
+            <wp:docPr id="4" name="Obraz 3" descr="db_uml.png"/>
+            <wp:cNvGraphicFramePr>
+              <a:graphicFrameLocks xmlns:a="http://schemas.openxmlformats.org/drawingml/2006/main" noChangeAspect="1"/>
+            </wp:cNvGraphicFramePr>
+            <a:graphic xmlns:a="http://schemas.openxmlformats.org/drawingml/2006/main">
+              <a:graphicData uri="http://schemas.openxmlformats.org/drawingml/2006/picture">
+                <pic:pic xmlns:pic="http://schemas.openxmlformats.org/drawingml/2006/picture">
+                  <pic:nvPicPr>
+                    <pic:cNvPr id="0" name="db_uml.png"/>
+                    <pic:cNvPicPr/>
+                  </pic:nvPicPr>
+                  <pic:blipFill>
+                    <a:blip r:embed="rId14"/>
+                    <a:stretch>
+                      <a:fillRect/>
+                    </a:stretch>
+                  </pic:blipFill>
+                  <pic:spPr>
+                    <a:xfrm>
+                      <a:off x="0" y="0"/>
+                      <a:ext cx="3734321" cy="2372056"/>
+                    </a:xfrm>
+                    <a:prstGeom prst="rect">
+                      <a:avLst/>
+                    </a:prstGeom>
+                  </pic:spPr>
+                </pic:pic>
+              </a:graphicData>
+            </a:graphic>
+          </wp:inline>
+        </w:drawing>
+      </w:r>
+    </w:p>
+    <w:p>
+      <w:pPr>
+        <w:jc w:val="both"/>
+        <w:rPr>
+          <w:rFonts w:ascii="Adobe Caslon Pro" w:hAnsi="Adobe Caslon Pro"/>
+        </w:rPr>
+      </w:pPr>
+      <w:r>
+        <w:rPr>
+          <w:rFonts w:ascii="Adobe Caslon Pro" w:hAnsi="Adobe Caslon Pro"/>
+        </w:rPr>
+        <w:tab/>
+      </w:r>
+      <w:r>
+        <w:rPr>
+          <w:rFonts w:ascii="Adobe Caslon Pro" w:hAnsi="Adobe Caslon Pro"/>
+        </w:rPr>
+        <w:t>Tabela Actions przechowuje wszystkie zadania, które zostały dodane do kalendarza.</w:t>
+      </w:r>
+      <w:r>
+        <w:rPr>
+          <w:rFonts w:ascii="Adobe Caslon Pro" w:hAnsi="Adobe Caslon Pro"/>
+        </w:rPr>
+        <w:t xml:space="preserve"> </w:t>
+      </w:r>
+      <w:r>
+        <w:rPr>
+          <w:rFonts w:ascii="Adobe Caslon Pro" w:hAnsi="Adobe Caslon Pro"/>
+        </w:rPr>
+        <w:t>W</w:t>
+      </w:r>
+      <w:r>
+        <w:rPr>
+          <w:rFonts w:ascii="Adobe Caslon Pro" w:hAnsi="Adobe Caslon Pro"/>
+        </w:rPr>
+        <w:t xml:space="preserve"> przypadku gdy zadanie posiada powtórzenia</w:t>
+      </w:r>
+      <w:r>
+        <w:rPr>
+          <w:rFonts w:ascii="Adobe Caslon Pro" w:hAnsi="Adobe Caslon Pro"/>
+        </w:rPr>
+        <w:t>,</w:t>
+      </w:r>
+      <w:r>
+        <w:rPr>
+          <w:rFonts w:ascii="Adobe Caslon Pro" w:hAnsi="Adobe Caslon Pro"/>
+        </w:rPr>
+        <w:t xml:space="preserve"> </w:t>
+      </w:r>
+      <w:r>
+        <w:rPr>
+          <w:rFonts w:ascii="Adobe Caslon Pro" w:hAnsi="Adobe Caslon Pro"/>
+        </w:rPr>
+        <w:t xml:space="preserve">do bazy zostaje zapisane tylko jedno zadanie z dodatkową </w:t>
+      </w:r>
+      <w:r>
+        <w:rPr>
+          <w:rFonts w:ascii="Adobe Caslon Pro" w:hAnsi="Adobe Caslon Pro"/>
+        </w:rPr>
+        <w:lastRenderedPageBreak/>
+        <w:t>informacją o powtórzeniach</w:t>
+      </w:r>
+      <w:r>
+        <w:rPr>
+          <w:rFonts w:ascii="Adobe Caslon Pro" w:hAnsi="Adobe Caslon Pro"/>
+        </w:rPr>
+        <w:t xml:space="preserve"> (czyli przynajmniej jedna z wartości w kolumnach xdays oraz days </w:t>
+      </w:r>
+      <w:r>
+        <w:rPr>
+          <w:rFonts w:ascii="Adobe Caslon Pro" w:hAnsi="Adobe Caslon Pro"/>
+        </w:rPr>
+        <w:t>będzie</w:t>
+      </w:r>
+      <w:r>
+        <w:rPr>
+          <w:rFonts w:ascii="Adobe Caslon Pro" w:hAnsi="Adobe Caslon Pro"/>
+        </w:rPr>
+        <w:t xml:space="preserve"> różna od 0)</w:t>
+      </w:r>
+      <w:r>
+        <w:rPr>
+          <w:rFonts w:ascii="Adobe Caslon Pro" w:hAnsi="Adobe Caslon Pro"/>
+        </w:rPr>
+        <w:t xml:space="preserve">. </w:t>
+      </w:r>
+      <w:r>
+        <w:rPr>
+          <w:rFonts w:ascii="Adobe Caslon Pro" w:hAnsi="Adobe Caslon Pro"/>
+        </w:rPr>
+        <w:t xml:space="preserve">Pole date przechowuje datę w formie YYYY-MM-DD, a time w </w:t>
+      </w:r>
+      <w:r>
+        <w:rPr>
+          <w:rFonts w:ascii="Adobe Caslon Pro" w:hAnsi="Adobe Caslon Pro"/>
+        </w:rPr>
+        <w:t>HH:MM:SS.</w:t>
+      </w:r>
+      <w:r>
+        <w:rPr>
+          <w:rFonts w:ascii="Adobe Caslon Pro" w:hAnsi="Adobe Caslon Pro"/>
+        </w:rPr>
+        <w:t xml:space="preserve"> xdays określa co ile dni ma się wykonywać dane zadanie.</w:t>
+      </w:r>
+      <w:r>
+        <w:rPr>
+          <w:rFonts w:ascii="Adobe Caslon Pro" w:hAnsi="Adobe Caslon Pro"/>
+        </w:rPr>
+        <w:t xml:space="preserve"> Najbardziej skomplikowaną wartością jest tutaj days, któr</w:t>
+      </w:r>
+      <w:r>
+        <w:rPr>
+          <w:rFonts w:ascii="Adobe Caslon Pro" w:hAnsi="Adobe Caslon Pro"/>
+        </w:rPr>
+        <w:t xml:space="preserve">a </w:t>
+      </w:r>
+      <w:r>
+        <w:rPr>
+          <w:rFonts w:ascii="Adobe Caslon Pro" w:hAnsi="Adobe Caslon Pro"/>
+        </w:rPr>
+        <w:t>przyjmuje</w:t>
+      </w:r>
+      <w:r>
+        <w:rPr>
+          <w:rFonts w:ascii="Adobe Caslon Pro" w:hAnsi="Adobe Caslon Pro"/>
+        </w:rPr>
+        <w:t xml:space="preserve"> </w:t>
+      </w:r>
+      <w:r>
+        <w:rPr>
+          <w:rFonts w:ascii="Adobe Caslon Pro" w:hAnsi="Adobe Caslon Pro"/>
+        </w:rPr>
+        <w:t>TINYINT</w:t>
+      </w:r>
+      <w:r>
+        <w:rPr>
+          <w:rFonts w:ascii="Adobe Caslon Pro" w:hAnsi="Adobe Caslon Pro"/>
+        </w:rPr>
+        <w:t xml:space="preserve"> (jest to odpowiednik </w:t>
+      </w:r>
+      <w:r>
+        <w:rPr>
+          <w:rFonts w:ascii="Adobe Caslon Pro" w:hAnsi="Adobe Caslon Pro"/>
+        </w:rPr>
+        <w:t>char</w:t>
+      </w:r>
+      <w:r>
+        <w:rPr>
+          <w:rFonts w:ascii="Adobe Caslon Pro" w:hAnsi="Adobe Caslon Pro"/>
+        </w:rPr>
+        <w:t>'a z C</w:t>
+      </w:r>
+      <w:r>
+        <w:rPr>
+          <w:rFonts w:ascii="Adobe Caslon Pro" w:hAnsi="Adobe Caslon Pro"/>
+        </w:rPr>
+        <w:t xml:space="preserve"> pod względem ilości bitów</w:t>
+      </w:r>
+      <w:r>
+        <w:rPr>
+          <w:rFonts w:ascii="Adobe Caslon Pro" w:hAnsi="Adobe Caslon Pro"/>
+        </w:rPr>
+        <w:t>)</w:t>
+      </w:r>
+      <w:r>
+        <w:rPr>
+          <w:rFonts w:ascii="Adobe Caslon Pro" w:hAnsi="Adobe Caslon Pro"/>
+        </w:rPr>
+        <w:t>, aczkolwiek jest on używany</w:t>
+      </w:r>
+      <w:r>
+        <w:rPr>
+          <w:rFonts w:ascii="Adobe Caslon Pro" w:hAnsi="Adobe Caslon Pro"/>
+        </w:rPr>
+        <w:t xml:space="preserve"> jako maska bitów.</w:t>
+      </w:r>
+      <w:r>
+        <w:rPr>
+          <w:rFonts w:ascii="Adobe Caslon Pro" w:hAnsi="Adobe Caslon Pro"/>
+        </w:rPr>
+        <w:t xml:space="preserve"> </w:t>
+      </w:r>
+      <w:r>
+        <w:rPr>
+          <w:rFonts w:ascii="Adobe Caslon Pro" w:hAnsi="Adobe Caslon Pro"/>
+        </w:rPr>
+        <w:t>Zmienna typu char</w:t>
+      </w:r>
+      <w:r>
+        <w:rPr>
+          <w:rFonts w:ascii="Adobe Caslon Pro" w:hAnsi="Adobe Caslon Pro"/>
+        </w:rPr>
+        <w:t xml:space="preserve"> składa się z </w:t>
+      </w:r>
+      <w:r>
+        <w:rPr>
+          <w:rFonts w:ascii="Adobe Caslon Pro" w:hAnsi="Adobe Caslon Pro"/>
+        </w:rPr>
+        <w:t>8</w:t>
+      </w:r>
+      <w:r>
+        <w:rPr>
+          <w:rFonts w:ascii="Adobe Caslon Pro" w:hAnsi="Adobe Caslon Pro"/>
+        </w:rPr>
+        <w:t xml:space="preserve"> bitów</w:t>
+      </w:r>
+      <w:r>
+        <w:rPr>
+          <w:rFonts w:ascii="Adobe Caslon Pro" w:hAnsi="Adobe Caslon Pro"/>
+        </w:rPr>
+        <w:t>, z których użyto 7 na dni tygodnia</w:t>
+      </w:r>
+      <w:r>
+        <w:rPr>
+          <w:rFonts w:ascii="Adobe Caslon Pro" w:hAnsi="Adobe Caslon Pro"/>
+        </w:rPr>
+        <w:t>.</w:t>
+      </w:r>
+    </w:p>
+    <w:tbl>
+      <w:tblPr>
+        <w:tblStyle w:val="Tabela-Siatka"/>
+        <w:tblW w:w="0" w:type="auto"/>
+        <w:tblLook w:val="04A0"/>
+      </w:tblPr>
+      <w:tblGrid>
+        <w:gridCol w:w="4606"/>
+        <w:gridCol w:w="4606"/>
+      </w:tblGrid>
+      <w:tr>
+        <w:tc>
+          <w:tcPr>
+            <w:tcW w:w="9212" w:type="dxa"/>
+            <w:gridSpan w:val="2"/>
+          </w:tcPr>
+          <w:p>
+            <w:pPr>
+              <w:jc w:val="both"/>
+              <w:rPr>
+                <w:rFonts w:ascii="Adobe Caslon Pro" w:hAnsi="Adobe Caslon Pro"/>
+              </w:rPr>
+            </w:pPr>
+            <w:r>
+              <w:rPr>
+                <w:rFonts w:ascii="Adobe Caslon Pro" w:hAnsi="Adobe Caslon Pro"/>
+              </w:rPr>
+              <w:t>Dni tygodnia i odpowiadające im bity</w:t>
+            </w:r>
+          </w:p>
+        </w:tc>
+      </w:tr>
+      <w:tr>
+        <w:tc>
+          <w:tcPr>
+            <w:tcW w:w="4606" w:type="dxa"/>
+          </w:tcPr>
+          <w:p>
+            <w:pPr>
+              <w:jc w:val="both"/>
+              <w:rPr>
+                <w:rFonts w:ascii="Adobe Caslon Pro" w:hAnsi="Adobe Caslon Pro"/>
+              </w:rPr>
+            </w:pPr>
+            <m:oMathPara>
+              <m:oMath>
+                <m:sSub>
+                  <m:sSubPr>
+                    <m:ctrlPr>
+                      <w:rPr>
+                        <w:rFonts w:ascii="Cambria Math" w:hAnsi="Cambria Math"/>
+                        <w:i/>
+                      </w:rPr>
+                    </m:ctrlPr>
+                  </m:sSubPr>
+                  <m:e>
+                    <m:d>
+                      <m:dPr>
+                        <m:ctrlPr>
+                          <w:rPr>
+                            <w:rFonts w:ascii="Cambria Math" w:hAnsi="Cambria Math"/>
+                            <w:i/>
+                          </w:rPr>
+                        </m:ctrlPr>
+                      </m:dPr>
+                      <m:e>
+                        <m:r>
+                          <w:rPr>
+                            <w:rFonts w:ascii="Cambria Math" w:hAnsi="Cambria Math"/>
+                          </w:rPr>
+                          <m:t>00000001</m:t>
+                        </m:r>
+                      </m:e>
+                    </m:d>
+                  </m:e>
+                  <m:sub>
+                    <m:r>
+                      <w:rPr>
+                        <w:rFonts w:ascii="Cambria Math" w:hAnsi="Cambria Math"/>
+                      </w:rPr>
+                      <m:t>2</m:t>
+                    </m:r>
+                  </m:sub>
+                </m:sSub>
+              </m:oMath>
+            </m:oMathPara>
+          </w:p>
+        </w:tc>
+        <w:tc>
+          <w:tcPr>
+            <w:tcW w:w="4606" w:type="dxa"/>
+          </w:tcPr>
+          <w:p>
+            <w:pPr>
+              <w:jc w:val="both"/>
+              <w:rPr>
+                <w:rFonts w:ascii="Adobe Caslon Pro" w:hAnsi="Adobe Caslon Pro"/>
+              </w:rPr>
+            </w:pPr>
+            <w:r>
+              <w:rPr>
+                <w:rFonts w:ascii="Adobe Caslon Pro" w:hAnsi="Adobe Caslon Pro"/>
+              </w:rPr>
+              <w:t>Poniedziałek</w:t>
+            </w:r>
+          </w:p>
+        </w:tc>
+      </w:tr>
+      <w:tr>
+        <w:tc>
+          <w:tcPr>
+            <w:tcW w:w="4606" w:type="dxa"/>
+          </w:tcPr>
+          <w:p>
+            <w:pPr>
+              <w:jc w:val="both"/>
+              <w:rPr>
+                <w:rFonts w:ascii="Adobe Caslon Pro" w:hAnsi="Adobe Caslon Pro"/>
+              </w:rPr>
+            </w:pPr>
+            <m:oMathPara>
+              <m:oMath>
+                <m:sSub>
+                  <m:sSubPr>
+                    <m:ctrlPr>
+                      <w:rPr>
+                        <w:rFonts w:ascii="Cambria Math" w:hAnsi="Cambria Math"/>
+                        <w:i/>
+                      </w:rPr>
+                    </m:ctrlPr>
+                  </m:sSubPr>
+                  <m:e>
+                    <m:d>
+                      <m:dPr>
+                        <m:ctrlPr>
+                          <w:rPr>
+                            <w:rFonts w:ascii="Cambria Math" w:hAnsi="Cambria Math"/>
+                            <w:i/>
+                          </w:rPr>
+                        </m:ctrlPr>
+                      </m:dPr>
+                      <m:e>
+                        <m:r>
+                          <w:rPr>
+                            <w:rFonts w:ascii="Cambria Math" w:hAnsi="Cambria Math"/>
+                          </w:rPr>
+                          <m:t>00000010</m:t>
+                        </m:r>
+                      </m:e>
+                    </m:d>
+                  </m:e>
+                  <m:sub>
+                    <m:r>
+                      <w:rPr>
+                        <w:rFonts w:ascii="Cambria Math" w:hAnsi="Cambria Math"/>
+                      </w:rPr>
+                      <m:t>2</m:t>
+                    </m:r>
+                  </m:sub>
+                </m:sSub>
+              </m:oMath>
+            </m:oMathPara>
+          </w:p>
+        </w:tc>
+        <w:tc>
+          <w:tcPr>
+            <w:tcW w:w="4606" w:type="dxa"/>
+          </w:tcPr>
+          <w:p>
+            <w:pPr>
+              <w:jc w:val="both"/>
+              <w:rPr>
+                <w:rFonts w:ascii="Adobe Caslon Pro" w:hAnsi="Adobe Caslon Pro"/>
+              </w:rPr>
+            </w:pPr>
+            <w:r>
+              <w:rPr>
+                <w:rFonts w:ascii="Adobe Caslon Pro" w:hAnsi="Adobe Caslon Pro"/>
+              </w:rPr>
+              <w:t>Wtorek</w:t>
+            </w:r>
+          </w:p>
+        </w:tc>
+      </w:tr>
+      <w:tr>
+        <w:tc>
+          <w:tcPr>
+            <w:tcW w:w="4606" w:type="dxa"/>
+          </w:tcPr>
+          <w:p>
+            <w:pPr>
+              <w:jc w:val="both"/>
+              <w:rPr>
+                <w:rFonts w:ascii="Adobe Caslon Pro" w:hAnsi="Adobe Caslon Pro"/>
+              </w:rPr>
+            </w:pPr>
+            <m:oMathPara>
+              <m:oMath>
+                <m:sSub>
+                  <m:sSubPr>
+                    <m:ctrlPr>
+                      <w:rPr>
+                        <w:rFonts w:ascii="Cambria Math" w:hAnsi="Cambria Math"/>
+                        <w:i/>
+                      </w:rPr>
+                    </m:ctrlPr>
+                  </m:sSubPr>
+                  <m:e>
+                    <m:d>
+                      <m:dPr>
+                        <m:ctrlPr>
+                          <w:rPr>
+                            <w:rFonts w:ascii="Cambria Math" w:hAnsi="Cambria Math"/>
+                            <w:i/>
+                          </w:rPr>
+                        </m:ctrlPr>
+                      </m:dPr>
+                      <m:e>
+                        <m:r>
+                          <w:rPr>
+                            <w:rFonts w:ascii="Cambria Math" w:hAnsi="Cambria Math"/>
+                          </w:rPr>
+                          <m:t>00000100</m:t>
+                        </m:r>
+                      </m:e>
+                    </m:d>
+                  </m:e>
+                  <m:sub>
+                    <m:r>
+                      <w:rPr>
+                        <w:rFonts w:ascii="Cambria Math" w:hAnsi="Cambria Math"/>
+                      </w:rPr>
+                      <m:t>2</m:t>
+                    </m:r>
+                  </m:sub>
+                </m:sSub>
+              </m:oMath>
+            </m:oMathPara>
+          </w:p>
+        </w:tc>
+        <w:tc>
+          <w:tcPr>
+            <w:tcW w:w="4606" w:type="dxa"/>
+          </w:tcPr>
+          <w:p>
+            <w:pPr>
+              <w:jc w:val="both"/>
+              <w:rPr>
+                <w:rFonts w:ascii="Adobe Caslon Pro" w:hAnsi="Adobe Caslon Pro"/>
+              </w:rPr>
+            </w:pPr>
+            <w:r>
+              <w:rPr>
+                <w:rFonts w:ascii="Adobe Caslon Pro" w:hAnsi="Adobe Caslon Pro"/>
+              </w:rPr>
+              <w:t>Środa</w:t>
+            </w:r>
+          </w:p>
+        </w:tc>
+      </w:tr>
+      <w:tr>
+        <w:tc>
+          <w:tcPr>
+            <w:tcW w:w="4606" w:type="dxa"/>
+          </w:tcPr>
+          <w:p>
+            <w:pPr>
+              <w:jc w:val="both"/>
+              <w:rPr>
+                <w:rFonts w:ascii="Adobe Caslon Pro" w:hAnsi="Adobe Caslon Pro"/>
+              </w:rPr>
+            </w:pPr>
+            <m:oMathPara>
+              <m:oMath>
+                <m:sSub>
+                  <m:sSubPr>
+                    <m:ctrlPr>
+                      <w:rPr>
+                        <w:rFonts w:ascii="Cambria Math" w:hAnsi="Cambria Math"/>
+                        <w:i/>
+                      </w:rPr>
+                    </m:ctrlPr>
+                  </m:sSubPr>
+                  <m:e>
+                    <m:d>
+                      <m:dPr>
+                        <m:ctrlPr>
+                          <w:rPr>
+                            <w:rFonts w:ascii="Cambria Math" w:hAnsi="Cambria Math"/>
+                            <w:i/>
+                          </w:rPr>
+                        </m:ctrlPr>
+                      </m:dPr>
+                      <m:e>
+                        <m:r>
+                          <w:rPr>
+                            <w:rFonts w:ascii="Cambria Math" w:hAnsi="Cambria Math"/>
+                          </w:rPr>
+                          <m:t>00001000</m:t>
+                        </m:r>
+                      </m:e>
+                    </m:d>
+                  </m:e>
+                  <m:sub>
+                    <m:r>
+                      <w:rPr>
+                        <w:rFonts w:ascii="Cambria Math" w:hAnsi="Cambria Math"/>
+                      </w:rPr>
+                      <m:t>2</m:t>
+                    </m:r>
+                  </m:sub>
+                </m:sSub>
+              </m:oMath>
+            </m:oMathPara>
+          </w:p>
+        </w:tc>
+        <w:tc>
+          <w:tcPr>
+            <w:tcW w:w="4606" w:type="dxa"/>
+          </w:tcPr>
+          <w:p>
+            <w:pPr>
+              <w:jc w:val="both"/>
+              <w:rPr>
+                <w:rFonts w:ascii="Adobe Caslon Pro" w:hAnsi="Adobe Caslon Pro"/>
+              </w:rPr>
+            </w:pPr>
+            <w:r>
+              <w:rPr>
+                <w:rFonts w:ascii="Adobe Caslon Pro" w:hAnsi="Adobe Caslon Pro"/>
+              </w:rPr>
+              <w:t>Czwartek</w:t>
+            </w:r>
+          </w:p>
+        </w:tc>
+      </w:tr>
+      <w:tr>
+        <w:tc>
+          <w:tcPr>
+            <w:tcW w:w="4606" w:type="dxa"/>
+          </w:tcPr>
+          <w:p>
+            <w:pPr>
+              <w:jc w:val="both"/>
+              <w:rPr>
+                <w:rFonts w:ascii="Adobe Caslon Pro" w:hAnsi="Adobe Caslon Pro"/>
+              </w:rPr>
+            </w:pPr>
+            <m:oMathPara>
+              <m:oMath>
+                <m:sSub>
+                  <m:sSubPr>
+                    <m:ctrlPr>
+                      <w:rPr>
+                        <w:rFonts w:ascii="Cambria Math" w:hAnsi="Cambria Math"/>
+                        <w:i/>
+                      </w:rPr>
+                    </m:ctrlPr>
+                  </m:sSubPr>
+                  <m:e>
+                    <m:d>
+                      <m:dPr>
+                        <m:ctrlPr>
+                          <w:rPr>
+                            <w:rFonts w:ascii="Cambria Math" w:hAnsi="Cambria Math"/>
+                            <w:i/>
+                          </w:rPr>
+                        </m:ctrlPr>
+                      </m:dPr>
+                      <m:e>
+                        <m:r>
+                          <w:rPr>
+                            <w:rFonts w:ascii="Cambria Math" w:hAnsi="Cambria Math"/>
+                          </w:rPr>
+                          <m:t>00010000</m:t>
+                        </m:r>
+                      </m:e>
+                    </m:d>
+                  </m:e>
+                  <m:sub>
+                    <m:r>
+                      <w:rPr>
+                        <w:rFonts w:ascii="Cambria Math" w:hAnsi="Cambria Math"/>
+                      </w:rPr>
+                      <m:t>2</m:t>
+                    </m:r>
+                  </m:sub>
+                </m:sSub>
+              </m:oMath>
+            </m:oMathPara>
+          </w:p>
+        </w:tc>
+        <w:tc>
+          <w:tcPr>
+            <w:tcW w:w="4606" w:type="dxa"/>
+          </w:tcPr>
+          <w:p>
+            <w:pPr>
+              <w:jc w:val="both"/>
+              <w:rPr>
+                <w:rFonts w:ascii="Adobe Caslon Pro" w:hAnsi="Adobe Caslon Pro"/>
+              </w:rPr>
+            </w:pPr>
+            <w:r>
+              <w:rPr>
+                <w:rFonts w:ascii="Adobe Caslon Pro" w:hAnsi="Adobe Caslon Pro"/>
+              </w:rPr>
+              <w:t>Piątek</w:t>
+            </w:r>
+          </w:p>
+        </w:tc>
+      </w:tr>
+      <w:tr>
+        <w:tc>
+          <w:tcPr>
+            <w:tcW w:w="4606" w:type="dxa"/>
+          </w:tcPr>
+          <w:p>
+            <w:pPr>
+              <w:jc w:val="both"/>
+              <w:rPr>
+                <w:rFonts w:ascii="Adobe Caslon Pro" w:hAnsi="Adobe Caslon Pro"/>
+              </w:rPr>
+            </w:pPr>
+            <m:oMathPara>
+              <m:oMath>
+                <m:sSub>
+                  <m:sSubPr>
+                    <m:ctrlPr>
+                      <w:rPr>
+                        <w:rFonts w:ascii="Cambria Math" w:hAnsi="Cambria Math"/>
+                        <w:i/>
+                      </w:rPr>
+                    </m:ctrlPr>
+                  </m:sSubPr>
+                  <m:e>
+                    <m:d>
+                      <m:dPr>
+                        <m:ctrlPr>
+                          <w:rPr>
+                            <w:rFonts w:ascii="Cambria Math" w:hAnsi="Cambria Math"/>
+                            <w:i/>
+                          </w:rPr>
+                        </m:ctrlPr>
+                      </m:dPr>
+                      <m:e>
+                        <m:r>
+                          <w:rPr>
+                            <w:rFonts w:ascii="Cambria Math" w:hAnsi="Cambria Math"/>
+                          </w:rPr>
+                          <m:t>00100000</m:t>
+                        </m:r>
+                      </m:e>
+                    </m:d>
+                  </m:e>
+                  <m:sub>
+                    <m:r>
+                      <w:rPr>
+                        <w:rFonts w:ascii="Cambria Math" w:hAnsi="Cambria Math"/>
+                      </w:rPr>
+                      <m:t>2</m:t>
+                    </m:r>
+                  </m:sub>
+                </m:sSub>
+              </m:oMath>
+            </m:oMathPara>
+          </w:p>
+        </w:tc>
+        <w:tc>
+          <w:tcPr>
+            <w:tcW w:w="4606" w:type="dxa"/>
+          </w:tcPr>
+          <w:p>
+            <w:pPr>
+              <w:jc w:val="both"/>
+              <w:rPr>
+                <w:rFonts w:ascii="Adobe Caslon Pro" w:hAnsi="Adobe Caslon Pro"/>
+              </w:rPr>
+            </w:pPr>
+            <w:r>
+              <w:rPr>
+                <w:rFonts w:ascii="Adobe Caslon Pro" w:hAnsi="Adobe Caslon Pro"/>
+              </w:rPr>
+              <w:t>Sobota</w:t>
+            </w:r>
+          </w:p>
+        </w:tc>
+      </w:tr>
+      <w:tr>
+        <w:tc>
+          <w:tcPr>
+            <w:tcW w:w="4606" w:type="dxa"/>
+          </w:tcPr>
+          <w:p>
+            <w:pPr>
+              <w:jc w:val="both"/>
+              <w:rPr>
+                <w:rFonts w:ascii="Adobe Caslon Pro" w:hAnsi="Adobe Caslon Pro"/>
+              </w:rPr>
+            </w:pPr>
+            <m:oMathPara>
+              <m:oMath>
+                <m:sSub>
+                  <m:sSubPr>
+                    <m:ctrlPr>
+                      <w:rPr>
+                        <w:rFonts w:ascii="Cambria Math" w:hAnsi="Cambria Math"/>
+                        <w:i/>
+                      </w:rPr>
+                    </m:ctrlPr>
+                  </m:sSubPr>
+                  <m:e>
+                    <m:d>
+                      <m:dPr>
+                        <m:ctrlPr>
+                          <w:rPr>
+                            <w:rFonts w:ascii="Cambria Math" w:hAnsi="Cambria Math"/>
+                            <w:i/>
+                          </w:rPr>
+                        </m:ctrlPr>
+                      </m:dPr>
+                      <m:e>
+                        <m:r>
+                          <w:rPr>
+                            <w:rFonts w:ascii="Cambria Math" w:hAnsi="Cambria Math"/>
+                          </w:rPr>
+                          <m:t>01000000</m:t>
+                        </m:r>
+                      </m:e>
+                    </m:d>
+                  </m:e>
+                  <m:sub>
+                    <m:r>
+                      <w:rPr>
+                        <w:rFonts w:ascii="Cambria Math" w:hAnsi="Cambria Math"/>
+                      </w:rPr>
+                      <m:t>2</m:t>
+                    </m:r>
+                  </m:sub>
+                </m:sSub>
+              </m:oMath>
+            </m:oMathPara>
+          </w:p>
+        </w:tc>
+        <w:tc>
+          <w:tcPr>
+            <w:tcW w:w="4606" w:type="dxa"/>
+          </w:tcPr>
+          <w:p>
+            <w:pPr>
+              <w:jc w:val="both"/>
+              <w:rPr>
+                <w:rFonts w:ascii="Adobe Caslon Pro" w:hAnsi="Adobe Caslon Pro"/>
+              </w:rPr>
+            </w:pPr>
+            <w:r>
+              <w:rPr>
+                <w:rFonts w:ascii="Adobe Caslon Pro" w:hAnsi="Adobe Caslon Pro"/>
+              </w:rPr>
+              <w:t>Niedziela</w:t>
+            </w:r>
+          </w:p>
+        </w:tc>
+      </w:tr>
+    </w:tbl>
+    <w:p>
+      <w:pPr>
+        <w:jc w:val="both"/>
+        <w:rPr>
+          <w:rFonts w:ascii="Adobe Caslon Pro" w:hAnsi="Adobe Caslon Pro"/>
+        </w:rPr>
+      </w:pPr>
+    </w:p>
+    <w:p>
+      <w:pPr>
+        <w:jc w:val="both"/>
+        <w:rPr>
+          <w:rFonts w:ascii="Adobe Caslon Pro" w:hAnsi="Adobe Caslon Pro"/>
+        </w:rPr>
+      </w:pPr>
+      <w:r>
+        <w:rPr>
+          <w:rFonts w:ascii="Adobe Caslon Pro" w:hAnsi="Adobe Caslon Pro"/>
+        </w:rPr>
+        <w:tab/>
+        <w:t xml:space="preserve">Dzięki takiemu rozwiązaniu możliwe jest proste </w:t>
+      </w:r>
+      <w:r>
+        <w:rPr>
+          <w:rFonts w:ascii="Adobe Caslon Pro" w:hAnsi="Adobe Caslon Pro"/>
+        </w:rPr>
+        <w:t>stworzenie</w:t>
+      </w:r>
+      <w:r>
+        <w:rPr>
+          <w:rFonts w:ascii="Adobe Caslon Pro" w:hAnsi="Adobe Caslon Pro"/>
+        </w:rPr>
+        <w:t xml:space="preserve"> sumy zbioru</w:t>
+      </w:r>
+      <w:r>
+        <w:rPr>
+          <w:rFonts w:ascii="Adobe Caslon Pro" w:hAnsi="Adobe Caslon Pro"/>
+        </w:rPr>
+        <w:t>, czyli na przykład ustalenie aby dane zadanie wykonywało się zawsze w piątki i soboty</w:t>
+      </w:r>
+      <w:r>
+        <w:rPr>
+          <w:rFonts w:ascii="Adobe Caslon Pro" w:hAnsi="Adobe Caslon Pro"/>
+        </w:rPr>
+        <w:t>.</w:t>
+      </w:r>
+    </w:p>
+    <w:p>
+      <w:pPr>
+        <w:jc w:val="both"/>
+        <w:rPr>
+          <w:rFonts w:ascii="Adobe Caslon Pro" w:hAnsi="Adobe Caslon Pro"/>
+        </w:rPr>
+      </w:pPr>
+      <w:r>
+        <w:rPr>
+          <w:rFonts w:ascii="Adobe Caslon Pro" w:hAnsi="Adobe Caslon Pro"/>
+        </w:rPr>
+        <w:tab/>
+      </w:r>
+      <w:r>
+        <w:rPr>
+          <w:rFonts w:ascii="Adobe Caslon Pro" w:hAnsi="Adobe Caslon Pro"/>
+        </w:rPr>
+        <w:t xml:space="preserve">Innymi słowy gdy dodajemy zadanie </w:t>
+      </w:r>
+      <w:r>
+        <w:rPr>
+          <w:rFonts w:ascii="Adobe Caslon Pro" w:hAnsi="Adobe Caslon Pro"/>
+        </w:rPr>
+        <w:t>do</w:t>
+      </w:r>
+      <w:r>
+        <w:rPr>
+          <w:rFonts w:ascii="Adobe Caslon Pro" w:hAnsi="Adobe Caslon Pro"/>
+        </w:rPr>
+        <w:t xml:space="preserve"> 1 stycznia 2013 (wtorek) i ustawiamy aby powtarzało się co 5 dni </w:t>
+      </w:r>
+      <w:r>
+        <w:rPr>
+          <w:rFonts w:ascii="Adobe Caslon Pro" w:hAnsi="Adobe Caslon Pro"/>
+        </w:rPr>
+        <w:t>oraz</w:t>
+      </w:r>
+      <w:r>
+        <w:rPr>
+          <w:rFonts w:ascii="Adobe Caslon Pro" w:hAnsi="Adobe Caslon Pro"/>
+        </w:rPr>
+        <w:t xml:space="preserve"> w każdy piątek</w:t>
+      </w:r>
+      <w:r>
+        <w:rPr>
+          <w:rFonts w:ascii="Adobe Caslon Pro" w:hAnsi="Adobe Caslon Pro"/>
+        </w:rPr>
+        <w:t xml:space="preserve"> i sobotę</w:t>
+      </w:r>
+      <w:r>
+        <w:rPr>
+          <w:rFonts w:ascii="Adobe Caslon Pro" w:hAnsi="Adobe Caslon Pro"/>
+        </w:rPr>
+        <w:t>, to wiersz który zostanie zapisany do bazy danych będzie miał postać</w:t>
+      </w:r>
+      <w:r>
+        <w:rPr>
+          <w:rFonts w:ascii="Adobe Caslon Pro" w:hAnsi="Adobe Caslon Pro"/>
+        </w:rPr>
+        <w:t xml:space="preserve"> (zakładamy, że id=</w:t>
+      </w:r>
+      <w:r>
+        <w:rPr>
+          <w:rFonts w:ascii="Adobe Caslon Pro" w:hAnsi="Adobe Caslon Pro"/>
+        </w:rPr>
+        <w:t>6</w:t>
+      </w:r>
+      <w:r>
+        <w:rPr>
+          <w:rFonts w:ascii="Adobe Caslon Pro" w:hAnsi="Adobe Caslon Pro"/>
+        </w:rPr>
+        <w:t>; pomijamy zbędne pola</w:t>
+      </w:r>
+      <w:r>
+        <w:rPr>
+          <w:rFonts w:ascii="Adobe Caslon Pro" w:hAnsi="Adobe Caslon Pro"/>
+        </w:rPr>
+        <w:t>):</w:t>
+      </w:r>
+    </w:p>
+    <w:p>
+      <w:pPr>
+        <w:jc w:val="both"/>
+        <w:rPr>
+          <w:rFonts w:ascii="Adobe Caslon Pro" w:hAnsi="Adobe Caslon Pro"/>
+          <w:lang w:val="en-US"/>
+        </w:rPr>
+      </w:pPr>
+      <w:r>
+        <w:rPr>
+          <w:rFonts w:ascii="Adobe Caslon Pro" w:hAnsi="Adobe Caslon Pro"/>
+          <w:lang w:val="en-US"/>
+        </w:rPr>
+        <w:t>6</w:t>
+      </w:r>
+      <w:r>
+        <w:rPr>
+          <w:rFonts w:ascii="Adobe Caslon Pro" w:hAnsi="Adobe Caslon Pro"/>
+          <w:lang w:val="en-US"/>
+        </w:rPr>
+        <w:t xml:space="preserve">, scriptName, '2013-01-01', time, </w:t>
+      </w:r>
+      <w:r>
+        <w:rPr>
+          <w:rFonts w:ascii="Adobe Caslon Pro" w:hAnsi="Adobe Caslon Pro"/>
+          <w:lang w:val="en-US"/>
+        </w:rPr>
+        <w:t xml:space="preserve">5, </w:t>
+      </w:r>
+      <w:r>
+        <w:rPr>
+          <w:rFonts w:ascii="Adobe Caslon Pro" w:hAnsi="Adobe Caslon Pro"/>
+          <w:lang w:val="en-US"/>
+        </w:rPr>
+        <w:t>48</w:t>
+      </w:r>
+    </w:p>
+    <w:p>
+      <w:pPr>
+        <w:jc w:val="both"/>
+        <w:rPr>
+          <w:rFonts w:ascii="Adobe Caslon Pro" w:eastAsiaTheme="minorEastAsia" w:hAnsi="Adobe Caslon Pro"/>
+          <w:lang w:val="en-US"/>
+        </w:rPr>
+      </w:pPr>
+      <w:r>
+        <w:rPr>
+          <w:rFonts w:ascii="Adobe Caslon Pro" w:eastAsiaTheme="minorEastAsia" w:hAnsi="Adobe Caslon Pro"/>
+          <w:lang w:val="en-US"/>
+        </w:rPr>
+        <w:t>Wartość 48 tworzy:</w:t>
+      </w:r>
+    </w:p>
+    <w:p>
+      <w:pPr>
+        <w:jc w:val="both"/>
+        <w:rPr>
+          <w:rFonts w:ascii="Adobe Caslon Pro" w:hAnsi="Adobe Caslon Pro"/>
+          <w:lang w:val="en-US"/>
+        </w:rPr>
+      </w:pPr>
+      <m:oMathPara>
+        <m:oMathParaPr>
+          <m:jc m:val="left"/>
+        </m:oMathParaPr>
+        <m:oMath>
+          <m:sSub>
+            <m:sSubPr>
+              <m:ctrlPr>
+                <w:rPr>
+                  <w:rFonts w:ascii="Cambria Math" w:hAnsi="Cambria Math"/>
+                  <w:i/>
+                  <w:lang w:val="en-US"/>
+                </w:rPr>
+              </m:ctrlPr>
+            </m:sSubPr>
+            <m:e>
+              <m:sSub>
+                <m:sSubPr>
+                  <m:ctrlPr>
+                    <w:rPr>
+                      <w:rFonts w:ascii="Cambria Math" w:hAnsi="Cambria Math"/>
+                      <w:i/>
+                    </w:rPr>
+                  </m:ctrlPr>
+                </m:sSubPr>
+                <m:e>
+                  <m:d>
+                    <m:dPr>
+                      <m:ctrlPr>
+                        <w:rPr>
+                          <w:rFonts w:ascii="Cambria Math" w:hAnsi="Cambria Math"/>
+                          <w:i/>
+                        </w:rPr>
+                      </m:ctrlPr>
+                    </m:dPr>
+                    <m:e>
+                      <m:r>
+                        <w:rPr>
+                          <w:rFonts w:ascii="Cambria Math" w:hAnsi="Cambria Math"/>
+                          <w:lang w:val="en-US"/>
+                        </w:rPr>
+                        <m:t>0010000</m:t>
+                      </m:r>
+                    </m:e>
+                  </m:d>
+                </m:e>
+                <m:sub>
+                  <m:r>
+                    <w:rPr>
+                      <w:rFonts w:ascii="Cambria Math" w:hAnsi="Cambria Math"/>
+                      <w:lang w:val="en-US"/>
+                    </w:rPr>
+                    <m:t>2</m:t>
+                  </m:r>
+                </m:sub>
+              </m:sSub>
+              <m:r>
+                <w:rPr>
+                  <w:rFonts w:ascii="Cambria Math" w:hAnsi="Cambria Math"/>
+                  <w:lang w:val="en-US"/>
+                </w:rPr>
+                <m:t xml:space="preserve"> | </m:t>
+              </m:r>
+              <m:sSub>
+                <m:sSubPr>
+                  <m:ctrlPr>
+                    <w:rPr>
+                      <w:rFonts w:ascii="Cambria Math" w:hAnsi="Cambria Math"/>
+                      <w:i/>
+                    </w:rPr>
+                  </m:ctrlPr>
+                </m:sSubPr>
+                <m:e>
+                  <m:d>
+                    <m:dPr>
+                      <m:ctrlPr>
+                        <w:rPr>
+                          <w:rFonts w:ascii="Cambria Math" w:hAnsi="Cambria Math"/>
+                          <w:i/>
+                        </w:rPr>
+                      </m:ctrlPr>
+                    </m:dPr>
+                    <m:e>
+                      <m:r>
+                        <w:rPr>
+                          <w:rFonts w:ascii="Cambria Math" w:hAnsi="Cambria Math"/>
+                          <w:lang w:val="en-US"/>
+                        </w:rPr>
+                        <m:t>0100000</m:t>
+                      </m:r>
+                    </m:e>
+                  </m:d>
+                </m:e>
+                <m:sub>
+                  <m:r>
+                    <w:rPr>
+                      <w:rFonts w:ascii="Cambria Math" w:hAnsi="Cambria Math"/>
+                      <w:lang w:val="en-US"/>
+                    </w:rPr>
+                    <m:t>2</m:t>
+                  </m:r>
+                </m:sub>
+              </m:sSub>
+              <m:r>
+                <w:rPr>
+                  <w:rFonts w:ascii="Cambria Math" w:hAnsi="Cambria Math"/>
+                </w:rPr>
+                <m:t>=</m:t>
+              </m:r>
+              <m:sSub>
+                <m:sSubPr>
+                  <m:ctrlPr>
+                    <w:rPr>
+                      <w:rFonts w:ascii="Cambria Math" w:hAnsi="Cambria Math"/>
+                      <w:i/>
+                      <w:lang w:val="en-US"/>
+                    </w:rPr>
+                  </m:ctrlPr>
+                </m:sSubPr>
+                <m:e>
+                  <m:d>
+                    <m:dPr>
+                      <m:ctrlPr>
+                        <w:rPr>
+                          <w:rFonts w:ascii="Cambria Math" w:hAnsi="Cambria Math"/>
+                          <w:i/>
+                          <w:lang w:val="en-US"/>
+                        </w:rPr>
+                      </m:ctrlPr>
+                    </m:dPr>
+                    <m:e>
+                      <m:r>
+                        <w:rPr>
+                          <w:rFonts w:ascii="Cambria Math" w:hAnsi="Cambria Math"/>
+                          <w:lang w:val="en-US"/>
+                        </w:rPr>
+                        <m:t>0110000</m:t>
+                      </m:r>
+                    </m:e>
+                  </m:d>
+                </m:e>
+                <m:sub>
+                  <m:r>
+                    <w:rPr>
+                      <w:rFonts w:ascii="Cambria Math" w:hAnsi="Cambria Math"/>
+                      <w:lang w:val="en-US"/>
+                    </w:rPr>
+                    <m:t>2</m:t>
+                  </m:r>
+                </m:sub>
+              </m:sSub>
+              <m:r>
+                <w:rPr>
+                  <w:rFonts w:ascii="Cambria Math" w:hAnsi="Cambria Math"/>
+                  <w:lang w:val="en-US"/>
+                </w:rPr>
+                <m:t>=</m:t>
+              </m:r>
+              <m:d>
+                <m:dPr>
+                  <m:ctrlPr>
+                    <w:rPr>
+                      <w:rFonts w:ascii="Cambria Math" w:hAnsi="Cambria Math"/>
+                      <w:i/>
+                      <w:lang w:val="en-US"/>
+                    </w:rPr>
+                  </m:ctrlPr>
+                </m:dPr>
+                <m:e>
+                  <m:r>
+                    <w:rPr>
+                      <w:rFonts w:ascii="Cambria Math" w:hAnsi="Cambria Math"/>
+                      <w:lang w:val="en-US"/>
+                    </w:rPr>
+                    <m:t>48</m:t>
+                  </m:r>
+                </m:e>
+              </m:d>
+            </m:e>
+            <m:sub>
+              <m:r>
+                <w:rPr>
+                  <w:rFonts w:ascii="Cambria Math" w:hAnsi="Cambria Math"/>
+                  <w:lang w:val="en-US"/>
+                </w:rPr>
+                <m:t>10</m:t>
+              </m:r>
+            </m:sub>
+          </m:sSub>
+        </m:oMath>
+      </m:oMathPara>
+    </w:p>
+    <w:p>
+      <w:pPr>
+        <w:jc w:val="both"/>
+        <w:rPr>
+          <w:rFonts w:ascii="Adobe Caslon Pro" w:hAnsi="Adobe Caslon Pro"/>
+        </w:rPr>
+      </w:pPr>
+      <w:r>
+        <w:rPr>
+          <w:rFonts w:ascii="Adobe Caslon Pro" w:hAnsi="Adobe Caslon Pro"/>
+          <w:lang w:val="en-US"/>
+        </w:rPr>
+        <w:tab/>
+      </w:r>
+      <w:r>
+        <w:rPr>
+          <w:rFonts w:ascii="Adobe Caslon Pro" w:hAnsi="Adobe Caslon Pro"/>
+        </w:rPr>
+        <w:t>Kolejną tabelą</w:t>
+      </w:r>
+      <w:r>
+        <w:rPr>
+          <w:rFonts w:ascii="Adobe Caslon Pro" w:hAnsi="Adobe Caslon Pro"/>
+        </w:rPr>
+        <w:t xml:space="preserve"> jest tabela ExceludedDates</w:t>
+      </w:r>
+      <w:r>
+        <w:rPr>
+          <w:rFonts w:ascii="Adobe Caslon Pro" w:hAnsi="Adobe Caslon Pro"/>
+        </w:rPr>
+        <w:t>, któr</w:t>
+      </w:r>
+      <w:r>
+        <w:rPr>
+          <w:rFonts w:ascii="Adobe Caslon Pro" w:hAnsi="Adobe Caslon Pro"/>
+        </w:rPr>
+        <w:t>a jest powiązana z Actions</w:t>
+      </w:r>
+      <w:r>
+        <w:rPr>
+          <w:rFonts w:ascii="Adobe Caslon Pro" w:hAnsi="Adobe Caslon Pro"/>
+        </w:rPr>
+        <w:t xml:space="preserve">. </w:t>
+      </w:r>
+      <w:r>
+        <w:rPr>
+          <w:rFonts w:ascii="Adobe Caslon Pro" w:hAnsi="Adobe Caslon Pro"/>
+        </w:rPr>
+        <w:t>W opisywanym systemie istnieje funkcjonalność wykluczenia jakiejś daty z powtórzeń, np. wykonywanie zadania co 2 dni z wyłączenie</w:t>
+      </w:r>
+      <w:r>
+        <w:rPr>
+          <w:rFonts w:ascii="Adobe Caslon Pro" w:hAnsi="Adobe Caslon Pro"/>
+        </w:rPr>
+        <w:t>m</w:t>
+      </w:r>
+      <w:r>
+        <w:rPr>
+          <w:rFonts w:ascii="Adobe Caslon Pro" w:hAnsi="Adobe Caslon Pro"/>
+        </w:rPr>
+        <w:t xml:space="preserve"> dnia 1 stycznia.</w:t>
+      </w:r>
+      <w:r>
+        <w:rPr>
+          <w:rFonts w:ascii="Adobe Caslon Pro" w:hAnsi="Adobe Caslon Pro"/>
+        </w:rPr>
+        <w:t xml:space="preserve"> Wszystkie wykluczone daty są przechowywane w ExcludedDates.</w:t>
+      </w:r>
+      <w:r>
+        <w:rPr>
+          <w:rFonts w:ascii="Adobe Caslon Pro" w:hAnsi="Adobe Caslon Pro"/>
+        </w:rPr>
+        <w:t xml:space="preserve"> Każdy wiersz tej tabeli posiada referencje do zadania w postaci id wiersza z tabeli Actions.</w:t>
+      </w:r>
+      <w:r>
+        <w:rPr>
+          <w:rFonts w:ascii="Adobe Caslon Pro" w:hAnsi="Adobe Caslon Pro"/>
+        </w:rPr>
+        <w:t xml:space="preserve"> Na przykład jeśli w powyższym przykła</w:t>
+      </w:r>
+      <w:r>
+        <w:rPr>
+          <w:rFonts w:ascii="Adobe Caslon Pro" w:hAnsi="Adobe Caslon Pro"/>
+        </w:rPr>
+        <w:t xml:space="preserve">dzie </w:t>
+      </w:r>
+      <w:r>
+        <w:rPr>
+          <w:rFonts w:ascii="Adobe Caslon Pro" w:hAnsi="Adobe Caslon Pro"/>
+        </w:rPr>
+        <w:t>zostaną wykluczone</w:t>
+      </w:r>
+      <w:r>
+        <w:rPr>
+          <w:rFonts w:ascii="Adobe Caslon Pro" w:hAnsi="Adobe Caslon Pro"/>
+        </w:rPr>
+        <w:t xml:space="preserve"> dat</w:t>
+      </w:r>
+      <w:r>
+        <w:rPr>
+          <w:rFonts w:ascii="Adobe Caslon Pro" w:hAnsi="Adobe Caslon Pro"/>
+        </w:rPr>
+        <w:t>y</w:t>
+      </w:r>
+      <w:r>
+        <w:rPr>
+          <w:rFonts w:ascii="Adobe Caslon Pro" w:hAnsi="Adobe Caslon Pro"/>
+        </w:rPr>
+        <w:t xml:space="preserve"> 4.01.2013</w:t>
+      </w:r>
+      <w:r>
+        <w:rPr>
+          <w:rFonts w:ascii="Adobe Caslon Pro" w:hAnsi="Adobe Caslon Pro"/>
+        </w:rPr>
+        <w:t xml:space="preserve"> oraz</w:t>
+      </w:r>
+      <w:r>
+        <w:rPr>
+          <w:rFonts w:ascii="Adobe Caslon Pro" w:hAnsi="Adobe Caslon Pro"/>
+        </w:rPr>
+        <w:t xml:space="preserve"> </w:t>
+      </w:r>
+      <w:r>
+        <w:rPr>
+          <w:rFonts w:ascii="Adobe Caslon Pro" w:hAnsi="Adobe Caslon Pro"/>
+        </w:rPr>
+        <w:t xml:space="preserve">11.01.2013 </w:t>
+      </w:r>
+      <w:r>
+        <w:rPr>
+          <w:rFonts w:ascii="Adobe Caslon Pro" w:hAnsi="Adobe Caslon Pro"/>
+        </w:rPr>
+        <w:t xml:space="preserve">to do bazy ExcludedDates </w:t>
+      </w:r>
+      <w:r>
+        <w:rPr>
+          <w:rFonts w:ascii="Adobe Caslon Pro" w:hAnsi="Adobe Caslon Pro"/>
+        </w:rPr>
+        <w:t>zostaną dodane</w:t>
+      </w:r>
+      <w:r>
+        <w:rPr>
+          <w:rFonts w:ascii="Adobe Caslon Pro" w:hAnsi="Adobe Caslon Pro"/>
+        </w:rPr>
+        <w:t>:</w:t>
+      </w:r>
+    </w:p>
+    <w:p>
+      <w:pPr>
+        <w:tabs>
+          <w:tab w:val="center" w:pos="4536"/>
+        </w:tabs>
+        <w:jc w:val="both"/>
+        <w:rPr>
+          <w:rFonts w:ascii="Adobe Caslon Pro" w:hAnsi="Adobe Caslon Pro"/>
+        </w:rPr>
+      </w:pPr>
+      <w:r>
+        <w:rPr>
+          <w:rFonts w:ascii="Adobe Caslon Pro" w:hAnsi="Adobe Caslon Pro"/>
+        </w:rPr>
+        <w:t xml:space="preserve">1, </w:t>
+      </w:r>
+      <w:r>
+        <w:rPr>
+          <w:rFonts w:ascii="Adobe Caslon Pro" w:hAnsi="Adobe Caslon Pro"/>
+        </w:rPr>
+        <w:t>6</w:t>
+      </w:r>
+      <w:r>
+        <w:rPr>
+          <w:rFonts w:ascii="Adobe Caslon Pro" w:hAnsi="Adobe Caslon Pro"/>
+        </w:rPr>
+        <w:t>, '2013-01-04'</w:t>
+      </w:r>
+      <w:r>
+        <w:rPr>
+          <w:rFonts w:ascii="Adobe Caslon Pro" w:hAnsi="Adobe Caslon Pro"/>
+        </w:rPr>
+        <w:tab/>
+      </w:r>
+    </w:p>
+    <w:p>
+      <w:pPr>
+        <w:jc w:val="both"/>
+        <w:rPr>
+          <w:rFonts w:ascii="Adobe Caslon Pro" w:hAnsi="Adobe Caslon Pro"/>
+        </w:rPr>
+      </w:pPr>
+      <w:r>
+        <w:rPr>
+          <w:rFonts w:ascii="Adobe Caslon Pro" w:hAnsi="Adobe Caslon Pro"/>
+        </w:rPr>
+        <w:lastRenderedPageBreak/>
+        <w:t xml:space="preserve">2, </w:t>
+      </w:r>
+      <w:r>
+        <w:rPr>
+          <w:rFonts w:ascii="Adobe Caslon Pro" w:hAnsi="Adobe Caslon Pro"/>
+        </w:rPr>
+        <w:t>6</w:t>
+      </w:r>
+      <w:r>
+        <w:rPr>
+          <w:rFonts w:ascii="Adobe Caslon Pro" w:hAnsi="Adobe Caslon Pro"/>
+        </w:rPr>
+        <w:t>, '2013-01-11'</w:t>
+      </w:r>
+    </w:p>
+    <w:p>
+      <w:pPr>
+        <w:jc w:val="both"/>
+        <w:rPr>
+          <w:rFonts w:ascii="Adobe Caslon Pro" w:hAnsi="Adobe Caslon Pro"/>
+        </w:rPr>
+      </w:pPr>
+      <w:r>
+        <w:rPr>
+          <w:rFonts w:ascii="Adobe Caslon Pro" w:hAnsi="Adobe Caslon Pro"/>
+        </w:rPr>
+        <w:t>Ostatnią i najprostszą tabelą jest tabela Settings, która przechowuje preferencje użytkownika.</w:t>
+      </w:r>
+      <w:r>
+        <w:rPr>
+          <w:rFonts w:ascii="Adobe Caslon Pro" w:hAnsi="Adobe Caslon Pro"/>
+        </w:rPr>
+        <w:t xml:space="preserve"> Działa ona na zasadzie prostej str</w:t>
+      </w:r>
+      <w:r>
+        <w:rPr>
+          <w:rFonts w:ascii="Adobe Caslon Pro" w:hAnsi="Adobe Caslon Pro"/>
+        </w:rPr>
+        <w:t>uktury typu klucz-wartość, gdzie w kluczu przechowujemy informacje o danej opcji programu a w wartości jej stan.</w:t>
+      </w:r>
+      <w:r>
+        <w:rPr>
+          <w:rFonts w:ascii="Adobe Caslon Pro" w:hAnsi="Adobe Caslon Pro"/>
+        </w:rPr>
+        <w:t xml:space="preserve"> Ze względu na to, że niektóre komponenty (np. checkbox i pole tekstowe) mają różne typy wartości (boolean oraz char*) został wybrany bardziej uniwersalny typ TEXT.</w:t>
+      </w:r>
+    </w:p>
+    <w:p>
+      <w:pPr>
+        <w:jc w:val="both"/>
+        <w:rPr>
+          <w:rFonts w:ascii="Adobe Caslon Pro" w:hAnsi="Adobe Caslon Pro"/>
+        </w:rPr>
+      </w:pPr>
+      <w:r>
+        <w:rPr>
+          <w:rFonts w:ascii="Adobe Caslon Pro" w:hAnsi="Adobe Caslon Pro"/>
+        </w:rPr>
+        <w:tab/>
+      </w:r>
+      <w:r>
+        <w:rPr>
+          <w:rFonts w:ascii="Adobe Caslon Pro" w:hAnsi="Adobe Caslon Pro"/>
+        </w:rPr>
+        <w:t>[</w:t>
+      </w:r>
+      <w:r>
+        <w:rPr>
+          <w:rFonts w:ascii="Adobe Caslon Pro" w:hAnsi="Adobe Caslon Pro"/>
+        </w:rPr>
+        <w:t>Spośród wyżej wymienionych systemów wspierających relacyjne bazy danych tylko SQLite umożliwia korzystanie z bazy danych bez dodatkowego uruchomionego procesu.</w:t>
+      </w:r>
+      <w:r>
+        <w:rPr>
+          <w:rFonts w:ascii="Adobe Caslon Pro" w:hAnsi="Adobe Caslon Pro"/>
+        </w:rPr>
+        <w:t>] - to do opis tech.</w:t>
+      </w:r>
     </w:p>
     <w:p>
       <w:pPr>
@@ -5071,71 +6773,71 @@
         <w:rPr>
           <w:rFonts w:ascii="Adobe Caslon Pro" w:hAnsi="Adobe Caslon Pro"/>
         </w:rPr>
+        <w:t>Ad. 2. Tutaj należy</w:t>
+      </w:r>
+      <w:r>
+        <w:rPr>
+          <w:rFonts w:ascii="Adobe Caslon Pro" w:hAnsi="Adobe Caslon Pro"/>
+        </w:rPr>
+        <w:t xml:space="preserve"> zauważyć, że nazwa funkcj</w:t>
+      </w:r>
+      <w:r>
+        <w:rPr>
+          <w:rFonts w:ascii="Adobe Caslon Pro" w:hAnsi="Adobe Caslon Pro"/>
+        </w:rPr>
+        <w:t xml:space="preserve">i (która będzie </w:t>
+      </w:r>
+      <w:r>
+        <w:rPr>
+          <w:rFonts w:ascii="Adobe Caslon Pro" w:hAnsi="Adobe Caslon Pro"/>
+        </w:rPr>
+        <w:t>nazwą widoczną</w:t>
+      </w:r>
+      <w:r>
+        <w:rPr>
+          <w:rFonts w:ascii="Adobe Caslon Pro" w:hAnsi="Adobe Caslon Pro"/>
+        </w:rPr>
+        <w:t xml:space="preserve"> w skryptach</w:t>
+      </w:r>
+      <w:r>
+        <w:rPr>
+          <w:rFonts w:ascii="Adobe Caslon Pro" w:hAnsi="Adobe Caslon Pro"/>
+        </w:rPr>
+        <w:t>) może być różna od nazwy funkcji podczas deklaracji.</w:t>
+      </w:r>
+      <w:r>
+        <w:rPr>
+          <w:rFonts w:ascii="Adobe Caslon Pro" w:hAnsi="Adobe Caslon Pro"/>
+        </w:rPr>
+        <w:t xml:space="preserve"> Innymi słowy</w:t>
+      </w:r>
+    </w:p>
+    <w:p>
+      <w:pPr>
+        <w:jc w:val="both"/>
+        <w:rPr>
+          <w:rFonts w:ascii="Courier New" w:hAnsi="Courier New" w:cs="Courier New"/>
+        </w:rPr>
+      </w:pPr>
+      <w:r>
+        <w:rPr>
+          <w:rFonts w:ascii="Courier New" w:hAnsi="Courier New" w:cs="Courier New"/>
+        </w:rPr>
+        <w:t>lua_register( luaState, "myFunction", pointerToFunction );</w:t>
+      </w:r>
+    </w:p>
+    <w:p>
+      <w:pPr>
+        <w:jc w:val="both"/>
+        <w:rPr>
+          <w:rFonts w:ascii="Adobe Caslon Pro" w:hAnsi="Adobe Caslon Pro" w:cs="Courier New"/>
+        </w:rPr>
+      </w:pPr>
+      <w:r>
+        <w:rPr>
+          <w:rFonts w:ascii="Adobe Caslon Pro" w:hAnsi="Adobe Caslon Pro" w:cs="Courier New"/>
+        </w:rPr>
         <w:lastRenderedPageBreak/>
-        <w:t>Ad. 2. Tutaj należy</w:t>
-      </w:r>
-      <w:r>
-        <w:rPr>
-          <w:rFonts w:ascii="Adobe Caslon Pro" w:hAnsi="Adobe Caslon Pro"/>
-        </w:rPr>
-        <w:t xml:space="preserve"> zauważyć, że nazwa funkcj</w:t>
-      </w:r>
-      <w:r>
-        <w:rPr>
-          <w:rFonts w:ascii="Adobe Caslon Pro" w:hAnsi="Adobe Caslon Pro"/>
-        </w:rPr>
-        <w:t xml:space="preserve">i (która będzie </w:t>
-      </w:r>
-      <w:r>
-        <w:rPr>
-          <w:rFonts w:ascii="Adobe Caslon Pro" w:hAnsi="Adobe Caslon Pro"/>
-        </w:rPr>
-        <w:t>nazwą widoczną</w:t>
-      </w:r>
-      <w:r>
-        <w:rPr>
-          <w:rFonts w:ascii="Adobe Caslon Pro" w:hAnsi="Adobe Caslon Pro"/>
-        </w:rPr>
-        <w:t xml:space="preserve"> w skryptach</w:t>
-      </w:r>
-      <w:r>
-        <w:rPr>
-          <w:rFonts w:ascii="Adobe Caslon Pro" w:hAnsi="Adobe Caslon Pro"/>
-        </w:rPr>
-        <w:t>) może być różna od nazwy funkcji podczas deklaracji.</w:t>
-      </w:r>
-      <w:r>
-        <w:rPr>
-          <w:rFonts w:ascii="Adobe Caslon Pro" w:hAnsi="Adobe Caslon Pro"/>
-        </w:rPr>
-        <w:t xml:space="preserve"> Innymi słowy</w:t>
-      </w:r>
-    </w:p>
-    <w:p>
-      <w:pPr>
-        <w:jc w:val="both"/>
-        <w:rPr>
-          <w:rFonts w:ascii="Courier New" w:hAnsi="Courier New" w:cs="Courier New"/>
-        </w:rPr>
-      </w:pPr>
-      <w:r>
-        <w:rPr>
-          <w:rFonts w:ascii="Courier New" w:hAnsi="Courier New" w:cs="Courier New"/>
-        </w:rPr>
-        <w:t>lua_register( luaState, "myFunction", pointerToFunction );</w:t>
-      </w:r>
-    </w:p>
-    <w:p>
-      <w:pPr>
-        <w:jc w:val="both"/>
-        <w:rPr>
-          <w:rFonts w:ascii="Adobe Caslon Pro" w:hAnsi="Adobe Caslon Pro" w:cs="Courier New"/>
-        </w:rPr>
-      </w:pPr>
-      <w:r>
-        <w:rPr>
-          <w:rFonts w:ascii="Adobe Caslon Pro" w:hAnsi="Adobe Caslon Pro" w:cs="Courier New"/>
-        </w:rPr>
         <w:t xml:space="preserve">oznacza, że gdy w skrypcie napiszemy </w:t>
       </w:r>
       <w:r>
@@ -5763,27 +7465,203 @@
         <w:rPr>
           <w:rFonts w:ascii="Adobe Caslon Pro" w:hAnsi="Adobe Caslon Pro" w:cs="Courier New"/>
         </w:rPr>
+        <w:tab/>
+        <w:t>Bardzo ważnym faktem (i oczywistym) silnika Lua jest to, że gdy skrypt zostanie wczytany, to po jego ur</w:t>
+      </w:r>
+      <w:r>
+        <w:rPr>
+          <w:rFonts w:ascii="Adobe Caslon Pro" w:hAnsi="Adobe Caslon Pro" w:cs="Courier New"/>
+        </w:rPr>
+        <w:t>uchomieniu silnik wykonuje każdą</w:t>
+      </w:r>
+      <w:r>
+        <w:rPr>
+          <w:rFonts w:ascii="Adobe Caslon Pro" w:hAnsi="Adobe Caslon Pro" w:cs="Courier New"/>
+        </w:rPr>
+        <w:t xml:space="preserve"> instrukcję po kolei</w:t>
+      </w:r>
+      <w:r>
+        <w:rPr>
+          <w:rFonts w:ascii="Adobe Caslon Pro" w:hAnsi="Adobe Caslon Pro" w:cs="Courier New"/>
+        </w:rPr>
+        <w:t xml:space="preserve"> (w sensie tak j</w:t>
+      </w:r>
+      <w:r>
+        <w:rPr>
+          <w:rFonts w:ascii="Adobe Caslon Pro" w:hAnsi="Adobe Caslon Pro" w:cs="Courier New"/>
+        </w:rPr>
+        <w:t>a</w:t>
+      </w:r>
+      <w:r>
+        <w:rPr>
+          <w:rFonts w:ascii="Adobe Caslon Pro" w:hAnsi="Adobe Caslon Pro" w:cs="Courier New"/>
+        </w:rPr>
+        <w:t xml:space="preserve">k </w:t>
+      </w:r>
+      <w:r>
+        <w:rPr>
+          <w:rFonts w:ascii="Adobe Caslon Pro" w:hAnsi="Adobe Caslon Pro" w:cs="Courier New"/>
+        </w:rPr>
+        <w:t>została napisana logika</w:t>
+      </w:r>
+      <w:r>
+        <w:rPr>
+          <w:rFonts w:ascii="Adobe Caslon Pro" w:hAnsi="Adobe Caslon Pro" w:cs="Courier New"/>
+        </w:rPr>
+        <w:t xml:space="preserve"> skryptu)</w:t>
+      </w:r>
+      <w:r>
+        <w:rPr>
+          <w:rFonts w:ascii="Adobe Caslon Pro" w:hAnsi="Adobe Caslon Pro" w:cs="Courier New"/>
+        </w:rPr>
+        <w:t xml:space="preserve">. </w:t>
+      </w:r>
+      <w:r>
+        <w:rPr>
+          <w:rFonts w:ascii="Adobe Caslon Pro" w:hAnsi="Adobe Caslon Pro" w:cs="Courier New"/>
+        </w:rPr>
+        <w:t>Jest to logiczne i wydaje się normalne</w:t>
+      </w:r>
+      <w:r>
+        <w:rPr>
+          <w:rFonts w:ascii="Adobe Caslon Pro" w:hAnsi="Adobe Caslon Pro" w:cs="Courier New"/>
+        </w:rPr>
+        <w:t xml:space="preserve"> zachowanie, aczkolwiek w p</w:t>
+      </w:r>
+      <w:r>
+        <w:rPr>
+          <w:rFonts w:ascii="Adobe Caslon Pro" w:hAnsi="Adobe Caslon Pro" w:cs="Courier New"/>
+        </w:rPr>
+        <w:t>ewnych przypadkach może to być</w:t>
+      </w:r>
+      <w:r>
+        <w:rPr>
+          <w:rFonts w:ascii="Adobe Caslon Pro" w:hAnsi="Adobe Caslon Pro" w:cs="Courier New"/>
+        </w:rPr>
+        <w:t xml:space="preserve"> pewnym utrudnienie</w:t>
+      </w:r>
+      <w:r>
+        <w:rPr>
+          <w:rFonts w:ascii="Adobe Caslon Pro" w:hAnsi="Adobe Caslon Pro" w:cs="Courier New"/>
+        </w:rPr>
+        <w:t>m</w:t>
+      </w:r>
+      <w:r>
+        <w:rPr>
+          <w:rFonts w:ascii="Adobe Caslon Pro" w:hAnsi="Adobe Caslon Pro" w:cs="Courier New"/>
+        </w:rPr>
+        <w:t>.</w:t>
+      </w:r>
+    </w:p>
+    <w:p>
+      <w:pPr>
+        <w:jc w:val="both"/>
+        <w:rPr>
+          <w:rFonts w:ascii="Adobe Caslon Pro" w:hAnsi="Adobe Caslon Pro" w:cs="Courier New"/>
+        </w:rPr>
+      </w:pPr>
+      <w:r>
+        <w:rPr>
+          <w:rFonts w:ascii="Adobe Caslon Pro" w:hAnsi="Adobe Caslon Pro" w:cs="Courier New"/>
+        </w:rPr>
         <w:lastRenderedPageBreak/>
         <w:tab/>
-        <w:t>Bardzo ważnym faktem (i oczywistym) silnika Lua jest to, że gdy skrypt zostanie wczytany, to po jego uruchomieniu silnik wykonuje każda instrukcję po kolei</w:t>
-      </w:r>
-      <w:r>
-        <w:rPr>
-          <w:rFonts w:ascii="Adobe Caslon Pro" w:hAnsi="Adobe Caslon Pro" w:cs="Courier New"/>
-        </w:rPr>
-        <w:t xml:space="preserve"> (w sensie tak j</w:t>
-      </w:r>
-      <w:r>
-        <w:rPr>
-          <w:rFonts w:ascii="Adobe Caslon Pro" w:hAnsi="Adobe Caslon Pro" w:cs="Courier New"/>
-        </w:rPr>
-        <w:t>a</w:t>
-      </w:r>
-      <w:r>
-        <w:rPr>
-          <w:rFonts w:ascii="Adobe Caslon Pro" w:hAnsi="Adobe Caslon Pro" w:cs="Courier New"/>
-        </w:rPr>
-        <w:t>k napisaliśmy logikę skryptu)</w:t>
+      </w:r>
+      <w:r>
+        <w:rPr>
+          <w:rFonts w:ascii="Adobe Caslon Pro" w:hAnsi="Adobe Caslon Pro" w:cs="Courier New"/>
+        </w:rPr>
+        <w:t>Przykładem</w:t>
+      </w:r>
+      <w:r>
+        <w:rPr>
+          <w:rFonts w:ascii="Adobe Caslon Pro" w:hAnsi="Adobe Caslon Pro" w:cs="Courier New"/>
+        </w:rPr>
+        <w:t>,</w:t>
+      </w:r>
+      <w:r>
+        <w:rPr>
+          <w:rFonts w:ascii="Adobe Caslon Pro" w:hAnsi="Adobe Caslon Pro" w:cs="Courier New"/>
+        </w:rPr>
+        <w:t xml:space="preserve"> na którym zostanie omówione wspomniane utrudnienie będzie</w:t>
+      </w:r>
+      <w:r>
+        <w:rPr>
+          <w:rFonts w:ascii="Adobe Caslon Pro" w:hAnsi="Adobe Caslon Pro" w:cs="Courier New"/>
+        </w:rPr>
+        <w:t xml:space="preserve"> prosty</w:t>
+      </w:r>
+      <w:r>
+        <w:rPr>
+          <w:rFonts w:ascii="Adobe Caslon Pro" w:hAnsi="Adobe Caslon Pro" w:cs="Courier New"/>
+        </w:rPr>
+        <w:t xml:space="preserve"> skrypt, który </w:t>
+      </w:r>
+      <w:r>
+        <w:rPr>
+          <w:rFonts w:ascii="Adobe Caslon Pro" w:hAnsi="Adobe Caslon Pro" w:cs="Courier New"/>
+        </w:rPr>
+        <w:t>wykonuje</w:t>
+      </w:r>
+      <w:r>
+        <w:rPr>
+          <w:rFonts w:ascii="Adobe Caslon Pro" w:hAnsi="Adobe Caslon Pro" w:cs="Courier New"/>
+        </w:rPr>
+        <w:t xml:space="preserve"> </w:t>
+      </w:r>
+      <w:r>
+        <w:rPr>
+          <w:rFonts w:ascii="Adobe Caslon Pro" w:hAnsi="Adobe Caslon Pro" w:cs="Courier New"/>
+        </w:rPr>
+        <w:t>dwa kliknięcia</w:t>
+      </w:r>
+      <w:r>
+        <w:rPr>
+          <w:rFonts w:ascii="Adobe Caslon Pro" w:hAnsi="Adobe Caslon Pro" w:cs="Courier New"/>
+        </w:rPr>
+        <w:t xml:space="preserve"> myszką</w:t>
+      </w:r>
+      <w:r>
+        <w:rPr>
+          <w:rFonts w:ascii="Adobe Caslon Pro" w:hAnsi="Adobe Caslon Pro" w:cs="Courier New"/>
+        </w:rPr>
+        <w:t>. Pierwszym</w:t>
+      </w:r>
+      <w:r>
+        <w:rPr>
+          <w:rFonts w:ascii="Adobe Caslon Pro" w:hAnsi="Adobe Caslon Pro" w:cs="Courier New"/>
+        </w:rPr>
+        <w:t xml:space="preserve"> kliknięcie</w:t>
+      </w:r>
+      <w:r>
+        <w:rPr>
+          <w:rFonts w:ascii="Adobe Caslon Pro" w:hAnsi="Adobe Caslon Pro" w:cs="Courier New"/>
+        </w:rPr>
+        <w:t>m</w:t>
+      </w:r>
+      <w:r>
+        <w:rPr>
+          <w:rFonts w:ascii="Adobe Caslon Pro" w:hAnsi="Adobe Caslon Pro" w:cs="Courier New"/>
+        </w:rPr>
+        <w:t xml:space="preserve"> </w:t>
+      </w:r>
+      <w:r>
+        <w:rPr>
+          <w:rFonts w:ascii="Adobe Caslon Pro" w:hAnsi="Adobe Caslon Pro" w:cs="Courier New"/>
+        </w:rPr>
+        <w:t>zostaje wciśnięty przycisk</w:t>
+      </w:r>
+      <w:r>
+        <w:rPr>
+          <w:rFonts w:ascii="Adobe Caslon Pro" w:hAnsi="Adobe Caslon Pro" w:cs="Courier New"/>
+        </w:rPr>
+        <w:t xml:space="preserve">, który wyświetla jakieś okno dialogowe, za to drugim kliknięciem </w:t>
+      </w:r>
+      <w:r>
+        <w:rPr>
+          <w:rFonts w:ascii="Adobe Caslon Pro" w:hAnsi="Adobe Caslon Pro" w:cs="Courier New"/>
+        </w:rPr>
+        <w:t>zostanie wciśnięty inny przycisk ale już na nowo otwartym oknie</w:t>
       </w:r>
       <w:r>
         <w:rPr>
@@ -5795,69 +7673,13 @@
         <w:rPr>
           <w:rFonts w:ascii="Adobe Caslon Pro" w:hAnsi="Adobe Caslon Pro" w:cs="Courier New"/>
         </w:rPr>
-        <w:t>Jest to logiczne i wydaje się normalne</w:t>
-      </w:r>
-      <w:r>
-        <w:rPr>
-          <w:rFonts w:ascii="Adobe Caslon Pro" w:hAnsi="Adobe Caslon Pro" w:cs="Courier New"/>
-        </w:rPr>
-        <w:t xml:space="preserve"> zachowanie, aczkolwiek w pewnych przypadkach może to być w pewnym sensie utrudnienie.</w:t>
-      </w:r>
-    </w:p>
-    <w:p>
-      <w:pPr>
-        <w:jc w:val="both"/>
-        <w:rPr>
-          <w:rFonts w:ascii="Adobe Caslon Pro" w:hAnsi="Adobe Caslon Pro" w:cs="Courier New"/>
-        </w:rPr>
-      </w:pPr>
-      <w:r>
-        <w:rPr>
-          <w:rFonts w:ascii="Adobe Caslon Pro" w:hAnsi="Adobe Caslon Pro" w:cs="Courier New"/>
-        </w:rPr>
-        <w:tab/>
-      </w:r>
-      <w:r>
-        <w:rPr>
-          <w:rFonts w:ascii="Adobe Caslon Pro" w:hAnsi="Adobe Caslon Pro" w:cs="Courier New"/>
-        </w:rPr>
-        <w:t>Załóżmy, że</w:t>
-      </w:r>
-      <w:r>
-        <w:rPr>
-          <w:rFonts w:ascii="Adobe Caslon Pro" w:hAnsi="Adobe Caslon Pro" w:cs="Courier New"/>
-        </w:rPr>
-        <w:t xml:space="preserve"> chcemy aby nasz skrypt wykonał</w:t>
-      </w:r>
-      <w:r>
-        <w:rPr>
-          <w:rFonts w:ascii="Adobe Caslon Pro" w:hAnsi="Adobe Caslon Pro" w:cs="Courier New"/>
-        </w:rPr>
-        <w:t xml:space="preserve"> </w:t>
-      </w:r>
-      <w:r>
-        <w:rPr>
-          <w:rFonts w:ascii="Adobe Caslon Pro" w:hAnsi="Adobe Caslon Pro" w:cs="Courier New"/>
-        </w:rPr>
-        <w:t>dwa kliknięcia</w:t>
-      </w:r>
-      <w:r>
-        <w:rPr>
-          <w:rFonts w:ascii="Adobe Caslon Pro" w:hAnsi="Adobe Caslon Pro" w:cs="Courier New"/>
-        </w:rPr>
-        <w:t xml:space="preserve"> myszką w obrębie jakiegoś</w:t>
-      </w:r>
-      <w:r>
-        <w:rPr>
-          <w:rFonts w:ascii="Adobe Caslon Pro" w:hAnsi="Adobe Caslon Pro" w:cs="Courier New"/>
-        </w:rPr>
-        <w:t xml:space="preserve"> programu. Pierwsze kliknięcie może być wciśnięciem przycisku, który wyświetla jakieś okno dialogowe, za to drugim kliknięciem chcielibyśmy wcisnąć przycisk już na oknie dialogowym. N</w:t>
-      </w:r>
-      <w:r>
-        <w:rPr>
-          <w:rFonts w:ascii="Adobe Caslon Pro" w:hAnsi="Adobe Caslon Pro" w:cs="Courier New"/>
-        </w:rPr>
-        <w:t>asz skrypt może wyglądać np. tak:</w:t>
+        <w:t>S</w:t>
+      </w:r>
+      <w:r>
+        <w:rPr>
+          <w:rFonts w:ascii="Adobe Caslon Pro" w:hAnsi="Adobe Caslon Pro" w:cs="Courier New"/>
+        </w:rPr>
+        <w:t>krypt może wyglądać np. tak:</w:t>
       </w:r>
     </w:p>
     <w:p>
@@ -5916,7 +7738,13 @@
         <w:rPr>
           <w:rFonts w:ascii="Adobe Caslon Pro" w:hAnsi="Adobe Caslon Pro" w:cs="Courier New"/>
         </w:rPr>
-        <w:t>Powyższy skrypt zrobi dokładnie to co mu napisaliśmy</w:t>
+        <w:t xml:space="preserve">Powyższy skrypt zrobi dokładnie to co </w:t>
+      </w:r>
+      <w:r>
+        <w:rPr>
+          <w:rFonts w:ascii="Adobe Caslon Pro" w:hAnsi="Adobe Caslon Pro" w:cs="Courier New"/>
+        </w:rPr>
+        <w:t>zostało dla niego zdefiniowane</w:t>
       </w:r>
       <w:r>
         <w:rPr>
@@ -5964,19 +7792,43 @@
         <w:rPr>
           <w:rFonts w:ascii="Adobe Caslon Pro" w:hAnsi="Adobe Caslon Pro" w:cs="Courier New"/>
         </w:rPr>
-        <w:t>może nie zdążyć się pojawić przed drugim kliknięciem.</w:t>
-      </w:r>
-      <w:r>
-        <w:rPr>
-          <w:rFonts w:ascii="Adobe Caslon Pro" w:hAnsi="Adobe Caslon Pro" w:cs="Courier New"/>
-        </w:rPr>
-        <w:t xml:space="preserve"> R</w:t>
-      </w:r>
-      <w:r>
-        <w:rPr>
-          <w:rFonts w:ascii="Adobe Caslon Pro" w:hAnsi="Adobe Caslon Pro" w:cs="Courier New"/>
-        </w:rPr>
-        <w:t>ozwiązanie jest oczywiste</w:t>
+        <w:t>może nie zdąży</w:t>
+      </w:r>
+      <w:r>
+        <w:rPr>
+          <w:rFonts w:ascii="Adobe Caslon Pro" w:hAnsi="Adobe Caslon Pro" w:cs="Courier New"/>
+        </w:rPr>
+        <w:t>c</w:t>
+      </w:r>
+      <w:r>
+        <w:rPr>
+          <w:rFonts w:ascii="Adobe Caslon Pro" w:hAnsi="Adobe Caslon Pro" w:cs="Courier New"/>
+        </w:rPr>
+        <w:t xml:space="preserve"> się pojawić przed drugim kliknięciem.</w:t>
+      </w:r>
+      <w:r>
+        <w:rPr>
+          <w:rFonts w:ascii="Adobe Caslon Pro" w:hAnsi="Adobe Caslon Pro" w:cs="Courier New"/>
+        </w:rPr>
+        <w:t xml:space="preserve"> </w:t>
+      </w:r>
+      <w:r>
+        <w:rPr>
+          <w:rFonts w:ascii="Adobe Caslon Pro" w:hAnsi="Adobe Caslon Pro" w:cs="Courier New"/>
+        </w:rPr>
+        <w:t>Jedno z rozwiązań</w:t>
+      </w:r>
+      <w:r>
+        <w:rPr>
+          <w:rFonts w:ascii="Adobe Caslon Pro" w:hAnsi="Adobe Caslon Pro" w:cs="Courier New"/>
+        </w:rPr>
+        <w:t xml:space="preserve"> </w:t>
+      </w:r>
+      <w:r>
+        <w:rPr>
+          <w:rFonts w:ascii="Adobe Caslon Pro" w:hAnsi="Adobe Caslon Pro" w:cs="Courier New"/>
+        </w:rPr>
+        <w:t>samo się narzuca</w:t>
       </w:r>
       <w:r>
         <w:rPr>
@@ -5988,7 +7840,7 @@
         <w:rPr>
           <w:rFonts w:ascii="Adobe Caslon Pro" w:hAnsi="Adobe Caslon Pro" w:cs="Courier New"/>
         </w:rPr>
-        <w:t>musimy</w:t>
+        <w:t>trzeba</w:t>
       </w:r>
       <w:r>
         <w:rPr>
@@ -6026,6 +7878,30 @@
         </w:rPr>
         <w:t xml:space="preserve"> </w:t>
       </w:r>
+      <w:r>
+        <w:rPr>
+          <w:rFonts w:ascii="Adobe Caslon Pro" w:hAnsi="Adobe Caslon Pro" w:cs="Courier New"/>
+        </w:rPr>
+        <w:t>Innym sposobem jest bardziej zaawansowany podsystem, który poszukuje ustalonego przez użytkownika fragmentu ekranu tak jak zostało to opisane przy rozdziale analizy zagadnienia.</w:t>
+      </w:r>
+      <w:r>
+        <w:rPr>
+          <w:rFonts w:ascii="Adobe Caslon Pro" w:hAnsi="Adobe Caslon Pro" w:cs="Courier New"/>
+        </w:rPr>
+        <w:t xml:space="preserve"> Jednak w tym podrozdziale uwaga zostanie skupiona wokół uśpienia, ponieważ wymagało to odpowiedniego zaprojektowania takiego silnika</w:t>
+      </w:r>
+      <w:r>
+        <w:rPr>
+          <w:rFonts w:ascii="Adobe Caslon Pro" w:hAnsi="Adobe Caslon Pro" w:cs="Courier New"/>
+        </w:rPr>
+        <w:t>, a w przypadku pobierania fragmentu ekranu jest to po prostu funkcja udostępniania użytkownikowi</w:t>
+      </w:r>
+      <w:r>
+        <w:rPr>
+          <w:rFonts w:ascii="Adobe Caslon Pro" w:hAnsi="Adobe Caslon Pro" w:cs="Courier New"/>
+        </w:rPr>
+        <w:t>.</w:t>
+      </w:r>
     </w:p>
     <w:p>
       <w:pPr>
@@ -6062,56 +7938,19 @@
         <w:rPr>
           <w:rFonts w:ascii="Adobe Caslon Pro" w:hAnsi="Adobe Caslon Pro" w:cs="Courier New"/>
         </w:rPr>
-        <w:t>opiszemy</w:t>
-      </w:r>
-      <w:r>
-        <w:rPr>
-          <w:rFonts w:ascii="Adobe Caslon Pro" w:hAnsi="Adobe Caslon Pro" w:cs="Courier New"/>
-        </w:rPr>
-        <w:t xml:space="preserve"> część z nich </w:t>
-      </w:r>
-      <w:r>
-        <w:rPr>
-          <w:rFonts w:ascii="Adobe Caslon Pro" w:hAnsi="Adobe Caslon Pro" w:cs="Courier New"/>
-        </w:rPr>
-        <w:t>wyróżniając ich wady i zalety</w:t>
-      </w:r>
-      <w:r>
-        <w:rPr>
-          <w:rFonts w:ascii="Adobe Caslon Pro" w:hAnsi="Adobe Caslon Pro" w:cs="Courier New"/>
-        </w:rPr>
-        <w:t>. B</w:t>
-      </w:r>
-      <w:r>
-        <w:rPr>
-          <w:rFonts w:ascii="Adobe Caslon Pro" w:hAnsi="Adobe Caslon Pro" w:cs="Courier New"/>
-        </w:rPr>
-        <w:t xml:space="preserve">ędą to sposoby, które zostały zaimplementowane w </w:t>
-      </w:r>
-      <w:r>
-        <w:rPr>
-          <w:rFonts w:ascii="Adobe Caslon Pro" w:hAnsi="Adobe Caslon Pro" w:cs="Courier New"/>
-        </w:rPr>
-        <w:t>systemie</w:t>
-      </w:r>
-      <w:r>
-        <w:rPr>
-          <w:rFonts w:ascii="Adobe Caslon Pro" w:hAnsi="Adobe Caslon Pro" w:cs="Courier New"/>
-        </w:rPr>
-        <w:t xml:space="preserve"> </w:t>
-      </w:r>
-      <w:r>
-        <w:rPr>
-          <w:rFonts w:ascii="Adobe Caslon Pro" w:hAnsi="Adobe Caslon Pro" w:cs="Courier New"/>
-          <w:i/>
-        </w:rPr>
-        <w:t>DoForMe!</w:t>
-      </w:r>
-      <w:r>
-        <w:rPr>
-          <w:rFonts w:ascii="Adobe Caslon Pro" w:hAnsi="Adobe Caslon Pro" w:cs="Courier New"/>
-        </w:rPr>
-        <w:t>.</w:t>
+        <w:t>zostanie tutaj opisane</w:t>
+      </w:r>
+      <w:r>
+        <w:rPr>
+          <w:rFonts w:ascii="Adobe Caslon Pro" w:hAnsi="Adobe Caslon Pro" w:cs="Courier New"/>
+        </w:rPr>
+        <w:t xml:space="preserve"> część z nich</w:t>
+      </w:r>
+      <w:r>
+        <w:rPr>
+          <w:rFonts w:ascii="Adobe Caslon Pro" w:hAnsi="Adobe Caslon Pro" w:cs="Courier New"/>
+        </w:rPr>
+        <w:t>, które zostały zaimplementowane w systemie DoForMe!.</w:t>
       </w:r>
     </w:p>
     <w:p>
@@ -6219,7 +8058,19 @@
         <w:rPr>
           <w:rFonts w:ascii="Adobe Caslon Pro" w:hAnsi="Adobe Caslon Pro" w:cs="Courier New"/>
         </w:rPr>
-        <w:t xml:space="preserve"> wiemy dokładnie gdzie i na ile zostanie zatrzymane wykonanie skryptu</w:t>
+        <w:t xml:space="preserve"> </w:t>
+      </w:r>
+      <w:r>
+        <w:rPr>
+          <w:rFonts w:ascii="Adobe Caslon Pro" w:hAnsi="Adobe Caslon Pro" w:cs="Courier New"/>
+        </w:rPr>
+        <w:t>wiadomo</w:t>
+      </w:r>
+      <w:r>
+        <w:rPr>
+          <w:rFonts w:ascii="Adobe Caslon Pro" w:hAnsi="Adobe Caslon Pro" w:cs="Courier New"/>
+        </w:rPr>
+        <w:t xml:space="preserve"> dokładnie gdzie i na ile zostanie zatrzymane wykonanie skryptu</w:t>
       </w:r>
     </w:p>
     <w:p>
@@ -6238,7 +8089,19 @@
         <w:rPr>
           <w:rFonts w:ascii="Adobe Caslon Pro" w:hAnsi="Adobe Caslon Pro" w:cs="Courier New"/>
         </w:rPr>
-        <w:t>modyfikowalność - bez problemu możemy dodać lub usunąć uśpienie</w:t>
+        <w:t xml:space="preserve">modyfikowalność - bez problemu </w:t>
+      </w:r>
+      <w:r>
+        <w:rPr>
+          <w:rFonts w:ascii="Adobe Caslon Pro" w:hAnsi="Adobe Caslon Pro" w:cs="Courier New"/>
+        </w:rPr>
+        <w:t>można</w:t>
+      </w:r>
+      <w:r>
+        <w:rPr>
+          <w:rFonts w:ascii="Adobe Caslon Pro" w:hAnsi="Adobe Caslon Pro" w:cs="Courier New"/>
+        </w:rPr>
+        <w:t xml:space="preserve"> dodać lub usunąć uśpienie</w:t>
       </w:r>
       <w:r>
         <w:rPr>
@@ -6302,13 +8165,49 @@
         <w:rPr>
           <w:rFonts w:ascii="Adobe Caslon Pro" w:hAnsi="Adobe Caslon Pro" w:cs="Courier New"/>
         </w:rPr>
-        <w:t>w przypadku gdy mamy dużo komend, które muszą być wywoływane w pewnych odstępach czasu, musimy dodać dużo uśpień</w:t>
-      </w:r>
-      <w:r>
-        <w:rPr>
-          <w:rFonts w:ascii="Adobe Caslon Pro" w:hAnsi="Adobe Caslon Pro" w:cs="Courier New"/>
-        </w:rPr>
-        <w:t>, przez co tracimy na przejrzystości kodu</w:t>
+        <w:t xml:space="preserve">w przypadku gdy </w:t>
+      </w:r>
+      <w:r>
+        <w:rPr>
+          <w:rFonts w:ascii="Adobe Caslon Pro" w:hAnsi="Adobe Caslon Pro" w:cs="Courier New"/>
+        </w:rPr>
+        <w:t>jest</w:t>
+      </w:r>
+      <w:r>
+        <w:rPr>
+          <w:rFonts w:ascii="Adobe Caslon Pro" w:hAnsi="Adobe Caslon Pro" w:cs="Courier New"/>
+        </w:rPr>
+        <w:t xml:space="preserve"> dużo komend, które muszą być wywoływane w pewnych odstępach czasu, </w:t>
+      </w:r>
+      <w:r>
+        <w:rPr>
+          <w:rFonts w:ascii="Adobe Caslon Pro" w:hAnsi="Adobe Caslon Pro" w:cs="Courier New"/>
+        </w:rPr>
+        <w:t>trzeba</w:t>
+      </w:r>
+      <w:r>
+        <w:rPr>
+          <w:rFonts w:ascii="Adobe Caslon Pro" w:hAnsi="Adobe Caslon Pro" w:cs="Courier New"/>
+        </w:rPr>
+        <w:t xml:space="preserve"> dodać dużo uśpień</w:t>
+      </w:r>
+      <w:r>
+        <w:rPr>
+          <w:rFonts w:ascii="Adobe Caslon Pro" w:hAnsi="Adobe Caslon Pro" w:cs="Courier New"/>
+        </w:rPr>
+        <w:t xml:space="preserve">, przez co </w:t>
+      </w:r>
+      <w:r>
+        <w:rPr>
+          <w:rFonts w:ascii="Adobe Caslon Pro" w:hAnsi="Adobe Caslon Pro" w:cs="Courier New"/>
+        </w:rPr>
+        <w:t>traci się</w:t>
+      </w:r>
+      <w:r>
+        <w:rPr>
+          <w:rFonts w:ascii="Adobe Caslon Pro" w:hAnsi="Adobe Caslon Pro" w:cs="Courier New"/>
+        </w:rPr>
+        <w:t xml:space="preserve"> na przejrzystości kodu</w:t>
       </w:r>
     </w:p>
     <w:p>
@@ -6349,6 +8248,7 @@
         <w:rPr>
           <w:rFonts w:ascii="Adobe Caslon Pro" w:hAnsi="Adobe Caslon Pro" w:cs="Courier New"/>
         </w:rPr>
+        <w:lastRenderedPageBreak/>
         <w:t xml:space="preserve">-- nowa </w:t>
       </w:r>
       <w:r>
@@ -6369,7 +8269,6 @@
         <w:rPr>
           <w:rFonts w:ascii="Adobe Caslon Pro" w:hAnsi="Adobe Caslon Pro" w:cs="Courier New"/>
         </w:rPr>
-        <w:lastRenderedPageBreak/>
         <w:tab/>
       </w:r>
       <w:r>
@@ -6390,6 +8289,12 @@
         </w:rPr>
         <w:t>a poczynić pewne przygotowania w przypadku wykonywania instrukcji przez silnik Lua.</w:t>
       </w:r>
+      <w:r>
+        <w:rPr>
+          <w:rFonts w:ascii="Adobe Caslon Pro" w:hAnsi="Adobe Caslon Pro" w:cs="Courier New"/>
+        </w:rPr>
+        <w:t xml:space="preserve"> Przy okazji zostanie wytłumaczony sposób przechowywania implementacji poleceń, które zostały udostępnione użytkownikowi.</w:t>
+      </w:r>
     </w:p>
     <w:p>
       <w:pPr>
@@ -6426,25 +8331,13 @@
         <w:rPr>
           <w:rFonts w:ascii="Adobe Caslon Pro" w:hAnsi="Adobe Caslon Pro" w:cs="Courier New"/>
         </w:rPr>
-        <w:t xml:space="preserve"> (nie tego stosu, który tworzy Lua na activation records</w:t>
-      </w:r>
-      <w:r>
-        <w:rPr>
-          <w:rFonts w:ascii="Adobe Caslon Pro" w:hAnsi="Adobe Caslon Pro" w:cs="Courier New"/>
-        </w:rPr>
-        <w:t>, ale własnego</w:t>
-      </w:r>
-      <w:r>
-        <w:rPr>
-          <w:rFonts w:ascii="Adobe Caslon Pro" w:hAnsi="Adobe Caslon Pro" w:cs="Courier New"/>
-        </w:rPr>
-        <w:t>)</w:t>
-      </w:r>
-      <w:r>
-        <w:rPr>
-          <w:rFonts w:ascii="Adobe Caslon Pro" w:hAnsi="Adobe Caslon Pro" w:cs="Courier New"/>
-        </w:rPr>
-        <w:t>, na który</w:t>
+        <w:t xml:space="preserve">, </w:t>
+      </w:r>
+      <w:r>
+        <w:rPr>
+          <w:rFonts w:ascii="Adobe Caslon Pro" w:hAnsi="Adobe Caslon Pro" w:cs="Courier New"/>
+        </w:rPr>
+        <w:t>na który</w:t>
       </w:r>
       <w:r>
         <w:rPr>
@@ -6498,7 +8391,19 @@
         <w:rPr>
           <w:rFonts w:ascii="Adobe Caslon Pro" w:hAnsi="Adobe Caslon Pro" w:cs="Courier New"/>
         </w:rPr>
-        <w:t xml:space="preserve"> w przypadku implementacji poszczególnych komend. Jeszcze przed problemem "uśpienia", funkcje dostępne w skryptach miały</w:t>
+        <w:t xml:space="preserve"> w przypadku implementacji poszczególnych komend. Jeszcze przed problemem "uśpienia", </w:t>
+      </w:r>
+      <w:r>
+        <w:rPr>
+          <w:rFonts w:ascii="Adobe Caslon Pro" w:hAnsi="Adobe Caslon Pro" w:cs="Courier New"/>
+        </w:rPr>
+        <w:t>implementacje funkcji dostępnych</w:t>
+      </w:r>
+      <w:r>
+        <w:rPr>
+          <w:rFonts w:ascii="Adobe Caslon Pro" w:hAnsi="Adobe Caslon Pro" w:cs="Courier New"/>
+        </w:rPr>
+        <w:t xml:space="preserve"> w skryptach miały</w:t>
       </w:r>
       <w:r>
         <w:rPr>
@@ -6546,25 +8451,31 @@
         <w:rPr>
           <w:rFonts w:ascii="Adobe Caslon Pro" w:hAnsi="Adobe Caslon Pro" w:cs="Courier New"/>
         </w:rPr>
-        <w:t xml:space="preserve"> Zmiana dotyczy tego, że teraz ta komenda</w:t>
-      </w:r>
-      <w:r>
-        <w:rPr>
-          <w:rFonts w:ascii="Adobe Caslon Pro" w:hAnsi="Adobe Caslon Pro" w:cs="Courier New"/>
-        </w:rPr>
-        <w:t xml:space="preserve"> tylko</w:t>
-      </w:r>
-      <w:r>
-        <w:rPr>
-          <w:rFonts w:ascii="Adobe Caslon Pro" w:hAnsi="Adobe Caslon Pro" w:cs="Courier New"/>
-        </w:rPr>
-        <w:t xml:space="preserve"> wrzuca informację na stos o tym ja</w:t>
-      </w:r>
-      <w:r>
-        <w:rPr>
-          <w:rFonts w:ascii="Adobe Caslon Pro" w:hAnsi="Adobe Caslon Pro" w:cs="Courier New"/>
-        </w:rPr>
-        <w:t xml:space="preserve">ka funkcja ma zostać wykonywana. Gdy Lua </w:t>
+        <w:t xml:space="preserve"> </w:t>
+      </w:r>
+      <w:r>
+        <w:rPr>
+          <w:rFonts w:ascii="Adobe Caslon Pro" w:hAnsi="Adobe Caslon Pro" w:cs="Courier New"/>
+        </w:rPr>
+        <w:t xml:space="preserve">Zmiana dotyczy tego, że teraz </w:t>
+      </w:r>
+      <w:r>
+        <w:rPr>
+          <w:rFonts w:ascii="Adobe Caslon Pro" w:hAnsi="Adobe Caslon Pro" w:cs="Courier New"/>
+        </w:rPr>
+        <w:t>każde udostępnione użytkownikowi</w:t>
+      </w:r>
+      <w:r>
+        <w:rPr>
+          <w:rFonts w:ascii="Adobe Caslon Pro" w:hAnsi="Adobe Caslon Pro" w:cs="Courier New"/>
+        </w:rPr>
+        <w:t xml:space="preserve"> polecenie realizowane jest za pomocą dwóch oddzielnych funkcji, z których pierwsza tylko wrzuca wskaźnik na stos do drugiej funkcji, która faktycznie posiada implementację danego polecenia. </w:t>
+      </w:r>
+      <w:r>
+        <w:rPr>
+          <w:rFonts w:ascii="Adobe Caslon Pro" w:hAnsi="Adobe Caslon Pro" w:cs="Courier New"/>
+        </w:rPr>
+        <w:t xml:space="preserve">Gdy Lua </w:t>
       </w:r>
       <w:r>
         <w:rPr>
@@ -6594,20 +8505,19 @@
         <w:rPr>
           <w:rFonts w:ascii="Adobe Caslon Pro" w:hAnsi="Adobe Caslon Pro" w:cs="Courier New"/>
         </w:rPr>
-        <w:t xml:space="preserve">licznik (ang. </w:t>
-      </w:r>
-      <w:r>
-        <w:rPr>
-          <w:rFonts w:ascii="Adobe Caslon Pro" w:hAnsi="Adobe Caslon Pro" w:cs="Courier New"/>
-          <w:i/>
-        </w:rPr>
-        <w:t>timer</w:t>
-      </w:r>
-      <w:r>
-        <w:rPr>
-          <w:rFonts w:ascii="Adobe Caslon Pro" w:hAnsi="Adobe Caslon Pro" w:cs="Courier New"/>
-        </w:rPr>
-        <w:t>), który co jakiś czas ściąga</w:t>
+        <w:t>licznik</w:t>
+      </w:r>
+      <w:r>
+        <w:rPr>
+          <w:rFonts w:ascii="Adobe Caslon Pro" w:hAnsi="Adobe Caslon Pro" w:cs="Courier New"/>
+        </w:rPr>
+        <w:t xml:space="preserve">, </w:t>
+      </w:r>
+      <w:r>
+        <w:rPr>
+          <w:rFonts w:ascii="Adobe Caslon Pro" w:hAnsi="Adobe Caslon Pro" w:cs="Courier New"/>
+        </w:rPr>
+        <w:t>który co jakiś czas ściąga</w:t>
       </w:r>
       <w:r>
         <w:rPr>
@@ -6675,7 +8585,7 @@
                     <pic:cNvPicPr/>
                   </pic:nvPicPr>
                   <pic:blipFill>
-                    <a:blip r:embed="rId14"/>
+                    <a:blip r:embed="rId15"/>
                     <a:stretch>
                       <a:fillRect/>
                     </a:stretch>
@@ -6743,13 +8653,38 @@
         <w:rPr>
           <w:rFonts w:ascii="Adobe Caslon Pro" w:hAnsi="Adobe Caslon Pro" w:cs="Courier New"/>
         </w:rPr>
-        <w:t>Ta właściwość zostanie wykorzystana w kolejnym rozdziale.</w:t>
-      </w:r>
-      <w:r>
-        <w:rPr>
-          <w:rFonts w:ascii="Adobe Caslon Pro" w:hAnsi="Adobe Caslon Pro" w:cs="Courier New"/>
-        </w:rPr>
-        <w:t xml:space="preserve"> Więcej informacji na temat organizacji struktury kodu podamy przy omawianiu klasy LuaApiEngine.</w:t>
+        <w:t xml:space="preserve">Ta </w:t>
+      </w:r>
+      <w:r>
+        <w:rPr>
+          <w:rFonts w:ascii="Adobe Caslon Pro" w:hAnsi="Adobe Caslon Pro" w:cs="Courier New"/>
+        </w:rPr>
+        <w:lastRenderedPageBreak/>
+        <w:t xml:space="preserve">właściwość </w:t>
+      </w:r>
+      <w:r>
+        <w:rPr>
+          <w:rFonts w:ascii="Adobe Caslon Pro" w:hAnsi="Adobe Caslon Pro" w:cs="Courier New"/>
+        </w:rPr>
+        <w:t>zostanie</w:t>
+      </w:r>
+      <w:r>
+        <w:rPr>
+          <w:rFonts w:ascii="Adobe Caslon Pro" w:hAnsi="Adobe Caslon Pro" w:cs="Courier New"/>
+        </w:rPr>
+        <w:t xml:space="preserve"> później</w:t>
+      </w:r>
+      <w:r>
+        <w:rPr>
+          <w:rFonts w:ascii="Adobe Caslon Pro" w:hAnsi="Adobe Caslon Pro" w:cs="Courier New"/>
+        </w:rPr>
+        <w:t xml:space="preserve"> wykorzystana</w:t>
+      </w:r>
+      <w:r>
+        <w:rPr>
+          <w:rFonts w:ascii="Adobe Caslon Pro" w:hAnsi="Adobe Caslon Pro" w:cs="Courier New"/>
+        </w:rPr>
+        <w:t>.</w:t>
       </w:r>
       <w:r>
         <w:rPr>
@@ -6761,7 +8696,49 @@
         <w:rPr>
           <w:rFonts w:ascii="Adobe Caslon Pro" w:hAnsi="Adobe Caslon Pro" w:cs="Courier New"/>
         </w:rPr>
-        <w:t>Ważne zalety takiego rozwiązania to m.in.:</w:t>
+        <w:t>[</w:t>
+      </w:r>
+      <w:r>
+        <w:rPr>
+          <w:rFonts w:ascii="Adobe Caslon Pro" w:hAnsi="Adobe Caslon Pro" w:cs="Courier New"/>
+        </w:rPr>
+        <w:t>Więcej informacji na temat organizacji struktury kodu podamy przy omawianiu klasy LuaApiEngine.</w:t>
+      </w:r>
+      <w:r>
+        <w:rPr>
+          <w:rFonts w:ascii="Adobe Caslon Pro" w:hAnsi="Adobe Caslon Pro" w:cs="Courier New"/>
+        </w:rPr>
+        <w:t>]</w:t>
+      </w:r>
+      <w:r>
+        <w:rPr>
+          <w:rFonts w:ascii="Adobe Caslon Pro" w:hAnsi="Adobe Caslon Pro" w:cs="Courier New"/>
+        </w:rPr>
+        <w:t xml:space="preserve"> </w:t>
+      </w:r>
+      <w:r>
+        <w:rPr>
+          <w:rFonts w:ascii="Adobe Caslon Pro" w:hAnsi="Adobe Caslon Pro" w:cs="Courier New"/>
+        </w:rPr>
+        <w:t>Ważnymi zaletami</w:t>
+      </w:r>
+      <w:r>
+        <w:rPr>
+          <w:rFonts w:ascii="Adobe Caslon Pro" w:hAnsi="Adobe Caslon Pro" w:cs="Courier New"/>
+        </w:rPr>
+        <w:t xml:space="preserve"> takiego rozwiązania to </w:t>
+      </w:r>
+      <w:r>
+        <w:rPr>
+          <w:rFonts w:ascii="Adobe Caslon Pro" w:hAnsi="Adobe Caslon Pro" w:cs="Courier New"/>
+        </w:rPr>
+        <w:t xml:space="preserve">są </w:t>
+      </w:r>
+      <w:r>
+        <w:rPr>
+          <w:rFonts w:ascii="Adobe Caslon Pro" w:hAnsi="Adobe Caslon Pro" w:cs="Courier New"/>
+        </w:rPr>
+        <w:t>m.in.:</w:t>
       </w:r>
     </w:p>
     <w:p>
@@ -6805,7 +8782,6 @@
         <w:rPr>
           <w:rFonts w:ascii="Adobe Caslon Pro" w:hAnsi="Adobe Caslon Pro" w:cs="Courier New"/>
         </w:rPr>
-        <w:lastRenderedPageBreak/>
         <w:t>uśpienie jest niewidoczne z poziomu kodu, dzięki temu kod jest przejrzysty</w:t>
       </w:r>
       <w:r>
@@ -6925,7 +8901,25 @@
         <w:rPr>
           <w:rFonts w:ascii="Adobe Caslon Pro" w:hAnsi="Adobe Caslon Pro" w:cs="Courier New"/>
         </w:rPr>
-        <w:t>funkcja, która wrzuca wskaźnik do drugiej funkcji na stos</w:t>
+        <w:t>funkcja, która wrzuca</w:t>
+      </w:r>
+      <w:r>
+        <w:rPr>
+          <w:rFonts w:ascii="Adobe Caslon Pro" w:hAnsi="Adobe Caslon Pro" w:cs="Courier New"/>
+        </w:rPr>
+        <w:t xml:space="preserve"> na stos</w:t>
+      </w:r>
+      <w:r>
+        <w:rPr>
+          <w:rFonts w:ascii="Adobe Caslon Pro" w:hAnsi="Adobe Caslon Pro" w:cs="Courier New"/>
+        </w:rPr>
+        <w:t xml:space="preserve"> wskaźnik</w:t>
+      </w:r>
+      <w:r>
+        <w:rPr>
+          <w:rFonts w:ascii="Adobe Caslon Pro" w:hAnsi="Adobe Caslon Pro" w:cs="Courier New"/>
+        </w:rPr>
+        <w:t xml:space="preserve"> do drugiej funkcji</w:t>
       </w:r>
     </w:p>
     <w:p>
@@ -6956,7 +8950,13 @@
         <w:rPr>
           <w:rFonts w:ascii="Adobe Caslon Pro" w:hAnsi="Adobe Caslon Pro" w:cs="Courier New"/>
         </w:rPr>
-        <w:t xml:space="preserve"> rozwiązany za pomocą nowej komendy, którą przedstawimy w następnym rozdziale).</w:t>
+        <w:t xml:space="preserve"> rozwiązany</w:t>
+      </w:r>
+      <w:r>
+        <w:rPr>
+          <w:rFonts w:ascii="Adobe Caslon Pro" w:hAnsi="Adobe Caslon Pro" w:cs="Courier New"/>
+        </w:rPr>
+        <w:t xml:space="preserve"> za pomocą nowej komendy, która zostanie teraz przedstawiona).</w:t>
       </w:r>
     </w:p>
     <w:p>
@@ -6997,7 +8997,7 @@
         <w:rPr>
           <w:rFonts w:ascii="Adobe Caslon Pro" w:hAnsi="Adobe Caslon Pro" w:cs="Courier New"/>
         </w:rPr>
-        <w:t>wspominaliśmy</w:t>
+        <w:t>zostało wspomniane</w:t>
       </w:r>
       <w:r>
         <w:rPr>
@@ -7112,7 +9112,19 @@
         <w:rPr>
           <w:rFonts w:ascii="Adobe Caslon Pro" w:hAnsi="Adobe Caslon Pro" w:cs="Courier New"/>
         </w:rPr>
-        <w:t>pomiędzy wszystkimi komendami będzie odstęp czasowy równy 1 sekundzie.</w:t>
+        <w:t>pomiędzy wszystkimi komendami</w:t>
+      </w:r>
+      <w:r>
+        <w:rPr>
+          <w:rFonts w:ascii="Adobe Caslon Pro" w:hAnsi="Adobe Caslon Pro" w:cs="Courier New"/>
+        </w:rPr>
+        <w:t>, które są wywoływane po funkcji setInterval()</w:t>
+      </w:r>
+      <w:r>
+        <w:rPr>
+          <w:rFonts w:ascii="Adobe Caslon Pro" w:hAnsi="Adobe Caslon Pro" w:cs="Courier New"/>
+        </w:rPr>
+        <w:t xml:space="preserve"> będzie odstęp czasowy równy 1 sekundzie.</w:t>
       </w:r>
     </w:p>
     <w:p>
@@ -7225,6 +9237,7 @@
         <w:rPr>
           <w:rFonts w:ascii="Adobe Caslon Pro" w:hAnsi="Adobe Caslon Pro" w:cs="Courier New"/>
         </w:rPr>
+        <w:lastRenderedPageBreak/>
         <w:t>dzięki istnieniu funkcji w kodzie staje się on przenośny (nie tak jak w przypadku opcji programu omówionej w poprzednim rozdziale)</w:t>
       </w:r>
       <w:r>
@@ -7253,6 +9266,18 @@
         <w:rPr>
           <w:rFonts w:ascii="Adobe Caslon Pro" w:hAnsi="Adobe Caslon Pro" w:cs="Courier New"/>
         </w:rPr>
+        <w:t>[</w:t>
+      </w:r>
+      <w:r>
+        <w:rPr>
+          <w:rFonts w:ascii="Adobe Caslon Pro" w:hAnsi="Adobe Caslon Pro" w:cs="Courier New"/>
+        </w:rPr>
+        <w:t>[to jest jak sleep wiece bez sensu]</w:t>
+      </w:r>
+      <w:r>
+        <w:rPr>
+          <w:rFonts w:ascii="Adobe Caslon Pro" w:hAnsi="Adobe Caslon Pro" w:cs="Courier New"/>
+        </w:rPr>
         <w:t>-- no</w:t>
       </w:r>
       <w:r>
@@ -7273,7 +9298,6 @@
         <w:rPr>
           <w:rFonts w:ascii="Adobe Caslon Pro" w:hAnsi="Adobe Caslon Pro" w:cs="Courier New"/>
         </w:rPr>
-        <w:lastRenderedPageBreak/>
         <w:tab/>
       </w:r>
       <w:r>
@@ -7389,6 +9413,1709 @@
           <w:rFonts w:ascii="Adobe Caslon Pro" w:hAnsi="Adobe Caslon Pro" w:cs="Courier New"/>
         </w:rPr>
         <w:t>daje się nieużyteczne.</w:t>
+      </w:r>
+      <w:r>
+        <w:rPr>
+          <w:rFonts w:ascii="Adobe Caslon Pro" w:hAnsi="Adobe Caslon Pro" w:cs="Courier New"/>
+        </w:rPr>
+        <w:t>]</w:t>
+      </w:r>
+    </w:p>
+    <w:p>
+      <w:pPr>
+        <w:pStyle w:val="Akapitzlist"/>
+        <w:jc w:val="both"/>
+        <w:rPr>
+          <w:rFonts w:ascii="Adobe Caslon Pro" w:hAnsi="Adobe Caslon Pro" w:cs="Courier New"/>
+        </w:rPr>
+      </w:pPr>
+    </w:p>
+    <w:p>
+      <w:pPr>
+        <w:pStyle w:val="Akapitzlist"/>
+        <w:ind w:left="0"/>
+        <w:jc w:val="both"/>
+        <w:rPr>
+          <w:rFonts w:ascii="Adobe Caslon Pro" w:hAnsi="Adobe Caslon Pro" w:cs="Courier New"/>
+        </w:rPr>
+      </w:pPr>
+      <w:r>
+        <w:rPr>
+          <w:rFonts w:ascii="Adobe Caslon Pro" w:hAnsi="Adobe Caslon Pro" w:cs="Courier New"/>
+        </w:rPr>
+        <w:t>--</w:t>
+      </w:r>
+      <w:r>
+        <w:rPr>
+          <w:rFonts w:ascii="Adobe Caslon Pro" w:hAnsi="Adobe Caslon Pro" w:cs="Courier New"/>
+        </w:rPr>
+        <w:t xml:space="preserve"> </w:t>
+      </w:r>
+      <w:r>
+        <w:rPr>
+          <w:rFonts w:ascii="Adobe Caslon Pro" w:hAnsi="Adobe Caslon Pro" w:cs="Courier New"/>
+        </w:rPr>
+        <w:t>Kalendarz</w:t>
+      </w:r>
+    </w:p>
+    <w:p>
+      <w:pPr>
+        <w:pStyle w:val="Akapitzlist"/>
+        <w:ind w:left="0"/>
+        <w:jc w:val="both"/>
+        <w:rPr>
+          <w:rFonts w:ascii="Adobe Caslon Pro" w:hAnsi="Adobe Caslon Pro" w:cs="Courier New"/>
+        </w:rPr>
+      </w:pPr>
+      <w:r>
+        <w:rPr>
+          <w:rFonts w:ascii="Adobe Caslon Pro" w:hAnsi="Adobe Caslon Pro" w:cs="Courier New"/>
+        </w:rPr>
+        <w:tab/>
+        <w:t>Do</w:t>
+      </w:r>
+      <w:r>
+        <w:rPr>
+          <w:rFonts w:ascii="Adobe Caslon Pro" w:hAnsi="Adobe Caslon Pro" w:cs="Courier New"/>
+        </w:rPr>
+        <w:t xml:space="preserve"> stworzenia </w:t>
+      </w:r>
+      <w:r>
+        <w:rPr>
+          <w:rFonts w:ascii="Adobe Caslon Pro" w:hAnsi="Adobe Caslon Pro" w:cs="Courier New"/>
+        </w:rPr>
+        <w:t>harmonogram</w:t>
+      </w:r>
+      <w:r>
+        <w:rPr>
+          <w:rFonts w:ascii="Adobe Caslon Pro" w:hAnsi="Adobe Caslon Pro" w:cs="Courier New"/>
+        </w:rPr>
+        <w:t>u</w:t>
+      </w:r>
+      <w:r>
+        <w:rPr>
+          <w:rFonts w:ascii="Adobe Caslon Pro" w:hAnsi="Adobe Caslon Pro" w:cs="Courier New"/>
+        </w:rPr>
+        <w:t xml:space="preserve"> dla zadań został użyty kalendarz wbudowany w bibliotekę Qt.</w:t>
+      </w:r>
+      <w:r>
+        <w:rPr>
+          <w:rFonts w:ascii="Adobe Caslon Pro" w:hAnsi="Adobe Caslon Pro" w:cs="Courier New"/>
+        </w:rPr>
+        <w:t xml:space="preserve"> W celu dostosowania go do wymaganych potrzeb została nadpisana funkcja rysująca komórkę kalendarza.</w:t>
+      </w:r>
+      <w:r>
+        <w:rPr>
+          <w:rFonts w:ascii="Adobe Caslon Pro" w:hAnsi="Adobe Caslon Pro" w:cs="Courier New"/>
+        </w:rPr>
+        <w:t xml:space="preserve"> </w:t>
+      </w:r>
+      <w:r>
+        <w:rPr>
+          <w:rFonts w:ascii="Adobe Caslon Pro" w:hAnsi="Adobe Caslon Pro" w:cs="Courier New"/>
+        </w:rPr>
+        <w:t>Zostało to bardzo wygodnie zaprojektowane</w:t>
+      </w:r>
+      <w:r>
+        <w:rPr>
+          <w:rFonts w:ascii="Adobe Caslon Pro" w:hAnsi="Adobe Caslon Pro" w:cs="Courier New"/>
+        </w:rPr>
+        <w:t xml:space="preserve"> (od strony Qt)</w:t>
+      </w:r>
+      <w:r>
+        <w:rPr>
+          <w:rFonts w:ascii="Adobe Caslon Pro" w:hAnsi="Adobe Caslon Pro" w:cs="Courier New"/>
+        </w:rPr>
+        <w:t>, ponieważ taka funkcja przyjmuje</w:t>
+      </w:r>
+      <w:r>
+        <w:rPr>
+          <w:rFonts w:ascii="Adobe Caslon Pro" w:hAnsi="Adobe Caslon Pro" w:cs="Courier New"/>
+        </w:rPr>
+        <w:t xml:space="preserve"> jako argumenty</w:t>
+      </w:r>
+      <w:r>
+        <w:rPr>
+          <w:rFonts w:ascii="Adobe Caslon Pro" w:hAnsi="Adobe Caslon Pro" w:cs="Courier New"/>
+        </w:rPr>
+        <w:t xml:space="preserve"> datę </w:t>
+      </w:r>
+      <w:r>
+        <w:rPr>
+          <w:rFonts w:ascii="Adobe Caslon Pro" w:hAnsi="Adobe Caslon Pro" w:cs="Courier New"/>
+        </w:rPr>
+        <w:t xml:space="preserve">oraz współrzędne prostokąta </w:t>
+      </w:r>
+      <w:r>
+        <w:rPr>
+          <w:rFonts w:ascii="Adobe Caslon Pro" w:hAnsi="Adobe Caslon Pro" w:cs="Courier New"/>
+        </w:rPr>
+        <w:t>przy odrysowywaniu</w:t>
+      </w:r>
+      <w:r>
+        <w:rPr>
+          <w:rFonts w:ascii="Adobe Caslon Pro" w:hAnsi="Adobe Caslon Pro" w:cs="Courier New"/>
+        </w:rPr>
+        <w:t xml:space="preserve"> poszczególnych komórek</w:t>
+      </w:r>
+      <w:r>
+        <w:rPr>
+          <w:rStyle w:val="Odwoanieprzypisudolnego"/>
+          <w:rFonts w:ascii="Adobe Caslon Pro" w:hAnsi="Adobe Caslon Pro" w:cs="Courier New"/>
+        </w:rPr>
+        <w:footnoteReference w:id="20"/>
+      </w:r>
+      <w:r>
+        <w:rPr>
+          <w:rFonts w:ascii="Adobe Caslon Pro" w:hAnsi="Adobe Caslon Pro" w:cs="Courier New"/>
+        </w:rPr>
+        <w:t>.</w:t>
+      </w:r>
+    </w:p>
+    <w:p>
+      <w:pPr>
+        <w:pStyle w:val="Akapitzlist"/>
+        <w:ind w:left="0"/>
+        <w:jc w:val="both"/>
+        <w:rPr>
+          <w:rFonts w:ascii="Adobe Caslon Pro" w:hAnsi="Adobe Caslon Pro" w:cs="Courier New"/>
+        </w:rPr>
+      </w:pPr>
+      <w:r>
+        <w:rPr>
+          <w:rFonts w:ascii="Adobe Caslon Pro" w:hAnsi="Adobe Caslon Pro" w:cs="Courier New"/>
+        </w:rPr>
+        <w:tab/>
+        <w:t xml:space="preserve">Rozwiązanie takie w </w:t>
+      </w:r>
+      <w:r>
+        <w:rPr>
+          <w:rFonts w:ascii="Adobe Caslon Pro" w:hAnsi="Adobe Caslon Pro" w:cs="Courier New"/>
+        </w:rPr>
+        <w:t>porównaniu</w:t>
+      </w:r>
+      <w:r>
+        <w:rPr>
+          <w:rFonts w:ascii="Adobe Caslon Pro" w:hAnsi="Adobe Caslon Pro" w:cs="Courier New"/>
+        </w:rPr>
+        <w:t xml:space="preserve"> do zwykłych list</w:t>
+      </w:r>
+      <w:r>
+        <w:rPr>
+          <w:rFonts w:ascii="Adobe Caslon Pro" w:hAnsi="Adobe Caslon Pro" w:cs="Courier New"/>
+        </w:rPr>
+        <w:t xml:space="preserve"> zadań</w:t>
+      </w:r>
+      <w:r>
+        <w:rPr>
+          <w:rFonts w:ascii="Adobe Caslon Pro" w:hAnsi="Adobe Caslon Pro" w:cs="Courier New"/>
+        </w:rPr>
+        <w:t xml:space="preserve">, </w:t>
+      </w:r>
+      <w:r>
+        <w:rPr>
+          <w:rFonts w:ascii="Adobe Caslon Pro" w:hAnsi="Adobe Caslon Pro" w:cs="Courier New"/>
+        </w:rPr>
+        <w:t>cechuje się paroma zaletami, m.in. to, że bez żadnego wysiłku otrzymujemy grupowanie zadań</w:t>
+      </w:r>
+      <w:r>
+        <w:rPr>
+          <w:rFonts w:ascii="Adobe Caslon Pro" w:hAnsi="Adobe Caslon Pro" w:cs="Courier New"/>
+        </w:rPr>
+        <w:t xml:space="preserve"> po dniach</w:t>
+      </w:r>
+      <w:r>
+        <w:rPr>
+          <w:rFonts w:ascii="Adobe Caslon Pro" w:hAnsi="Adobe Caslon Pro" w:cs="Courier New"/>
+        </w:rPr>
+        <w:t xml:space="preserve"> oraz </w:t>
+      </w:r>
+      <w:r>
+        <w:rPr>
+          <w:rFonts w:ascii="Adobe Caslon Pro" w:hAnsi="Adobe Caslon Pro" w:cs="Courier New"/>
+        </w:rPr>
+        <w:t>umożliwia</w:t>
+      </w:r>
+      <w:r>
+        <w:rPr>
+          <w:rFonts w:ascii="Adobe Caslon Pro" w:hAnsi="Adobe Caslon Pro" w:cs="Courier New"/>
+        </w:rPr>
+        <w:t xml:space="preserve"> większą czytelność </w:t>
+      </w:r>
+      <w:r>
+        <w:rPr>
+          <w:rFonts w:ascii="Adobe Caslon Pro" w:hAnsi="Adobe Caslon Pro" w:cs="Courier New"/>
+        </w:rPr>
+        <w:t>i</w:t>
+      </w:r>
+      <w:r>
+        <w:rPr>
+          <w:rFonts w:ascii="Adobe Caslon Pro" w:hAnsi="Adobe Caslon Pro" w:cs="Courier New"/>
+        </w:rPr>
+        <w:t xml:space="preserve"> bardziej intuicyjną modyfikację istniejących zadań, ponieważ powtórzenia </w:t>
+      </w:r>
+      <w:r>
+        <w:rPr>
+          <w:rFonts w:ascii="Adobe Caslon Pro" w:hAnsi="Adobe Caslon Pro" w:cs="Courier New"/>
+        </w:rPr>
+        <w:t>także są widoczne na kalendarzu.</w:t>
+      </w:r>
+      <w:r>
+        <w:rPr>
+          <w:rFonts w:ascii="Adobe Caslon Pro" w:hAnsi="Adobe Caslon Pro" w:cs="Courier New"/>
+        </w:rPr>
+        <w:t xml:space="preserve"> </w:t>
+      </w:r>
+      <w:r>
+        <w:rPr>
+          <w:rFonts w:ascii="Adobe Caslon Pro" w:hAnsi="Adobe Caslon Pro" w:cs="Courier New"/>
+        </w:rPr>
+        <w:t>Dzięki temu</w:t>
+      </w:r>
+      <w:r>
+        <w:rPr>
+          <w:rFonts w:ascii="Adobe Caslon Pro" w:hAnsi="Adobe Caslon Pro" w:cs="Courier New"/>
+        </w:rPr>
+        <w:t>, że</w:t>
+      </w:r>
+      <w:r>
+        <w:rPr>
+          <w:rFonts w:ascii="Adobe Caslon Pro" w:hAnsi="Adobe Caslon Pro" w:cs="Courier New"/>
+        </w:rPr>
+        <w:t xml:space="preserve"> kalendarz wyświetla wybrany przez użytkownika miesiąc, </w:t>
+      </w:r>
+      <w:r>
+        <w:rPr>
+          <w:rFonts w:ascii="Adobe Caslon Pro" w:hAnsi="Adobe Caslon Pro" w:cs="Courier New"/>
+        </w:rPr>
+        <w:t>możliwe jest utworzenie</w:t>
+      </w:r>
+      <w:r>
+        <w:rPr>
+          <w:rFonts w:ascii="Adobe Caslon Pro" w:hAnsi="Adobe Caslon Pro" w:cs="Courier New"/>
+        </w:rPr>
+        <w:t xml:space="preserve"> skoń</w:t>
+      </w:r>
+      <w:r>
+        <w:rPr>
+          <w:rFonts w:ascii="Adobe Caslon Pro" w:hAnsi="Adobe Caslon Pro" w:cs="Courier New"/>
+        </w:rPr>
+        <w:t>czonej liczby</w:t>
+      </w:r>
+      <w:r>
+        <w:rPr>
+          <w:rFonts w:ascii="Adobe Caslon Pro" w:hAnsi="Adobe Caslon Pro" w:cs="Courier New"/>
+        </w:rPr>
+        <w:t xml:space="preserve"> powtórzeń</w:t>
+      </w:r>
+      <w:r>
+        <w:rPr>
+          <w:rFonts w:ascii="Adobe Caslon Pro" w:hAnsi="Adobe Caslon Pro" w:cs="Courier New"/>
+        </w:rPr>
+        <w:t xml:space="preserve"> zadania</w:t>
+      </w:r>
+      <w:r>
+        <w:rPr>
+          <w:rFonts w:ascii="Adobe Caslon Pro" w:hAnsi="Adobe Caslon Pro" w:cs="Courier New"/>
+        </w:rPr>
+        <w:t xml:space="preserve">, które </w:t>
+      </w:r>
+      <w:r>
+        <w:rPr>
+          <w:rFonts w:ascii="Adobe Caslon Pro" w:hAnsi="Adobe Caslon Pro" w:cs="Courier New"/>
+        </w:rPr>
+        <w:t>będą pokrywać</w:t>
+      </w:r>
+      <w:r>
+        <w:rPr>
+          <w:rFonts w:ascii="Adobe Caslon Pro" w:hAnsi="Adobe Caslon Pro" w:cs="Courier New"/>
+        </w:rPr>
+        <w:t xml:space="preserve"> </w:t>
+      </w:r>
+      <w:r>
+        <w:rPr>
+          <w:rFonts w:ascii="Adobe Caslon Pro" w:hAnsi="Adobe Caslon Pro" w:cs="Courier New"/>
+        </w:rPr>
+        <w:t>tylko widoczny miesiąc.</w:t>
+      </w:r>
+      <w:r>
+        <w:rPr>
+          <w:rFonts w:ascii="Adobe Caslon Pro" w:hAnsi="Adobe Caslon Pro" w:cs="Courier New"/>
+        </w:rPr>
+        <w:t xml:space="preserve"> W przypadku listy może to być uciążliwe, ponieważ </w:t>
+      </w:r>
+      <w:r>
+        <w:rPr>
+          <w:rFonts w:ascii="Adobe Caslon Pro" w:hAnsi="Adobe Caslon Pro" w:cs="Courier New"/>
+        </w:rPr>
+        <w:t xml:space="preserve">użytkownik zazwyczaj widzi całą listę, </w:t>
+      </w:r>
+      <w:r>
+        <w:rPr>
+          <w:rFonts w:ascii="Adobe Caslon Pro" w:hAnsi="Adobe Caslon Pro" w:cs="Courier New"/>
+        </w:rPr>
+        <w:lastRenderedPageBreak/>
+        <w:t>aczkolwiek możliwe jest stworzenie czegoś w rodzaju filtrowania po miesiącach.</w:t>
+      </w:r>
+      <w:r>
+        <w:rPr>
+          <w:rFonts w:ascii="Adobe Caslon Pro" w:hAnsi="Adobe Caslon Pro" w:cs="Courier New"/>
+        </w:rPr>
+        <w:t xml:space="preserve"> Porównanie harmonogramów dla zadań znajduje się na rysunkach bla bla</w:t>
+      </w:r>
+      <w:r>
+        <w:rPr>
+          <w:rFonts w:ascii="Adobe Caslon Pro" w:hAnsi="Adobe Caslon Pro" w:cs="Courier New"/>
+        </w:rPr>
+        <w:t xml:space="preserve"> w rozdziale bla bla</w:t>
+      </w:r>
+      <w:r>
+        <w:rPr>
+          <w:rFonts w:ascii="Adobe Caslon Pro" w:hAnsi="Adobe Caslon Pro" w:cs="Courier New"/>
+        </w:rPr>
+        <w:t>.</w:t>
+      </w:r>
+      <w:r>
+        <w:rPr>
+          <w:rFonts w:ascii="Adobe Caslon Pro" w:hAnsi="Adobe Caslon Pro" w:cs="Courier New"/>
+        </w:rPr>
+        <w:t xml:space="preserve"> </w:t>
+      </w:r>
+    </w:p>
+    <w:p>
+      <w:pPr>
+        <w:pStyle w:val="Akapitzlist"/>
+        <w:ind w:left="0"/>
+        <w:jc w:val="both"/>
+        <w:rPr>
+          <w:rFonts w:ascii="Adobe Caslon Pro" w:hAnsi="Adobe Caslon Pro" w:cs="Courier New"/>
+        </w:rPr>
+      </w:pPr>
+      <w:r>
+        <w:rPr>
+          <w:rFonts w:ascii="Adobe Caslon Pro" w:hAnsi="Adobe Caslon Pro" w:cs="Courier New"/>
+        </w:rPr>
+        <w:tab/>
+        <w:t xml:space="preserve">Mimo, że większą część kalendarza dostajemy za darmo z Qt to </w:t>
+      </w:r>
+      <w:r>
+        <w:rPr>
+          <w:rFonts w:ascii="Adobe Caslon Pro" w:hAnsi="Adobe Caslon Pro" w:cs="Courier New"/>
+        </w:rPr>
+        <w:t>podstawą jest odpowiednie</w:t>
+      </w:r>
+      <w:r>
+        <w:rPr>
+          <w:rFonts w:ascii="Adobe Caslon Pro" w:hAnsi="Adobe Caslon Pro" w:cs="Courier New"/>
+        </w:rPr>
+        <w:t xml:space="preserve"> </w:t>
+      </w:r>
+      <w:r>
+        <w:rPr>
+          <w:rFonts w:ascii="Adobe Caslon Pro" w:hAnsi="Adobe Caslon Pro" w:cs="Courier New"/>
+        </w:rPr>
+        <w:t>dobranie</w:t>
+      </w:r>
+      <w:r>
+        <w:rPr>
+          <w:rFonts w:ascii="Adobe Caslon Pro" w:hAnsi="Adobe Caslon Pro" w:cs="Courier New"/>
+        </w:rPr>
+        <w:t xml:space="preserve"> struktury przechowujące</w:t>
+      </w:r>
+      <w:r>
+        <w:rPr>
+          <w:rFonts w:ascii="Adobe Caslon Pro" w:hAnsi="Adobe Caslon Pro" w:cs="Courier New"/>
+        </w:rPr>
+        <w:t>j</w:t>
+      </w:r>
+      <w:r>
+        <w:rPr>
+          <w:rFonts w:ascii="Adobe Caslon Pro" w:hAnsi="Adobe Caslon Pro" w:cs="Courier New"/>
+        </w:rPr>
+        <w:t xml:space="preserve"> dane o zadaniach.</w:t>
+      </w:r>
+      <w:r>
+        <w:rPr>
+          <w:rFonts w:ascii="Adobe Caslon Pro" w:hAnsi="Adobe Caslon Pro" w:cs="Courier New"/>
+        </w:rPr>
+        <w:t xml:space="preserve"> Do takiego harmonogramu</w:t>
+      </w:r>
+      <w:r>
+        <w:rPr>
+          <w:rFonts w:ascii="Adobe Caslon Pro" w:hAnsi="Adobe Caslon Pro" w:cs="Courier New"/>
+        </w:rPr>
+        <w:t xml:space="preserve"> zostały dodane</w:t>
+      </w:r>
+      <w:r>
+        <w:rPr>
+          <w:rFonts w:ascii="Adobe Caslon Pro" w:hAnsi="Adobe Caslon Pro" w:cs="Courier New"/>
+        </w:rPr>
+        <w:t xml:space="preserve"> </w:t>
+      </w:r>
+      <w:r>
+        <w:rPr>
+          <w:rFonts w:ascii="Adobe Caslon Pro" w:hAnsi="Adobe Caslon Pro" w:cs="Courier New"/>
+        </w:rPr>
+        <w:t>dwie struktury typu klucz-wartość, w których kluczem jest data a wartością lista przechowująca zadania dla konkretnej daty.</w:t>
+      </w:r>
+      <w:r>
+        <w:rPr>
+          <w:rFonts w:ascii="Adobe Caslon Pro" w:hAnsi="Adobe Caslon Pro" w:cs="Courier New"/>
+        </w:rPr>
+        <w:t xml:space="preserve"> Jedna z map przechowuje</w:t>
+      </w:r>
+      <w:r>
+        <w:rPr>
+          <w:rFonts w:ascii="Adobe Caslon Pro" w:hAnsi="Adobe Caslon Pro" w:cs="Courier New"/>
+        </w:rPr>
+        <w:t xml:space="preserve"> wszystkie</w:t>
+      </w:r>
+      <w:r>
+        <w:rPr>
+          <w:rFonts w:ascii="Adobe Caslon Pro" w:hAnsi="Adobe Caslon Pro" w:cs="Courier New"/>
+        </w:rPr>
+        <w:t xml:space="preserve"> zadania, które zostały</w:t>
+      </w:r>
+      <w:r>
+        <w:rPr>
+          <w:rFonts w:ascii="Adobe Caslon Pro" w:hAnsi="Adobe Caslon Pro" w:cs="Courier New"/>
+        </w:rPr>
+        <w:t xml:space="preserve"> dodane</w:t>
+      </w:r>
+      <w:r>
+        <w:rPr>
+          <w:rFonts w:ascii="Adobe Caslon Pro" w:hAnsi="Adobe Caslon Pro" w:cs="Courier New"/>
+        </w:rPr>
+        <w:t xml:space="preserve"> do kalendarza, nie uwzględniając ich powtórzeń, dlatego staje się ona bazą dla drugiej mapy, które przechowuje jedynie powtórzenia, aczkolwiek ograniczając je tylko do aktualnie wybranego przez użytkownika miesiąca.</w:t>
+      </w:r>
+      <w:r>
+        <w:rPr>
+          <w:rFonts w:ascii="Adobe Caslon Pro" w:hAnsi="Adobe Caslon Pro" w:cs="Courier New"/>
+        </w:rPr>
+        <w:t xml:space="preserve"> Dlatego też pierwsza z map jest tworzona tylko podczas wczytywania zadań z bazy danych oraz </w:t>
+      </w:r>
+      <w:r>
+        <w:rPr>
+          <w:rFonts w:ascii="Adobe Caslon Pro" w:hAnsi="Adobe Caslon Pro" w:cs="Courier New"/>
+        </w:rPr>
+        <w:t xml:space="preserve">uaktualnia się </w:t>
+      </w:r>
+      <w:r>
+        <w:rPr>
+          <w:rFonts w:ascii="Adobe Caslon Pro" w:hAnsi="Adobe Caslon Pro" w:cs="Courier New"/>
+        </w:rPr>
+        <w:t>w momencie</w:t>
+      </w:r>
+      <w:r>
+        <w:rPr>
+          <w:rFonts w:ascii="Adobe Caslon Pro" w:hAnsi="Adobe Caslon Pro" w:cs="Courier New"/>
+        </w:rPr>
+        <w:t xml:space="preserve"> </w:t>
+      </w:r>
+      <w:r>
+        <w:rPr>
+          <w:rFonts w:ascii="Adobe Caslon Pro" w:hAnsi="Adobe Caslon Pro" w:cs="Courier New"/>
+        </w:rPr>
+        <w:t>do</w:t>
+      </w:r>
+      <w:r>
+        <w:rPr>
+          <w:rFonts w:ascii="Adobe Caslon Pro" w:hAnsi="Adobe Caslon Pro" w:cs="Courier New"/>
+        </w:rPr>
+        <w:t>dawania nowyc</w:t>
+      </w:r>
+      <w:r>
+        <w:rPr>
+          <w:rFonts w:ascii="Adobe Caslon Pro" w:hAnsi="Adobe Caslon Pro" w:cs="Courier New"/>
+        </w:rPr>
+        <w:t>h</w:t>
+      </w:r>
+      <w:r>
+        <w:rPr>
+          <w:rFonts w:ascii="Adobe Caslon Pro" w:hAnsi="Adobe Caslon Pro" w:cs="Courier New"/>
+        </w:rPr>
+        <w:t>, jednak</w:t>
+      </w:r>
+      <w:r>
+        <w:rPr>
+          <w:rFonts w:ascii="Adobe Caslon Pro" w:hAnsi="Adobe Caslon Pro" w:cs="Courier New"/>
+        </w:rPr>
+        <w:t xml:space="preserve"> nie </w:t>
+      </w:r>
+      <w:r>
+        <w:rPr>
+          <w:rFonts w:ascii="Adobe Caslon Pro" w:hAnsi="Adobe Caslon Pro" w:cs="Courier New"/>
+        </w:rPr>
+        <w:t>ulega zmianie</w:t>
+      </w:r>
+      <w:r>
+        <w:rPr>
+          <w:rFonts w:ascii="Adobe Caslon Pro" w:hAnsi="Adobe Caslon Pro" w:cs="Courier New"/>
+        </w:rPr>
+        <w:t xml:space="preserve"> podczas zmiany mie</w:t>
+      </w:r>
+      <w:r>
+        <w:rPr>
+          <w:rFonts w:ascii="Adobe Caslon Pro" w:hAnsi="Adobe Caslon Pro" w:cs="Courier New"/>
+        </w:rPr>
+        <w:t xml:space="preserve">siąca widocznego na kalendarzu w </w:t>
+      </w:r>
+      <w:r>
+        <w:rPr>
+          <w:rFonts w:ascii="Adobe Caslon Pro" w:hAnsi="Adobe Caslon Pro" w:cs="Courier New"/>
+        </w:rPr>
+        <w:t>przeciwieństwie do drugiej mapy, która musi uaktualnić powtórzenia dla nowo wyświetlonego miesiąca.</w:t>
+      </w:r>
+    </w:p>
+    <w:p>
+      <w:pPr>
+        <w:pStyle w:val="Akapitzlist"/>
+        <w:ind w:left="0"/>
+        <w:jc w:val="both"/>
+        <w:rPr>
+          <w:rFonts w:ascii="Adobe Caslon Pro" w:hAnsi="Adobe Caslon Pro" w:cs="Courier New"/>
+        </w:rPr>
+      </w:pPr>
+      <w:r>
+        <w:rPr>
+          <w:rFonts w:ascii="Adobe Caslon Pro" w:hAnsi="Adobe Caslon Pro" w:cs="Courier New"/>
+        </w:rPr>
+        <w:tab/>
+        <w:t>Ze względu na to, że podczas wyświetlania danego miesiąca użytkownik jest w stanie zobaczyć parę dni p</w:t>
+      </w:r>
+      <w:r>
+        <w:rPr>
+          <w:rFonts w:ascii="Adobe Caslon Pro" w:hAnsi="Adobe Caslon Pro" w:cs="Courier New"/>
+        </w:rPr>
+        <w:t>ochodzących od innych miesięcy aktualna implementacja wylicza powtórze</w:t>
+      </w:r>
+      <w:r>
+        <w:rPr>
+          <w:rFonts w:ascii="Adobe Caslon Pro" w:hAnsi="Adobe Caslon Pro" w:cs="Courier New"/>
+        </w:rPr>
+        <w:t>ni</w:t>
+      </w:r>
+      <w:r>
+        <w:rPr>
+          <w:rFonts w:ascii="Adobe Caslon Pro" w:hAnsi="Adobe Caslon Pro" w:cs="Courier New"/>
+        </w:rPr>
+        <w:t>a dla jednego poprze</w:t>
+      </w:r>
+      <w:r>
+        <w:rPr>
+          <w:rFonts w:ascii="Adobe Caslon Pro" w:hAnsi="Adobe Caslon Pro" w:cs="Courier New"/>
+        </w:rPr>
+        <w:t>dniego oraz następnego miesiąca, aczkolwiek da się to zoptymalizować aby wyliczało tylko dla maksymalnej liczby w</w:t>
+      </w:r>
+      <w:r>
+        <w:rPr>
+          <w:rFonts w:ascii="Adobe Caslon Pro" w:hAnsi="Adobe Caslon Pro" w:cs="Courier New"/>
+        </w:rPr>
+        <w:t>i</w:t>
+      </w:r>
+      <w:r>
+        <w:rPr>
+          <w:rFonts w:ascii="Adobe Caslon Pro" w:hAnsi="Adobe Caslon Pro" w:cs="Courier New"/>
+        </w:rPr>
+        <w:t>docznych dni z innego miesiąca.</w:t>
+      </w:r>
+    </w:p>
+    <w:p>
+      <w:pPr>
+        <w:pStyle w:val="Akapitzlist"/>
+        <w:ind w:left="0"/>
+        <w:jc w:val="both"/>
+        <w:rPr>
+          <w:rFonts w:ascii="Adobe Caslon Pro" w:hAnsi="Adobe Caslon Pro" w:cs="Courier New"/>
+        </w:rPr>
+      </w:pPr>
+      <w:r>
+        <w:rPr>
+          <w:rFonts w:ascii="Adobe Caslon Pro" w:hAnsi="Adobe Caslon Pro" w:cs="Courier New"/>
+        </w:rPr>
+        <w:tab/>
+      </w:r>
+      <w:r>
+        <w:rPr>
+          <w:rFonts w:ascii="Adobe Caslon Pro" w:hAnsi="Adobe Caslon Pro" w:cs="Courier New"/>
+        </w:rPr>
+        <w:t>Liczba ta jest równa 14</w:t>
+      </w:r>
+      <w:r>
+        <w:rPr>
+          <w:rFonts w:ascii="Adobe Caslon Pro" w:hAnsi="Adobe Caslon Pro" w:cs="Courier New"/>
+        </w:rPr>
+        <w:t>, ponieważ kalendarz tworzy szachownicę rozmiaru 7x6 (pominięto pola na nazwy dni tygodnia oraz numer tygodnia)</w:t>
+      </w:r>
+      <w:r>
+        <w:rPr>
+          <w:rFonts w:ascii="Adobe Caslon Pro" w:hAnsi="Adobe Caslon Pro" w:cs="Courier New"/>
+        </w:rPr>
+        <w:t xml:space="preserve">, czyli 42 pola. </w:t>
+      </w:r>
+      <w:r>
+        <w:rPr>
+          <w:rFonts w:ascii="Adobe Caslon Pro" w:hAnsi="Adobe Caslon Pro" w:cs="Courier New"/>
+        </w:rPr>
+        <w:t>Gdy pola zostaną wypełnione od samego początku dniami pochodzącymi z</w:t>
+      </w:r>
+      <w:r>
+        <w:rPr>
+          <w:rFonts w:ascii="Adobe Caslon Pro" w:hAnsi="Adobe Caslon Pro" w:cs="Courier New"/>
+        </w:rPr>
+        <w:t xml:space="preserve"> nieprzestępnego</w:t>
+      </w:r>
+      <w:r>
+        <w:rPr>
+          <w:rFonts w:ascii="Adobe Caslon Pro" w:hAnsi="Adobe Caslon Pro" w:cs="Courier New"/>
+        </w:rPr>
+        <w:t xml:space="preserve"> lutego (czyli z miesiąca, który posiada najmniej dni</w:t>
+      </w:r>
+      <w:r>
+        <w:rPr>
+          <w:rFonts w:ascii="Adobe Caslon Pro" w:hAnsi="Adobe Caslon Pro" w:cs="Courier New"/>
+        </w:rPr>
+        <w:t xml:space="preserve"> aby uw</w:t>
+      </w:r>
+      <w:r>
+        <w:rPr>
+          <w:rFonts w:ascii="Adobe Caslon Pro" w:hAnsi="Adobe Caslon Pro" w:cs="Courier New"/>
+        </w:rPr>
+        <w:t>i</w:t>
+      </w:r>
+      <w:r>
+        <w:rPr>
+          <w:rFonts w:ascii="Adobe Caslon Pro" w:hAnsi="Adobe Caslon Pro" w:cs="Courier New"/>
+        </w:rPr>
+        <w:t>docznić jak najwięcej dni innych miesięcy</w:t>
+      </w:r>
+      <w:r>
+        <w:rPr>
+          <w:rFonts w:ascii="Adobe Caslon Pro" w:hAnsi="Adobe Caslon Pro" w:cs="Courier New"/>
+        </w:rPr>
+        <w:t>) otrzymamy 42-28=14 wolnych pól.</w:t>
+      </w:r>
+    </w:p>
+    <w:p>
+      <w:pPr>
+        <w:pStyle w:val="Akapitzlist"/>
+        <w:ind w:left="0"/>
+        <w:jc w:val="both"/>
+        <w:rPr>
+          <w:rFonts w:ascii="Adobe Caslon Pro" w:hAnsi="Adobe Caslon Pro" w:cs="Courier New"/>
+        </w:rPr>
+      </w:pPr>
+    </w:p>
+    <w:p>
+      <w:pPr>
+        <w:pStyle w:val="Akapitzlist"/>
+        <w:ind w:left="0"/>
+        <w:jc w:val="both"/>
+        <w:rPr>
+          <w:rFonts w:ascii="Adobe Caslon Pro" w:hAnsi="Adobe Caslon Pro" w:cs="Courier New"/>
+        </w:rPr>
+      </w:pPr>
+      <w:r>
+        <w:rPr>
+          <w:rFonts w:ascii="Adobe Caslon Pro" w:hAnsi="Adobe Caslon Pro" w:cs="Courier New"/>
+        </w:rPr>
+        <w:t>-- modul recorder</w:t>
+      </w:r>
+    </w:p>
+    <w:p>
+      <w:pPr>
+        <w:pStyle w:val="Akapitzlist"/>
+        <w:ind w:left="0"/>
+        <w:jc w:val="both"/>
+        <w:rPr>
+          <w:rFonts w:ascii="Adobe Caslon Pro" w:hAnsi="Adobe Caslon Pro" w:cs="Courier New"/>
+        </w:rPr>
+      </w:pPr>
+      <w:r>
+        <w:rPr>
+          <w:rFonts w:ascii="Adobe Caslon Pro" w:hAnsi="Adobe Caslon Pro" w:cs="Courier New"/>
+        </w:rPr>
+        <w:tab/>
+      </w:r>
+      <w:r>
+        <w:rPr>
+          <w:rFonts w:ascii="Adobe Caslon Pro" w:hAnsi="Adobe Caslon Pro" w:cs="Courier New"/>
+        </w:rPr>
+        <w:t>Moduł ten umożliwia przetwarzanie działań użytkown</w:t>
+      </w:r>
+      <w:r>
+        <w:rPr>
+          <w:rFonts w:ascii="Adobe Caslon Pro" w:hAnsi="Adobe Caslon Pro" w:cs="Courier New"/>
+        </w:rPr>
+        <w:t>ika na odpowiednie komendy, któr</w:t>
+      </w:r>
+      <w:r>
+        <w:rPr>
+          <w:rFonts w:ascii="Adobe Caslon Pro" w:hAnsi="Adobe Caslon Pro" w:cs="Courier New"/>
+        </w:rPr>
+        <w:t>e następnie dodawane są do</w:t>
+      </w:r>
+      <w:r>
+        <w:rPr>
+          <w:rFonts w:ascii="Adobe Caslon Pro" w:hAnsi="Adobe Caslon Pro" w:cs="Courier New"/>
+        </w:rPr>
+        <w:t xml:space="preserve"> okna z kodem</w:t>
+      </w:r>
+      <w:r>
+        <w:rPr>
+          <w:rFonts w:ascii="Adobe Caslon Pro" w:hAnsi="Adobe Caslon Pro" w:cs="Courier New"/>
+        </w:rPr>
+        <w:t xml:space="preserve"> skryptu. D</w:t>
+      </w:r>
+      <w:r>
+        <w:rPr>
+          <w:rFonts w:ascii="Adobe Caslon Pro" w:hAnsi="Adobe Caslon Pro" w:cs="Courier New"/>
+        </w:rPr>
+        <w:t>ziała w całości na podstawie</w:t>
+      </w:r>
+      <w:r>
+        <w:rPr>
+          <w:rFonts w:ascii="Adobe Caslon Pro" w:hAnsi="Adobe Caslon Pro" w:cs="Courier New"/>
+        </w:rPr>
+        <w:t xml:space="preserve"> przechwytywanych</w:t>
+      </w:r>
+      <w:r>
+        <w:rPr>
+          <w:rFonts w:ascii="Adobe Caslon Pro" w:hAnsi="Adobe Caslon Pro" w:cs="Courier New"/>
+        </w:rPr>
+        <w:t xml:space="preserve"> komunikatów systemowych</w:t>
+      </w:r>
+      <w:r>
+        <w:rPr>
+          <w:rFonts w:ascii="Adobe Caslon Pro" w:hAnsi="Adobe Caslon Pro" w:cs="Courier New"/>
+        </w:rPr>
+        <w:t xml:space="preserve">. W trakcie nagrywania inicjalizowany jest także licznik, który oblicza ile czasu minęło pomiędzy dwoma komunikatami, które zostały przekształcone w komendy do skryptu. Po każdym dodaniu komendy do skryptu licznik jest zerowany i zaczyna liczyć od początku aż do </w:t>
+      </w:r>
+      <w:r>
+        <w:rPr>
+          <w:rFonts w:ascii="Adobe Caslon Pro" w:hAnsi="Adobe Caslon Pro" w:cs="Courier New"/>
+        </w:rPr>
+        <w:t xml:space="preserve">pojawienia się </w:t>
+      </w:r>
+      <w:r>
+        <w:rPr>
+          <w:rFonts w:ascii="Adobe Caslon Pro" w:hAnsi="Adobe Caslon Pro" w:cs="Courier New"/>
+        </w:rPr>
+        <w:t>następnego komunikatu.</w:t>
+      </w:r>
+      <w:r>
+        <w:rPr>
+          <w:rFonts w:ascii="Adobe Caslon Pro" w:hAnsi="Adobe Caslon Pro" w:cs="Courier New"/>
+        </w:rPr>
+        <w:t xml:space="preserve"> </w:t>
+      </w:r>
+      <w:r>
+        <w:rPr>
+          <w:rFonts w:ascii="Adobe Caslon Pro" w:hAnsi="Adobe Caslon Pro" w:cs="Courier New"/>
+        </w:rPr>
+        <w:t>Implementacja modułu o</w:t>
+      </w:r>
+      <w:r>
+        <w:rPr>
+          <w:rFonts w:ascii="Adobe Caslon Pro" w:hAnsi="Adobe Caslon Pro" w:cs="Courier New"/>
+        </w:rPr>
+        <w:t>piera się n</w:t>
+      </w:r>
+      <w:r>
+        <w:rPr>
+          <w:rFonts w:ascii="Adobe Caslon Pro" w:hAnsi="Adobe Caslon Pro" w:cs="Courier New"/>
+        </w:rPr>
+        <w:t>a działaniu hook'ów systemowych</w:t>
+      </w:r>
+      <w:r>
+        <w:rPr>
+          <w:rFonts w:ascii="Adobe Caslon Pro" w:hAnsi="Adobe Caslon Pro" w:cs="Courier New"/>
+        </w:rPr>
+        <w:t xml:space="preserve"> niskiego poziomu</w:t>
+      </w:r>
+      <w:r>
+        <w:rPr>
+          <w:rFonts w:ascii="Adobe Caslon Pro" w:hAnsi="Adobe Caslon Pro" w:cs="Courier New"/>
+        </w:rPr>
+        <w:t xml:space="preserve"> </w:t>
+      </w:r>
+      <w:r>
+        <w:rPr>
+          <w:rFonts w:ascii="Adobe Caslon Pro" w:hAnsi="Adobe Caslon Pro" w:cs="Courier New"/>
+        </w:rPr>
+        <w:t>podpiętych pod klawiaturę oraz mysz</w:t>
+      </w:r>
+      <w:r>
+        <w:rPr>
+          <w:rFonts w:ascii="Adobe Caslon Pro" w:hAnsi="Adobe Caslon Pro" w:cs="Courier New"/>
+        </w:rPr>
+        <w:t>, które zostają włączone w zależności od ustawień użytkownika.</w:t>
+      </w:r>
+      <w:r>
+        <w:rPr>
+          <w:rFonts w:ascii="Adobe Caslon Pro" w:hAnsi="Adobe Caslon Pro" w:cs="Courier New"/>
+        </w:rPr>
+        <w:t xml:space="preserve"> </w:t>
+      </w:r>
+      <w:r>
+        <w:rPr>
+          <w:rFonts w:ascii="Adobe Caslon Pro" w:hAnsi="Adobe Caslon Pro" w:cs="Courier New"/>
+        </w:rPr>
+        <w:t>[</w:t>
+      </w:r>
+      <w:r>
+        <w:rPr>
+          <w:rFonts w:ascii="Adobe Caslon Pro" w:hAnsi="Adobe Caslon Pro" w:cs="Courier New"/>
+        </w:rPr>
+        <w:t>W ramach uproszczenia u</w:t>
+      </w:r>
+      <w:r>
+        <w:rPr>
+          <w:rFonts w:ascii="Adobe Caslon Pro" w:hAnsi="Adobe Caslon Pro" w:cs="Courier New"/>
+        </w:rPr>
+        <w:t xml:space="preserve">żyto </w:t>
+      </w:r>
+      <w:r>
+        <w:rPr>
+          <w:rFonts w:ascii="Adobe Caslon Pro" w:hAnsi="Adobe Caslon Pro" w:cs="Courier New"/>
+        </w:rPr>
+        <w:t>właśnie tych</w:t>
+      </w:r>
+      <w:r>
+        <w:rPr>
+          <w:rFonts w:ascii="Adobe Caslon Pro" w:hAnsi="Adobe Caslon Pro" w:cs="Courier New"/>
+        </w:rPr>
+        <w:t xml:space="preserve"> do implementacji</w:t>
+      </w:r>
+      <w:r>
+        <w:rPr>
+          <w:rFonts w:ascii="Adobe Caslon Pro" w:hAnsi="Adobe Caslon Pro" w:cs="Courier New"/>
+        </w:rPr>
+        <w:t>, ponieważ drugi rodzaj hook'ów</w:t>
+      </w:r>
+      <w:r>
+        <w:rPr>
+          <w:rFonts w:ascii="Adobe Caslon Pro" w:hAnsi="Adobe Caslon Pro" w:cs="Courier New"/>
+        </w:rPr>
+        <w:t xml:space="preserve"> "wstrzykuje</w:t>
+      </w:r>
+      <w:r>
+        <w:rPr>
+          <w:rFonts w:ascii="Adobe Caslon Pro" w:hAnsi="Adobe Caslon Pro" w:cs="Courier New"/>
+        </w:rPr>
+        <w:t>"</w:t>
+      </w:r>
+      <w:r>
+        <w:rPr>
+          <w:rFonts w:ascii="Adobe Caslon Pro" w:hAnsi="Adobe Caslon Pro" w:cs="Courier New"/>
+        </w:rPr>
+        <w:t xml:space="preserve"> (ang. </w:t>
+      </w:r>
+      <w:r>
+        <w:rPr>
+          <w:rFonts w:ascii="Adobe Caslon Pro" w:hAnsi="Adobe Caslon Pro" w:cs="Courier New"/>
+        </w:rPr>
+        <w:t>DLL</w:t>
+      </w:r>
+      <w:r>
+        <w:rPr>
+          <w:rFonts w:ascii="Adobe Caslon Pro" w:hAnsi="Adobe Caslon Pro" w:cs="Courier New"/>
+        </w:rPr>
+        <w:t xml:space="preserve"> </w:t>
+      </w:r>
+      <w:r>
+        <w:rPr>
+          <w:rFonts w:ascii="Adobe Caslon Pro" w:hAnsi="Adobe Caslon Pro" w:cs="Courier New"/>
+        </w:rPr>
+        <w:t>injection)</w:t>
+      </w:r>
+      <w:r>
+        <w:rPr>
+          <w:rFonts w:ascii="Adobe Caslon Pro" w:hAnsi="Adobe Caslon Pro" w:cs="Courier New"/>
+        </w:rPr>
+        <w:t xml:space="preserve"> się do procesów</w:t>
+      </w:r>
+      <w:r>
+        <w:rPr>
+          <w:rFonts w:ascii="Adobe Caslon Pro" w:hAnsi="Adobe Caslon Pro" w:cs="Courier New"/>
+        </w:rPr>
+        <w:t>, dlatego</w:t>
+      </w:r>
+      <w:r>
+        <w:rPr>
+          <w:rFonts w:ascii="Adobe Caslon Pro" w:hAnsi="Adobe Caslon Pro" w:cs="Courier New"/>
+        </w:rPr>
+        <w:t xml:space="preserve"> te drugie </w:t>
+      </w:r>
+      <w:r>
+        <w:rPr>
+          <w:rFonts w:ascii="Adobe Caslon Pro" w:hAnsi="Adobe Caslon Pro" w:cs="Courier New"/>
+        </w:rPr>
+        <w:lastRenderedPageBreak/>
+        <w:t>muszą istnieć w dwóch wersjach - dla 32 oraz 64-bitowych procesó</w:t>
+      </w:r>
+      <w:r>
+        <w:rPr>
+          <w:rFonts w:ascii="Adobe Caslon Pro" w:hAnsi="Adobe Caslon Pro" w:cs="Courier New"/>
+        </w:rPr>
+        <w:t>w</w:t>
+      </w:r>
+      <w:r>
+        <w:rPr>
+          <w:rFonts w:ascii="Adobe Caslon Pro" w:hAnsi="Adobe Caslon Pro" w:cs="Courier New"/>
+        </w:rPr>
+        <w:t xml:space="preserve"> oraz</w:t>
+      </w:r>
+      <w:r>
+        <w:rPr>
+          <w:rFonts w:ascii="Adobe Caslon Pro" w:hAnsi="Adobe Caslon Pro" w:cs="Courier New"/>
+        </w:rPr>
+        <w:t xml:space="preserve"> ich kod musi</w:t>
+      </w:r>
+      <w:r>
+        <w:rPr>
+          <w:rFonts w:ascii="Adobe Caslon Pro" w:hAnsi="Adobe Caslon Pro" w:cs="Courier New"/>
+        </w:rPr>
+        <w:t xml:space="preserve"> rezydować w bibliotekach DLL</w:t>
+      </w:r>
+      <w:r>
+        <w:rPr>
+          <w:rFonts w:ascii="Adobe Caslon Pro" w:hAnsi="Adobe Caslon Pro" w:cs="Courier New"/>
+        </w:rPr>
+        <w:t>.</w:t>
+      </w:r>
+      <w:r>
+        <w:rPr>
+          <w:rFonts w:ascii="Adobe Caslon Pro" w:hAnsi="Adobe Caslon Pro" w:cs="Courier New"/>
+        </w:rPr>
+        <w:t>] - to do opisu hookow</w:t>
+      </w:r>
+      <w:r>
+        <w:rPr>
+          <w:rFonts w:ascii="Adobe Caslon Pro" w:hAnsi="Adobe Caslon Pro" w:cs="Courier New"/>
+        </w:rPr>
+        <w:t xml:space="preserve"> </w:t>
+      </w:r>
+    </w:p>
+    <w:p>
+      <w:pPr>
+        <w:pStyle w:val="Akapitzlist"/>
+        <w:ind w:left="0"/>
+        <w:jc w:val="both"/>
+        <w:rPr>
+          <w:rFonts w:ascii="Adobe Caslon Pro" w:hAnsi="Adobe Caslon Pro" w:cs="Courier New"/>
+        </w:rPr>
+      </w:pPr>
+      <w:r>
+        <w:rPr>
+          <w:rFonts w:ascii="Adobe Caslon Pro" w:hAnsi="Adobe Caslon Pro" w:cs="Courier New"/>
+        </w:rPr>
+        <w:tab/>
+      </w:r>
+      <w:r>
+        <w:rPr>
+          <w:rFonts w:ascii="Adobe Caslon Pro" w:hAnsi="Adobe Caslon Pro" w:cs="Courier New"/>
+        </w:rPr>
+        <w:t xml:space="preserve">W momencie </w:t>
+      </w:r>
+      <w:r>
+        <w:rPr>
+          <w:rFonts w:ascii="Adobe Caslon Pro" w:hAnsi="Adobe Caslon Pro" w:cs="Courier New"/>
+        </w:rPr>
+        <w:t>nadejścia nowego</w:t>
+      </w:r>
+      <w:r>
+        <w:rPr>
+          <w:rFonts w:ascii="Adobe Caslon Pro" w:hAnsi="Adobe Caslon Pro" w:cs="Courier New"/>
+        </w:rPr>
+        <w:t xml:space="preserve"> komunikatu</w:t>
+      </w:r>
+      <w:r>
+        <w:rPr>
+          <w:rFonts w:ascii="Adobe Caslon Pro" w:hAnsi="Adobe Caslon Pro" w:cs="Courier New"/>
+        </w:rPr>
+        <w:t xml:space="preserve"> </w:t>
+      </w:r>
+      <w:r>
+        <w:rPr>
+          <w:rFonts w:ascii="Adobe Caslon Pro" w:hAnsi="Adobe Caslon Pro" w:cs="Courier New"/>
+        </w:rPr>
+        <w:t>zostaje on przekazany do odpowiedniej funkcji</w:t>
+      </w:r>
+      <w:r>
+        <w:rPr>
+          <w:rFonts w:ascii="Adobe Caslon Pro" w:hAnsi="Adobe Caslon Pro" w:cs="Courier New"/>
+        </w:rPr>
+        <w:t xml:space="preserve"> (</w:t>
+      </w:r>
+      <w:r>
+        <w:rPr>
+          <w:rFonts w:ascii="Adobe Caslon Pro" w:hAnsi="Adobe Caslon Pro" w:cs="Courier New"/>
+        </w:rPr>
+        <w:t xml:space="preserve">w tym przypadku </w:t>
+      </w:r>
+      <w:r>
+        <w:rPr>
+          <w:rFonts w:ascii="Adobe Caslon Pro" w:hAnsi="Adobe Caslon Pro" w:cs="Courier New"/>
+        </w:rPr>
+        <w:t>keyboardHookProcedure w przypadku</w:t>
+      </w:r>
+      <w:r>
+        <w:rPr>
+          <w:rFonts w:ascii="Adobe Caslon Pro" w:hAnsi="Adobe Caslon Pro" w:cs="Courier New"/>
+        </w:rPr>
+        <w:t xml:space="preserve"> komun</w:t>
+      </w:r>
+      <w:r>
+        <w:rPr>
+          <w:rFonts w:ascii="Adobe Caslon Pro" w:hAnsi="Adobe Caslon Pro" w:cs="Courier New"/>
+        </w:rPr>
+        <w:t>ikatu pochodzącego od</w:t>
+      </w:r>
+      <w:r>
+        <w:rPr>
+          <w:rFonts w:ascii="Adobe Caslon Pro" w:hAnsi="Adobe Caslon Pro" w:cs="Courier New"/>
+        </w:rPr>
+        <w:t xml:space="preserve"> klawiatury i mouseHookProcedure w przypadku myszy)</w:t>
+      </w:r>
+      <w:r>
+        <w:rPr>
+          <w:rFonts w:ascii="Adobe Caslon Pro" w:hAnsi="Adobe Caslon Pro" w:cs="Courier New"/>
+        </w:rPr>
+        <w:t>, która została zdef</w:t>
+      </w:r>
+      <w:r>
+        <w:rPr>
+          <w:rFonts w:ascii="Adobe Caslon Pro" w:hAnsi="Adobe Caslon Pro" w:cs="Courier New"/>
+        </w:rPr>
+        <w:t xml:space="preserve">iniowana przy tworzeniu hook'a. </w:t>
+      </w:r>
+      <w:r>
+        <w:rPr>
+          <w:rFonts w:ascii="Adobe Caslon Pro" w:hAnsi="Adobe Caslon Pro" w:cs="Courier New"/>
+        </w:rPr>
+        <w:t>Przekazywaniem komunikatów w odpowiednie miejsce z</w:t>
+      </w:r>
+      <w:r>
+        <w:rPr>
+          <w:rFonts w:ascii="Adobe Caslon Pro" w:hAnsi="Adobe Caslon Pro" w:cs="Courier New"/>
+        </w:rPr>
+        <w:t xml:space="preserve">ajmuje się </w:t>
+      </w:r>
+      <w:r>
+        <w:rPr>
+          <w:rFonts w:ascii="Adobe Caslon Pro" w:hAnsi="Adobe Caslon Pro" w:cs="Courier New"/>
+        </w:rPr>
+        <w:t>mechanizm systemowy</w:t>
+      </w:r>
+      <w:r>
+        <w:rPr>
+          <w:rFonts w:ascii="Adobe Caslon Pro" w:hAnsi="Adobe Caslon Pro" w:cs="Courier New"/>
+        </w:rPr>
+        <w:t xml:space="preserve"> odpowiadający za obsługę komunikatów</w:t>
+      </w:r>
+      <w:r>
+        <w:rPr>
+          <w:rFonts w:ascii="Adobe Caslon Pro" w:hAnsi="Adobe Caslon Pro" w:cs="Courier New"/>
+        </w:rPr>
+        <w:t>, w którym uprzednio został zainstalowany hook</w:t>
+      </w:r>
+      <w:r>
+        <w:rPr>
+          <w:rFonts w:ascii="Adobe Caslon Pro" w:hAnsi="Adobe Caslon Pro" w:cs="Courier New"/>
+        </w:rPr>
+        <w:t>.</w:t>
+      </w:r>
+      <w:r>
+        <w:rPr>
+          <w:rFonts w:ascii="Adobe Caslon Pro" w:hAnsi="Adobe Caslon Pro" w:cs="Courier New"/>
+        </w:rPr>
+        <w:t xml:space="preserve"> </w:t>
+      </w:r>
+      <w:r>
+        <w:rPr>
+          <w:rFonts w:ascii="Adobe Caslon Pro" w:hAnsi="Adobe Caslon Pro" w:cs="Courier New"/>
+        </w:rPr>
+        <w:t>Po otrz</w:t>
+      </w:r>
+      <w:r>
+        <w:rPr>
+          <w:rFonts w:ascii="Adobe Caslon Pro" w:hAnsi="Adobe Caslon Pro" w:cs="Courier New"/>
+        </w:rPr>
+        <w:t>ymaniu przez funkcję danego kom</w:t>
+      </w:r>
+      <w:r>
+        <w:rPr>
+          <w:rFonts w:ascii="Adobe Caslon Pro" w:hAnsi="Adobe Caslon Pro" w:cs="Courier New"/>
+        </w:rPr>
+        <w:t>u</w:t>
+      </w:r>
+      <w:r>
+        <w:rPr>
+          <w:rFonts w:ascii="Adobe Caslon Pro" w:hAnsi="Adobe Caslon Pro" w:cs="Courier New"/>
+        </w:rPr>
+        <w:t>n</w:t>
+      </w:r>
+      <w:r>
+        <w:rPr>
+          <w:rFonts w:ascii="Adobe Caslon Pro" w:hAnsi="Adobe Caslon Pro" w:cs="Courier New"/>
+        </w:rPr>
+        <w:t>ikatu rozpoczyna się proces przefiltrow</w:t>
+      </w:r>
+      <w:r>
+        <w:rPr>
+          <w:rFonts w:ascii="Adobe Caslon Pro" w:hAnsi="Adobe Caslon Pro" w:cs="Courier New"/>
+        </w:rPr>
+        <w:t>ywa</w:t>
+      </w:r>
+      <w:r>
+        <w:rPr>
+          <w:rFonts w:ascii="Adobe Caslon Pro" w:hAnsi="Adobe Caslon Pro" w:cs="Courier New"/>
+        </w:rPr>
+        <w:t>nia jego treści a</w:t>
+      </w:r>
+      <w:r>
+        <w:rPr>
+          <w:rFonts w:ascii="Adobe Caslon Pro" w:hAnsi="Adobe Caslon Pro" w:cs="Courier New"/>
+        </w:rPr>
+        <w:t>by np. pobrać kod wciśniętego klawisza lub sprawdzić który przycisk myszy został wciśnięty</w:t>
+      </w:r>
+      <w:r>
+        <w:rPr>
+          <w:rFonts w:ascii="Adobe Caslon Pro" w:hAnsi="Adobe Caslon Pro" w:cs="Courier New"/>
+        </w:rPr>
+        <w:t xml:space="preserve"> i na jakich współrzędnych</w:t>
+      </w:r>
+      <w:r>
+        <w:rPr>
+          <w:rFonts w:ascii="Adobe Caslon Pro" w:hAnsi="Adobe Caslon Pro" w:cs="Courier New"/>
+        </w:rPr>
+        <w:t>.</w:t>
+      </w:r>
+      <w:r>
+        <w:rPr>
+          <w:rFonts w:ascii="Adobe Caslon Pro" w:hAnsi="Adobe Caslon Pro" w:cs="Courier New"/>
+        </w:rPr>
+        <w:t xml:space="preserve"> Na podstawie tych informacji moduł przygotowuje odpowiednią komendę, którą wysyła prosto do okna zawierającego skrypt.</w:t>
+      </w:r>
+      <w:r>
+        <w:rPr>
+          <w:rFonts w:ascii="Adobe Caslon Pro" w:hAnsi="Adobe Caslon Pro" w:cs="Courier New"/>
+        </w:rPr>
+        <w:t xml:space="preserve"> Schemat działania</w:t>
+      </w:r>
+      <w:r>
+        <w:rPr>
+          <w:rFonts w:ascii="Adobe Caslon Pro" w:hAnsi="Adobe Caslon Pro" w:cs="Courier New"/>
+        </w:rPr>
+        <w:t xml:space="preserve"> (bez uwzględnienia licznika)</w:t>
+      </w:r>
+      <w:r>
+        <w:rPr>
+          <w:rFonts w:ascii="Adobe Caslon Pro" w:hAnsi="Adobe Caslon Pro" w:cs="Courier New"/>
+        </w:rPr>
+        <w:t xml:space="preserve"> został zaprezentowany na rysunku blabla.</w:t>
+      </w:r>
+    </w:p>
+    <w:p>
+      <w:pPr>
+        <w:pStyle w:val="Akapitzlist"/>
+        <w:ind w:left="0"/>
+        <w:jc w:val="both"/>
+        <w:rPr>
+          <w:rFonts w:ascii="Adobe Caslon Pro" w:hAnsi="Adobe Caslon Pro" w:cs="Courier New"/>
+        </w:rPr>
+      </w:pPr>
+      <w:r>
+        <w:rPr>
+          <w:rFonts w:ascii="Adobe Caslon Pro" w:hAnsi="Adobe Caslon Pro" w:cs="Courier New"/>
+          <w:noProof/>
+          <w:lang w:eastAsia="pl-PL"/>
+        </w:rPr>
+        <w:drawing>
+          <wp:inline distT="0" distB="0" distL="0" distR="0">
+            <wp:extent cx="5760720" cy="3486150"/>
+            <wp:effectExtent l="19050" t="0" r="0" b="0"/>
+            <wp:docPr id="6" name="Obraz 5" descr="hook_scheme.png"/>
+            <wp:cNvGraphicFramePr>
+              <a:graphicFrameLocks xmlns:a="http://schemas.openxmlformats.org/drawingml/2006/main" noChangeAspect="1"/>
+            </wp:cNvGraphicFramePr>
+            <a:graphic xmlns:a="http://schemas.openxmlformats.org/drawingml/2006/main">
+              <a:graphicData uri="http://schemas.openxmlformats.org/drawingml/2006/picture">
+                <pic:pic xmlns:pic="http://schemas.openxmlformats.org/drawingml/2006/picture">
+                  <pic:nvPicPr>
+                    <pic:cNvPr id="0" name="hook_scheme.png"/>
+                    <pic:cNvPicPr/>
+                  </pic:nvPicPr>
+                  <pic:blipFill>
+                    <a:blip r:embed="rId16"/>
+                    <a:stretch>
+                      <a:fillRect/>
+                    </a:stretch>
+                  </pic:blipFill>
+                  <pic:spPr>
+                    <a:xfrm>
+                      <a:off x="0" y="0"/>
+                      <a:ext cx="5760720" cy="3486150"/>
+                    </a:xfrm>
+                    <a:prstGeom prst="rect">
+                      <a:avLst/>
+                    </a:prstGeom>
+                  </pic:spPr>
+                </pic:pic>
+              </a:graphicData>
+            </a:graphic>
+          </wp:inline>
+        </w:drawing>
+      </w:r>
+    </w:p>
+    <w:p>
+      <w:pPr>
+        <w:pStyle w:val="Akapitzlist"/>
+        <w:ind w:left="0"/>
+        <w:jc w:val="both"/>
+        <w:rPr>
+          <w:rFonts w:ascii="Adobe Caslon Pro" w:hAnsi="Adobe Caslon Pro" w:cs="Courier New"/>
+        </w:rPr>
+      </w:pPr>
+    </w:p>
+    <w:p>
+      <w:pPr>
+        <w:pStyle w:val="Akapitzlist"/>
+        <w:ind w:left="0"/>
+        <w:jc w:val="both"/>
+        <w:rPr>
+          <w:rFonts w:ascii="Adobe Caslon Pro" w:hAnsi="Adobe Caslon Pro" w:cs="Courier New"/>
+        </w:rPr>
+      </w:pPr>
+      <w:r>
+        <w:rPr>
+          <w:rFonts w:ascii="Adobe Caslon Pro" w:hAnsi="Adobe Caslon Pro" w:cs="Courier New"/>
+        </w:rPr>
+        <w:t>-- screensaver</w:t>
+      </w:r>
+    </w:p>
+    <w:p>
+      <w:pPr>
+        <w:pStyle w:val="Akapitzlist"/>
+        <w:ind w:left="0"/>
+        <w:jc w:val="both"/>
+        <w:rPr>
+          <w:rFonts w:ascii="Adobe Caslon Pro" w:hAnsi="Adobe Caslon Pro" w:cs="Courier New"/>
+        </w:rPr>
+      </w:pPr>
+      <w:r>
+        <w:rPr>
+          <w:rFonts w:ascii="Adobe Caslon Pro" w:hAnsi="Adobe Caslon Pro" w:cs="Courier New"/>
+        </w:rPr>
+        <w:tab/>
+      </w:r>
+      <w:r>
+        <w:rPr>
+          <w:rFonts w:ascii="Adobe Caslon Pro" w:hAnsi="Adobe Caslon Pro" w:cs="Courier New"/>
+        </w:rPr>
+        <w:t>Podsystem ten</w:t>
+      </w:r>
+      <w:r>
+        <w:rPr>
+          <w:rFonts w:ascii="Adobe Caslon Pro" w:hAnsi="Adobe Caslon Pro" w:cs="Courier New"/>
+        </w:rPr>
+        <w:t xml:space="preserve"> umożliwia użytkownikowi zaznaczenie fragmentu ekranu, który jest następnie zapisywany</w:t>
+      </w:r>
+      <w:r>
+        <w:rPr>
+          <w:rFonts w:ascii="Adobe Caslon Pro" w:hAnsi="Adobe Caslon Pro" w:cs="Courier New"/>
+        </w:rPr>
+        <w:t xml:space="preserve"> do pliku</w:t>
+      </w:r>
+      <w:r>
+        <w:rPr>
+          <w:rFonts w:ascii="Adobe Caslon Pro" w:hAnsi="Adobe Caslon Pro" w:cs="Courier New"/>
+        </w:rPr>
+        <w:t xml:space="preserve"> jako bitmapa i wykorzystywany do wyszukiwania go na aktualnym ekranie.</w:t>
+      </w:r>
+      <w:r>
+        <w:rPr>
+          <w:rFonts w:ascii="Adobe Caslon Pro" w:hAnsi="Adobe Caslon Pro" w:cs="Courier New"/>
+        </w:rPr>
+        <w:t xml:space="preserve"> </w:t>
+      </w:r>
+      <w:r>
+        <w:rPr>
+          <w:rFonts w:ascii="Adobe Caslon Pro" w:hAnsi="Adobe Caslon Pro" w:cs="Courier New"/>
+        </w:rPr>
+        <w:t>Algorytmem, który znajduje obrazek w innym obrazku jest prosty template matching, który działa na podstawie dokładnego sprawdzania wartości RGB pikseli.</w:t>
+      </w:r>
+      <w:r>
+        <w:rPr>
+          <w:rFonts w:ascii="Adobe Caslon Pro" w:hAnsi="Adobe Caslon Pro" w:cs="Courier New"/>
+        </w:rPr>
+        <w:t xml:space="preserve"> </w:t>
+      </w:r>
+      <w:r>
+        <w:rPr>
+          <w:rFonts w:ascii="Adobe Caslon Pro" w:hAnsi="Adobe Caslon Pro" w:cs="Courier New"/>
+        </w:rPr>
+        <w:t>Funkcjonalność ta</w:t>
+      </w:r>
+      <w:r>
+        <w:rPr>
+          <w:rFonts w:ascii="Adobe Caslon Pro" w:hAnsi="Adobe Caslon Pro" w:cs="Courier New"/>
+        </w:rPr>
+        <w:t xml:space="preserve"> zostaje uruchomion</w:t>
+      </w:r>
+      <w:r>
+        <w:rPr>
+          <w:rFonts w:ascii="Adobe Caslon Pro" w:hAnsi="Adobe Caslon Pro" w:cs="Courier New"/>
+        </w:rPr>
+        <w:t>a</w:t>
+      </w:r>
+      <w:r>
+        <w:rPr>
+          <w:rFonts w:ascii="Adobe Caslon Pro" w:hAnsi="Adobe Caslon Pro" w:cs="Courier New"/>
+        </w:rPr>
+        <w:t xml:space="preserve"> w momencie wykonania odpowiedniej kombinacji klawiszy</w:t>
+      </w:r>
+      <w:r>
+        <w:rPr>
+          <w:rFonts w:ascii="Adobe Caslon Pro" w:hAnsi="Adobe Caslon Pro" w:cs="Courier New"/>
+        </w:rPr>
+        <w:t xml:space="preserve"> w trakcie nagrywania skryptu za pomocą </w:t>
+      </w:r>
+      <w:r>
+        <w:rPr>
+          <w:rFonts w:ascii="Adobe Caslon Pro" w:hAnsi="Adobe Caslon Pro" w:cs="Courier New"/>
+        </w:rPr>
+        <w:lastRenderedPageBreak/>
+        <w:t>modułu Recorder</w:t>
+      </w:r>
+      <w:r>
+        <w:rPr>
+          <w:rFonts w:ascii="Adobe Caslon Pro" w:hAnsi="Adobe Caslon Pro" w:cs="Courier New"/>
+        </w:rPr>
+        <w:t xml:space="preserve">. </w:t>
+      </w:r>
+      <w:r>
+        <w:rPr>
+          <w:rFonts w:ascii="Adobe Caslon Pro" w:hAnsi="Adobe Caslon Pro" w:cs="Courier New"/>
+        </w:rPr>
+        <w:t>W momencie przejścia w tryb zaznaczania fragmentu ekranu niezbędne jest zignorowanie przetwarzania kom</w:t>
+      </w:r>
+      <w:r>
+        <w:rPr>
+          <w:rFonts w:ascii="Adobe Caslon Pro" w:hAnsi="Adobe Caslon Pro" w:cs="Courier New"/>
+        </w:rPr>
+        <w:t>unikatów przez system Recorder</w:t>
+      </w:r>
+      <w:r>
+        <w:rPr>
+          <w:rFonts w:ascii="Adobe Caslon Pro" w:hAnsi="Adobe Caslon Pro" w:cs="Courier New"/>
+        </w:rPr>
+        <w:t xml:space="preserve"> (czyli przekazanie komunikatów dalej nic z nimi nie robiąc)</w:t>
+      </w:r>
+      <w:r>
+        <w:rPr>
+          <w:rFonts w:ascii="Adobe Caslon Pro" w:hAnsi="Adobe Caslon Pro" w:cs="Courier New"/>
+        </w:rPr>
+        <w:t>, ponieważ w sytuacji gdy użytkownik nagrywania działania myszką to przy zaznaczaniu fragmentu ekranu</w:t>
+      </w:r>
+      <w:r>
+        <w:rPr>
+          <w:rFonts w:ascii="Adobe Caslon Pro" w:hAnsi="Adobe Caslon Pro" w:cs="Courier New"/>
+        </w:rPr>
+        <w:t xml:space="preserve"> (</w:t>
+      </w:r>
+      <w:r>
+        <w:rPr>
+          <w:rFonts w:ascii="Adobe Caslon Pro" w:hAnsi="Adobe Caslon Pro" w:cs="Courier New"/>
+        </w:rPr>
+        <w:t>który w</w:t>
+      </w:r>
+      <w:r>
+        <w:rPr>
+          <w:rFonts w:ascii="Adobe Caslon Pro" w:hAnsi="Adobe Caslon Pro" w:cs="Courier New"/>
+        </w:rPr>
+        <w:t>ymaga działania za pomocą myszy)</w:t>
+      </w:r>
+      <w:r>
+        <w:rPr>
+          <w:rFonts w:ascii="Adobe Caslon Pro" w:hAnsi="Adobe Caslon Pro" w:cs="Courier New"/>
+        </w:rPr>
+        <w:t xml:space="preserve"> jednocześnie </w:t>
+      </w:r>
+      <w:r>
+        <w:rPr>
+          <w:rFonts w:ascii="Adobe Caslon Pro" w:hAnsi="Adobe Caslon Pro" w:cs="Courier New"/>
+        </w:rPr>
+        <w:t>zapisze</w:t>
+      </w:r>
+      <w:r>
+        <w:rPr>
+          <w:rFonts w:ascii="Adobe Caslon Pro" w:hAnsi="Adobe Caslon Pro" w:cs="Courier New"/>
+        </w:rPr>
+        <w:t xml:space="preserve"> swoje </w:t>
+      </w:r>
+      <w:r>
+        <w:rPr>
+          <w:rFonts w:ascii="Adobe Caslon Pro" w:hAnsi="Adobe Caslon Pro" w:cs="Courier New"/>
+        </w:rPr>
+        <w:t xml:space="preserve">ruchy i </w:t>
+      </w:r>
+      <w:r>
+        <w:rPr>
+          <w:rFonts w:ascii="Adobe Caslon Pro" w:hAnsi="Adobe Caslon Pro" w:cs="Courier New"/>
+        </w:rPr>
+        <w:t>kliknięcia do skryptu.</w:t>
+      </w:r>
+      <w:r>
+        <w:rPr>
+          <w:rFonts w:ascii="Adobe Caslon Pro" w:hAnsi="Adobe Caslon Pro" w:cs="Courier New"/>
+        </w:rPr>
+        <w:t xml:space="preserve"> Moduł ten reaguje na komunikat zwolnienia lewego przycisku myszy, który przywraca</w:t>
+      </w:r>
+      <w:r>
+        <w:rPr>
+          <w:rFonts w:ascii="Adobe Caslon Pro" w:hAnsi="Adobe Caslon Pro" w:cs="Courier New"/>
+        </w:rPr>
+        <w:t xml:space="preserve"> pierwotne działanie Recorder'a, tym samym zapisując za</w:t>
+      </w:r>
+      <w:r>
+        <w:rPr>
+          <w:rFonts w:ascii="Adobe Caslon Pro" w:hAnsi="Adobe Caslon Pro" w:cs="Courier New"/>
+        </w:rPr>
+        <w:t>zn</w:t>
+      </w:r>
+      <w:r>
+        <w:rPr>
+          <w:rFonts w:ascii="Adobe Caslon Pro" w:hAnsi="Adobe Caslon Pro" w:cs="Courier New"/>
+        </w:rPr>
+        <w:t xml:space="preserve">aczoną bitmapę do </w:t>
+      </w:r>
+      <w:r>
+        <w:rPr>
+          <w:rFonts w:ascii="Adobe Caslon Pro" w:hAnsi="Adobe Caslon Pro" w:cs="Courier New"/>
+        </w:rPr>
+        <w:t>pliku oraz tworząc</w:t>
+      </w:r>
+      <w:r>
+        <w:rPr>
+          <w:rFonts w:ascii="Adobe Caslon Pro" w:hAnsi="Adobe Caslon Pro" w:cs="Courier New"/>
+        </w:rPr>
+        <w:t xml:space="preserve"> odpowiednią komendą wstrzymującą działanie skryptu w przypadku braku bitmapy na ekranie.</w:t>
+      </w:r>
+      <w:r>
+        <w:rPr>
+          <w:rFonts w:ascii="Adobe Caslon Pro" w:hAnsi="Adobe Caslon Pro" w:cs="Courier New"/>
+        </w:rPr>
+        <w:t xml:space="preserve"> Jest to wygodne rozwiązanie, ponieważ nie zmusza użytkownika do kliknięcia kolejnej kombinacji klawiszy aby powrócić do no</w:t>
+      </w:r>
+      <w:r>
+        <w:rPr>
+          <w:rFonts w:ascii="Adobe Caslon Pro" w:hAnsi="Adobe Caslon Pro" w:cs="Courier New"/>
+        </w:rPr>
+        <w:t>rmalnego trybu, aczkolwiek w pr</w:t>
+      </w:r>
+      <w:r>
+        <w:rPr>
+          <w:rFonts w:ascii="Adobe Caslon Pro" w:hAnsi="Adobe Caslon Pro" w:cs="Courier New"/>
+        </w:rPr>
+        <w:t>z</w:t>
+      </w:r>
+      <w:r>
+        <w:rPr>
+          <w:rFonts w:ascii="Adobe Caslon Pro" w:hAnsi="Adobe Caslon Pro" w:cs="Courier New"/>
+        </w:rPr>
+        <w:t>y</w:t>
+      </w:r>
+      <w:r>
+        <w:rPr>
+          <w:rFonts w:ascii="Adobe Caslon Pro" w:hAnsi="Adobe Caslon Pro" w:cs="Courier New"/>
+        </w:rPr>
+        <w:t xml:space="preserve">padku gdy chce zaznaczyć więcej fragmentów musi powtórzyć przejście do trybu zaznaczania fragmentu ekranu, jednak </w:t>
+      </w:r>
+      <w:r>
+        <w:rPr>
+          <w:rFonts w:ascii="Adobe Caslon Pro" w:hAnsi="Adobe Caslon Pro" w:cs="Courier New"/>
+        </w:rPr>
+        <w:t>zaleca się</w:t>
+      </w:r>
+      <w:r>
+        <w:rPr>
+          <w:rFonts w:ascii="Adobe Caslon Pro" w:hAnsi="Adobe Caslon Pro" w:cs="Courier New"/>
+        </w:rPr>
+        <w:t xml:space="preserve"> używa</w:t>
+      </w:r>
+      <w:r>
+        <w:rPr>
+          <w:rFonts w:ascii="Adobe Caslon Pro" w:hAnsi="Adobe Caslon Pro" w:cs="Courier New"/>
+        </w:rPr>
+        <w:t>nie</w:t>
+      </w:r>
+      <w:r>
+        <w:rPr>
+          <w:rFonts w:ascii="Adobe Caslon Pro" w:hAnsi="Adobe Caslon Pro" w:cs="Courier New"/>
+        </w:rPr>
+        <w:t xml:space="preserve"> jednego unikalnego </w:t>
+      </w:r>
+      <w:r>
+        <w:rPr>
+          <w:rFonts w:ascii="Adobe Caslon Pro" w:hAnsi="Adobe Caslon Pro" w:cs="Courier New"/>
+        </w:rPr>
+        <w:t>o</w:t>
+      </w:r>
+      <w:r>
+        <w:rPr>
+          <w:rFonts w:ascii="Adobe Caslon Pro" w:hAnsi="Adobe Caslon Pro" w:cs="Courier New"/>
+        </w:rPr>
+        <w:t>b</w:t>
+      </w:r>
+      <w:r>
+        <w:rPr>
+          <w:rFonts w:ascii="Adobe Caslon Pro" w:hAnsi="Adobe Caslon Pro" w:cs="Courier New"/>
+        </w:rPr>
+        <w:t>r</w:t>
+      </w:r>
+      <w:r>
+        <w:rPr>
+          <w:rFonts w:ascii="Adobe Caslon Pro" w:hAnsi="Adobe Caslon Pro" w:cs="Courier New"/>
+        </w:rPr>
+        <w:t>azka</w:t>
+      </w:r>
+      <w:r>
+        <w:rPr>
+          <w:rFonts w:ascii="Adobe Caslon Pro" w:hAnsi="Adobe Caslon Pro" w:cs="Courier New"/>
+        </w:rPr>
+        <w:t xml:space="preserve"> w skali ekranu.</w:t>
+      </w:r>
+    </w:p>
+    <w:p>
+      <w:pPr>
+        <w:pStyle w:val="Akapitzlist"/>
+        <w:ind w:left="0"/>
+        <w:jc w:val="both"/>
+        <w:rPr>
+          <w:rFonts w:ascii="Adobe Caslon Pro" w:hAnsi="Adobe Caslon Pro" w:cs="Courier New"/>
+        </w:rPr>
+      </w:pPr>
+      <w:r>
+        <w:rPr>
+          <w:rFonts w:ascii="Adobe Caslon Pro" w:hAnsi="Adobe Caslon Pro" w:cs="Courier New"/>
+        </w:rPr>
+        <w:tab/>
+        <w:t>Jak zostało</w:t>
+      </w:r>
+      <w:r>
+        <w:rPr>
+          <w:rFonts w:ascii="Adobe Caslon Pro" w:hAnsi="Adobe Caslon Pro" w:cs="Courier New"/>
+        </w:rPr>
+        <w:t xml:space="preserve"> wcześniej</w:t>
+      </w:r>
+      <w:r>
+        <w:rPr>
+          <w:rFonts w:ascii="Adobe Caslon Pro" w:hAnsi="Adobe Caslon Pro" w:cs="Courier New"/>
+        </w:rPr>
+        <w:t xml:space="preserve"> powiedziane, po przejściu do opisywanego trybu użytkownik musi wykonać pewną kombinację klawiszy na klawiaturze. Taki zabieg rodzi kolejny problem - zanim użytkownik naciśnie wszystkie przyciski z danej komb</w:t>
+      </w:r>
+      <w:r>
+        <w:rPr>
+          <w:rFonts w:ascii="Adobe Caslon Pro" w:hAnsi="Adobe Caslon Pro" w:cs="Courier New"/>
+        </w:rPr>
+        <w:t>inacji moduł Recorder'a nagra te klawisze, mimo że ich nie powinno być.</w:t>
+      </w:r>
+      <w:r>
+        <w:rPr>
+          <w:rFonts w:ascii="Adobe Caslon Pro" w:hAnsi="Adobe Caslon Pro" w:cs="Courier New"/>
+        </w:rPr>
+        <w:t xml:space="preserve"> </w:t>
+      </w:r>
+      <w:r>
+        <w:rPr>
+          <w:rFonts w:ascii="Adobe Caslon Pro" w:hAnsi="Adobe Caslon Pro" w:cs="Courier New"/>
+        </w:rPr>
+        <w:t>Dlatego po odczytaniu danej kombinacji należy ją usunąć ze skryptu.</w:t>
+      </w:r>
+    </w:p>
+    <w:p>
+      <w:pPr>
+        <w:pStyle w:val="Akapitzlist"/>
+        <w:ind w:left="0"/>
+        <w:jc w:val="both"/>
+        <w:rPr>
+          <w:rFonts w:ascii="Adobe Caslon Pro" w:hAnsi="Adobe Caslon Pro" w:cs="Courier New"/>
+        </w:rPr>
+      </w:pPr>
+      <w:r>
+        <w:rPr>
+          <w:rFonts w:ascii="Adobe Caslon Pro" w:hAnsi="Adobe Caslon Pro" w:cs="Courier New"/>
+        </w:rPr>
+        <w:tab/>
+        <w:t xml:space="preserve">Implementacja rozwiązania </w:t>
+      </w:r>
+      <w:r>
+        <w:rPr>
+          <w:rFonts w:ascii="Adobe Caslon Pro" w:hAnsi="Adobe Caslon Pro" w:cs="Courier New"/>
+        </w:rPr>
+        <w:t>polega</w:t>
+      </w:r>
+      <w:r>
+        <w:rPr>
+          <w:rFonts w:ascii="Adobe Caslon Pro" w:hAnsi="Adobe Caslon Pro" w:cs="Courier New"/>
+        </w:rPr>
+        <w:t xml:space="preserve"> na zrobieniu zrzutu aktualnego stanu ekranu i stworzeniu nowej formatki pokrywającej cały ekran, na której </w:t>
+      </w:r>
+      <w:r>
+        <w:rPr>
+          <w:rFonts w:ascii="Adobe Caslon Pro" w:hAnsi="Adobe Caslon Pro" w:cs="Courier New"/>
+        </w:rPr>
+        <w:t>jest</w:t>
+      </w:r>
+      <w:r>
+        <w:rPr>
+          <w:rFonts w:ascii="Adobe Caslon Pro" w:hAnsi="Adobe Caslon Pro" w:cs="Courier New"/>
+        </w:rPr>
+        <w:t xml:space="preserve"> wyrysow</w:t>
+      </w:r>
+      <w:r>
+        <w:rPr>
+          <w:rFonts w:ascii="Adobe Caslon Pro" w:hAnsi="Adobe Caslon Pro" w:cs="Courier New"/>
+        </w:rPr>
+        <w:t>yw</w:t>
+      </w:r>
+      <w:r>
+        <w:rPr>
+          <w:rFonts w:ascii="Adobe Caslon Pro" w:hAnsi="Adobe Caslon Pro" w:cs="Courier New"/>
+        </w:rPr>
+        <w:t>any uprzednio zrobiony zrzut ekranu.</w:t>
+      </w:r>
+      <w:r>
+        <w:rPr>
+          <w:rFonts w:ascii="Adobe Caslon Pro" w:hAnsi="Adobe Caslon Pro" w:cs="Courier New"/>
+        </w:rPr>
+        <w:t xml:space="preserve"> Dopiero po tych etapach użytkownik </w:t>
+      </w:r>
+      <w:r>
+        <w:rPr>
+          <w:rFonts w:ascii="Adobe Caslon Pro" w:hAnsi="Adobe Caslon Pro" w:cs="Courier New"/>
+        </w:rPr>
+        <w:t>ma</w:t>
+      </w:r>
+      <w:r>
+        <w:rPr>
+          <w:rFonts w:ascii="Adobe Caslon Pro" w:hAnsi="Adobe Caslon Pro" w:cs="Courier New"/>
+        </w:rPr>
+        <w:t xml:space="preserve"> możliwość zaznaczenia danego fragmentu ekranu, czyli tak naprawdę fragmentu bitmapy, którą </w:t>
+      </w:r>
+      <w:r>
+        <w:rPr>
+          <w:rFonts w:ascii="Adobe Caslon Pro" w:hAnsi="Adobe Caslon Pro" w:cs="Courier New"/>
+        </w:rPr>
+        <w:t>jest</w:t>
+      </w:r>
+      <w:r>
+        <w:rPr>
+          <w:rFonts w:ascii="Adobe Caslon Pro" w:hAnsi="Adobe Caslon Pro" w:cs="Courier New"/>
+        </w:rPr>
+        <w:t xml:space="preserve"> zrzut ekranu.</w:t>
       </w:r>
     </w:p>
     <w:sectPr>
@@ -8573,6 +12300,28 @@
           <w:lang w:val="en-US"/>
         </w:rPr>
         <w:t>, 2012</w:t>
+      </w:r>
+    </w:p>
+  </w:footnote>
+  <w:footnote w:id="20">
+    <w:p>
+      <w:pPr>
+        <w:pStyle w:val="Tekstprzypisudolnego"/>
+        <w:rPr>
+          <w:lang w:val="en-US"/>
+        </w:rPr>
+      </w:pPr>
+      <w:r>
+        <w:rPr>
+          <w:rStyle w:val="Odwoanieprzypisudolnego"/>
+        </w:rPr>
+        <w:footnoteRef/>
+      </w:r>
+      <w:r>
+        <w:rPr>
+          <w:lang w:val="en-US"/>
+        </w:rPr>
+        <w:t xml:space="preserve"> http://doc.qt.digia.com/qt/qcalendarwidget.html#paintCell</w:t>
       </w:r>
     </w:p>
   </w:footnote>
@@ -11294,7 +15043,7 @@
 </file>
 
 <file path=customXml/itemProps1.xml><?xml version="1.0" encoding="utf-8"?>
-<ds:datastoreItem xmlns:ds="http://schemas.openxmlformats.org/officeDocument/2006/customXml" ds:itemID="{A2BDD0D1-97CD-4FE8-91B5-240DEC4F8F10}">
+<ds:datastoreItem xmlns:ds="http://schemas.openxmlformats.org/officeDocument/2006/customXml" ds:itemID="{84A4220D-B45C-4092-9D8B-7920215165F1}">
   <ds:schemaRefs>
     <ds:schemaRef ds:uri="http://schemas.openxmlformats.org/officeDocument/2006/bibliography"/>
   </ds:schemaRefs>

</xml_diff>

<commit_message>
- optimized removing unnecessary lines
</commit_message>
<xml_diff>
--- a/Doc/praca.docx
+++ b/Doc/praca.docx
@@ -11020,7 +11020,25 @@
         <w:rPr>
           <w:rFonts w:ascii="Adobe Caslon Pro" w:hAnsi="Adobe Caslon Pro" w:cs="Courier New"/>
         </w:rPr>
-        <w:t>inacji moduł Recorder'a nagra te klawisze, mimo że ich nie powinno być.</w:t>
+        <w:t>inacji moduł Recorder'a nagra</w:t>
+      </w:r>
+      <w:r>
+        <w:rPr>
+          <w:rFonts w:ascii="Adobe Caslon Pro" w:hAnsi="Adobe Caslon Pro" w:cs="Courier New"/>
+        </w:rPr>
+        <w:t xml:space="preserve"> część z tych</w:t>
+      </w:r>
+      <w:r>
+        <w:rPr>
+          <w:rFonts w:ascii="Adobe Caslon Pro" w:hAnsi="Adobe Caslon Pro" w:cs="Courier New"/>
+        </w:rPr>
+        <w:t xml:space="preserve"> klawiszy,</w:t>
+      </w:r>
+      <w:r>
+        <w:rPr>
+          <w:rFonts w:ascii="Adobe Caslon Pro" w:hAnsi="Adobe Caslon Pro" w:cs="Courier New"/>
+        </w:rPr>
+        <w:t xml:space="preserve"> mimo że ich nie powinno być.</w:t>
       </w:r>
       <w:r>
         <w:rPr>
@@ -11032,7 +11050,19 @@
         <w:rPr>
           <w:rFonts w:ascii="Adobe Caslon Pro" w:hAnsi="Adobe Caslon Pro" w:cs="Courier New"/>
         </w:rPr>
-        <w:t>Dlatego po odczytaniu danej kombinacji należy ją usunąć ze skryptu.</w:t>
+        <w:t xml:space="preserve">Dlatego po odczytaniu </w:t>
+      </w:r>
+      <w:r>
+        <w:rPr>
+          <w:rFonts w:ascii="Adobe Caslon Pro" w:hAnsi="Adobe Caslon Pro" w:cs="Courier New"/>
+        </w:rPr>
+        <w:t>specjalnej</w:t>
+      </w:r>
+      <w:r>
+        <w:rPr>
+          <w:rFonts w:ascii="Adobe Caslon Pro" w:hAnsi="Adobe Caslon Pro" w:cs="Courier New"/>
+        </w:rPr>
+        <w:t xml:space="preserve"> kombinacji należy ją usunąć ze skryptu.</w:t>
       </w:r>
     </w:p>
     <w:p>

</xml_diff>